<commit_message>
Aktualisieren der Projektarbeit und Upgrade von AndroidGradle
Hinzufügen von Dekblatt, Formatierungen und weiterarbeit an Text.
</commit_message>
<xml_diff>
--- a/Dokumentation/Projektarbeit/Best Practises für Android Push-Notifications.docx
+++ b/Dokumentation/Projektarbeit/Best Practises für Android Push-Notifications.docx
@@ -2,51 +2,647 @@
 <file path=word/document.xml><?xml version="1.0" encoding="utf-8"?>
 <w:document xmlns:wpc="http://schemas.microsoft.com/office/word/2010/wordprocessingCanvas" xmlns:cx="http://schemas.microsoft.com/office/drawing/2014/chartex" xmlns:cx1="http://schemas.microsoft.com/office/drawing/2015/9/8/chartex" xmlns:cx2="http://schemas.microsoft.com/office/drawing/2015/10/21/chartex" xmlns:cx3="http://schemas.microsoft.com/office/drawing/2016/5/9/chartex" xmlns:cx4="http://schemas.microsoft.com/office/drawing/2016/5/10/chartex" xmlns:cx5="http://schemas.microsoft.com/office/drawing/2016/5/11/chartex" xmlns:cx6="http://schemas.microsoft.com/office/drawing/2016/5/12/chartex" xmlns:cx7="http://schemas.microsoft.com/office/drawing/2016/5/13/chartex" xmlns:cx8="http://schemas.microsoft.com/office/drawing/2016/5/14/chartex" xmlns:mc="http://schemas.openxmlformats.org/markup-compatibility/2006" xmlns:aink="http://schemas.microsoft.com/office/drawing/2016/ink" xmlns:am3d="http://schemas.microsoft.com/office/drawing/2017/model3d" xmlns:o="urn:schemas-microsoft-com:office:office" xmlns:r="http://schemas.openxmlformats.org/officeDocument/2006/relationships" xmlns:m="http://schemas.openxmlformats.org/officeDocument/2006/math" xmlns:v="urn:schemas-microsoft-com:vml" xmlns:wp14="http://schemas.microsoft.com/office/word/2010/wordprocessingDrawing" xmlns:wp="http://schemas.openxmlformats.org/drawingml/2006/wordprocessingDrawing" xmlns:w10="urn:schemas-microsoft-com:office:word" xmlns:w="http://schemas.openxmlformats.org/wordprocessingml/2006/main" xmlns:w14="http://schemas.microsoft.com/office/word/2010/wordml" xmlns:w15="http://schemas.microsoft.com/office/word/2012/wordml" xmlns:w16cex="http://schemas.microsoft.com/office/word/2018/wordml/cex" xmlns:w16cid="http://schemas.microsoft.com/office/word/2016/wordml/cid" xmlns:w16="http://schemas.microsoft.com/office/word/2018/wordml" xmlns:w16sdtdh="http://schemas.microsoft.com/office/word/2020/wordml/sdtdatahash" xmlns:w16se="http://schemas.microsoft.com/office/word/2015/wordml/symex" xmlns:wpg="http://schemas.microsoft.com/office/word/2010/wordprocessingGroup" xmlns:wpi="http://schemas.microsoft.com/office/word/2010/wordprocessingInk" xmlns:wne="http://schemas.microsoft.com/office/word/2006/wordml" xmlns:wps="http://schemas.microsoft.com/office/word/2010/wordprocessingShape" mc:Ignorable="w14 w15 w16se w16cid w16 w16cex w16sdtdh wp14">
   <w:body>
-    <w:p>
-      <w:pPr>
-        <w:jc w:val="center"/>
-        <w:rPr>
-          <w:b/>
-          <w:bCs/>
-          <w:sz w:val="56"/>
-          <w:szCs w:val="56"/>
-          <w:u w:val="single"/>
-        </w:rPr>
-      </w:pPr>
-      <w:r>
-        <w:rPr>
-          <w:b/>
-          <w:bCs/>
-          <w:sz w:val="56"/>
-          <w:szCs w:val="56"/>
-          <w:u w:val="single"/>
-        </w:rPr>
-        <w:t xml:space="preserve">Best </w:t>
-      </w:r>
-      <w:proofErr w:type="spellStart"/>
-      <w:r>
-        <w:rPr>
-          <w:b/>
-          <w:bCs/>
-          <w:sz w:val="56"/>
-          <w:szCs w:val="56"/>
-          <w:u w:val="single"/>
-        </w:rPr>
-        <w:t>Practises</w:t>
-      </w:r>
-      <w:proofErr w:type="spellEnd"/>
-      <w:r>
-        <w:rPr>
-          <w:b/>
-          <w:bCs/>
-          <w:sz w:val="56"/>
-          <w:szCs w:val="56"/>
-          <w:u w:val="single"/>
-        </w:rPr>
-        <w:t xml:space="preserve"> für Push-Notifications für Android Apps</w:t>
-      </w:r>
-    </w:p>
-    <w:p/>
+    <w:sdt>
+      <w:sdtPr>
+        <w:id w:val="75258032"/>
+        <w:docPartObj>
+          <w:docPartGallery w:val="Cover Pages"/>
+          <w:docPartUnique/>
+        </w:docPartObj>
+      </w:sdtPr>
+      <w:sdtContent>
+        <w:p>
+          <w:r>
+            <w:rPr>
+              <w:noProof/>
+            </w:rPr>
+            <mc:AlternateContent>
+              <mc:Choice Requires="wpg">
+                <w:drawing>
+                  <wp:anchor distT="0" distB="0" distL="114300" distR="114300" simplePos="0" relativeHeight="251662336" behindDoc="0" locked="0" layoutInCell="1" allowOverlap="1" wp14:anchorId="1D0B9DAD" wp14:editId="61ACB29D">
+                    <wp:simplePos x="0" y="0"/>
+                    <wp:positionH relativeFrom="page">
+                      <wp:align>center</wp:align>
+                    </wp:positionH>
+                    <mc:AlternateContent>
+                      <mc:Choice Requires="wp14">
+                        <wp:positionV relativeFrom="page">
+                          <wp14:pctPosVOffset>2300</wp14:pctPosVOffset>
+                        </wp:positionV>
+                      </mc:Choice>
+                      <mc:Fallback>
+                        <wp:positionV relativeFrom="page">
+                          <wp:posOffset>245745</wp:posOffset>
+                        </wp:positionV>
+                      </mc:Fallback>
+                    </mc:AlternateContent>
+                    <wp:extent cx="7315200" cy="1215391"/>
+                    <wp:effectExtent l="0" t="0" r="1270" b="1905"/>
+                    <wp:wrapNone/>
+                    <wp:docPr id="149" name="Gruppe 149"/>
+                    <wp:cNvGraphicFramePr/>
+                    <a:graphic xmlns:a="http://schemas.openxmlformats.org/drawingml/2006/main">
+                      <a:graphicData uri="http://schemas.microsoft.com/office/word/2010/wordprocessingGroup">
+                        <wpg:wgp>
+                          <wpg:cNvGrpSpPr/>
+                          <wpg:grpSpPr>
+                            <a:xfrm>
+                              <a:off x="0" y="0"/>
+                              <a:ext cx="7315200" cy="1215391"/>
+                              <a:chOff x="0" y="-1"/>
+                              <a:chExt cx="7315200" cy="1216153"/>
+                            </a:xfrm>
+                          </wpg:grpSpPr>
+                          <wps:wsp>
+                            <wps:cNvPr id="150" name="Rechteck 51"/>
+                            <wps:cNvSpPr/>
+                            <wps:spPr>
+                              <a:xfrm>
+                                <a:off x="0" y="-1"/>
+                                <a:ext cx="7315200" cy="1130373"/>
+                              </a:xfrm>
+                              <a:custGeom>
+                                <a:avLst/>
+                                <a:gdLst>
+                                  <a:gd name="connsiteX0" fmla="*/ 0 w 7312660"/>
+                                  <a:gd name="connsiteY0" fmla="*/ 0 h 1215390"/>
+                                  <a:gd name="connsiteX1" fmla="*/ 7312660 w 7312660"/>
+                                  <a:gd name="connsiteY1" fmla="*/ 0 h 1215390"/>
+                                  <a:gd name="connsiteX2" fmla="*/ 7312660 w 7312660"/>
+                                  <a:gd name="connsiteY2" fmla="*/ 1215390 h 1215390"/>
+                                  <a:gd name="connsiteX3" fmla="*/ 0 w 7312660"/>
+                                  <a:gd name="connsiteY3" fmla="*/ 1215390 h 1215390"/>
+                                  <a:gd name="connsiteX4" fmla="*/ 0 w 7312660"/>
+                                  <a:gd name="connsiteY4" fmla="*/ 0 h 1215390"/>
+                                  <a:gd name="connsiteX0" fmla="*/ 0 w 7312660"/>
+                                  <a:gd name="connsiteY0" fmla="*/ 0 h 1215390"/>
+                                  <a:gd name="connsiteX1" fmla="*/ 7312660 w 7312660"/>
+                                  <a:gd name="connsiteY1" fmla="*/ 0 h 1215390"/>
+                                  <a:gd name="connsiteX2" fmla="*/ 7312660 w 7312660"/>
+                                  <a:gd name="connsiteY2" fmla="*/ 1215390 h 1215390"/>
+                                  <a:gd name="connsiteX3" fmla="*/ 3667125 w 7312660"/>
+                                  <a:gd name="connsiteY3" fmla="*/ 1209675 h 1215390"/>
+                                  <a:gd name="connsiteX4" fmla="*/ 0 w 7312660"/>
+                                  <a:gd name="connsiteY4" fmla="*/ 1215390 h 1215390"/>
+                                  <a:gd name="connsiteX5" fmla="*/ 0 w 7312660"/>
+                                  <a:gd name="connsiteY5" fmla="*/ 0 h 1215390"/>
+                                  <a:gd name="connsiteX0" fmla="*/ 0 w 7312660"/>
+                                  <a:gd name="connsiteY0" fmla="*/ 0 h 1215390"/>
+                                  <a:gd name="connsiteX1" fmla="*/ 7312660 w 7312660"/>
+                                  <a:gd name="connsiteY1" fmla="*/ 0 h 1215390"/>
+                                  <a:gd name="connsiteX2" fmla="*/ 7312660 w 7312660"/>
+                                  <a:gd name="connsiteY2" fmla="*/ 1215390 h 1215390"/>
+                                  <a:gd name="connsiteX3" fmla="*/ 3619500 w 7312660"/>
+                                  <a:gd name="connsiteY3" fmla="*/ 733425 h 1215390"/>
+                                  <a:gd name="connsiteX4" fmla="*/ 0 w 7312660"/>
+                                  <a:gd name="connsiteY4" fmla="*/ 1215390 h 1215390"/>
+                                  <a:gd name="connsiteX5" fmla="*/ 0 w 7312660"/>
+                                  <a:gd name="connsiteY5" fmla="*/ 0 h 1215390"/>
+                                  <a:gd name="connsiteX0" fmla="*/ 0 w 7312660"/>
+                                  <a:gd name="connsiteY0" fmla="*/ 0 h 1215390"/>
+                                  <a:gd name="connsiteX1" fmla="*/ 7312660 w 7312660"/>
+                                  <a:gd name="connsiteY1" fmla="*/ 0 h 1215390"/>
+                                  <a:gd name="connsiteX2" fmla="*/ 7312660 w 7312660"/>
+                                  <a:gd name="connsiteY2" fmla="*/ 1129665 h 1215390"/>
+                                  <a:gd name="connsiteX3" fmla="*/ 3619500 w 7312660"/>
+                                  <a:gd name="connsiteY3" fmla="*/ 733425 h 1215390"/>
+                                  <a:gd name="connsiteX4" fmla="*/ 0 w 7312660"/>
+                                  <a:gd name="connsiteY4" fmla="*/ 1215390 h 1215390"/>
+                                  <a:gd name="connsiteX5" fmla="*/ 0 w 7312660"/>
+                                  <a:gd name="connsiteY5" fmla="*/ 0 h 1215390"/>
+                                  <a:gd name="connsiteX0" fmla="*/ 9525 w 7322185"/>
+                                  <a:gd name="connsiteY0" fmla="*/ 0 h 1129665"/>
+                                  <a:gd name="connsiteX1" fmla="*/ 7322185 w 7322185"/>
+                                  <a:gd name="connsiteY1" fmla="*/ 0 h 1129665"/>
+                                  <a:gd name="connsiteX2" fmla="*/ 7322185 w 7322185"/>
+                                  <a:gd name="connsiteY2" fmla="*/ 1129665 h 1129665"/>
+                                  <a:gd name="connsiteX3" fmla="*/ 3629025 w 7322185"/>
+                                  <a:gd name="connsiteY3" fmla="*/ 733425 h 1129665"/>
+                                  <a:gd name="connsiteX4" fmla="*/ 0 w 7322185"/>
+                                  <a:gd name="connsiteY4" fmla="*/ 1091565 h 1129665"/>
+                                  <a:gd name="connsiteX5" fmla="*/ 9525 w 7322185"/>
+                                  <a:gd name="connsiteY5" fmla="*/ 0 h 1129665"/>
+                                  <a:gd name="connsiteX0" fmla="*/ 0 w 7312660"/>
+                                  <a:gd name="connsiteY0" fmla="*/ 0 h 1129665"/>
+                                  <a:gd name="connsiteX1" fmla="*/ 7312660 w 7312660"/>
+                                  <a:gd name="connsiteY1" fmla="*/ 0 h 1129665"/>
+                                  <a:gd name="connsiteX2" fmla="*/ 7312660 w 7312660"/>
+                                  <a:gd name="connsiteY2" fmla="*/ 1129665 h 1129665"/>
+                                  <a:gd name="connsiteX3" fmla="*/ 3619500 w 7312660"/>
+                                  <a:gd name="connsiteY3" fmla="*/ 733425 h 1129665"/>
+                                  <a:gd name="connsiteX4" fmla="*/ 0 w 7312660"/>
+                                  <a:gd name="connsiteY4" fmla="*/ 1091565 h 1129665"/>
+                                  <a:gd name="connsiteX5" fmla="*/ 0 w 7312660"/>
+                                  <a:gd name="connsiteY5" fmla="*/ 0 h 1129665"/>
+                                </a:gdLst>
+                                <a:ahLst/>
+                                <a:cxnLst>
+                                  <a:cxn ang="0">
+                                    <a:pos x="connsiteX0" y="connsiteY0"/>
+                                  </a:cxn>
+                                  <a:cxn ang="0">
+                                    <a:pos x="connsiteX1" y="connsiteY1"/>
+                                  </a:cxn>
+                                  <a:cxn ang="0">
+                                    <a:pos x="connsiteX2" y="connsiteY2"/>
+                                  </a:cxn>
+                                  <a:cxn ang="0">
+                                    <a:pos x="connsiteX3" y="connsiteY3"/>
+                                  </a:cxn>
+                                  <a:cxn ang="0">
+                                    <a:pos x="connsiteX4" y="connsiteY4"/>
+                                  </a:cxn>
+                                  <a:cxn ang="0">
+                                    <a:pos x="connsiteX5" y="connsiteY5"/>
+                                  </a:cxn>
+                                </a:cxnLst>
+                                <a:rect l="l" t="t" r="r" b="b"/>
+                                <a:pathLst>
+                                  <a:path w="7312660" h="1129665">
+                                    <a:moveTo>
+                                      <a:pt x="0" y="0"/>
+                                    </a:moveTo>
+                                    <a:lnTo>
+                                      <a:pt x="7312660" y="0"/>
+                                    </a:lnTo>
+                                    <a:lnTo>
+                                      <a:pt x="7312660" y="1129665"/>
+                                    </a:lnTo>
+                                    <a:lnTo>
+                                      <a:pt x="3619500" y="733425"/>
+                                    </a:lnTo>
+                                    <a:lnTo>
+                                      <a:pt x="0" y="1091565"/>
+                                    </a:lnTo>
+                                    <a:lnTo>
+                                      <a:pt x="0" y="0"/>
+                                    </a:lnTo>
+                                    <a:close/>
+                                  </a:path>
+                                </a:pathLst>
+                              </a:custGeom>
+                              <a:ln>
+                                <a:noFill/>
+                              </a:ln>
+                            </wps:spPr>
+                            <wps:style>
+                              <a:lnRef idx="2">
+                                <a:schemeClr val="accent1">
+                                  <a:shade val="50000"/>
+                                </a:schemeClr>
+                              </a:lnRef>
+                              <a:fillRef idx="1">
+                                <a:schemeClr val="accent1"/>
+                              </a:fillRef>
+                              <a:effectRef idx="0">
+                                <a:schemeClr val="accent1"/>
+                              </a:effectRef>
+                              <a:fontRef idx="minor">
+                                <a:schemeClr val="lt1"/>
+                              </a:fontRef>
+                            </wps:style>
+                            <wps:bodyPr rot="0" spcFirstLastPara="0" vertOverflow="overflow" horzOverflow="overflow" vert="horz" wrap="square" lIns="91440" tIns="45720" rIns="91440" bIns="45720" numCol="1" spcCol="0" rtlCol="0" fromWordArt="0" anchor="ctr" anchorCtr="0" forceAA="0" compatLnSpc="1">
+                              <a:prstTxWarp prst="textNoShape">
+                                <a:avLst/>
+                              </a:prstTxWarp>
+                              <a:noAutofit/>
+                            </wps:bodyPr>
+                          </wps:wsp>
+                          <wps:wsp>
+                            <wps:cNvPr id="151" name="Rechteck 151"/>
+                            <wps:cNvSpPr/>
+                            <wps:spPr>
+                              <a:xfrm>
+                                <a:off x="0" y="0"/>
+                                <a:ext cx="7315200" cy="1216152"/>
+                              </a:xfrm>
+                              <a:prstGeom prst="rect">
+                                <a:avLst/>
+                              </a:prstGeom>
+                              <a:blipFill>
+                                <a:blip r:embed="rId6"/>
+                                <a:stretch>
+                                  <a:fillRect r="-7574"/>
+                                </a:stretch>
+                              </a:blipFill>
+                              <a:ln>
+                                <a:noFill/>
+                              </a:ln>
+                            </wps:spPr>
+                            <wps:style>
+                              <a:lnRef idx="2">
+                                <a:schemeClr val="accent1">
+                                  <a:shade val="50000"/>
+                                </a:schemeClr>
+                              </a:lnRef>
+                              <a:fillRef idx="1">
+                                <a:schemeClr val="accent1"/>
+                              </a:fillRef>
+                              <a:effectRef idx="0">
+                                <a:schemeClr val="accent1"/>
+                              </a:effectRef>
+                              <a:fontRef idx="minor">
+                                <a:schemeClr val="lt1"/>
+                              </a:fontRef>
+                            </wps:style>
+                            <wps:bodyPr rot="0" spcFirstLastPara="0" vertOverflow="overflow" horzOverflow="overflow" vert="horz" wrap="square" lIns="91440" tIns="45720" rIns="91440" bIns="45720" numCol="1" spcCol="0" rtlCol="0" fromWordArt="0" anchor="ctr" anchorCtr="0" forceAA="0" compatLnSpc="1">
+                              <a:prstTxWarp prst="textNoShape">
+                                <a:avLst/>
+                              </a:prstTxWarp>
+                              <a:noAutofit/>
+                            </wps:bodyPr>
+                          </wps:wsp>
+                        </wpg:wgp>
+                      </a:graphicData>
+                    </a:graphic>
+                    <wp14:sizeRelH relativeFrom="page">
+                      <wp14:pctWidth>94100</wp14:pctWidth>
+                    </wp14:sizeRelH>
+                    <wp14:sizeRelV relativeFrom="page">
+                      <wp14:pctHeight>12100</wp14:pctHeight>
+                    </wp14:sizeRelV>
+                  </wp:anchor>
+                </w:drawing>
+              </mc:Choice>
+              <mc:Fallback>
+                <w:pict>
+                  <v:group w14:anchorId="6BD7715A" id="Gruppe 149" o:spid="_x0000_s1026" style="position:absolute;margin-left:0;margin-top:0;width:8in;height:95.7pt;z-index:251662336;mso-width-percent:941;mso-height-percent:121;mso-top-percent:23;mso-position-horizontal:center;mso-position-horizontal-relative:page;mso-position-vertical-relative:page;mso-width-percent:941;mso-height-percent:121;mso-top-percent:23" coordorigin="" coordsize="73152,12161" o:gfxdata="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">
+                    <v:shape id="Rechteck 51" o:spid="_x0000_s1027" style="position:absolute;width:73152;height:11303;visibility:visible;mso-wrap-style:square;v-text-anchor:middle" coordsize="7312660,1129665" o:gfxdata="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" path="m,l7312660,r,1129665l3619500,733425,,1091565,,xe" fillcolor="#d34817 [3204]" stroked="f" strokeweight="1pt">
+                      <v:stroke joinstyle="miter"/>
+                      <v:path arrowok="t" o:connecttype="custom" o:connectlocs="0,0;7315200,0;7315200,1130373;3620757,733885;0,1092249;0,0" o:connectangles="0,0,0,0,0,0"/>
+                    </v:shape>
+                    <v:rect id="Rechteck 151" o:spid="_x0000_s1028" style="position:absolute;width:73152;height:12161;visibility:visible;mso-wrap-style:square;v-text-anchor:middle" o:gfxdata="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" stroked="f" strokeweight="1pt">
+                      <v:fill r:id="rId7" o:title="" recolor="t" rotate="t" type="frame"/>
+                    </v:rect>
+                    <w10:wrap anchorx="page" anchory="page"/>
+                  </v:group>
+                </w:pict>
+              </mc:Fallback>
+            </mc:AlternateContent>
+          </w:r>
+          <w:r>
+            <w:rPr>
+              <w:noProof/>
+            </w:rPr>
+            <mc:AlternateContent>
+              <mc:Choice Requires="wps">
+                <w:drawing>
+                  <wp:anchor distT="0" distB="0" distL="114300" distR="114300" simplePos="0" relativeHeight="251660288" behindDoc="0" locked="0" layoutInCell="1" allowOverlap="1" wp14:anchorId="394D16CA" wp14:editId="5D70107C">
+                    <wp:simplePos x="0" y="0"/>
+                    <wp:positionH relativeFrom="page">
+                      <wp:align>center</wp:align>
+                    </wp:positionH>
+                    <mc:AlternateContent>
+                      <mc:Choice Requires="wp14">
+                        <wp:positionV relativeFrom="page">
+                          <wp14:pctPosVOffset>81800</wp14:pctPosVOffset>
+                        </wp:positionV>
+                      </mc:Choice>
+                      <mc:Fallback>
+                        <wp:positionV relativeFrom="page">
+                          <wp:posOffset>8745855</wp:posOffset>
+                        </wp:positionV>
+                      </mc:Fallback>
+                    </mc:AlternateContent>
+                    <wp:extent cx="7315200" cy="914400"/>
+                    <wp:effectExtent l="0" t="0" r="0" b="8255"/>
+                    <wp:wrapSquare wrapText="bothSides"/>
+                    <wp:docPr id="152" name="Textfeld 152"/>
+                    <wp:cNvGraphicFramePr/>
+                    <a:graphic xmlns:a="http://schemas.openxmlformats.org/drawingml/2006/main">
+                      <a:graphicData uri="http://schemas.microsoft.com/office/word/2010/wordprocessingShape">
+                        <wps:wsp>
+                          <wps:cNvSpPr txBox="1"/>
+                          <wps:spPr>
+                            <a:xfrm>
+                              <a:off x="0" y="0"/>
+                              <a:ext cx="7315200" cy="914400"/>
+                            </a:xfrm>
+                            <a:prstGeom prst="rect">
+                              <a:avLst/>
+                            </a:prstGeom>
+                            <a:noFill/>
+                            <a:ln w="6350">
+                              <a:noFill/>
+                            </a:ln>
+                            <a:effectLst/>
+                          </wps:spPr>
+                          <wps:style>
+                            <a:lnRef idx="0">
+                              <a:schemeClr val="accent1"/>
+                            </a:lnRef>
+                            <a:fillRef idx="0">
+                              <a:schemeClr val="accent1"/>
+                            </a:fillRef>
+                            <a:effectRef idx="0">
+                              <a:schemeClr val="accent1"/>
+                            </a:effectRef>
+                            <a:fontRef idx="minor">
+                              <a:schemeClr val="dk1"/>
+                            </a:fontRef>
+                          </wps:style>
+                          <wps:txbx>
+                            <w:txbxContent>
+                              <w:p>
+                                <w:pPr>
+                                  <w:pStyle w:val="KeinLeerraum"/>
+                                  <w:jc w:val="right"/>
+                                  <w:rPr>
+                                    <w:color w:val="595959" w:themeColor="text1" w:themeTint="A6"/>
+                                    <w:sz w:val="28"/>
+                                    <w:szCs w:val="28"/>
+                                  </w:rPr>
+                                </w:pPr>
+                                <w:sdt>
+                                  <w:sdtPr>
+                                    <w:rPr>
+                                      <w:color w:val="595959" w:themeColor="text1" w:themeTint="A6"/>
+                                      <w:sz w:val="28"/>
+                                      <w:szCs w:val="28"/>
+                                    </w:rPr>
+                                    <w:alias w:val="Autor"/>
+                                    <w:tag w:val=""/>
+                                    <w:id w:val="789243997"/>
+                                    <w:dataBinding w:prefixMappings="xmlns:ns0='http://purl.org/dc/elements/1.1/' xmlns:ns1='http://schemas.openxmlformats.org/package/2006/metadata/core-properties' " w:xpath="/ns1:coreProperties[1]/ns0:creator[1]" w:storeItemID="{6C3C8BC8-F283-45AE-878A-BAB7291924A1}"/>
+                                    <w:text/>
+                                  </w:sdtPr>
+                                  <w:sdtContent>
+                                    <w:r>
+                                      <w:rPr>
+                                        <w:color w:val="595959" w:themeColor="text1" w:themeTint="A6"/>
+                                        <w:sz w:val="28"/>
+                                        <w:szCs w:val="28"/>
+                                      </w:rPr>
+                                      <w:t>Simon Fentzl</w:t>
+                                    </w:r>
+                                  </w:sdtContent>
+                                </w:sdt>
+                                <w:r>
+                                  <w:rPr>
+                                    <w:color w:val="595959" w:themeColor="text1" w:themeTint="A6"/>
+                                    <w:sz w:val="28"/>
+                                    <w:szCs w:val="28"/>
+                                  </w:rPr>
+                                  <w:t xml:space="preserve"> 30663</w:t>
+                                </w:r>
+                              </w:p>
+                            </w:txbxContent>
+                          </wps:txbx>
+                          <wps:bodyPr rot="0" spcFirstLastPara="0" vertOverflow="overflow" horzOverflow="overflow" vert="horz" wrap="square" lIns="1600200" tIns="0" rIns="685800" bIns="0" numCol="1" spcCol="0" rtlCol="0" fromWordArt="0" anchor="b" anchorCtr="0" forceAA="0" compatLnSpc="1">
+                            <a:prstTxWarp prst="textNoShape">
+                              <a:avLst/>
+                            </a:prstTxWarp>
+                            <a:noAutofit/>
+                          </wps:bodyPr>
+                        </wps:wsp>
+                      </a:graphicData>
+                    </a:graphic>
+                    <wp14:sizeRelH relativeFrom="page">
+                      <wp14:pctWidth>94100</wp14:pctWidth>
+                    </wp14:sizeRelH>
+                    <wp14:sizeRelV relativeFrom="page">
+                      <wp14:pctHeight>9200</wp14:pctHeight>
+                    </wp14:sizeRelV>
+                  </wp:anchor>
+                </w:drawing>
+              </mc:Choice>
+              <mc:Fallback>
+                <w:pict>
+                  <v:shapetype w14:anchorId="394D16CA" id="_x0000_t202" coordsize="21600,21600" o:spt="202" path="m,l,21600r21600,l21600,xe">
+                    <v:stroke joinstyle="miter"/>
+                    <v:path gradientshapeok="t" o:connecttype="rect"/>
+                  </v:shapetype>
+                  <v:shape id="Textfeld 152" o:spid="_x0000_s1026" type="#_x0000_t202" style="position:absolute;margin-left:0;margin-top:0;width:8in;height:1in;z-index:251660288;visibility:visible;mso-wrap-style:square;mso-width-percent:941;mso-height-percent:92;mso-top-percent:818;mso-wrap-distance-left:9pt;mso-wrap-distance-top:0;mso-wrap-distance-right:9pt;mso-wrap-distance-bottom:0;mso-position-horizontal:center;mso-position-horizontal-relative:page;mso-position-vertical-relative:page;mso-width-percent:941;mso-height-percent:92;mso-top-percent:818;mso-width-relative:page;mso-height-relative:page;v-text-anchor:bottom" o:gfxdata="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" filled="f" stroked="f" strokeweight=".5pt">
+                    <v:textbox inset="126pt,0,54pt,0">
+                      <w:txbxContent>
+                        <w:p>
+                          <w:pPr>
+                            <w:pStyle w:val="KeinLeerraum"/>
+                            <w:jc w:val="right"/>
+                            <w:rPr>
+                              <w:color w:val="595959" w:themeColor="text1" w:themeTint="A6"/>
+                              <w:sz w:val="28"/>
+                              <w:szCs w:val="28"/>
+                            </w:rPr>
+                          </w:pPr>
+                          <w:sdt>
+                            <w:sdtPr>
+                              <w:rPr>
+                                <w:color w:val="595959" w:themeColor="text1" w:themeTint="A6"/>
+                                <w:sz w:val="28"/>
+                                <w:szCs w:val="28"/>
+                              </w:rPr>
+                              <w:alias w:val="Autor"/>
+                              <w:tag w:val=""/>
+                              <w:id w:val="789243997"/>
+                              <w:dataBinding w:prefixMappings="xmlns:ns0='http://purl.org/dc/elements/1.1/' xmlns:ns1='http://schemas.openxmlformats.org/package/2006/metadata/core-properties' " w:xpath="/ns1:coreProperties[1]/ns0:creator[1]" w:storeItemID="{6C3C8BC8-F283-45AE-878A-BAB7291924A1}"/>
+                              <w:text/>
+                            </w:sdtPr>
+                            <w:sdtContent>
+                              <w:r>
+                                <w:rPr>
+                                  <w:color w:val="595959" w:themeColor="text1" w:themeTint="A6"/>
+                                  <w:sz w:val="28"/>
+                                  <w:szCs w:val="28"/>
+                                </w:rPr>
+                                <w:t>Simon Fentzl</w:t>
+                              </w:r>
+                            </w:sdtContent>
+                          </w:sdt>
+                          <w:r>
+                            <w:rPr>
+                              <w:color w:val="595959" w:themeColor="text1" w:themeTint="A6"/>
+                              <w:sz w:val="28"/>
+                              <w:szCs w:val="28"/>
+                            </w:rPr>
+                            <w:t xml:space="preserve"> 30663</w:t>
+                          </w:r>
+                        </w:p>
+                      </w:txbxContent>
+                    </v:textbox>
+                    <w10:wrap type="square" anchorx="page" anchory="page"/>
+                  </v:shape>
+                </w:pict>
+              </mc:Fallback>
+            </mc:AlternateContent>
+          </w:r>
+        </w:p>
+        <w:p>
+          <w:r>
+            <w:rPr>
+              <w:noProof/>
+            </w:rPr>
+            <mc:AlternateContent>
+              <mc:Choice Requires="wps">
+                <w:drawing>
+                  <wp:anchor distT="0" distB="0" distL="114300" distR="114300" simplePos="0" relativeHeight="251659264" behindDoc="0" locked="0" layoutInCell="1" allowOverlap="1" wp14:anchorId="5180133E" wp14:editId="496EFD91">
+                    <wp:simplePos x="0" y="0"/>
+                    <wp:positionH relativeFrom="page">
+                      <wp:posOffset>221615</wp:posOffset>
+                    </wp:positionH>
+                    <wp:positionV relativeFrom="page">
+                      <wp:posOffset>3902710</wp:posOffset>
+                    </wp:positionV>
+                    <wp:extent cx="7315200" cy="1781175"/>
+                    <wp:effectExtent l="0" t="0" r="0" b="9525"/>
+                    <wp:wrapSquare wrapText="bothSides"/>
+                    <wp:docPr id="154" name="Textfeld 154"/>
+                    <wp:cNvGraphicFramePr/>
+                    <a:graphic xmlns:a="http://schemas.openxmlformats.org/drawingml/2006/main">
+                      <a:graphicData uri="http://schemas.microsoft.com/office/word/2010/wordprocessingShape">
+                        <wps:wsp>
+                          <wps:cNvSpPr txBox="1"/>
+                          <wps:spPr>
+                            <a:xfrm>
+                              <a:off x="0" y="0"/>
+                              <a:ext cx="7315200" cy="1781175"/>
+                            </a:xfrm>
+                            <a:prstGeom prst="rect">
+                              <a:avLst/>
+                            </a:prstGeom>
+                            <a:noFill/>
+                            <a:ln w="6350">
+                              <a:noFill/>
+                            </a:ln>
+                            <a:effectLst/>
+                          </wps:spPr>
+                          <wps:style>
+                            <a:lnRef idx="0">
+                              <a:schemeClr val="accent1"/>
+                            </a:lnRef>
+                            <a:fillRef idx="0">
+                              <a:schemeClr val="accent1"/>
+                            </a:fillRef>
+                            <a:effectRef idx="0">
+                              <a:schemeClr val="accent1"/>
+                            </a:effectRef>
+                            <a:fontRef idx="minor">
+                              <a:schemeClr val="dk1"/>
+                            </a:fontRef>
+                          </wps:style>
+                          <wps:txbx>
+                            <w:txbxContent>
+                              <w:p>
+                                <w:pPr>
+                                  <w:jc w:val="right"/>
+                                  <w:rPr>
+                                    <w:color w:val="D34817" w:themeColor="accent1"/>
+                                    <w:sz w:val="64"/>
+                                    <w:szCs w:val="64"/>
+                                  </w:rPr>
+                                </w:pPr>
+                                <w:sdt>
+                                  <w:sdtPr>
+                                    <w:rPr>
+                                      <w:caps/>
+                                      <w:color w:val="D34817" w:themeColor="accent1"/>
+                                      <w:sz w:val="64"/>
+                                      <w:szCs w:val="64"/>
+                                    </w:rPr>
+                                    <w:alias w:val="Titel"/>
+                                    <w:tag w:val=""/>
+                                    <w:id w:val="630141079"/>
+                                    <w:dataBinding w:prefixMappings="xmlns:ns0='http://purl.org/dc/elements/1.1/' xmlns:ns1='http://schemas.openxmlformats.org/package/2006/metadata/core-properties' " w:xpath="/ns1:coreProperties[1]/ns0:title[1]" w:storeItemID="{6C3C8BC8-F283-45AE-878A-BAB7291924A1}"/>
+                                    <w:text w:multiLine="1"/>
+                                  </w:sdtPr>
+                                  <w:sdtEndPr>
+                                    <w:rPr>
+                                      <w:caps w:val="0"/>
+                                    </w:rPr>
+                                  </w:sdtEndPr>
+                                  <w:sdtContent>
+                                    <w:r>
+                                      <w:rPr>
+                                        <w:caps/>
+                                        <w:color w:val="D34817" w:themeColor="accent1"/>
+                                        <w:sz w:val="64"/>
+                                        <w:szCs w:val="64"/>
+                                      </w:rPr>
+                                      <w:t>Best Practises für Push-Notifications für Android Apps</w:t>
+                                    </w:r>
+                                  </w:sdtContent>
+                                </w:sdt>
+                              </w:p>
+                            </w:txbxContent>
+                          </wps:txbx>
+                          <wps:bodyPr rot="0" spcFirstLastPara="0" vertOverflow="overflow" horzOverflow="overflow" vert="horz" wrap="square" lIns="1600200" tIns="0" rIns="685800" bIns="0" numCol="1" spcCol="0" rtlCol="0" fromWordArt="0" anchor="b" anchorCtr="0" forceAA="0" compatLnSpc="1">
+                            <a:prstTxWarp prst="textNoShape">
+                              <a:avLst/>
+                            </a:prstTxWarp>
+                            <a:noAutofit/>
+                          </wps:bodyPr>
+                        </wps:wsp>
+                      </a:graphicData>
+                    </a:graphic>
+                    <wp14:sizeRelH relativeFrom="page">
+                      <wp14:pctWidth>94100</wp14:pctWidth>
+                    </wp14:sizeRelH>
+                    <wp14:sizeRelV relativeFrom="page">
+                      <wp14:pctHeight>0</wp14:pctHeight>
+                    </wp14:sizeRelV>
+                  </wp:anchor>
+                </w:drawing>
+              </mc:Choice>
+              <mc:Fallback>
+                <w:pict>
+                  <v:shape w14:anchorId="5180133E" id="Textfeld 154" o:spid="_x0000_s1027" type="#_x0000_t202" style="position:absolute;margin-left:17.45pt;margin-top:307.3pt;width:8in;height:140.25pt;z-index:251659264;visibility:visible;mso-wrap-style:square;mso-width-percent:941;mso-height-percent:0;mso-wrap-distance-left:9pt;mso-wrap-distance-top:0;mso-wrap-distance-right:9pt;mso-wrap-distance-bottom:0;mso-position-horizontal:absolute;mso-position-horizontal-relative:page;mso-position-vertical:absolute;mso-position-vertical-relative:page;mso-width-percent:941;mso-height-percent:0;mso-width-relative:page;mso-height-relative:page;v-text-anchor:bottom" o:gfxdata="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" filled="f" stroked="f" strokeweight=".5pt">
+                    <v:textbox inset="126pt,0,54pt,0">
+                      <w:txbxContent>
+                        <w:p>
+                          <w:pPr>
+                            <w:jc w:val="right"/>
+                            <w:rPr>
+                              <w:color w:val="D34817" w:themeColor="accent1"/>
+                              <w:sz w:val="64"/>
+                              <w:szCs w:val="64"/>
+                            </w:rPr>
+                          </w:pPr>
+                          <w:sdt>
+                            <w:sdtPr>
+                              <w:rPr>
+                                <w:caps/>
+                                <w:color w:val="D34817" w:themeColor="accent1"/>
+                                <w:sz w:val="64"/>
+                                <w:szCs w:val="64"/>
+                              </w:rPr>
+                              <w:alias w:val="Titel"/>
+                              <w:tag w:val=""/>
+                              <w:id w:val="630141079"/>
+                              <w:dataBinding w:prefixMappings="xmlns:ns0='http://purl.org/dc/elements/1.1/' xmlns:ns1='http://schemas.openxmlformats.org/package/2006/metadata/core-properties' " w:xpath="/ns1:coreProperties[1]/ns0:title[1]" w:storeItemID="{6C3C8BC8-F283-45AE-878A-BAB7291924A1}"/>
+                              <w:text w:multiLine="1"/>
+                            </w:sdtPr>
+                            <w:sdtEndPr>
+                              <w:rPr>
+                                <w:caps w:val="0"/>
+                              </w:rPr>
+                            </w:sdtEndPr>
+                            <w:sdtContent>
+                              <w:r>
+                                <w:rPr>
+                                  <w:caps/>
+                                  <w:color w:val="D34817" w:themeColor="accent1"/>
+                                  <w:sz w:val="64"/>
+                                  <w:szCs w:val="64"/>
+                                </w:rPr>
+                                <w:t>Best Practises für Push-Notifications für Android Apps</w:t>
+                              </w:r>
+                            </w:sdtContent>
+                          </w:sdt>
+                        </w:p>
+                      </w:txbxContent>
+                    </v:textbox>
+                    <w10:wrap type="square" anchorx="page" anchory="page"/>
+                  </v:shape>
+                </w:pict>
+              </mc:Fallback>
+            </mc:AlternateContent>
+          </w:r>
+          <w:r>
+            <w:br w:type="page"/>
+          </w:r>
+        </w:p>
+      </w:sdtContent>
+    </w:sdt>
     <w:sdt>
       <w:sdtPr>
         <w:rPr>
@@ -81,7 +677,7 @@
           <w:pPr>
             <w:pStyle w:val="Verzeichnis1"/>
             <w:tabs>
-              <w:tab w:val="right" w:leader="dot" w:pos="9736"/>
+              <w:tab w:val="right" w:leader="dot" w:pos="9742"/>
             </w:tabs>
             <w:rPr>
               <w:rFonts w:eastAsiaTheme="minorEastAsia"/>
@@ -98,7 +694,7 @@
           <w:r>
             <w:fldChar w:fldCharType="separate"/>
           </w:r>
-          <w:hyperlink w:anchor="_Toc93431765" w:history="1">
+          <w:hyperlink w:anchor="_Toc94542356" w:history="1">
             <w:r>
               <w:rPr>
                 <w:rStyle w:val="Hyperlink"/>
@@ -125,7 +721,7 @@
                 <w:noProof/>
                 <w:webHidden/>
               </w:rPr>
-              <w:instrText xml:space="preserve"> PAGEREF _Toc93431765 \h </w:instrText>
+              <w:instrText xml:space="preserve"> PAGEREF _Toc94542356 \h </w:instrText>
             </w:r>
             <w:r>
               <w:rPr>
@@ -160,7 +756,7 @@
           <w:pPr>
             <w:pStyle w:val="Verzeichnis1"/>
             <w:tabs>
-              <w:tab w:val="right" w:leader="dot" w:pos="9736"/>
+              <w:tab w:val="right" w:leader="dot" w:pos="9742"/>
             </w:tabs>
             <w:rPr>
               <w:rFonts w:eastAsiaTheme="minorEastAsia"/>
@@ -168,7 +764,7 @@
               <w:lang w:eastAsia="de-DE"/>
             </w:rPr>
           </w:pPr>
-          <w:hyperlink w:anchor="_Toc93431766" w:history="1">
+          <w:hyperlink w:anchor="_Toc94542357" w:history="1">
             <w:r>
               <w:rPr>
                 <w:rStyle w:val="Hyperlink"/>
@@ -195,7 +791,7 @@
                 <w:noProof/>
                 <w:webHidden/>
               </w:rPr>
-              <w:instrText xml:space="preserve"> PAGEREF _Toc93431766 \h </w:instrText>
+              <w:instrText xml:space="preserve"> PAGEREF _Toc94542357 \h </w:instrText>
             </w:r>
             <w:r>
               <w:rPr>
@@ -230,7 +826,7 @@
           <w:pPr>
             <w:pStyle w:val="Verzeichnis2"/>
             <w:tabs>
-              <w:tab w:val="right" w:leader="dot" w:pos="9736"/>
+              <w:tab w:val="right" w:leader="dot" w:pos="9742"/>
             </w:tabs>
             <w:rPr>
               <w:rFonts w:eastAsiaTheme="minorEastAsia"/>
@@ -238,7 +834,7 @@
               <w:lang w:eastAsia="de-DE"/>
             </w:rPr>
           </w:pPr>
-          <w:hyperlink w:anchor="_Toc93431767" w:history="1">
+          <w:hyperlink w:anchor="_Toc94542358" w:history="1">
             <w:r>
               <w:rPr>
                 <w:rStyle w:val="Hyperlink"/>
@@ -265,7 +861,7 @@
                 <w:noProof/>
                 <w:webHidden/>
               </w:rPr>
-              <w:instrText xml:space="preserve"> PAGEREF _Toc93431767 \h </w:instrText>
+              <w:instrText xml:space="preserve"> PAGEREF _Toc94542358 \h </w:instrText>
             </w:r>
             <w:r>
               <w:rPr>
@@ -300,7 +896,7 @@
           <w:pPr>
             <w:pStyle w:val="Verzeichnis2"/>
             <w:tabs>
-              <w:tab w:val="right" w:leader="dot" w:pos="9736"/>
+              <w:tab w:val="right" w:leader="dot" w:pos="9742"/>
             </w:tabs>
             <w:rPr>
               <w:rFonts w:eastAsiaTheme="minorEastAsia"/>
@@ -308,7 +904,7 @@
               <w:lang w:eastAsia="de-DE"/>
             </w:rPr>
           </w:pPr>
-          <w:hyperlink w:anchor="_Toc93431768" w:history="1">
+          <w:hyperlink w:anchor="_Toc94542359" w:history="1">
             <w:r>
               <w:rPr>
                 <w:rStyle w:val="Hyperlink"/>
@@ -335,7 +931,7 @@
                 <w:noProof/>
                 <w:webHidden/>
               </w:rPr>
-              <w:instrText xml:space="preserve"> PAGEREF _Toc93431768 \h </w:instrText>
+              <w:instrText xml:space="preserve"> PAGEREF _Toc94542359 \h </w:instrText>
             </w:r>
             <w:r>
               <w:rPr>
@@ -370,7 +966,7 @@
           <w:pPr>
             <w:pStyle w:val="Verzeichnis2"/>
             <w:tabs>
-              <w:tab w:val="right" w:leader="dot" w:pos="9736"/>
+              <w:tab w:val="right" w:leader="dot" w:pos="9742"/>
             </w:tabs>
             <w:rPr>
               <w:rFonts w:eastAsiaTheme="minorEastAsia"/>
@@ -378,7 +974,7 @@
               <w:lang w:eastAsia="de-DE"/>
             </w:rPr>
           </w:pPr>
-          <w:hyperlink w:anchor="_Toc93431769" w:history="1">
+          <w:hyperlink w:anchor="_Toc94542360" w:history="1">
             <w:r>
               <w:rPr>
                 <w:rStyle w:val="Hyperlink"/>
@@ -405,7 +1001,7 @@
                 <w:noProof/>
                 <w:webHidden/>
               </w:rPr>
-              <w:instrText xml:space="preserve"> PAGEREF _Toc93431769 \h </w:instrText>
+              <w:instrText xml:space="preserve"> PAGEREF _Toc94542360 \h </w:instrText>
             </w:r>
             <w:r>
               <w:rPr>
@@ -440,7 +1036,7 @@
           <w:pPr>
             <w:pStyle w:val="Verzeichnis1"/>
             <w:tabs>
-              <w:tab w:val="right" w:leader="dot" w:pos="9736"/>
+              <w:tab w:val="right" w:leader="dot" w:pos="9742"/>
             </w:tabs>
             <w:rPr>
               <w:rFonts w:eastAsiaTheme="minorEastAsia"/>
@@ -448,7 +1044,7 @@
               <w:lang w:eastAsia="de-DE"/>
             </w:rPr>
           </w:pPr>
-          <w:hyperlink w:anchor="_Toc93431770" w:history="1">
+          <w:hyperlink w:anchor="_Toc94542361" w:history="1">
             <w:r>
               <w:rPr>
                 <w:rStyle w:val="Hyperlink"/>
@@ -475,7 +1071,7 @@
                 <w:noProof/>
                 <w:webHidden/>
               </w:rPr>
-              <w:instrText xml:space="preserve"> PAGEREF _Toc93431770 \h </w:instrText>
+              <w:instrText xml:space="preserve"> PAGEREF _Toc94542361 \h </w:instrText>
             </w:r>
             <w:r>
               <w:rPr>
@@ -510,7 +1106,7 @@
           <w:pPr>
             <w:pStyle w:val="Verzeichnis1"/>
             <w:tabs>
-              <w:tab w:val="right" w:leader="dot" w:pos="9736"/>
+              <w:tab w:val="right" w:leader="dot" w:pos="9742"/>
             </w:tabs>
             <w:rPr>
               <w:rFonts w:eastAsiaTheme="minorEastAsia"/>
@@ -518,7 +1114,7 @@
               <w:lang w:eastAsia="de-DE"/>
             </w:rPr>
           </w:pPr>
-          <w:hyperlink w:anchor="_Toc93431771" w:history="1">
+          <w:hyperlink w:anchor="_Toc94542362" w:history="1">
             <w:r>
               <w:rPr>
                 <w:rStyle w:val="Hyperlink"/>
@@ -545,7 +1141,7 @@
                 <w:noProof/>
                 <w:webHidden/>
               </w:rPr>
-              <w:instrText xml:space="preserve"> PAGEREF _Toc93431771 \h </w:instrText>
+              <w:instrText xml:space="preserve"> PAGEREF _Toc94542362 \h </w:instrText>
             </w:r>
             <w:r>
               <w:rPr>
@@ -580,7 +1176,7 @@
           <w:pPr>
             <w:pStyle w:val="Verzeichnis2"/>
             <w:tabs>
-              <w:tab w:val="right" w:leader="dot" w:pos="9736"/>
+              <w:tab w:val="right" w:leader="dot" w:pos="9742"/>
             </w:tabs>
             <w:rPr>
               <w:rFonts w:eastAsiaTheme="minorEastAsia"/>
@@ -588,7 +1184,7 @@
               <w:lang w:eastAsia="de-DE"/>
             </w:rPr>
           </w:pPr>
-          <w:hyperlink w:anchor="_Toc93431772" w:history="1">
+          <w:hyperlink w:anchor="_Toc94542363" w:history="1">
             <w:r>
               <w:rPr>
                 <w:rStyle w:val="Hyperlink"/>
@@ -615,7 +1211,7 @@
                 <w:noProof/>
                 <w:webHidden/>
               </w:rPr>
-              <w:instrText xml:space="preserve"> PAGEREF _Toc93431772 \h </w:instrText>
+              <w:instrText xml:space="preserve"> PAGEREF _Toc94542363 \h </w:instrText>
             </w:r>
             <w:r>
               <w:rPr>
@@ -650,7 +1246,7 @@
           <w:pPr>
             <w:pStyle w:val="Verzeichnis3"/>
             <w:tabs>
-              <w:tab w:val="right" w:leader="dot" w:pos="9736"/>
+              <w:tab w:val="right" w:leader="dot" w:pos="9742"/>
             </w:tabs>
             <w:rPr>
               <w:rFonts w:eastAsiaTheme="minorEastAsia"/>
@@ -658,7 +1254,7 @@
               <w:lang w:eastAsia="de-DE"/>
             </w:rPr>
           </w:pPr>
-          <w:hyperlink w:anchor="_Toc93431773" w:history="1">
+          <w:hyperlink w:anchor="_Toc94542364" w:history="1">
             <w:r>
               <w:rPr>
                 <w:rStyle w:val="Hyperlink"/>
@@ -685,7 +1281,7 @@
                 <w:noProof/>
                 <w:webHidden/>
               </w:rPr>
-              <w:instrText xml:space="preserve"> PAGEREF _Toc93431773 \h </w:instrText>
+              <w:instrText xml:space="preserve"> PAGEREF _Toc94542364 \h </w:instrText>
             </w:r>
             <w:r>
               <w:rPr>
@@ -720,7 +1316,7 @@
           <w:pPr>
             <w:pStyle w:val="Verzeichnis3"/>
             <w:tabs>
-              <w:tab w:val="right" w:leader="dot" w:pos="9736"/>
+              <w:tab w:val="right" w:leader="dot" w:pos="9742"/>
             </w:tabs>
             <w:rPr>
               <w:rFonts w:eastAsiaTheme="minorEastAsia"/>
@@ -728,7 +1324,7 @@
               <w:lang w:eastAsia="de-DE"/>
             </w:rPr>
           </w:pPr>
-          <w:hyperlink w:anchor="_Toc93431774" w:history="1">
+          <w:hyperlink w:anchor="_Toc94542365" w:history="1">
             <w:r>
               <w:rPr>
                 <w:rStyle w:val="Hyperlink"/>
@@ -755,7 +1351,7 @@
                 <w:noProof/>
                 <w:webHidden/>
               </w:rPr>
-              <w:instrText xml:space="preserve"> PAGEREF _Toc93431774 \h </w:instrText>
+              <w:instrText xml:space="preserve"> PAGEREF _Toc94542365 \h </w:instrText>
             </w:r>
             <w:r>
               <w:rPr>
@@ -790,7 +1386,7 @@
           <w:pPr>
             <w:pStyle w:val="Verzeichnis1"/>
             <w:tabs>
-              <w:tab w:val="right" w:leader="dot" w:pos="9736"/>
+              <w:tab w:val="right" w:leader="dot" w:pos="9742"/>
             </w:tabs>
             <w:rPr>
               <w:rFonts w:eastAsiaTheme="minorEastAsia"/>
@@ -798,7 +1394,7 @@
               <w:lang w:eastAsia="de-DE"/>
             </w:rPr>
           </w:pPr>
-          <w:hyperlink w:anchor="_Toc93431775" w:history="1">
+          <w:hyperlink w:anchor="_Toc94542366" w:history="1">
             <w:r>
               <w:rPr>
                 <w:rStyle w:val="Hyperlink"/>
@@ -825,7 +1421,7 @@
                 <w:noProof/>
                 <w:webHidden/>
               </w:rPr>
-              <w:instrText xml:space="preserve"> PAGEREF _Toc93431775 \h </w:instrText>
+              <w:instrText xml:space="preserve"> PAGEREF _Toc94542366 \h </w:instrText>
             </w:r>
             <w:r>
               <w:rPr>
@@ -860,7 +1456,7 @@
           <w:pPr>
             <w:pStyle w:val="Verzeichnis2"/>
             <w:tabs>
-              <w:tab w:val="right" w:leader="dot" w:pos="9736"/>
+              <w:tab w:val="right" w:leader="dot" w:pos="9742"/>
             </w:tabs>
             <w:rPr>
               <w:rFonts w:eastAsiaTheme="minorEastAsia"/>
@@ -868,7 +1464,7 @@
               <w:lang w:eastAsia="de-DE"/>
             </w:rPr>
           </w:pPr>
-          <w:hyperlink w:anchor="_Toc93431776" w:history="1">
+          <w:hyperlink w:anchor="_Toc94542367" w:history="1">
             <w:r>
               <w:rPr>
                 <w:rStyle w:val="Hyperlink"/>
@@ -895,7 +1491,7 @@
                 <w:noProof/>
                 <w:webHidden/>
               </w:rPr>
-              <w:instrText xml:space="preserve"> PAGEREF _Toc93431776 \h </w:instrText>
+              <w:instrText xml:space="preserve"> PAGEREF _Toc94542367 \h </w:instrText>
             </w:r>
             <w:r>
               <w:rPr>
@@ -930,7 +1526,7 @@
           <w:pPr>
             <w:pStyle w:val="Verzeichnis2"/>
             <w:tabs>
-              <w:tab w:val="right" w:leader="dot" w:pos="9736"/>
+              <w:tab w:val="right" w:leader="dot" w:pos="9742"/>
             </w:tabs>
             <w:rPr>
               <w:rFonts w:eastAsiaTheme="minorEastAsia"/>
@@ -938,7 +1534,7 @@
               <w:lang w:eastAsia="de-DE"/>
             </w:rPr>
           </w:pPr>
-          <w:hyperlink w:anchor="_Toc93431777" w:history="1">
+          <w:hyperlink w:anchor="_Toc94542368" w:history="1">
             <w:r>
               <w:rPr>
                 <w:rStyle w:val="Hyperlink"/>
@@ -965,7 +1561,7 @@
                 <w:noProof/>
                 <w:webHidden/>
               </w:rPr>
-              <w:instrText xml:space="preserve"> PAGEREF _Toc93431777 \h </w:instrText>
+              <w:instrText xml:space="preserve"> PAGEREF _Toc94542368 \h </w:instrText>
             </w:r>
             <w:r>
               <w:rPr>
@@ -1000,7 +1596,7 @@
           <w:pPr>
             <w:pStyle w:val="Verzeichnis2"/>
             <w:tabs>
-              <w:tab w:val="right" w:leader="dot" w:pos="9736"/>
+              <w:tab w:val="right" w:leader="dot" w:pos="9742"/>
             </w:tabs>
             <w:rPr>
               <w:rFonts w:eastAsiaTheme="minorEastAsia"/>
@@ -1008,7 +1604,7 @@
               <w:lang w:eastAsia="de-DE"/>
             </w:rPr>
           </w:pPr>
-          <w:hyperlink w:anchor="_Toc93431778" w:history="1">
+          <w:hyperlink w:anchor="_Toc94542369" w:history="1">
             <w:r>
               <w:rPr>
                 <w:rStyle w:val="Hyperlink"/>
@@ -1035,7 +1631,7 @@
                 <w:noProof/>
                 <w:webHidden/>
               </w:rPr>
-              <w:instrText xml:space="preserve"> PAGEREF _Toc93431778 \h </w:instrText>
+              <w:instrText xml:space="preserve"> PAGEREF _Toc94542369 \h </w:instrText>
             </w:r>
             <w:r>
               <w:rPr>
@@ -1070,7 +1666,7 @@
           <w:pPr>
             <w:pStyle w:val="Verzeichnis2"/>
             <w:tabs>
-              <w:tab w:val="right" w:leader="dot" w:pos="9736"/>
+              <w:tab w:val="right" w:leader="dot" w:pos="9742"/>
             </w:tabs>
             <w:rPr>
               <w:rFonts w:eastAsiaTheme="minorEastAsia"/>
@@ -1078,7 +1674,7 @@
               <w:lang w:eastAsia="de-DE"/>
             </w:rPr>
           </w:pPr>
-          <w:hyperlink w:anchor="_Toc93431779" w:history="1">
+          <w:hyperlink w:anchor="_Toc94542370" w:history="1">
             <w:r>
               <w:rPr>
                 <w:rStyle w:val="Hyperlink"/>
@@ -1105,7 +1701,7 @@
                 <w:noProof/>
                 <w:webHidden/>
               </w:rPr>
-              <w:instrText xml:space="preserve"> PAGEREF _Toc93431779 \h </w:instrText>
+              <w:instrText xml:space="preserve"> PAGEREF _Toc94542370 \h </w:instrText>
             </w:r>
             <w:r>
               <w:rPr>
@@ -1140,7 +1736,7 @@
           <w:pPr>
             <w:pStyle w:val="Verzeichnis3"/>
             <w:tabs>
-              <w:tab w:val="right" w:leader="dot" w:pos="9736"/>
+              <w:tab w:val="right" w:leader="dot" w:pos="9742"/>
             </w:tabs>
             <w:rPr>
               <w:rFonts w:eastAsiaTheme="minorEastAsia"/>
@@ -1148,7 +1744,7 @@
               <w:lang w:eastAsia="de-DE"/>
             </w:rPr>
           </w:pPr>
-          <w:hyperlink w:anchor="_Toc93431780" w:history="1">
+          <w:hyperlink w:anchor="_Toc94542371" w:history="1">
             <w:r>
               <w:rPr>
                 <w:rStyle w:val="Hyperlink"/>
@@ -1175,7 +1771,7 @@
                 <w:noProof/>
                 <w:webHidden/>
               </w:rPr>
-              <w:instrText xml:space="preserve"> PAGEREF _Toc93431780 \h </w:instrText>
+              <w:instrText xml:space="preserve"> PAGEREF _Toc94542371 \h </w:instrText>
             </w:r>
             <w:r>
               <w:rPr>
@@ -1210,7 +1806,7 @@
           <w:pPr>
             <w:pStyle w:val="Verzeichnis3"/>
             <w:tabs>
-              <w:tab w:val="right" w:leader="dot" w:pos="9736"/>
+              <w:tab w:val="right" w:leader="dot" w:pos="9742"/>
             </w:tabs>
             <w:rPr>
               <w:rFonts w:eastAsiaTheme="minorEastAsia"/>
@@ -1218,7 +1814,7 @@
               <w:lang w:eastAsia="de-DE"/>
             </w:rPr>
           </w:pPr>
-          <w:hyperlink w:anchor="_Toc93431781" w:history="1">
+          <w:hyperlink w:anchor="_Toc94542372" w:history="1">
             <w:r>
               <w:rPr>
                 <w:rStyle w:val="Hyperlink"/>
@@ -1245,7 +1841,7 @@
                 <w:noProof/>
                 <w:webHidden/>
               </w:rPr>
-              <w:instrText xml:space="preserve"> PAGEREF _Toc93431781 \h </w:instrText>
+              <w:instrText xml:space="preserve"> PAGEREF _Toc94542372 \h </w:instrText>
             </w:r>
             <w:r>
               <w:rPr>
@@ -1280,7 +1876,7 @@
           <w:pPr>
             <w:pStyle w:val="Verzeichnis3"/>
             <w:tabs>
-              <w:tab w:val="right" w:leader="dot" w:pos="9736"/>
+              <w:tab w:val="right" w:leader="dot" w:pos="9742"/>
             </w:tabs>
             <w:rPr>
               <w:rFonts w:eastAsiaTheme="minorEastAsia"/>
@@ -1288,7 +1884,7 @@
               <w:lang w:eastAsia="de-DE"/>
             </w:rPr>
           </w:pPr>
-          <w:hyperlink w:anchor="_Toc93431782" w:history="1">
+          <w:hyperlink w:anchor="_Toc94542373" w:history="1">
             <w:r>
               <w:rPr>
                 <w:rStyle w:val="Hyperlink"/>
@@ -1315,7 +1911,7 @@
                 <w:noProof/>
                 <w:webHidden/>
               </w:rPr>
-              <w:instrText xml:space="preserve"> PAGEREF _Toc93431782 \h </w:instrText>
+              <w:instrText xml:space="preserve"> PAGEREF _Toc94542373 \h </w:instrText>
             </w:r>
             <w:r>
               <w:rPr>
@@ -1350,7 +1946,7 @@
           <w:pPr>
             <w:pStyle w:val="Verzeichnis3"/>
             <w:tabs>
-              <w:tab w:val="right" w:leader="dot" w:pos="9736"/>
+              <w:tab w:val="right" w:leader="dot" w:pos="9742"/>
             </w:tabs>
             <w:rPr>
               <w:rFonts w:eastAsiaTheme="minorEastAsia"/>
@@ -1358,7 +1954,7 @@
               <w:lang w:eastAsia="de-DE"/>
             </w:rPr>
           </w:pPr>
-          <w:hyperlink w:anchor="_Toc93431783" w:history="1">
+          <w:hyperlink w:anchor="_Toc94542374" w:history="1">
             <w:r>
               <w:rPr>
                 <w:rStyle w:val="Hyperlink"/>
@@ -1385,7 +1981,7 @@
                 <w:noProof/>
                 <w:webHidden/>
               </w:rPr>
-              <w:instrText xml:space="preserve"> PAGEREF _Toc93431783 \h </w:instrText>
+              <w:instrText xml:space="preserve"> PAGEREF _Toc94542374 \h </w:instrText>
             </w:r>
             <w:r>
               <w:rPr>
@@ -1420,7 +2016,7 @@
           <w:pPr>
             <w:pStyle w:val="Verzeichnis3"/>
             <w:tabs>
-              <w:tab w:val="right" w:leader="dot" w:pos="9736"/>
+              <w:tab w:val="right" w:leader="dot" w:pos="9742"/>
             </w:tabs>
             <w:rPr>
               <w:rFonts w:eastAsiaTheme="minorEastAsia"/>
@@ -1428,7 +2024,7 @@
               <w:lang w:eastAsia="de-DE"/>
             </w:rPr>
           </w:pPr>
-          <w:hyperlink w:anchor="_Toc93431784" w:history="1">
+          <w:hyperlink w:anchor="_Toc94542375" w:history="1">
             <w:r>
               <w:rPr>
                 <w:rStyle w:val="Hyperlink"/>
@@ -1455,7 +2051,7 @@
                 <w:noProof/>
                 <w:webHidden/>
               </w:rPr>
-              <w:instrText xml:space="preserve"> PAGEREF _Toc93431784 \h </w:instrText>
+              <w:instrText xml:space="preserve"> PAGEREF _Toc94542375 \h </w:instrText>
             </w:r>
             <w:r>
               <w:rPr>
@@ -1490,7 +2086,7 @@
           <w:pPr>
             <w:pStyle w:val="Verzeichnis1"/>
             <w:tabs>
-              <w:tab w:val="right" w:leader="dot" w:pos="9736"/>
+              <w:tab w:val="right" w:leader="dot" w:pos="9742"/>
             </w:tabs>
             <w:rPr>
               <w:rFonts w:eastAsiaTheme="minorEastAsia"/>
@@ -1498,7 +2094,7 @@
               <w:lang w:eastAsia="de-DE"/>
             </w:rPr>
           </w:pPr>
-          <w:hyperlink w:anchor="_Toc93431785" w:history="1">
+          <w:hyperlink w:anchor="_Toc94542376" w:history="1">
             <w:r>
               <w:rPr>
                 <w:rStyle w:val="Hyperlink"/>
@@ -1525,7 +2121,7 @@
                 <w:noProof/>
                 <w:webHidden/>
               </w:rPr>
-              <w:instrText xml:space="preserve"> PAGEREF _Toc93431785 \h </w:instrText>
+              <w:instrText xml:space="preserve"> PAGEREF _Toc94542376 \h </w:instrText>
             </w:r>
             <w:r>
               <w:rPr>
@@ -1560,7 +2156,7 @@
           <w:pPr>
             <w:pStyle w:val="Verzeichnis1"/>
             <w:tabs>
-              <w:tab w:val="right" w:leader="dot" w:pos="9736"/>
+              <w:tab w:val="right" w:leader="dot" w:pos="9742"/>
             </w:tabs>
             <w:rPr>
               <w:rFonts w:eastAsiaTheme="minorEastAsia"/>
@@ -1568,7 +2164,7 @@
               <w:lang w:eastAsia="de-DE"/>
             </w:rPr>
           </w:pPr>
-          <w:hyperlink w:anchor="_Toc93431786" w:history="1">
+          <w:hyperlink w:anchor="_Toc94542377" w:history="1">
             <w:r>
               <w:rPr>
                 <w:rStyle w:val="Hyperlink"/>
@@ -1595,7 +2191,77 @@
                 <w:noProof/>
                 <w:webHidden/>
               </w:rPr>
-              <w:instrText xml:space="preserve"> PAGEREF _Toc93431786 \h </w:instrText>
+              <w:instrText xml:space="preserve"> PAGEREF _Toc94542377 \h </w:instrText>
+            </w:r>
+            <w:r>
+              <w:rPr>
+                <w:noProof/>
+                <w:webHidden/>
+              </w:rPr>
+            </w:r>
+            <w:r>
+              <w:rPr>
+                <w:noProof/>
+                <w:webHidden/>
+              </w:rPr>
+              <w:fldChar w:fldCharType="separate"/>
+            </w:r>
+            <w:r>
+              <w:rPr>
+                <w:noProof/>
+                <w:webHidden/>
+              </w:rPr>
+              <w:t>11</w:t>
+            </w:r>
+            <w:r>
+              <w:rPr>
+                <w:noProof/>
+                <w:webHidden/>
+              </w:rPr>
+              <w:fldChar w:fldCharType="end"/>
+            </w:r>
+          </w:hyperlink>
+        </w:p>
+        <w:p>
+          <w:pPr>
+            <w:pStyle w:val="Verzeichnis2"/>
+            <w:tabs>
+              <w:tab w:val="right" w:leader="dot" w:pos="9742"/>
+            </w:tabs>
+            <w:rPr>
+              <w:rFonts w:eastAsiaTheme="minorEastAsia"/>
+              <w:noProof/>
+              <w:lang w:eastAsia="de-DE"/>
+            </w:rPr>
+          </w:pPr>
+          <w:hyperlink w:anchor="_Toc94542378" w:history="1">
+            <w:r>
+              <w:rPr>
+                <w:rStyle w:val="Hyperlink"/>
+                <w:noProof/>
+              </w:rPr>
+              <w:t>Abbildungen</w:t>
+            </w:r>
+            <w:r>
+              <w:rPr>
+                <w:noProof/>
+                <w:webHidden/>
+              </w:rPr>
+              <w:tab/>
+            </w:r>
+            <w:r>
+              <w:rPr>
+                <w:noProof/>
+                <w:webHidden/>
+              </w:rPr>
+              <w:fldChar w:fldCharType="begin"/>
+            </w:r>
+            <w:r>
+              <w:rPr>
+                <w:noProof/>
+                <w:webHidden/>
+              </w:rPr>
+              <w:instrText xml:space="preserve"> PAGEREF _Toc94542378 \h </w:instrText>
             </w:r>
             <w:r>
               <w:rPr>
@@ -1652,7 +2318,7 @@
       <w:pPr>
         <w:pStyle w:val="berschrift1"/>
       </w:pPr>
-      <w:bookmarkStart w:id="0" w:name="_Toc93431765"/>
+      <w:bookmarkStart w:id="0" w:name="_Toc94542356"/>
       <w:r>
         <w:lastRenderedPageBreak/>
         <w:t>Einleitung</w:t>
@@ -1691,7 +2357,13 @@
         <w:t xml:space="preserve"> aus, wie der Benutzer mit seinen Nachrichten umgehen sollte aus, aber nicht wie ein Programmierer diese umsetzen kann. Nach einiger Zeit stieß ich dann auf den Namen Push-Notification. Ab dann, war es nicht mehr schwer schnell Tutorials und andere Anleitungen zu finden. </w:t>
       </w:r>
       <w:r>
-        <w:t xml:space="preserve">Doch wie sie nun Einsetzen? Man kennt nur all zu gut die Nervigen Pieptöne, wenn mal wieder eine App was </w:t>
+        <w:t xml:space="preserve">Doch wie sie nun Einsetzen? Man kennt nur </w:t>
+      </w:r>
+      <w:r>
+        <w:t>allzu</w:t>
+      </w:r>
+      <w:r>
+        <w:t xml:space="preserve"> gut die Nervigen Pieptöne, wenn mal wieder eine App was </w:t>
       </w:r>
       <w:r>
         <w:t>Neues</w:t>
@@ -1796,7 +2468,7 @@
           <w:numId w:val="3"/>
         </w:numPr>
       </w:pPr>
-      <w:hyperlink r:id="rId6" w:history="1">
+      <w:hyperlink r:id="rId8" w:history="1">
         <w:r>
           <w:rPr>
             <w:rStyle w:val="Hyperlink"/>
@@ -1819,7 +2491,7 @@
       <w:pPr>
         <w:pStyle w:val="berschrift1"/>
       </w:pPr>
-      <w:bookmarkStart w:id="1" w:name="_Toc93431766"/>
+      <w:bookmarkStart w:id="1" w:name="_Toc94542357"/>
       <w:r>
         <w:lastRenderedPageBreak/>
         <w:t>Was sind Notifications?</w:t>
@@ -1903,7 +2575,7 @@
       <w:pPr>
         <w:pStyle w:val="berschrift2"/>
       </w:pPr>
-      <w:bookmarkStart w:id="2" w:name="_Toc93431767"/>
+      <w:bookmarkStart w:id="2" w:name="_Toc94542358"/>
       <w:r>
         <w:t>Aufbau</w:t>
       </w:r>
@@ -1943,7 +2615,7 @@
                     <pic:cNvPicPr/>
                   </pic:nvPicPr>
                   <pic:blipFill>
-                    <a:blip r:embed="rId7">
+                    <a:blip r:embed="rId9">
                       <a:extLst>
                         <a:ext uri="{28A0092B-C50C-407E-A947-70E740481C1C}">
                           <a14:useLocalDpi xmlns:a14="http://schemas.microsoft.com/office/drawing/2010/main" val="0"/>
@@ -1973,7 +2645,13 @@
     <w:p>
       <w:pPr>
         <w:pStyle w:val="Beschriftung"/>
-      </w:pPr>
+        <w:rPr>
+          <w:color w:val="auto"/>
+        </w:rPr>
+      </w:pPr>
+      <w:bookmarkStart w:id="3" w:name="_Toc94529109"/>
+      <w:bookmarkStart w:id="4" w:name="_Toc94529518"/>
+      <w:bookmarkStart w:id="5" w:name="_Toc94541078"/>
       <w:r>
         <w:t xml:space="preserve">Abbildung </w:t>
       </w:r>
@@ -2001,6 +2679,12 @@
       <w:r>
         <w:t>: Notification Grundgerüst</w:t>
       </w:r>
+      <w:bookmarkEnd w:id="3"/>
+      <w:bookmarkEnd w:id="4"/>
+      <w:r>
+        <w:t xml:space="preserve"> </w:t>
+      </w:r>
+      <w:bookmarkEnd w:id="5"/>
     </w:p>
     <w:p>
       <w:r>
@@ -2024,11 +2708,9 @@
       <w:r>
         <w:t xml:space="preserve">Wird benötigt und kann mit </w:t>
       </w:r>
-      <w:proofErr w:type="gramStart"/>
       <w:r>
         <w:t>setSmallIcon(</w:t>
       </w:r>
-      <w:proofErr w:type="gramEnd"/>
       <w:r>
         <w:t xml:space="preserve">) programmatisch gesetzt werden. </w:t>
       </w:r>
@@ -2096,15 +2778,7 @@
         <w:tab/>
       </w:r>
       <w:r>
-        <w:t xml:space="preserve">Optional, kann mit </w:t>
-      </w:r>
-      <w:proofErr w:type="gramStart"/>
-      <w:r>
-        <w:t>setLargeIcon(</w:t>
-      </w:r>
-      <w:proofErr w:type="gramEnd"/>
-      <w:r>
-        <w:t>) gesetzt werden.</w:t>
+        <w:t>Optional, kann mit setLargeIcon() gesetzt werden.</w:t>
       </w:r>
     </w:p>
     <w:p>
@@ -2123,20 +2797,7 @@
       </w:r>
       <w:r>
         <w:tab/>
-        <w:t xml:space="preserve">Optional, kann mit </w:t>
-      </w:r>
-      <w:proofErr w:type="spellStart"/>
-      <w:proofErr w:type="gramStart"/>
-      <w:r>
-        <w:t>setContentTitle</w:t>
-      </w:r>
-      <w:proofErr w:type="spellEnd"/>
-      <w:r>
-        <w:t>(</w:t>
-      </w:r>
-      <w:proofErr w:type="gramEnd"/>
-      <w:r>
-        <w:t>) gesetzt werden.</w:t>
+        <w:t>Optional, kann mit setContentTitle() gesetzt werden.</w:t>
       </w:r>
     </w:p>
     <w:p>
@@ -2155,31 +2816,18 @@
       </w:r>
       <w:r>
         <w:tab/>
-        <w:t xml:space="preserve">Optional, kann mit </w:t>
-      </w:r>
-      <w:proofErr w:type="spellStart"/>
-      <w:proofErr w:type="gramStart"/>
-      <w:r>
-        <w:t>setContentText</w:t>
-      </w:r>
-      <w:proofErr w:type="spellEnd"/>
-      <w:r>
-        <w:t>(</w:t>
-      </w:r>
-      <w:proofErr w:type="gramEnd"/>
-      <w:r>
-        <w:t>) gesetzt werden.</w:t>
+        <w:t>Optional, kann mit setContentText() gesetzt werden.</w:t>
       </w:r>
     </w:p>
     <w:p>
       <w:pPr>
         <w:pStyle w:val="berschrift2"/>
       </w:pPr>
-      <w:bookmarkStart w:id="3" w:name="_Toc93431768"/>
+      <w:bookmarkStart w:id="6" w:name="_Toc94542359"/>
       <w:r>
         <w:t>Funktion</w:t>
       </w:r>
-      <w:bookmarkEnd w:id="3"/>
+      <w:bookmarkEnd w:id="6"/>
     </w:p>
     <w:p>
       <w:pPr>
@@ -2228,7 +2876,13 @@
         <w:t>Es könne aber noch weitere Aktionen ausgeführt werden. Dies wird über die Action Buttons am Ende der Notification gesteuert.</w:t>
       </w:r>
       <w:r>
-        <w:t xml:space="preserve"> Siehe Abbildung 2. Action Buttons sollte nicht die gleiche Funktion Übernehmen wie die Erstgenannte Tab-Action. </w:t>
+        <w:t xml:space="preserve"> Siehe Abbildung 2. Action Buttons sollte nicht die gleiche Funktion </w:t>
+      </w:r>
+      <w:r>
+        <w:t>übernehmen</w:t>
+      </w:r>
+      <w:r>
+        <w:t xml:space="preserve"> wie die Erstgenannte Tab-Action. </w:t>
       </w:r>
     </w:p>
     <w:p>
@@ -2253,7 +2907,7 @@
                     <pic:cNvPicPr/>
                   </pic:nvPicPr>
                   <pic:blipFill>
-                    <a:blip r:embed="rId8">
+                    <a:blip r:embed="rId10">
                       <a:extLst>
                         <a:ext uri="{28A0092B-C50C-407E-A947-70E740481C1C}">
                           <a14:useLocalDpi xmlns:a14="http://schemas.microsoft.com/office/drawing/2010/main" val="0"/>
@@ -2284,6 +2938,9 @@
       <w:pPr>
         <w:pStyle w:val="Beschriftung"/>
       </w:pPr>
+      <w:bookmarkStart w:id="7" w:name="_Toc94529110"/>
+      <w:bookmarkStart w:id="8" w:name="_Toc94529519"/>
+      <w:bookmarkStart w:id="9" w:name="_Toc94541079"/>
       <w:r>
         <w:t xml:space="preserve">Abbildung </w:t>
       </w:r>
@@ -2311,6 +2968,9 @@
       <w:r>
         <w:t>: Erweiterte Notification mit Action Buttons</w:t>
       </w:r>
+      <w:bookmarkEnd w:id="7"/>
+      <w:bookmarkEnd w:id="8"/>
+      <w:bookmarkEnd w:id="9"/>
     </w:p>
     <w:p>
       <w:pPr>
@@ -2446,11 +3106,11 @@
       <w:pPr>
         <w:pStyle w:val="berschrift2"/>
       </w:pPr>
-      <w:bookmarkStart w:id="4" w:name="_Toc93431769"/>
+      <w:bookmarkStart w:id="10" w:name="_Toc94542360"/>
       <w:r>
         <w:t>Arten</w:t>
       </w:r>
-      <w:bookmarkEnd w:id="4"/>
+      <w:bookmarkEnd w:id="10"/>
     </w:p>
     <w:p>
       <w:r>
@@ -2495,6 +3155,7 @@
         <w:t>, wie z. B. eine Kalenderbenachrichtigung.</w:t>
       </w:r>
     </w:p>
+    <w:p/>
     <w:p/>
     <w:p>
       <w:pPr>
@@ -2617,10 +3278,25 @@
           <w:szCs w:val="24"/>
           <w:u w:val="single"/>
         </w:rPr>
-        <w:t>Media-</w:t>
-      </w:r>
-      <w:proofErr w:type="spellStart"/>
-      <w:r>
+        <w:t>Media-Controlls</w:t>
+      </w:r>
+    </w:p>
+    <w:p>
+      <w:r>
+        <w:t xml:space="preserve">Für die Kontrolle bei Mediaplayern gibt es ein extra Style. Dieser hat in der eingeklappten Variante drei Action Buttons, die er darstellt. Sobald die Notification ausgeklappt wird, könne bis zu 5 dargestellt werden. Im </w:t>
+      </w:r>
+      <w:r>
+        <w:t>Falle</w:t>
+      </w:r>
+      <w:r>
+        <w:t xml:space="preserve"> eines Musikplayers wären dies z. B. pausieren, nächstes oder Lautstärkekontrolle. </w:t>
+      </w:r>
+      <w:r>
+        <w:t>Sobald die Notification mit einer Mediasession gekoppelt wird, färbt sie sich entsprechend dem Albumcover das als Großes Logo dargestellt wird.</w:t>
+      </w:r>
+    </w:p>
+    <w:p>
+      <w:pPr>
         <w:rPr>
           <w:b/>
           <w:bCs/>
@@ -2628,20 +3304,8 @@
           <w:szCs w:val="24"/>
           <w:u w:val="single"/>
         </w:rPr>
-        <w:t>Controlls</w:t>
-      </w:r>
-      <w:proofErr w:type="spellEnd"/>
-    </w:p>
-    <w:p>
-      <w:r>
-        <w:t xml:space="preserve">Für die Kontrolle bei Mediaplayern gibt es ein extra Style. Dieser hat in der eingeklappten Variante drei Action Buttons, die er darstellt. Sobald die Notification ausgeklappt wird, könne bis zu 5 dargestellt werden. Im falle eines Musikplayers wären dies z. B. pausieren, nächstes oder Lautstärkekontrolle. </w:t>
-      </w:r>
-      <w:r>
-        <w:t>Sobald die Notification mit einer Mediasession gekoppelt wird, färbt sie sich entsprechend dem Albumcover das als Großes Logo dargestellt wird.</w:t>
-      </w:r>
-    </w:p>
-    <w:p>
-      <w:pPr>
+      </w:pPr>
+      <w:r>
         <w:rPr>
           <w:b/>
           <w:bCs/>
@@ -2649,28 +3313,7 @@
           <w:szCs w:val="24"/>
           <w:u w:val="single"/>
         </w:rPr>
-      </w:pPr>
-      <w:proofErr w:type="spellStart"/>
-      <w:r>
-        <w:rPr>
-          <w:b/>
-          <w:bCs/>
-          <w:sz w:val="24"/>
-          <w:szCs w:val="24"/>
-          <w:u w:val="single"/>
-        </w:rPr>
-        <w:t>Direct</w:t>
-      </w:r>
-      <w:proofErr w:type="spellEnd"/>
-      <w:r>
-        <w:rPr>
-          <w:b/>
-          <w:bCs/>
-          <w:sz w:val="24"/>
-          <w:szCs w:val="24"/>
-          <w:u w:val="single"/>
-        </w:rPr>
-        <w:t xml:space="preserve"> Reply und Messaging Style</w:t>
+        <w:t>Direct Reply und Messaging Style</w:t>
       </w:r>
     </w:p>
     <w:p>
@@ -2748,11 +3391,9 @@
       <w:r>
         <w:t xml:space="preserve"> der RemoteViews. Es gibt außerdem die </w:t>
       </w:r>
-      <w:proofErr w:type="gramStart"/>
-      <w:r>
-        <w:t>Möglichkeit</w:t>
-      </w:r>
-      <w:proofErr w:type="gramEnd"/>
+      <w:r>
+        <w:t>Möglichkeit,</w:t>
+      </w:r>
       <w:r>
         <w:t xml:space="preserve"> um seine Eigene Nachricht einen Style zu legen, der die Nachricht konsistenter mit dem restlichen System macht. Android empfiehlt dies. </w:t>
       </w:r>
@@ -2766,12 +3407,12 @@
       <w:pPr>
         <w:pStyle w:val="berschrift1"/>
       </w:pPr>
-      <w:bookmarkStart w:id="5" w:name="_Toc93431770"/>
+      <w:bookmarkStart w:id="11" w:name="_Toc94542361"/>
       <w:r>
         <w:lastRenderedPageBreak/>
         <w:t>Einsatzgebiete</w:t>
       </w:r>
-      <w:bookmarkEnd w:id="5"/>
+      <w:bookmarkEnd w:id="11"/>
     </w:p>
     <w:p/>
     <w:p>
@@ -2783,32 +3424,18 @@
       <w:pPr>
         <w:pStyle w:val="berschrift1"/>
       </w:pPr>
-      <w:bookmarkStart w:id="6" w:name="_Toc93431771"/>
+      <w:bookmarkStart w:id="12" w:name="_Hlk94527782"/>
+      <w:bookmarkStart w:id="13" w:name="_Toc94542362"/>
       <w:r>
         <w:lastRenderedPageBreak/>
         <w:t>Guidelines für Notifications</w:t>
       </w:r>
-      <w:bookmarkEnd w:id="6"/>
-    </w:p>
-    <w:p>
-      <w:r>
-        <w:t xml:space="preserve">Gemäß der Blogseite </w:t>
-      </w:r>
-      <w:proofErr w:type="spellStart"/>
-      <w:r>
-        <w:t>MobiLoud</w:t>
-      </w:r>
-      <w:proofErr w:type="spellEnd"/>
-      <w:r>
-        <w:t xml:space="preserve"> werden 71% aller App Deinstallationen durch Notifications ausgelöst. Das ist ein recht hohe Anzahl, die recht einfach zu verhindern ist. Ein anderer Blog beschreibt auch, wie diese Dinge einfach umzusetzen sind. </w:t>
-      </w:r>
-      <w:proofErr w:type="spellStart"/>
-      <w:r>
-        <w:t>CleverTrap</w:t>
-      </w:r>
-      <w:proofErr w:type="spellEnd"/>
-      <w:r>
-        <w:t xml:space="preserve"> schreibt in ihrem Blog, es komme auf drei Wichtige Punkte an. </w:t>
+      <w:bookmarkEnd w:id="13"/>
+    </w:p>
+    <w:bookmarkEnd w:id="12"/>
+    <w:p>
+      <w:r>
+        <w:t xml:space="preserve">Gemäß der Blogseite MobiLoud werden 71% aller App Deinstallationen durch Notifications ausgelöst. Das ist ein recht hohe Anzahl, die recht einfach zu verhindern ist. Ein anderer Blog beschreibt auch, wie diese Dinge einfach umzusetzen sind. CleverTrap schreibt in ihrem Blog, es komme auf drei Wichtige Punkte an. </w:t>
       </w:r>
     </w:p>
     <w:p>
@@ -2849,32 +3476,38 @@
     </w:p>
     <w:p>
       <w:r>
-        <w:t>Diese drei Punkte sind die Hauptmerkmale einer Notifications.</w:t>
+        <w:t>Diese drei Punkte sind die Hauptmerkmale einer Notification.</w:t>
       </w:r>
     </w:p>
     <w:p>
       <w:pPr>
         <w:pStyle w:val="berschrift2"/>
       </w:pPr>
-      <w:bookmarkStart w:id="7" w:name="_Toc93431772"/>
+      <w:bookmarkStart w:id="14" w:name="_Toc94542363"/>
       <w:r>
         <w:t>Was ist zu beachten ist bei der Entwicklung einer App</w:t>
       </w:r>
-      <w:bookmarkEnd w:id="7"/>
+      <w:bookmarkEnd w:id="14"/>
     </w:p>
     <w:p>
       <w:pPr>
         <w:pStyle w:val="berschrift3"/>
       </w:pPr>
-      <w:bookmarkStart w:id="8" w:name="_Toc93431773"/>
+      <w:bookmarkStart w:id="15" w:name="_Toc94542364"/>
       <w:r>
         <w:t>Notification Kanäle</w:t>
       </w:r>
-      <w:bookmarkEnd w:id="8"/>
-    </w:p>
-    <w:p>
-      <w:r>
-        <w:t xml:space="preserve">Seit Android 8 werden Kanäle benötigt. Diese sind ein guter Weg, um dem Benutzer eine differenzierte Auswahl über seine Benachrichtigungen zu geben. Er kann bei diesen nach belieben den anzeigepunkt Ändern. So empfiehlt es sich bei einer App, die sehr wichtige und vielleicht weniger wichtige Benachrichtigungen in zwei separate Kanäle mit unterschiedlicher Priorität zu setzen. Dadurch kann der Benutzer selbst entscheiden welchen Nachrichten er benötigt oder nicht. </w:t>
+      <w:bookmarkEnd w:id="15"/>
+    </w:p>
+    <w:p>
+      <w:r>
+        <w:t xml:space="preserve">Seit Android 8 werden Kanäle benötigt. Diese sind ein guter Weg, um dem Benutzer eine differenzierte Auswahl über seine Benachrichtigungen zu geben. Er kann bei diesen nach </w:t>
+      </w:r>
+      <w:r>
+        <w:t>Belieben</w:t>
+      </w:r>
+      <w:r>
+        <w:t xml:space="preserve"> den anzeigepunkt Ändern. So empfiehlt es sich bei einer App, die sehr wichtige und vielleicht weniger wichtige Benachrichtigungen in zwei separate Kanäle mit unterschiedlicher Priorität zu setzen. Dadurch kann der Benutzer selbst entscheiden welchen Nachrichten er benötigt oder nicht. </w:t>
       </w:r>
     </w:p>
     <w:p>
@@ -2907,11 +3540,11 @@
       <w:pPr>
         <w:pStyle w:val="berschrift3"/>
       </w:pPr>
-      <w:bookmarkStart w:id="9" w:name="_Toc93431774"/>
+      <w:bookmarkStart w:id="16" w:name="_Toc94542365"/>
       <w:r>
         <w:t>Notifications</w:t>
       </w:r>
-      <w:bookmarkEnd w:id="9"/>
+      <w:bookmarkEnd w:id="16"/>
     </w:p>
     <w:p/>
     <w:p>
@@ -2923,12 +3556,12 @@
       <w:pPr>
         <w:pStyle w:val="berschrift1"/>
       </w:pPr>
-      <w:bookmarkStart w:id="10" w:name="_Toc93431775"/>
+      <w:bookmarkStart w:id="17" w:name="_Toc94542366"/>
       <w:r>
         <w:lastRenderedPageBreak/>
         <w:t>Implementierungsbeispiele</w:t>
       </w:r>
-      <w:bookmarkEnd w:id="10"/>
+      <w:bookmarkEnd w:id="17"/>
     </w:p>
     <w:p>
       <w:r>
@@ -2955,28 +3588,36 @@
     </w:p>
     <w:p>
       <w:r>
-        <w:t xml:space="preserve">Achtung! Diese Codeschnipsel sind für die Sprache Java, nicht </w:t>
-      </w:r>
-      <w:proofErr w:type="spellStart"/>
-      <w:r>
-        <w:t>Kotlin</w:t>
-      </w:r>
-      <w:proofErr w:type="spellEnd"/>
-      <w:r>
-        <w:t xml:space="preserve">. Entsprechende Codestellen findet man auf der </w:t>
-      </w:r>
-      <w:proofErr w:type="spellStart"/>
-      <w:r>
-        <w:t>AndroidDeveloper</w:t>
-      </w:r>
-      <w:proofErr w:type="spellEnd"/>
-      <w:r>
-        <w:t xml:space="preserve"> Seite.</w:t>
-      </w:r>
-    </w:p>
-    <w:p>
-      <w:r>
-        <w:t xml:space="preserve">Wenn der Code kopiert werden soll, ist der einfachste Weg das gesamte über das in der Einleitung erwähnte GitHub-Repo zu machen. </w:t>
+        <w:t>Achtung! Diese Codeschnipsel sind für die Sprache Java, nicht Kotlin. Entsprechende Codestellen findet man auf der Android</w:t>
+      </w:r>
+      <w:r>
+        <w:t>-</w:t>
+      </w:r>
+      <w:r>
+        <w:t>Developer Seite.</w:t>
+      </w:r>
+    </w:p>
+    <w:p>
+      <w:r>
+        <w:t>Wenn der Code kopiert werden soll, ist der einfachste Weg</w:t>
+      </w:r>
+      <w:r>
+        <w:t>,</w:t>
+      </w:r>
+      <w:r>
+        <w:t xml:space="preserve"> </w:t>
+      </w:r>
+      <w:r>
+        <w:t>den gesamten Code</w:t>
+      </w:r>
+      <w:r>
+        <w:t xml:space="preserve"> über das in der Einleitung erwähnte GitHub-Repo zu </w:t>
+      </w:r>
+      <w:r>
+        <w:t>holen</w:t>
+      </w:r>
+      <w:r>
+        <w:t xml:space="preserve">. </w:t>
       </w:r>
       <w:r>
         <w:t xml:space="preserve">Die README </w:t>
@@ -2992,21 +3633,50 @@
       <w:pPr>
         <w:pStyle w:val="berschrift2"/>
       </w:pPr>
-      <w:bookmarkStart w:id="11" w:name="_Toc93431776"/>
+      <w:bookmarkStart w:id="18" w:name="_Toc94542367"/>
       <w:r>
         <w:t>Grundlegendes</w:t>
       </w:r>
-      <w:bookmarkEnd w:id="11"/>
+      <w:bookmarkEnd w:id="18"/>
+    </w:p>
+    <w:p>
+      <w:r>
+        <w:t xml:space="preserve">Bei der Implementierung sollte darauf geachtet werden, dass diese Notifications sehr schnell extrem lang werden. Zu empfehlen wäre hier ein Builder-klasse, die nur die Notifications zusammenbaut. Beachtet das die Notifications immer eine Eindeutige ID brauchen, </w:t>
+      </w:r>
+      <w:r>
+        <w:t>sonst</w:t>
+      </w:r>
+      <w:r>
+        <w:t xml:space="preserve"> überschreibt sich einfach deren Inhalt und der Broadcast Receiver kann </w:t>
+      </w:r>
+      <w:r>
+        <w:t>diese nicht genau unterscheiden.</w:t>
+      </w:r>
+      <w:r>
+        <w:t xml:space="preserve"> </w:t>
+      </w:r>
+      <w:r>
+        <w:t xml:space="preserve">Man sollte hier daran denken, die Vorgaben im Kapitel </w:t>
+      </w:r>
+      <w:r>
+        <w:t>Guidelines für Notifications</w:t>
+      </w:r>
+      <w:r>
+        <w:t xml:space="preserve">, hier auch umzusetzen. Daher ist zu empfehlen, die Dokumentation </w:t>
+      </w:r>
+      <w:r>
+        <w:t>von Android genau zu studieren, damit der Code perfekt auf den jeweiligen Benutzerfall zugeschnitten ist.</w:t>
+      </w:r>
     </w:p>
     <w:p>
       <w:pPr>
         <w:pStyle w:val="berschrift2"/>
       </w:pPr>
-      <w:bookmarkStart w:id="12" w:name="_Toc93431777"/>
+      <w:bookmarkStart w:id="19" w:name="_Toc94542368"/>
       <w:r>
         <w:t>Notification-Kanal</w:t>
       </w:r>
-      <w:bookmarkEnd w:id="12"/>
+      <w:bookmarkEnd w:id="19"/>
     </w:p>
     <w:p>
       <w:r>
@@ -3042,9 +3712,18 @@
         <w:t xml:space="preserve"> Importance ist eine Konstante der NotificationManager Klasse. Diese kann frei nach Bedürfnissen gewählt werden.</w:t>
       </w:r>
     </w:p>
-    <w:bookmarkStart w:id="13" w:name="_MON_1702836931"/>
-    <w:bookmarkEnd w:id="13"/>
-    <w:p>
+    <w:p>
+      <w:r>
+        <w:rPr>
+          <w:b/>
+          <w:bCs/>
+          <w:sz w:val="24"/>
+          <w:szCs w:val="24"/>
+        </w:rPr>
+        <w:t>Code</w:t>
+      </w:r>
+      <w:bookmarkStart w:id="20" w:name="_MON_1702836931"/>
+      <w:bookmarkEnd w:id="20"/>
       <w:r>
         <w:object w:dxaOrig="9746" w:dyaOrig="2492" w14:anchorId="37389DCB">
           <v:shapetype id="_x0000_t75" coordsize="21600,21600" o:spt="75" o:preferrelative="t" path="m@4@5l@4@11@9@11@9@5xe" filled="f" stroked="f">
@@ -3066,78 +3745,10 @@
             <v:path o:extrusionok="f" gradientshapeok="t" o:connecttype="rect"/>
             <o:lock v:ext="edit" aspectratio="t"/>
           </v:shapetype>
-          <v:shape id="_x0000_i1025" type="#_x0000_t75" style="width:487.5pt;height:124.5pt" o:ole="">
-            <v:imagedata r:id="rId9" o:title=""/>
-          </v:shape>
-          <o:OLEObject Type="Embed" ProgID="Word.OpenDocumentText.12" ShapeID="_x0000_i1025" DrawAspect="Content" ObjectID="_1704044624" r:id="rId10"/>
-        </w:object>
-      </w:r>
-    </w:p>
-    <w:p>
-      <w:pPr>
-        <w:pStyle w:val="berschrift2"/>
-      </w:pPr>
-      <w:bookmarkStart w:id="14" w:name="_Toc93431778"/>
-      <w:r>
-        <w:t>Normale Notification inklusive Action Buttons</w:t>
-      </w:r>
-      <w:bookmarkEnd w:id="14"/>
-    </w:p>
-    <w:p>
-      <w:r>
-        <w:t>Erstellung einer einfachen Push-Notification mit Titel, Tab-Action, Inhalts Text, Icon und einem Action-Button.</w:t>
-      </w:r>
-      <w:r>
-        <w:t xml:space="preserve"> </w:t>
-      </w:r>
-      <w:r>
-        <w:t>Es muss bei der Action kein Icon spezifiziert werden. Bei der Unterscheidung der PendingIntent's aufpassen.</w:t>
-      </w:r>
-      <w:r>
-        <w:t xml:space="preserve"> </w:t>
-      </w:r>
-      <w:r>
-        <w:t xml:space="preserve">Diese müssen eindeutig </w:t>
-      </w:r>
-      <w:r>
-        <w:t>unterscheidbar</w:t>
-      </w:r>
-      <w:r>
-        <w:t xml:space="preserve"> sein</w:t>
-      </w:r>
-      <w:r>
-        <w:t>, z</w:t>
-      </w:r>
-      <w:r>
-        <w:t>.</w:t>
-      </w:r>
-      <w:r>
-        <w:t xml:space="preserve"> </w:t>
-      </w:r>
-      <w:r>
-        <w:t>b. eine eindeutige Action.</w:t>
-      </w:r>
-    </w:p>
-    <w:p>
-      <w:r>
-        <w:rPr>
-          <w:b/>
-          <w:bCs/>
-          <w:sz w:val="24"/>
-          <w:szCs w:val="24"/>
-        </w:rPr>
-        <w:t>Code</w:t>
-      </w:r>
-    </w:p>
-    <w:bookmarkStart w:id="15" w:name="_MON_1702834754"/>
-    <w:bookmarkEnd w:id="15"/>
-    <w:p>
-      <w:r>
-        <w:object w:dxaOrig="9746" w:dyaOrig="3395" w14:anchorId="103A3E66">
-          <v:shape id="_x0000_i1026" type="#_x0000_t75" style="width:487.5pt;height:169.5pt" o:ole="">
+          <v:shape id="_x0000_i1348" type="#_x0000_t75" style="width:489.5pt;height:122.2pt" o:ole="">
             <v:imagedata r:id="rId11" o:title=""/>
           </v:shape>
-          <o:OLEObject Type="Embed" ProgID="Word.OpenDocumentText.12" ShapeID="_x0000_i1026" DrawAspect="Content" ObjectID="_1704044625" r:id="rId12"/>
+          <o:OLEObject Type="Embed" ProgID="Word.OpenDocumentText.12" ShapeID="_x0000_i1348" DrawAspect="Content" ObjectID="_1705161912" r:id="rId12"/>
         </w:object>
       </w:r>
     </w:p>
@@ -3145,204 +3756,48 @@
       <w:pPr>
         <w:pStyle w:val="berschrift2"/>
       </w:pPr>
-      <w:bookmarkStart w:id="16" w:name="_Toc93431779"/>
-      <w:r>
-        <w:lastRenderedPageBreak/>
-        <w:t>Messaging Style mit Reply Button</w:t>
-      </w:r>
-      <w:bookmarkEnd w:id="16"/>
-    </w:p>
-    <w:p>
-      <w:r>
-        <w:t>Erstellen einer Messaging-Style Notification mit Antwortmöglichkeit (siehe WhatsApp</w:t>
-      </w:r>
-      <w:r>
-        <w:t>). Diese</w:t>
-      </w:r>
-      <w:r>
-        <w:t xml:space="preserve"> erfordert weitere Einstellungen um zu Funktionieren. Wichtig ist das der ConversionTitle im Style nicht für Chats unter drei Personen verwendet werden soll. Ebenfalls wichtig ist </w:t>
-      </w:r>
-      <w:r>
-        <w:t>das der</w:t>
-      </w:r>
-      <w:r>
-        <w:t xml:space="preserve"> PendingIntent des RemotInput immer einzigartig ist, sonst könnte es sein das der User einem anderen Chat die Nachricht schreibt als er annimmt. </w:t>
-      </w:r>
-    </w:p>
-    <w:p>
-      <w:r>
-        <w:t>Bei dieser Notification müssen noch ein paar weitere Einstellungen und Objekte angelegt werden. Bestenfalls in dieser Reihenfolge.</w:t>
-      </w:r>
-    </w:p>
-    <w:p>
-      <w:pPr>
-        <w:pStyle w:val="berschrift3"/>
-      </w:pPr>
-      <w:bookmarkStart w:id="17" w:name="_Toc93431780"/>
-      <w:r>
-        <w:t>RemotInput</w:t>
-      </w:r>
-      <w:bookmarkEnd w:id="17"/>
-    </w:p>
-    <w:p>
-      <w:r>
-        <w:rPr>
-          <w:b/>
-          <w:bCs/>
-          <w:sz w:val="24"/>
-          <w:szCs w:val="24"/>
-        </w:rPr>
-        <w:t>Code</w:t>
-      </w:r>
-    </w:p>
-    <w:bookmarkStart w:id="18" w:name="_MON_1702833891"/>
-    <w:bookmarkEnd w:id="18"/>
-    <w:p>
-      <w:r>
-        <w:object w:dxaOrig="9072" w:dyaOrig="1356" w14:anchorId="793191AB">
-          <v:shape id="_x0000_i1027" type="#_x0000_t75" style="width:453.75pt;height:67.5pt" o:ole="">
-            <v:imagedata r:id="rId13" o:title=""/>
-          </v:shape>
-          <o:OLEObject Type="Embed" ProgID="Word.OpenDocumentText.12" ShapeID="_x0000_i1027" DrawAspect="Content" ObjectID="_1704044626" r:id="rId14"/>
-        </w:object>
-      </w:r>
-    </w:p>
-    <w:p>
-      <w:pPr>
-        <w:pStyle w:val="berschrift3"/>
-      </w:pPr>
-      <w:bookmarkStart w:id="19" w:name="_Toc93431781"/>
-      <w:r>
-        <w:t>Action Button mit RemotInput</w:t>
-      </w:r>
-      <w:bookmarkEnd w:id="19"/>
-    </w:p>
-    <w:p>
-      <w:r>
-        <w:rPr>
-          <w:b/>
-          <w:bCs/>
-          <w:sz w:val="24"/>
-          <w:szCs w:val="24"/>
-        </w:rPr>
-        <w:t>Code</w:t>
-      </w:r>
-    </w:p>
-    <w:bookmarkStart w:id="20" w:name="_MON_1702834793"/>
-    <w:bookmarkEnd w:id="20"/>
-    <w:p>
-      <w:r>
-        <w:object w:dxaOrig="9746" w:dyaOrig="2716" w14:anchorId="5FFF3D38">
-          <v:shape id="_x0000_i1028" type="#_x0000_t75" style="width:487.5pt;height:135.75pt" o:ole="">
-            <v:imagedata r:id="rId15" o:title=""/>
-          </v:shape>
-          <o:OLEObject Type="Embed" ProgID="Word.OpenDocumentText.12" ShapeID="_x0000_i1028" DrawAspect="Content" ObjectID="_1704044627" r:id="rId16"/>
-        </w:object>
-      </w:r>
-    </w:p>
-    <w:p/>
-    <w:p>
-      <w:pPr>
-        <w:pStyle w:val="berschrift3"/>
-      </w:pPr>
-      <w:bookmarkStart w:id="21" w:name="_Toc93431782"/>
-      <w:r>
-        <w:t>Messaging Style</w:t>
+      <w:bookmarkStart w:id="21" w:name="_Toc94542369"/>
+      <w:r>
+        <w:t>Normale Notification inklusive Action Buttons</w:t>
       </w:r>
       <w:bookmarkEnd w:id="21"/>
     </w:p>
     <w:p>
       <w:r>
-        <w:t xml:space="preserve">Die </w:t>
-      </w:r>
-      <w:r>
-        <w:t>Zeile,</w:t>
-      </w:r>
-      <w:r>
-        <w:t xml:space="preserve"> an der die Message </w:t>
-      </w:r>
-      <w:r>
-        <w:t>hinzugefügt</w:t>
-      </w:r>
-      <w:r>
-        <w:t xml:space="preserve"> wird</w:t>
-      </w:r>
-      <w:r>
-        <w:t>,</w:t>
+        <w:t>Erstellung einer einfachen Push-Notification mit Titel, Tab-Action, Inhalts Text, Icon und einem Action-Button.</w:t>
       </w:r>
       <w:r>
         <w:t xml:space="preserve"> </w:t>
       </w:r>
       <w:r>
-        <w:t>Muss</w:t>
-      </w:r>
-      <w:r>
-        <w:t xml:space="preserve"> für jede</w:t>
-      </w:r>
-      <w:r>
-        <w:t>s Mitglied des Gruppenchats aufgerufen werden. Das nächste Beispiel veranschaulicht dies.</w:t>
-      </w:r>
-    </w:p>
-    <w:p>
-      <w:pPr>
-        <w:rPr>
-          <w:b/>
-          <w:bCs/>
-          <w:sz w:val="24"/>
-          <w:szCs w:val="24"/>
-        </w:rPr>
-      </w:pPr>
-      <w:r>
-        <w:rPr>
-          <w:b/>
-          <w:bCs/>
-          <w:sz w:val="24"/>
-          <w:szCs w:val="24"/>
-        </w:rPr>
-        <w:t>Code</w:t>
-      </w:r>
-    </w:p>
-    <w:bookmarkStart w:id="22" w:name="_MON_1702835696"/>
-    <w:bookmarkEnd w:id="22"/>
-    <w:p>
-      <w:r>
-        <w:object w:dxaOrig="9746" w:dyaOrig="1359" w14:anchorId="396D4026">
-          <v:shape id="_x0000_i1029" type="#_x0000_t75" style="width:487.5pt;height:68.25pt" o:ole="">
-            <v:imagedata r:id="rId17" o:title=""/>
-          </v:shape>
-          <o:OLEObject Type="Embed" ProgID="Word.OpenDocumentText.12" ShapeID="_x0000_i1029" DrawAspect="Content" ObjectID="_1704044628" r:id="rId18"/>
-        </w:object>
-      </w:r>
-    </w:p>
-    <w:p>
-      <w:r>
-        <w:t xml:space="preserve">Die Message erstellt man separat. </w:t>
-      </w:r>
-      <w:r>
-        <w:t>Diese kann bei einer Chat-App aus vorhandenen Listen genommen werden. Bei diesem Beispiel wird eine for</w:t>
-      </w:r>
-      <w:r>
-        <w:t>-</w:t>
-      </w:r>
-      <w:r>
-        <w:t xml:space="preserve">each Schleife auf eine Liste angewendet. </w:t>
-      </w:r>
-    </w:p>
-    <w:p>
-      <w:r>
-        <w:t>Die Message benötigt einen Text, einen Zeitstempel und den Sender der Nachricht. Diese Informationen werden dann in der Notification dargestellt.</w:t>
-      </w:r>
-    </w:p>
-    <w:p/>
-    <w:p>
-      <w:pPr>
-        <w:rPr>
-          <w:b/>
-          <w:bCs/>
-          <w:sz w:val="24"/>
-          <w:szCs w:val="24"/>
-        </w:rPr>
-      </w:pPr>
+        <w:t>Es muss bei der Action kein Icon spezifiziert werden. Bei der Unterscheidung der PendingIntent's aufpassen.</w:t>
+      </w:r>
+      <w:r>
+        <w:t xml:space="preserve"> </w:t>
+      </w:r>
+      <w:r>
+        <w:t xml:space="preserve">Diese müssen eindeutig </w:t>
+      </w:r>
+      <w:r>
+        <w:t>unterscheidbar</w:t>
+      </w:r>
+      <w:r>
+        <w:t xml:space="preserve"> sein</w:t>
+      </w:r>
+      <w:r>
+        <w:t>, z</w:t>
+      </w:r>
+      <w:r>
+        <w:t>.</w:t>
+      </w:r>
+      <w:r>
+        <w:t xml:space="preserve"> </w:t>
+      </w:r>
+      <w:r>
+        <w:t>b. eine eindeutige Action.</w:t>
+      </w:r>
+    </w:p>
+    <w:p>
       <w:r>
         <w:rPr>
           <w:b/>
@@ -3353,26 +3808,56 @@
         <w:lastRenderedPageBreak/>
         <w:t>Code</w:t>
       </w:r>
-    </w:p>
-    <w:bookmarkStart w:id="23" w:name="_MON_1702835871"/>
-    <w:bookmarkEnd w:id="23"/>
-    <w:p>
-      <w:r>
-        <w:object w:dxaOrig="9746" w:dyaOrig="2039" w14:anchorId="0E0FCEF6">
-          <v:shape id="_x0000_i1030" type="#_x0000_t75" style="width:487.5pt;height:102pt" o:ole="">
-            <v:imagedata r:id="rId19" o:title=""/>
+      <w:bookmarkStart w:id="22" w:name="_MON_1702834754"/>
+      <w:bookmarkEnd w:id="22"/>
+      <w:r>
+        <w:object w:dxaOrig="9746" w:dyaOrig="3395" w14:anchorId="103A3E66">
+          <v:shape id="_x0000_i1273" type="#_x0000_t75" style="width:489.5pt;height:173.05pt" o:ole="">
+            <v:imagedata r:id="rId13" o:title=""/>
           </v:shape>
-          <o:OLEObject Type="Embed" ProgID="Word.OpenDocumentText.12" ShapeID="_x0000_i1030" DrawAspect="Content" ObjectID="_1704044629" r:id="rId20"/>
+          <o:OLEObject Type="Embed" ProgID="Word.OpenDocumentText.12" ShapeID="_x0000_i1273" DrawAspect="Content" ObjectID="_1705161913" r:id="rId14"/>
         </w:object>
       </w:r>
     </w:p>
     <w:p>
       <w:pPr>
+        <w:pStyle w:val="berschrift2"/>
+      </w:pPr>
+      <w:bookmarkStart w:id="23" w:name="_Toc94542370"/>
+      <w:r>
+        <w:t>Messaging Style mit Reply Button</w:t>
+      </w:r>
+      <w:bookmarkEnd w:id="23"/>
+    </w:p>
+    <w:p>
+      <w:r>
+        <w:t>Erstellen einer Messaging-Style Notification mit Antwortmöglichkeit (siehe WhatsApp</w:t>
+      </w:r>
+      <w:r>
+        <w:t>). Diese</w:t>
+      </w:r>
+      <w:r>
+        <w:t xml:space="preserve"> erfordert weitere Einstellungen um zu Funktionieren. Wichtig ist das der ConversionTitle im Style nicht für Chats unter drei Personen verwendet werden soll. Ebenfalls wichtig ist </w:t>
+      </w:r>
+      <w:r>
+        <w:t>das der</w:t>
+      </w:r>
+      <w:r>
+        <w:t xml:space="preserve"> PendingIntent des RemotInput immer einzigartig ist, sonst könnte es sein das der User einem anderen Chat die Nachricht schreibt als er annimmt. </w:t>
+      </w:r>
+    </w:p>
+    <w:p>
+      <w:r>
+        <w:t>Bei dieser Notification müssen noch ein paar weitere Einstellungen und Objekte angelegt werden. Bestenfalls in dieser Reihenfolge.</w:t>
+      </w:r>
+    </w:p>
+    <w:p>
+      <w:pPr>
         <w:pStyle w:val="berschrift3"/>
       </w:pPr>
-      <w:bookmarkStart w:id="24" w:name="_Toc93431783"/>
-      <w:r>
-        <w:t>Notification</w:t>
+      <w:bookmarkStart w:id="24" w:name="_Toc94542371"/>
+      <w:r>
+        <w:t>RemotInput</w:t>
       </w:r>
       <w:bookmarkEnd w:id="24"/>
     </w:p>
@@ -3386,14 +3871,14 @@
         </w:rPr>
         <w:t>Code</w:t>
       </w:r>
-      <w:bookmarkStart w:id="25" w:name="_MON_1702836226"/>
+      <w:bookmarkStart w:id="25" w:name="_MON_1702833891"/>
       <w:bookmarkEnd w:id="25"/>
       <w:r>
-        <w:object w:dxaOrig="9746" w:dyaOrig="3172" w14:anchorId="1DE7BB23">
-          <v:shape id="_x0000_i1031" type="#_x0000_t75" style="width:487.5pt;height:158.25pt" o:ole="">
-            <v:imagedata r:id="rId21" o:title=""/>
+        <w:object w:dxaOrig="9072" w:dyaOrig="1356" w14:anchorId="793191AB">
+          <v:shape id="_x0000_i1267" type="#_x0000_t75" style="width:453.8pt;height:64.75pt" o:ole="">
+            <v:imagedata r:id="rId15" o:title=""/>
           </v:shape>
-          <o:OLEObject Type="Embed" ProgID="Word.OpenDocumentText.12" ShapeID="_x0000_i1031" DrawAspect="Content" ObjectID="_1704044630" r:id="rId22"/>
+          <o:OLEObject Type="Embed" ProgID="Word.OpenDocumentText.12" ShapeID="_x0000_i1267" DrawAspect="Content" ObjectID="_1705161914" r:id="rId16"/>
         </w:object>
       </w:r>
     </w:p>
@@ -3401,57 +3886,13 @@
       <w:pPr>
         <w:pStyle w:val="berschrift3"/>
       </w:pPr>
-      <w:bookmarkStart w:id="26" w:name="_Toc93431784"/>
-      <w:r>
-        <w:t>Notification Anzeigen</w:t>
+      <w:bookmarkStart w:id="26" w:name="_Toc94542372"/>
+      <w:r>
+        <w:t>Action Button mit RemotInput</w:t>
       </w:r>
       <w:bookmarkEnd w:id="26"/>
     </w:p>
     <w:p>
-      <w:r>
-        <w:t>Sämtliche</w:t>
-      </w:r>
-      <w:r>
-        <w:t xml:space="preserve"> Notifications </w:t>
-      </w:r>
-      <w:r>
-        <w:t>werden,</w:t>
-      </w:r>
-      <w:r>
-        <w:t xml:space="preserve"> sobald sie gebaut </w:t>
-      </w:r>
-      <w:r>
-        <w:t xml:space="preserve">werden, dann über den </w:t>
-      </w:r>
-      <w:proofErr w:type="spellStart"/>
-      <w:r>
-        <w:t>NotificationManager</w:t>
-      </w:r>
-      <w:proofErr w:type="spellEnd"/>
-      <w:r>
-        <w:t xml:space="preserve"> dem System mitgeteilt. </w:t>
-      </w:r>
-      <w:r>
-        <w:t xml:space="preserve">Dazu muss eine Variable vom Typ </w:t>
-      </w:r>
-      <w:proofErr w:type="spellStart"/>
-      <w:r>
-        <w:t>NotificationManager</w:t>
-      </w:r>
-      <w:proofErr w:type="spellEnd"/>
-      <w:r>
-        <w:t xml:space="preserve"> angelegt werden. Dieser verwaltet alle Notifications. </w:t>
-      </w:r>
-    </w:p>
-    <w:p>
-      <w:pPr>
-        <w:rPr>
-          <w:b/>
-          <w:bCs/>
-          <w:sz w:val="24"/>
-          <w:szCs w:val="24"/>
-        </w:rPr>
-      </w:pPr>
       <w:r>
         <w:rPr>
           <w:b/>
@@ -3461,48 +3902,60 @@
         </w:rPr>
         <w:t>Code</w:t>
       </w:r>
-    </w:p>
-    <w:bookmarkStart w:id="27" w:name="_MON_1703101298"/>
-    <w:bookmarkEnd w:id="27"/>
-    <w:p>
-      <w:r>
-        <w:object w:dxaOrig="9072" w:dyaOrig="227" w14:anchorId="1DD624C2">
-          <v:shape id="_x0000_i1032" type="#_x0000_t75" style="width:453.75pt;height:11.25pt" o:ole="">
-            <v:imagedata r:id="rId23" o:title=""/>
+      <w:bookmarkStart w:id="27" w:name="_MON_1702834793"/>
+      <w:bookmarkEnd w:id="27"/>
+      <w:r>
+        <w:object w:dxaOrig="9746" w:dyaOrig="2716" w14:anchorId="5FFF3D38">
+          <v:shape id="_x0000_i1268" type="#_x0000_t75" style="width:489.5pt;height:136.75pt" o:ole="">
+            <v:imagedata r:id="rId17" o:title=""/>
           </v:shape>
-          <o:OLEObject Type="Embed" ProgID="Word.OpenDocumentText.12" ShapeID="_x0000_i1032" DrawAspect="Content" ObjectID="_1704044631" r:id="rId24"/>
+          <o:OLEObject Type="Embed" ProgID="Word.OpenDocumentText.12" ShapeID="_x0000_i1268" DrawAspect="Content" ObjectID="_1705161915" r:id="rId18"/>
         </w:object>
       </w:r>
     </w:p>
     <w:p>
-      <w:r>
-        <w:t xml:space="preserve">Zum Löschen der </w:t>
-      </w:r>
-      <w:r>
-        <w:t>Notification,</w:t>
-      </w:r>
-      <w:r>
-        <w:t xml:space="preserve"> sobald der Benutzer damit interagiert </w:t>
-      </w:r>
-      <w:r>
-        <w:t>hat,</w:t>
-      </w:r>
-      <w:r>
-        <w:t xml:space="preserve"> wird ebenfalls der Notification Manager verwendet. </w:t>
-      </w:r>
-      <w:r>
-        <w:t>Hier wird ihm die ID der zu verwerfenden Notification übergeben.</w:t>
-      </w:r>
-    </w:p>
-    <w:p>
-      <w:pPr>
-        <w:rPr>
-          <w:b/>
-          <w:bCs/>
-          <w:sz w:val="24"/>
-          <w:szCs w:val="24"/>
-        </w:rPr>
-      </w:pPr>
+      <w:pPr>
+        <w:pStyle w:val="berschrift3"/>
+      </w:pPr>
+      <w:bookmarkStart w:id="28" w:name="_Toc94542373"/>
+      <w:r>
+        <w:t>Messaging Style</w:t>
+      </w:r>
+      <w:bookmarkEnd w:id="28"/>
+    </w:p>
+    <w:p>
+      <w:r>
+        <w:t xml:space="preserve">Die </w:t>
+      </w:r>
+      <w:r>
+        <w:t>Zeile,</w:t>
+      </w:r>
+      <w:r>
+        <w:t xml:space="preserve"> an der die Message </w:t>
+      </w:r>
+      <w:r>
+        <w:t>hinzugefügt</w:t>
+      </w:r>
+      <w:r>
+        <w:t xml:space="preserve"> wird</w:t>
+      </w:r>
+      <w:r>
+        <w:t>,</w:t>
+      </w:r>
+      <w:r>
+        <w:t xml:space="preserve"> </w:t>
+      </w:r>
+      <w:r>
+        <w:t>Muss</w:t>
+      </w:r>
+      <w:r>
+        <w:t xml:space="preserve"> für jede</w:t>
+      </w:r>
+      <w:r>
+        <w:t>s Mitglied des Gruppenchats aufgerufen werden. Das nächste Beispiel veranschaulicht dies.</w:t>
+      </w:r>
+    </w:p>
+    <w:p>
       <w:r>
         <w:rPr>
           <w:b/>
@@ -3512,28 +3965,190 @@
         </w:rPr>
         <w:t>Code</w:t>
       </w:r>
-    </w:p>
-    <w:bookmarkStart w:id="28" w:name="_MON_1703101777"/>
-    <w:bookmarkEnd w:id="28"/>
-    <w:p>
-      <w:r>
-        <w:object w:dxaOrig="9072" w:dyaOrig="227" w14:anchorId="317DCCD1">
-          <v:shape id="_x0000_i1033" type="#_x0000_t75" style="width:453.75pt;height:11.25pt" o:ole="">
+      <w:bookmarkStart w:id="29" w:name="_MON_1702835696"/>
+      <w:bookmarkEnd w:id="29"/>
+      <w:r>
+        <w:object w:dxaOrig="9746" w:dyaOrig="1359" w14:anchorId="396D4026">
+          <v:shape id="_x0000_i1269" type="#_x0000_t75" style="width:489.5pt;height:64.75pt" o:ole="">
+            <v:imagedata r:id="rId19" o:title=""/>
+          </v:shape>
+          <o:OLEObject Type="Embed" ProgID="Word.OpenDocumentText.12" ShapeID="_x0000_i1269" DrawAspect="Content" ObjectID="_1705161916" r:id="rId20"/>
+        </w:object>
+      </w:r>
+    </w:p>
+    <w:p>
+      <w:r>
+        <w:lastRenderedPageBreak/>
+        <w:t xml:space="preserve">Die Message erstellt man separat. </w:t>
+      </w:r>
+      <w:r>
+        <w:t>Diese kann bei einer Chat-App aus vorhandenen Listen genommen werden. Bei diesem Beispiel wird eine for</w:t>
+      </w:r>
+      <w:r>
+        <w:t>-</w:t>
+      </w:r>
+      <w:r>
+        <w:t xml:space="preserve">each Schleife auf eine Liste angewendet. </w:t>
+      </w:r>
+    </w:p>
+    <w:p>
+      <w:r>
+        <w:t>Die Message benötigt einen Text, einen Zeitstempel und den Sender der Nachricht. Diese Informationen werden dann in der Notification dargestellt.</w:t>
+      </w:r>
+    </w:p>
+    <w:p>
+      <w:r>
+        <w:rPr>
+          <w:b/>
+          <w:bCs/>
+          <w:sz w:val="24"/>
+          <w:szCs w:val="24"/>
+        </w:rPr>
+        <w:t>Code</w:t>
+      </w:r>
+      <w:bookmarkStart w:id="30" w:name="_MON_1702835871"/>
+      <w:bookmarkEnd w:id="30"/>
+      <w:r>
+        <w:object w:dxaOrig="9746" w:dyaOrig="2039" w14:anchorId="0E0FCEF6">
+          <v:shape id="_x0000_i1270" type="#_x0000_t75" style="width:489.5pt;height:101.05pt" o:ole="">
+            <v:imagedata r:id="rId21" o:title=""/>
+          </v:shape>
+          <o:OLEObject Type="Embed" ProgID="Word.OpenDocumentText.12" ShapeID="_x0000_i1270" DrawAspect="Content" ObjectID="_1705161917" r:id="rId22"/>
+        </w:object>
+      </w:r>
+    </w:p>
+    <w:p>
+      <w:pPr>
+        <w:pStyle w:val="berschrift3"/>
+      </w:pPr>
+      <w:bookmarkStart w:id="31" w:name="_Toc94542374"/>
+      <w:r>
+        <w:t>Notification</w:t>
+      </w:r>
+      <w:bookmarkEnd w:id="31"/>
+    </w:p>
+    <w:p>
+      <w:r>
+        <w:rPr>
+          <w:b/>
+          <w:bCs/>
+          <w:sz w:val="24"/>
+          <w:szCs w:val="24"/>
+        </w:rPr>
+        <w:t>Code</w:t>
+      </w:r>
+      <w:bookmarkStart w:id="32" w:name="_MON_1702836226"/>
+      <w:bookmarkEnd w:id="32"/>
+      <w:r>
+        <w:object w:dxaOrig="9746" w:dyaOrig="3172" w14:anchorId="1DE7BB23">
+          <v:shape id="_x0000_i1271" type="#_x0000_t75" style="width:489.5pt;height:158.5pt" o:ole="">
+            <v:imagedata r:id="rId23" o:title=""/>
+          </v:shape>
+          <o:OLEObject Type="Embed" ProgID="Word.OpenDocumentText.12" ShapeID="_x0000_i1271" DrawAspect="Content" ObjectID="_1705161918" r:id="rId24"/>
+        </w:object>
+      </w:r>
+    </w:p>
+    <w:p>
+      <w:pPr>
+        <w:pStyle w:val="berschrift3"/>
+      </w:pPr>
+      <w:bookmarkStart w:id="33" w:name="_Toc94542375"/>
+      <w:r>
+        <w:t>Notification Anzeigen</w:t>
+      </w:r>
+      <w:bookmarkEnd w:id="33"/>
+    </w:p>
+    <w:p>
+      <w:r>
+        <w:t>Sämtliche</w:t>
+      </w:r>
+      <w:r>
+        <w:t xml:space="preserve"> Notifications </w:t>
+      </w:r>
+      <w:r>
+        <w:t>werden,</w:t>
+      </w:r>
+      <w:r>
+        <w:t xml:space="preserve"> sobald sie gebaut </w:t>
+      </w:r>
+      <w:r>
+        <w:t xml:space="preserve">werden, dann über den NotificationManager dem System mitgeteilt. </w:t>
+      </w:r>
+      <w:r>
+        <w:t xml:space="preserve">Dazu muss eine Variable vom Typ NotificationManager angelegt werden. Dieser verwaltet alle Notifications. </w:t>
+      </w:r>
+    </w:p>
+    <w:p>
+      <w:r>
+        <w:rPr>
+          <w:b/>
+          <w:bCs/>
+          <w:sz w:val="24"/>
+          <w:szCs w:val="24"/>
+        </w:rPr>
+        <w:t>Code</w:t>
+      </w:r>
+      <w:bookmarkStart w:id="34" w:name="_MON_1703101298"/>
+      <w:bookmarkEnd w:id="34"/>
+      <w:r>
+        <w:object w:dxaOrig="9072" w:dyaOrig="227" w14:anchorId="1DD624C2">
+          <v:shape id="_x0000_i1272" type="#_x0000_t75" style="width:453.8pt;height:14.5pt" o:ole="">
             <v:imagedata r:id="rId25" o:title=""/>
           </v:shape>
-          <o:OLEObject Type="Embed" ProgID="Word.OpenDocumentText.12" ShapeID="_x0000_i1033" DrawAspect="Content" ObjectID="_1704044632" r:id="rId26"/>
+          <o:OLEObject Type="Embed" ProgID="Word.OpenDocumentText.12" ShapeID="_x0000_i1272" DrawAspect="Content" ObjectID="_1705161919" r:id="rId26"/>
         </w:object>
       </w:r>
     </w:p>
     <w:p>
+      <w:r>
+        <w:t xml:space="preserve">Zum Löschen der </w:t>
+      </w:r>
+      <w:r>
+        <w:t>Notification,</w:t>
+      </w:r>
+      <w:r>
+        <w:t xml:space="preserve"> sobald der Benutzer damit interagiert </w:t>
+      </w:r>
+      <w:r>
+        <w:t>hat,</w:t>
+      </w:r>
+      <w:r>
+        <w:t xml:space="preserve"> wird ebenfalls der Notification Manager verwendet. </w:t>
+      </w:r>
+      <w:r>
+        <w:t>Hier wird ihm die ID der zu verwerfenden Notification übergeben.</w:t>
+      </w:r>
+    </w:p>
+    <w:p>
+      <w:r>
+        <w:rPr>
+          <w:b/>
+          <w:bCs/>
+          <w:sz w:val="24"/>
+          <w:szCs w:val="24"/>
+        </w:rPr>
+        <w:t>Code</w:t>
+      </w:r>
+      <w:bookmarkStart w:id="35" w:name="_MON_1703101777"/>
+      <w:bookmarkEnd w:id="35"/>
+      <w:r>
+        <w:object w:dxaOrig="9072" w:dyaOrig="227" w14:anchorId="317DCCD1">
+          <v:shape id="_x0000_i1274" type="#_x0000_t75" style="width:453.8pt;height:14.5pt" o:ole="">
+            <v:imagedata r:id="rId27" o:title=""/>
+          </v:shape>
+          <o:OLEObject Type="Embed" ProgID="Word.OpenDocumentText.12" ShapeID="_x0000_i1274" DrawAspect="Content" ObjectID="_1705161920" r:id="rId28"/>
+        </w:object>
+      </w:r>
+    </w:p>
+    <w:p>
       <w:pPr>
         <w:pStyle w:val="berschrift1"/>
       </w:pPr>
-      <w:bookmarkStart w:id="29" w:name="_Toc93431785"/>
+      <w:bookmarkStart w:id="36" w:name="_Toc94542376"/>
       <w:r>
         <w:t>Fazit</w:t>
       </w:r>
-      <w:bookmarkEnd w:id="29"/>
+      <w:bookmarkEnd w:id="36"/>
     </w:p>
     <w:p/>
     <w:p>
@@ -3545,18 +4160,19 @@
       <w:pPr>
         <w:pStyle w:val="berschrift1"/>
       </w:pPr>
-      <w:bookmarkStart w:id="30" w:name="_Toc93431786"/>
+      <w:bookmarkStart w:id="37" w:name="_Toc94542377"/>
       <w:r>
         <w:lastRenderedPageBreak/>
         <w:t>Quellen</w:t>
       </w:r>
-      <w:bookmarkEnd w:id="30"/>
+      <w:bookmarkEnd w:id="37"/>
     </w:p>
     <w:p>
       <w:r>
         <w:t>Code</w:t>
       </w:r>
     </w:p>
+    <w:bookmarkStart w:id="38" w:name="_Hlk94540720"/>
     <w:p>
       <w:pPr>
         <w:pStyle w:val="Listenabsatz"/>
@@ -3565,14 +4181,31 @@
           <w:numId w:val="1"/>
         </w:numPr>
       </w:pPr>
-      <w:hyperlink r:id="rId27" w:history="1">
-        <w:r>
-          <w:rPr>
-            <w:rStyle w:val="Hyperlink"/>
-          </w:rPr>
-          <w:t>https://developer.android.com/guide/topics/ui/notifiers/notifications</w:t>
-        </w:r>
-      </w:hyperlink>
+      <w:r>
+        <w:fldChar w:fldCharType="begin"/>
+      </w:r>
+      <w:r>
+        <w:instrText xml:space="preserve"> </w:instrText>
+      </w:r>
+      <w:r>
+        <w:instrText xml:space="preserve">HYPERLINK "https://developer.android.com/guide/topics/ui/notifiers/notifications" </w:instrText>
+      </w:r>
+      <w:r>
+        <w:fldChar w:fldCharType="separate"/>
+      </w:r>
+      <w:r>
+        <w:rPr>
+          <w:rStyle w:val="Hyperlink"/>
+        </w:rPr>
+        <w:t>https://developer.android.com/guide/topics/ui/notifiers/notifications</w:t>
+      </w:r>
+      <w:r>
+        <w:rPr>
+          <w:rStyle w:val="Hyperlink"/>
+        </w:rPr>
+        <w:fldChar w:fldCharType="end"/>
+      </w:r>
+      <w:bookmarkEnd w:id="38"/>
     </w:p>
     <w:p>
       <w:pPr>
@@ -3591,7 +4224,7 @@
           <w:numId w:val="1"/>
         </w:numPr>
       </w:pPr>
-      <w:hyperlink r:id="rId28" w:history="1">
+      <w:hyperlink r:id="rId29" w:history="1">
         <w:r>
           <w:rPr>
             <w:rStyle w:val="Hyperlink"/>
@@ -3613,7 +4246,7 @@
           <w:u w:val="none"/>
         </w:rPr>
       </w:pPr>
-      <w:hyperlink r:id="rId29" w:history="1">
+      <w:hyperlink r:id="rId30" w:history="1">
         <w:r>
           <w:rPr>
             <w:rStyle w:val="Hyperlink"/>
@@ -3635,7 +4268,7 @@
           <w:u w:val="none"/>
         </w:rPr>
       </w:pPr>
-      <w:hyperlink r:id="rId30" w:anchor="usage" w:history="1">
+      <w:hyperlink r:id="rId31" w:anchor="usage" w:history="1">
         <w:r>
           <w:rPr>
             <w:rStyle w:val="Hyperlink"/>
@@ -3652,12 +4285,24 @@
           <w:numId w:val="1"/>
         </w:numPr>
       </w:pPr>
-      <w:hyperlink r:id="rId31" w:history="1">
+      <w:hyperlink r:id="rId32" w:history="1">
         <w:r>
           <w:rPr>
             <w:rStyle w:val="Hyperlink"/>
           </w:rPr>
-          <w:t>https://medium.com/kayvan-kaseb/some-best-practices-in-using-android-notification-a957f9245278</w:t>
+          <w:t>https://medium.com/</w:t>
+        </w:r>
+        <w:r>
+          <w:rPr>
+            <w:rStyle w:val="Hyperlink"/>
+          </w:rPr>
+          <w:t>k</w:t>
+        </w:r>
+        <w:r>
+          <w:rPr>
+            <w:rStyle w:val="Hyperlink"/>
+          </w:rPr>
+          <w:t>ayvan-kaseb/some-best-practices-in-using-android-notification-a957f9245278</w:t>
         </w:r>
       </w:hyperlink>
     </w:p>
@@ -3672,14 +4317,181 @@
     </w:p>
     <w:p>
       <w:pPr>
-        <w:pStyle w:val="Listenabsatz"/>
-        <w:ind w:left="0"/>
-      </w:pPr>
-    </w:p>
+        <w:pStyle w:val="berschrift2"/>
+      </w:pPr>
+      <w:bookmarkStart w:id="39" w:name="_Toc94542378"/>
+      <w:r>
+        <w:t>Abbildungen</w:t>
+      </w:r>
+      <w:bookmarkEnd w:id="39"/>
+    </w:p>
+    <w:p>
+      <w:pPr>
+        <w:pStyle w:val="Abbildungsverzeichnis"/>
+        <w:tabs>
+          <w:tab w:val="right" w:pos="9736"/>
+        </w:tabs>
+        <w:rPr>
+          <w:rFonts w:eastAsiaTheme="minorEastAsia"/>
+          <w:noProof/>
+          <w:lang w:eastAsia="de-DE"/>
+        </w:rPr>
+      </w:pPr>
+      <w:r>
+        <w:fldChar w:fldCharType="begin"/>
+      </w:r>
+      <w:r>
+        <w:instrText xml:space="preserve"> TOC \h \z \c "Abbildung" </w:instrText>
+      </w:r>
+      <w:r>
+        <w:fldChar w:fldCharType="separate"/>
+      </w:r>
+      <w:hyperlink w:anchor="_Toc94541078" w:history="1">
+        <w:r>
+          <w:rPr>
+            <w:rStyle w:val="Hyperlink"/>
+            <w:noProof/>
+          </w:rPr>
+          <w:t>Abbildung 1: Notification Grundgerüst https://developer.android.com/guide/topics/ui/notifiers/notifications</w:t>
+        </w:r>
+        <w:r>
+          <w:rPr>
+            <w:noProof/>
+            <w:webHidden/>
+          </w:rPr>
+          <w:tab/>
+        </w:r>
+        <w:r>
+          <w:rPr>
+            <w:noProof/>
+            <w:webHidden/>
+          </w:rPr>
+          <w:fldChar w:fldCharType="begin"/>
+        </w:r>
+        <w:r>
+          <w:rPr>
+            <w:noProof/>
+            <w:webHidden/>
+          </w:rPr>
+          <w:instrText xml:space="preserve"> PAGEREF _Toc94541078 \h </w:instrText>
+        </w:r>
+        <w:r>
+          <w:rPr>
+            <w:noProof/>
+            <w:webHidden/>
+          </w:rPr>
+        </w:r>
+        <w:r>
+          <w:rPr>
+            <w:noProof/>
+            <w:webHidden/>
+          </w:rPr>
+          <w:fldChar w:fldCharType="separate"/>
+        </w:r>
+        <w:r>
+          <w:rPr>
+            <w:noProof/>
+            <w:webHidden/>
+          </w:rPr>
+          <w:t>3</w:t>
+        </w:r>
+        <w:r>
+          <w:rPr>
+            <w:noProof/>
+            <w:webHidden/>
+          </w:rPr>
+          <w:fldChar w:fldCharType="end"/>
+        </w:r>
+      </w:hyperlink>
+    </w:p>
+    <w:p>
+      <w:pPr>
+        <w:pStyle w:val="Abbildungsverzeichnis"/>
+        <w:tabs>
+          <w:tab w:val="right" w:pos="9736"/>
+        </w:tabs>
+        <w:rPr>
+          <w:rFonts w:eastAsiaTheme="minorEastAsia"/>
+          <w:noProof/>
+          <w:lang w:eastAsia="de-DE"/>
+        </w:rPr>
+      </w:pPr>
+      <w:hyperlink w:anchor="_Toc94541079" w:history="1">
+        <w:r>
+          <w:rPr>
+            <w:rStyle w:val="Hyperlink"/>
+            <w:noProof/>
+          </w:rPr>
+          <w:t>Abbildung 2: Erweiterte Notification mit Action Buttons</w:t>
+        </w:r>
+        <w:r>
+          <w:rPr>
+            <w:noProof/>
+            <w:webHidden/>
+          </w:rPr>
+          <w:tab/>
+        </w:r>
+        <w:r>
+          <w:rPr>
+            <w:noProof/>
+            <w:webHidden/>
+          </w:rPr>
+          <w:fldChar w:fldCharType="begin"/>
+        </w:r>
+        <w:r>
+          <w:rPr>
+            <w:noProof/>
+            <w:webHidden/>
+          </w:rPr>
+          <w:instrText xml:space="preserve"> PAGEREF _Toc94541079 \h </w:instrText>
+        </w:r>
+        <w:r>
+          <w:rPr>
+            <w:noProof/>
+            <w:webHidden/>
+          </w:rPr>
+        </w:r>
+        <w:r>
+          <w:rPr>
+            <w:noProof/>
+            <w:webHidden/>
+          </w:rPr>
+          <w:fldChar w:fldCharType="separate"/>
+        </w:r>
+        <w:r>
+          <w:rPr>
+            <w:noProof/>
+            <w:webHidden/>
+          </w:rPr>
+          <w:t>4</w:t>
+        </w:r>
+        <w:r>
+          <w:rPr>
+            <w:noProof/>
+            <w:webHidden/>
+          </w:rPr>
+          <w:fldChar w:fldCharType="end"/>
+        </w:r>
+      </w:hyperlink>
+    </w:p>
+    <w:p>
+      <w:pPr>
+        <w:pStyle w:val="Abbildungsverzeichnis"/>
+        <w:tabs>
+          <w:tab w:val="right" w:leader="dot" w:pos="9736"/>
+        </w:tabs>
+      </w:pPr>
+      <w:r>
+        <w:fldChar w:fldCharType="end"/>
+      </w:r>
+    </w:p>
+    <w:p/>
     <w:sectPr>
       <w:pgSz w:w="11906" w:h="16838"/>
-      <w:pgMar w:top="1440" w:right="1080" w:bottom="1440" w:left="1080" w:header="708" w:footer="708" w:gutter="0"/>
+      <w:pgMar w:top="1440" w:right="1077" w:bottom="851" w:left="1077" w:header="709" w:footer="709" w:gutter="0"/>
+      <w:pgNumType w:start="0"/>
       <w:cols w:space="708"/>
+      <w:titlePg/>
       <w:docGrid w:linePitch="360"/>
     </w:sectPr>
   </w:body>
@@ -4613,7 +5425,7 @@
     </w:pPr>
     <w:rPr>
       <w:rFonts w:asciiTheme="majorHAnsi" w:eastAsiaTheme="majorEastAsia" w:hAnsiTheme="majorHAnsi" w:cstheme="majorBidi"/>
-      <w:color w:val="2F5496" w:themeColor="accent1" w:themeShade="BF"/>
+      <w:color w:val="9D3511" w:themeColor="accent1" w:themeShade="BF"/>
       <w:sz w:val="32"/>
       <w:szCs w:val="32"/>
     </w:rPr>
@@ -4635,7 +5447,7 @@
     </w:pPr>
     <w:rPr>
       <w:rFonts w:asciiTheme="majorHAnsi" w:eastAsiaTheme="majorEastAsia" w:hAnsiTheme="majorHAnsi" w:cstheme="majorBidi"/>
-      <w:color w:val="2F5496" w:themeColor="accent1" w:themeShade="BF"/>
+      <w:color w:val="9D3511" w:themeColor="accent1" w:themeShade="BF"/>
       <w:sz w:val="26"/>
       <w:szCs w:val="26"/>
     </w:rPr>
@@ -4657,7 +5469,7 @@
     </w:pPr>
     <w:rPr>
       <w:rFonts w:asciiTheme="majorHAnsi" w:eastAsiaTheme="majorEastAsia" w:hAnsiTheme="majorHAnsi" w:cstheme="majorBidi"/>
-      <w:color w:val="1F3763" w:themeColor="accent1" w:themeShade="7F"/>
+      <w:color w:val="68230B" w:themeColor="accent1" w:themeShade="7F"/>
       <w:sz w:val="24"/>
       <w:szCs w:val="24"/>
     </w:rPr>
@@ -4665,7 +5477,6 @@
   <w:style w:type="character" w:default="1" w:styleId="Absatz-Standardschriftart">
     <w:name w:val="Default Paragraph Font"/>
     <w:uiPriority w:val="1"/>
-    <w:semiHidden/>
     <w:unhideWhenUsed/>
   </w:style>
   <w:style w:type="table" w:default="1" w:styleId="NormaleTabelle">
@@ -4697,7 +5508,7 @@
     <w:rsid w:val="00965808"/>
     <w:rPr>
       <w:rFonts w:asciiTheme="majorHAnsi" w:eastAsiaTheme="majorEastAsia" w:hAnsiTheme="majorHAnsi" w:cstheme="majorBidi"/>
-      <w:color w:val="2F5496" w:themeColor="accent1" w:themeShade="BF"/>
+      <w:color w:val="9D3511" w:themeColor="accent1" w:themeShade="BF"/>
       <w:sz w:val="32"/>
       <w:szCs w:val="32"/>
     </w:rPr>
@@ -4736,7 +5547,7 @@
     <w:unhideWhenUsed/>
     <w:rsid w:val="005B6B2E"/>
     <w:rPr>
-      <w:color w:val="0563C1" w:themeColor="hyperlink"/>
+      <w:color w:val="CC9900" w:themeColor="hyperlink"/>
       <w:u w:val="single"/>
     </w:rPr>
   </w:style>
@@ -4748,7 +5559,7 @@
     <w:rsid w:val="00200F79"/>
     <w:rPr>
       <w:rFonts w:asciiTheme="majorHAnsi" w:eastAsiaTheme="majorEastAsia" w:hAnsiTheme="majorHAnsi" w:cstheme="majorBidi"/>
-      <w:color w:val="2F5496" w:themeColor="accent1" w:themeShade="BF"/>
+      <w:color w:val="9D3511" w:themeColor="accent1" w:themeShade="BF"/>
       <w:sz w:val="26"/>
       <w:szCs w:val="26"/>
     </w:rPr>
@@ -4774,7 +5585,7 @@
     <w:rsid w:val="00915E42"/>
     <w:rPr>
       <w:rFonts w:asciiTheme="majorHAnsi" w:eastAsiaTheme="majorEastAsia" w:hAnsiTheme="majorHAnsi" w:cstheme="majorBidi"/>
-      <w:color w:val="1F3763" w:themeColor="accent1" w:themeShade="7F"/>
+      <w:color w:val="68230B" w:themeColor="accent1" w:themeShade="7F"/>
       <w:sz w:val="24"/>
       <w:szCs w:val="24"/>
     </w:rPr>
@@ -4823,7 +5634,7 @@
     <w:unhideWhenUsed/>
     <w:rsid w:val="000823F3"/>
     <w:rPr>
-      <w:color w:val="954F72" w:themeColor="followedHyperlink"/>
+      <w:color w:val="96A9A9" w:themeColor="followedHyperlink"/>
       <w:u w:val="single"/>
     </w:rPr>
   </w:style>
@@ -4841,9 +5652,45 @@
     <w:rPr>
       <w:i/>
       <w:iCs/>
-      <w:color w:val="44546A" w:themeColor="text2"/>
+      <w:color w:val="696464" w:themeColor="text2"/>
       <w:sz w:val="18"/>
       <w:szCs w:val="18"/>
+    </w:rPr>
+  </w:style>
+  <w:style w:type="paragraph" w:styleId="Abbildungsverzeichnis">
+    <w:name w:val="table of figures"/>
+    <w:basedOn w:val="Standard"/>
+    <w:next w:val="Standard"/>
+    <w:uiPriority w:val="99"/>
+    <w:unhideWhenUsed/>
+    <w:rsid w:val="00571345"/>
+    <w:pPr>
+      <w:spacing w:after="0"/>
+    </w:pPr>
+  </w:style>
+  <w:style w:type="paragraph" w:styleId="KeinLeerraum">
+    <w:name w:val="No Spacing"/>
+    <w:link w:val="KeinLeerraumZchn"/>
+    <w:uiPriority w:val="1"/>
+    <w:qFormat/>
+    <w:rsid w:val="00AD35AA"/>
+    <w:pPr>
+      <w:spacing w:after="0" w:line="240" w:lineRule="auto"/>
+    </w:pPr>
+    <w:rPr>
+      <w:rFonts w:eastAsiaTheme="minorEastAsia"/>
+      <w:lang w:eastAsia="de-DE"/>
+    </w:rPr>
+  </w:style>
+  <w:style w:type="character" w:customStyle="1" w:styleId="KeinLeerraumZchn">
+    <w:name w:val="Kein Leerraum Zchn"/>
+    <w:basedOn w:val="Absatz-Standardschriftart"/>
+    <w:link w:val="KeinLeerraum"/>
+    <w:uiPriority w:val="1"/>
+    <w:rsid w:val="00AD35AA"/>
+    <w:rPr>
+      <w:rFonts w:eastAsiaTheme="minorEastAsia"/>
+      <w:lang w:eastAsia="de-DE"/>
     </w:rPr>
   </w:style>
 </w:styles>
@@ -4852,7 +5699,7 @@
 <file path=word/theme/theme1.xml><?xml version="1.0" encoding="utf-8"?>
 <a:theme xmlns:a="http://schemas.openxmlformats.org/drawingml/2006/main" name="Office">
   <a:themeElements>
-    <a:clrScheme name="Office">
+    <a:clrScheme name="Orangerot">
       <a:dk1>
         <a:sysClr val="windowText" lastClr="000000"/>
       </a:dk1>
@@ -4860,34 +5707,34 @@
         <a:sysClr val="window" lastClr="FFFFFF"/>
       </a:lt1>
       <a:dk2>
-        <a:srgbClr val="44546A"/>
+        <a:srgbClr val="696464"/>
       </a:dk2>
       <a:lt2>
-        <a:srgbClr val="E7E6E6"/>
+        <a:srgbClr val="E9E5DC"/>
       </a:lt2>
       <a:accent1>
-        <a:srgbClr val="4472C4"/>
+        <a:srgbClr val="D34817"/>
       </a:accent1>
       <a:accent2>
-        <a:srgbClr val="ED7D31"/>
+        <a:srgbClr val="9B2D1F"/>
       </a:accent2>
       <a:accent3>
-        <a:srgbClr val="A5A5A5"/>
+        <a:srgbClr val="A28E6A"/>
       </a:accent3>
       <a:accent4>
-        <a:srgbClr val="FFC000"/>
+        <a:srgbClr val="956251"/>
       </a:accent4>
       <a:accent5>
-        <a:srgbClr val="5B9BD5"/>
+        <a:srgbClr val="918485"/>
       </a:accent5>
       <a:accent6>
-        <a:srgbClr val="70AD47"/>
+        <a:srgbClr val="855D5D"/>
       </a:accent6>
       <a:hlink>
-        <a:srgbClr val="0563C1"/>
+        <a:srgbClr val="CC9900"/>
       </a:hlink>
       <a:folHlink>
-        <a:srgbClr val="954F72"/>
+        <a:srgbClr val="96A9A9"/>
       </a:folHlink>
     </a:clrScheme>
     <a:fontScheme name="Office">

</xml_diff>

<commit_message>
Weiterarbeit Projektarbeit und Ändern der NotID berechnung
Notification ID´s werden jetzt zufällig generiert. Vorbereitung für Gruppierung der Notifications.
</commit_message>
<xml_diff>
--- a/Dokumentation/Projektarbeit/Best Practises für Android Push-Notifications.docx
+++ b/Dokumentation/Projektarbeit/Best Practises für Android Push-Notifications.docx
@@ -10,6 +10,7 @@
           <w:docPartUnique/>
         </w:docPartObj>
       </w:sdtPr>
+      <w:sdtEndPr/>
       <w:sdtContent>
         <w:p>
           <w:r>
@@ -264,7 +265,7 @@
                   </wp:anchor>
                 </w:drawing>
               </mc:Choice>
-              <mc:Fallback>
+              <mc:Fallback xmlns="">
                 <w:pict>
                   <v:group w14:anchorId="6BD7715A" id="Gruppe 149" o:spid="_x0000_s1026" style="position:absolute;margin-left:0;margin-top:0;width:8in;height:95.7pt;z-index:251662336;mso-width-percent:941;mso-height-percent:121;mso-top-percent:23;mso-position-horizontal:center;mso-position-horizontal-relative:page;mso-position-vertical-relative:page;mso-width-percent:941;mso-height-percent:121;mso-top-percent:23" coordorigin="" coordsize="73152,12161" o:gfxdata="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">
                     <v:shape id="Rechteck 51" o:spid="_x0000_s1027" style="position:absolute;width:73152;height:11303;visibility:visible;mso-wrap-style:square;v-text-anchor:middle" coordsize="7312660,1129665" o:gfxdata="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" path="m,l7312660,r,1129665l3619500,733425,,1091565,,xe" fillcolor="#d34817 [3204]" stroked="f" strokeweight="1pt">
@@ -366,6 +367,7 @@
                                     <w:dataBinding w:prefixMappings="xmlns:ns0='http://purl.org/dc/elements/1.1/' xmlns:ns1='http://schemas.openxmlformats.org/package/2006/metadata/core-properties' " w:xpath="/ns1:coreProperties[1]/ns0:creator[1]" w:storeItemID="{6C3C8BC8-F283-45AE-878A-BAB7291924A1}"/>
                                     <w:text/>
                                   </w:sdtPr>
+                                  <w:sdtEndPr/>
                                   <w:sdtContent>
                                     <w:r>
                                       <w:rPr>
@@ -438,6 +440,7 @@
                               <w:dataBinding w:prefixMappings="xmlns:ns0='http://purl.org/dc/elements/1.1/' xmlns:ns1='http://schemas.openxmlformats.org/package/2006/metadata/core-properties' " w:xpath="/ns1:coreProperties[1]/ns0:creator[1]" w:storeItemID="{6C3C8BC8-F283-45AE-878A-BAB7291924A1}"/>
                               <w:text/>
                             </w:sdtPr>
+                            <w:sdtEndPr/>
                             <w:sdtContent>
                               <w:r>
                                 <w:rPr>
@@ -694,7 +697,7 @@
           <w:r>
             <w:fldChar w:fldCharType="separate"/>
           </w:r>
-          <w:hyperlink w:anchor="_Toc94542356" w:history="1">
+          <w:hyperlink w:anchor="_Toc95854592" w:history="1">
             <w:r>
               <w:rPr>
                 <w:rStyle w:val="Hyperlink"/>
@@ -721,7 +724,7 @@
                 <w:noProof/>
                 <w:webHidden/>
               </w:rPr>
-              <w:instrText xml:space="preserve"> PAGEREF _Toc94542356 \h </w:instrText>
+              <w:instrText xml:space="preserve"> PAGEREF _Toc95854592 \h </w:instrText>
             </w:r>
             <w:r>
               <w:rPr>
@@ -764,7 +767,7 @@
               <w:lang w:eastAsia="de-DE"/>
             </w:rPr>
           </w:pPr>
-          <w:hyperlink w:anchor="_Toc94542357" w:history="1">
+          <w:hyperlink w:anchor="_Toc95854593" w:history="1">
             <w:r>
               <w:rPr>
                 <w:rStyle w:val="Hyperlink"/>
@@ -791,7 +794,7 @@
                 <w:noProof/>
                 <w:webHidden/>
               </w:rPr>
-              <w:instrText xml:space="preserve"> PAGEREF _Toc94542357 \h </w:instrText>
+              <w:instrText xml:space="preserve"> PAGEREF _Toc95854593 \h </w:instrText>
             </w:r>
             <w:r>
               <w:rPr>
@@ -834,7 +837,7 @@
               <w:lang w:eastAsia="de-DE"/>
             </w:rPr>
           </w:pPr>
-          <w:hyperlink w:anchor="_Toc94542358" w:history="1">
+          <w:hyperlink w:anchor="_Toc95854594" w:history="1">
             <w:r>
               <w:rPr>
                 <w:rStyle w:val="Hyperlink"/>
@@ -861,7 +864,7 @@
                 <w:noProof/>
                 <w:webHidden/>
               </w:rPr>
-              <w:instrText xml:space="preserve"> PAGEREF _Toc94542358 \h </w:instrText>
+              <w:instrText xml:space="preserve"> PAGEREF _Toc95854594 \h </w:instrText>
             </w:r>
             <w:r>
               <w:rPr>
@@ -904,7 +907,7 @@
               <w:lang w:eastAsia="de-DE"/>
             </w:rPr>
           </w:pPr>
-          <w:hyperlink w:anchor="_Toc94542359" w:history="1">
+          <w:hyperlink w:anchor="_Toc95854595" w:history="1">
             <w:r>
               <w:rPr>
                 <w:rStyle w:val="Hyperlink"/>
@@ -931,7 +934,7 @@
                 <w:noProof/>
                 <w:webHidden/>
               </w:rPr>
-              <w:instrText xml:space="preserve"> PAGEREF _Toc94542359 \h </w:instrText>
+              <w:instrText xml:space="preserve"> PAGEREF _Toc95854595 \h </w:instrText>
             </w:r>
             <w:r>
               <w:rPr>
@@ -974,7 +977,7 @@
               <w:lang w:eastAsia="de-DE"/>
             </w:rPr>
           </w:pPr>
-          <w:hyperlink w:anchor="_Toc94542360" w:history="1">
+          <w:hyperlink w:anchor="_Toc95854596" w:history="1">
             <w:r>
               <w:rPr>
                 <w:rStyle w:val="Hyperlink"/>
@@ -1001,7 +1004,7 @@
                 <w:noProof/>
                 <w:webHidden/>
               </w:rPr>
-              <w:instrText xml:space="preserve"> PAGEREF _Toc94542360 \h </w:instrText>
+              <w:instrText xml:space="preserve"> PAGEREF _Toc95854596 \h </w:instrText>
             </w:r>
             <w:r>
               <w:rPr>
@@ -1044,7 +1047,7 @@
               <w:lang w:eastAsia="de-DE"/>
             </w:rPr>
           </w:pPr>
-          <w:hyperlink w:anchor="_Toc94542361" w:history="1">
+          <w:hyperlink w:anchor="_Toc95854597" w:history="1">
             <w:r>
               <w:rPr>
                 <w:rStyle w:val="Hyperlink"/>
@@ -1071,7 +1074,7 @@
                 <w:noProof/>
                 <w:webHidden/>
               </w:rPr>
-              <w:instrText xml:space="preserve"> PAGEREF _Toc94542361 \h </w:instrText>
+              <w:instrText xml:space="preserve"> PAGEREF _Toc95854597 \h </w:instrText>
             </w:r>
             <w:r>
               <w:rPr>
@@ -1114,7 +1117,7 @@
               <w:lang w:eastAsia="de-DE"/>
             </w:rPr>
           </w:pPr>
-          <w:hyperlink w:anchor="_Toc94542362" w:history="1">
+          <w:hyperlink w:anchor="_Toc95854598" w:history="1">
             <w:r>
               <w:rPr>
                 <w:rStyle w:val="Hyperlink"/>
@@ -1141,7 +1144,7 @@
                 <w:noProof/>
                 <w:webHidden/>
               </w:rPr>
-              <w:instrText xml:space="preserve"> PAGEREF _Toc94542362 \h </w:instrText>
+              <w:instrText xml:space="preserve"> PAGEREF _Toc95854598 \h </w:instrText>
             </w:r>
             <w:r>
               <w:rPr>
@@ -1184,7 +1187,7 @@
               <w:lang w:eastAsia="de-DE"/>
             </w:rPr>
           </w:pPr>
-          <w:hyperlink w:anchor="_Toc94542363" w:history="1">
+          <w:hyperlink w:anchor="_Toc95854599" w:history="1">
             <w:r>
               <w:rPr>
                 <w:rStyle w:val="Hyperlink"/>
@@ -1211,7 +1214,7 @@
                 <w:noProof/>
                 <w:webHidden/>
               </w:rPr>
-              <w:instrText xml:space="preserve"> PAGEREF _Toc94542363 \h </w:instrText>
+              <w:instrText xml:space="preserve"> PAGEREF _Toc95854599 \h </w:instrText>
             </w:r>
             <w:r>
               <w:rPr>
@@ -1254,7 +1257,7 @@
               <w:lang w:eastAsia="de-DE"/>
             </w:rPr>
           </w:pPr>
-          <w:hyperlink w:anchor="_Toc94542364" w:history="1">
+          <w:hyperlink w:anchor="_Toc95854600" w:history="1">
             <w:r>
               <w:rPr>
                 <w:rStyle w:val="Hyperlink"/>
@@ -1281,7 +1284,7 @@
                 <w:noProof/>
                 <w:webHidden/>
               </w:rPr>
-              <w:instrText xml:space="preserve"> PAGEREF _Toc94542364 \h </w:instrText>
+              <w:instrText xml:space="preserve"> PAGEREF _Toc95854600 \h </w:instrText>
             </w:r>
             <w:r>
               <w:rPr>
@@ -1324,7 +1327,7 @@
               <w:lang w:eastAsia="de-DE"/>
             </w:rPr>
           </w:pPr>
-          <w:hyperlink w:anchor="_Toc94542365" w:history="1">
+          <w:hyperlink w:anchor="_Toc95854601" w:history="1">
             <w:r>
               <w:rPr>
                 <w:rStyle w:val="Hyperlink"/>
@@ -1351,7 +1354,7 @@
                 <w:noProof/>
                 <w:webHidden/>
               </w:rPr>
-              <w:instrText xml:space="preserve"> PAGEREF _Toc94542365 \h </w:instrText>
+              <w:instrText xml:space="preserve"> PAGEREF _Toc95854601 \h </w:instrText>
             </w:r>
             <w:r>
               <w:rPr>
@@ -1394,7 +1397,7 @@
               <w:lang w:eastAsia="de-DE"/>
             </w:rPr>
           </w:pPr>
-          <w:hyperlink w:anchor="_Toc94542366" w:history="1">
+          <w:hyperlink w:anchor="_Toc95854602" w:history="1">
             <w:r>
               <w:rPr>
                 <w:rStyle w:val="Hyperlink"/>
@@ -1421,7 +1424,7 @@
                 <w:noProof/>
                 <w:webHidden/>
               </w:rPr>
-              <w:instrText xml:space="preserve"> PAGEREF _Toc94542366 \h </w:instrText>
+              <w:instrText xml:space="preserve"> PAGEREF _Toc95854602 \h </w:instrText>
             </w:r>
             <w:r>
               <w:rPr>
@@ -1464,7 +1467,7 @@
               <w:lang w:eastAsia="de-DE"/>
             </w:rPr>
           </w:pPr>
-          <w:hyperlink w:anchor="_Toc94542367" w:history="1">
+          <w:hyperlink w:anchor="_Toc95854603" w:history="1">
             <w:r>
               <w:rPr>
                 <w:rStyle w:val="Hyperlink"/>
@@ -1491,7 +1494,7 @@
                 <w:noProof/>
                 <w:webHidden/>
               </w:rPr>
-              <w:instrText xml:space="preserve"> PAGEREF _Toc94542367 \h </w:instrText>
+              <w:instrText xml:space="preserve"> PAGEREF _Toc95854603 \h </w:instrText>
             </w:r>
             <w:r>
               <w:rPr>
@@ -1534,7 +1537,7 @@
               <w:lang w:eastAsia="de-DE"/>
             </w:rPr>
           </w:pPr>
-          <w:hyperlink w:anchor="_Toc94542368" w:history="1">
+          <w:hyperlink w:anchor="_Toc95854604" w:history="1">
             <w:r>
               <w:rPr>
                 <w:rStyle w:val="Hyperlink"/>
@@ -1561,7 +1564,7 @@
                 <w:noProof/>
                 <w:webHidden/>
               </w:rPr>
-              <w:instrText xml:space="preserve"> PAGEREF _Toc94542368 \h </w:instrText>
+              <w:instrText xml:space="preserve"> PAGEREF _Toc95854604 \h </w:instrText>
             </w:r>
             <w:r>
               <w:rPr>
@@ -1604,7 +1607,7 @@
               <w:lang w:eastAsia="de-DE"/>
             </w:rPr>
           </w:pPr>
-          <w:hyperlink w:anchor="_Toc94542369" w:history="1">
+          <w:hyperlink w:anchor="_Toc95854605" w:history="1">
             <w:r>
               <w:rPr>
                 <w:rStyle w:val="Hyperlink"/>
@@ -1631,7 +1634,7 @@
                 <w:noProof/>
                 <w:webHidden/>
               </w:rPr>
-              <w:instrText xml:space="preserve"> PAGEREF _Toc94542369 \h </w:instrText>
+              <w:instrText xml:space="preserve"> PAGEREF _Toc95854605 \h </w:instrText>
             </w:r>
             <w:r>
               <w:rPr>
@@ -1674,7 +1677,7 @@
               <w:lang w:eastAsia="de-DE"/>
             </w:rPr>
           </w:pPr>
-          <w:hyperlink w:anchor="_Toc94542370" w:history="1">
+          <w:hyperlink w:anchor="_Toc95854606" w:history="1">
             <w:r>
               <w:rPr>
                 <w:rStyle w:val="Hyperlink"/>
@@ -1701,7 +1704,7 @@
                 <w:noProof/>
                 <w:webHidden/>
               </w:rPr>
-              <w:instrText xml:space="preserve"> PAGEREF _Toc94542370 \h </w:instrText>
+              <w:instrText xml:space="preserve"> PAGEREF _Toc95854606 \h </w:instrText>
             </w:r>
             <w:r>
               <w:rPr>
@@ -1744,13 +1747,13 @@
               <w:lang w:eastAsia="de-DE"/>
             </w:rPr>
           </w:pPr>
-          <w:hyperlink w:anchor="_Toc94542371" w:history="1">
+          <w:hyperlink w:anchor="_Toc95854607" w:history="1">
             <w:r>
               <w:rPr>
                 <w:rStyle w:val="Hyperlink"/>
                 <w:noProof/>
               </w:rPr>
-              <w:t>RemotInput</w:t>
+              <w:t>RemoteInput</w:t>
             </w:r>
             <w:r>
               <w:rPr>
@@ -1771,7 +1774,7 @@
                 <w:noProof/>
                 <w:webHidden/>
               </w:rPr>
-              <w:instrText xml:space="preserve"> PAGEREF _Toc94542371 \h </w:instrText>
+              <w:instrText xml:space="preserve"> PAGEREF _Toc95854607 \h </w:instrText>
             </w:r>
             <w:r>
               <w:rPr>
@@ -1814,13 +1817,13 @@
               <w:lang w:eastAsia="de-DE"/>
             </w:rPr>
           </w:pPr>
-          <w:hyperlink w:anchor="_Toc94542372" w:history="1">
+          <w:hyperlink w:anchor="_Toc95854608" w:history="1">
             <w:r>
               <w:rPr>
                 <w:rStyle w:val="Hyperlink"/>
                 <w:noProof/>
               </w:rPr>
-              <w:t>Action Button mit RemotInput</w:t>
+              <w:t>Action Button mit RemoteInput</w:t>
             </w:r>
             <w:r>
               <w:rPr>
@@ -1841,7 +1844,7 @@
                 <w:noProof/>
                 <w:webHidden/>
               </w:rPr>
-              <w:instrText xml:space="preserve"> PAGEREF _Toc94542372 \h </w:instrText>
+              <w:instrText xml:space="preserve"> PAGEREF _Toc95854608 \h </w:instrText>
             </w:r>
             <w:r>
               <w:rPr>
@@ -1884,7 +1887,7 @@
               <w:lang w:eastAsia="de-DE"/>
             </w:rPr>
           </w:pPr>
-          <w:hyperlink w:anchor="_Toc94542373" w:history="1">
+          <w:hyperlink w:anchor="_Toc95854609" w:history="1">
             <w:r>
               <w:rPr>
                 <w:rStyle w:val="Hyperlink"/>
@@ -1911,7 +1914,7 @@
                 <w:noProof/>
                 <w:webHidden/>
               </w:rPr>
-              <w:instrText xml:space="preserve"> PAGEREF _Toc94542373 \h </w:instrText>
+              <w:instrText xml:space="preserve"> PAGEREF _Toc95854609 \h </w:instrText>
             </w:r>
             <w:r>
               <w:rPr>
@@ -1954,7 +1957,7 @@
               <w:lang w:eastAsia="de-DE"/>
             </w:rPr>
           </w:pPr>
-          <w:hyperlink w:anchor="_Toc94542374" w:history="1">
+          <w:hyperlink w:anchor="_Toc95854610" w:history="1">
             <w:r>
               <w:rPr>
                 <w:rStyle w:val="Hyperlink"/>
@@ -1981,7 +1984,7 @@
                 <w:noProof/>
                 <w:webHidden/>
               </w:rPr>
-              <w:instrText xml:space="preserve"> PAGEREF _Toc94542374 \h </w:instrText>
+              <w:instrText xml:space="preserve"> PAGEREF _Toc95854610 \h </w:instrText>
             </w:r>
             <w:r>
               <w:rPr>
@@ -2024,7 +2027,7 @@
               <w:lang w:eastAsia="de-DE"/>
             </w:rPr>
           </w:pPr>
-          <w:hyperlink w:anchor="_Toc94542375" w:history="1">
+          <w:hyperlink w:anchor="_Toc95854611" w:history="1">
             <w:r>
               <w:rPr>
                 <w:rStyle w:val="Hyperlink"/>
@@ -2051,7 +2054,7 @@
                 <w:noProof/>
                 <w:webHidden/>
               </w:rPr>
-              <w:instrText xml:space="preserve"> PAGEREF _Toc94542375 \h </w:instrText>
+              <w:instrText xml:space="preserve"> PAGEREF _Toc95854611 \h </w:instrText>
             </w:r>
             <w:r>
               <w:rPr>
@@ -2094,7 +2097,7 @@
               <w:lang w:eastAsia="de-DE"/>
             </w:rPr>
           </w:pPr>
-          <w:hyperlink w:anchor="_Toc94542376" w:history="1">
+          <w:hyperlink w:anchor="_Toc95854612" w:history="1">
             <w:r>
               <w:rPr>
                 <w:rStyle w:val="Hyperlink"/>
@@ -2121,7 +2124,7 @@
                 <w:noProof/>
                 <w:webHidden/>
               </w:rPr>
-              <w:instrText xml:space="preserve"> PAGEREF _Toc94542376 \h </w:instrText>
+              <w:instrText xml:space="preserve"> PAGEREF _Toc95854612 \h </w:instrText>
             </w:r>
             <w:r>
               <w:rPr>
@@ -2164,7 +2167,7 @@
               <w:lang w:eastAsia="de-DE"/>
             </w:rPr>
           </w:pPr>
-          <w:hyperlink w:anchor="_Toc94542377" w:history="1">
+          <w:hyperlink w:anchor="_Toc95854613" w:history="1">
             <w:r>
               <w:rPr>
                 <w:rStyle w:val="Hyperlink"/>
@@ -2191,7 +2194,7 @@
                 <w:noProof/>
                 <w:webHidden/>
               </w:rPr>
-              <w:instrText xml:space="preserve"> PAGEREF _Toc94542377 \h </w:instrText>
+              <w:instrText xml:space="preserve"> PAGEREF _Toc95854613 \h </w:instrText>
             </w:r>
             <w:r>
               <w:rPr>
@@ -2234,7 +2237,7 @@
               <w:lang w:eastAsia="de-DE"/>
             </w:rPr>
           </w:pPr>
-          <w:hyperlink w:anchor="_Toc94542378" w:history="1">
+          <w:hyperlink w:anchor="_Toc95854614" w:history="1">
             <w:r>
               <w:rPr>
                 <w:rStyle w:val="Hyperlink"/>
@@ -2261,7 +2264,7 @@
                 <w:noProof/>
                 <w:webHidden/>
               </w:rPr>
-              <w:instrText xml:space="preserve"> PAGEREF _Toc94542378 \h </w:instrText>
+              <w:instrText xml:space="preserve"> PAGEREF _Toc95854614 \h </w:instrText>
             </w:r>
             <w:r>
               <w:rPr>
@@ -2318,7 +2321,7 @@
       <w:pPr>
         <w:pStyle w:val="berschrift1"/>
       </w:pPr>
-      <w:bookmarkStart w:id="0" w:name="_Toc94542356"/>
+      <w:bookmarkStart w:id="0" w:name="_Toc95854592"/>
       <w:r>
         <w:lastRenderedPageBreak/>
         <w:t>Einleitung</w:t>
@@ -2491,7 +2494,7 @@
       <w:pPr>
         <w:pStyle w:val="berschrift1"/>
       </w:pPr>
-      <w:bookmarkStart w:id="1" w:name="_Toc94542357"/>
+      <w:bookmarkStart w:id="1" w:name="_Toc95854593"/>
       <w:r>
         <w:lastRenderedPageBreak/>
         <w:t>Was sind Notifications?</w:t>
@@ -2575,7 +2578,7 @@
       <w:pPr>
         <w:pStyle w:val="berschrift2"/>
       </w:pPr>
-      <w:bookmarkStart w:id="2" w:name="_Toc94542358"/>
+      <w:bookmarkStart w:id="2" w:name="_Toc95854594"/>
       <w:r>
         <w:t>Aufbau</w:t>
       </w:r>
@@ -2655,27 +2658,14 @@
       <w:r>
         <w:t xml:space="preserve">Abbildung </w:t>
       </w:r>
-      <w:r>
-        <w:fldChar w:fldCharType="begin"/>
-      </w:r>
-      <w:r>
-        <w:instrText xml:space="preserve"> SEQ Abbildung \* ARABIC </w:instrText>
-      </w:r>
-      <w:r>
-        <w:fldChar w:fldCharType="separate"/>
-      </w:r>
-      <w:r>
-        <w:rPr>
-          <w:noProof/>
-        </w:rPr>
-        <w:t>1</w:t>
-      </w:r>
-      <w:r>
-        <w:rPr>
-          <w:noProof/>
-        </w:rPr>
-        <w:fldChar w:fldCharType="end"/>
-      </w:r>
+      <w:fldSimple w:instr=" SEQ Abbildung \* ARABIC ">
+        <w:r>
+          <w:rPr>
+            <w:noProof/>
+          </w:rPr>
+          <w:t>1</w:t>
+        </w:r>
+      </w:fldSimple>
       <w:r>
         <w:t>: Notification Grundgerüst</w:t>
       </w:r>
@@ -2708,9 +2698,16 @@
       <w:r>
         <w:t xml:space="preserve">Wird benötigt und kann mit </w:t>
       </w:r>
-      <w:r>
-        <w:t>setSmallIcon(</w:t>
-      </w:r>
+      <w:proofErr w:type="spellStart"/>
+      <w:proofErr w:type="gramStart"/>
+      <w:r>
+        <w:t>setSmallIcon</w:t>
+      </w:r>
+      <w:proofErr w:type="spellEnd"/>
+      <w:r>
+        <w:t>(</w:t>
+      </w:r>
+      <w:proofErr w:type="gramEnd"/>
       <w:r>
         <w:t xml:space="preserve">) programmatisch gesetzt werden. </w:t>
       </w:r>
@@ -2778,7 +2775,20 @@
         <w:tab/>
       </w:r>
       <w:r>
-        <w:t>Optional, kann mit setLargeIcon() gesetzt werden.</w:t>
+        <w:t xml:space="preserve">Optional, kann mit </w:t>
+      </w:r>
+      <w:proofErr w:type="spellStart"/>
+      <w:proofErr w:type="gramStart"/>
+      <w:r>
+        <w:t>setLargeIcon</w:t>
+      </w:r>
+      <w:proofErr w:type="spellEnd"/>
+      <w:r>
+        <w:t>(</w:t>
+      </w:r>
+      <w:proofErr w:type="gramEnd"/>
+      <w:r>
+        <w:t>) gesetzt werden.</w:t>
       </w:r>
     </w:p>
     <w:p>
@@ -2797,7 +2807,20 @@
       </w:r>
       <w:r>
         <w:tab/>
-        <w:t>Optional, kann mit setContentTitle() gesetzt werden.</w:t>
+        <w:t xml:space="preserve">Optional, kann mit </w:t>
+      </w:r>
+      <w:proofErr w:type="spellStart"/>
+      <w:proofErr w:type="gramStart"/>
+      <w:r>
+        <w:t>setContentTitle</w:t>
+      </w:r>
+      <w:proofErr w:type="spellEnd"/>
+      <w:r>
+        <w:t>(</w:t>
+      </w:r>
+      <w:proofErr w:type="gramEnd"/>
+      <w:r>
+        <w:t>) gesetzt werden.</w:t>
       </w:r>
     </w:p>
     <w:p>
@@ -2816,14 +2839,27 @@
       </w:r>
       <w:r>
         <w:tab/>
-        <w:t>Optional, kann mit setContentText() gesetzt werden.</w:t>
+        <w:t xml:space="preserve">Optional, kann mit </w:t>
+      </w:r>
+      <w:proofErr w:type="spellStart"/>
+      <w:proofErr w:type="gramStart"/>
+      <w:r>
+        <w:t>setContentText</w:t>
+      </w:r>
+      <w:proofErr w:type="spellEnd"/>
+      <w:r>
+        <w:t>(</w:t>
+      </w:r>
+      <w:proofErr w:type="gramEnd"/>
+      <w:r>
+        <w:t>) gesetzt werden.</w:t>
       </w:r>
     </w:p>
     <w:p>
       <w:pPr>
         <w:pStyle w:val="berschrift2"/>
       </w:pPr>
-      <w:bookmarkStart w:id="6" w:name="_Toc94542359"/>
+      <w:bookmarkStart w:id="6" w:name="_Toc95854595"/>
       <w:r>
         <w:t>Funktion</w:t>
       </w:r>
@@ -2864,7 +2900,15 @@
         <w:t>bedeutet,</w:t>
       </w:r>
       <w:r>
-        <w:t xml:space="preserve"> wenn auf die erweiterte Notification getippt wird, soll eine entsprechende Activity aufgerufen werden. Als Beispiel nehmen wir hier die YouTube App. Diese zeigt an, wenn ein Abonnierter Content Creator ein Video verfügbar gemacht hat. </w:t>
+        <w:t xml:space="preserve"> wenn auf die erweiterte Notification getippt wird, soll eine entsprechende </w:t>
+      </w:r>
+      <w:proofErr w:type="spellStart"/>
+      <w:r>
+        <w:t>Activity</w:t>
+      </w:r>
+      <w:proofErr w:type="spellEnd"/>
+      <w:r>
+        <w:t xml:space="preserve"> aufgerufen werden. Als Beispiel nehmen wir hier die YouTube App. Diese zeigt an, wenn ein Abonnierter Content Creator ein Video verfügbar gemacht hat. </w:t>
       </w:r>
       <w:r>
         <w:t>S</w:t>
@@ -2944,27 +2988,14 @@
       <w:r>
         <w:t xml:space="preserve">Abbildung </w:t>
       </w:r>
-      <w:r>
-        <w:fldChar w:fldCharType="begin"/>
-      </w:r>
-      <w:r>
-        <w:instrText xml:space="preserve"> SEQ Abbildung \* ARABIC </w:instrText>
-      </w:r>
-      <w:r>
-        <w:fldChar w:fldCharType="separate"/>
-      </w:r>
-      <w:r>
-        <w:rPr>
-          <w:noProof/>
-        </w:rPr>
-        <w:t>2</w:t>
-      </w:r>
-      <w:r>
-        <w:rPr>
-          <w:noProof/>
-        </w:rPr>
-        <w:fldChar w:fldCharType="end"/>
-      </w:r>
+      <w:fldSimple w:instr=" SEQ Abbildung \* ARABIC ">
+        <w:r>
+          <w:rPr>
+            <w:noProof/>
+          </w:rPr>
+          <w:t>2</w:t>
+        </w:r>
+      </w:fldSimple>
       <w:r>
         <w:t>: Erweiterte Notification mit Action Buttons</w:t>
       </w:r>
@@ -3106,7 +3137,7 @@
       <w:pPr>
         <w:pStyle w:val="berschrift2"/>
       </w:pPr>
-      <w:bookmarkStart w:id="10" w:name="_Toc94542360"/>
+      <w:bookmarkStart w:id="10" w:name="_Toc95854596"/>
       <w:r>
         <w:t>Arten</w:t>
       </w:r>
@@ -3278,25 +3309,10 @@
           <w:szCs w:val="24"/>
           <w:u w:val="single"/>
         </w:rPr>
-        <w:t>Media-Controlls</w:t>
-      </w:r>
-    </w:p>
-    <w:p>
-      <w:r>
-        <w:t xml:space="preserve">Für die Kontrolle bei Mediaplayern gibt es ein extra Style. Dieser hat in der eingeklappten Variante drei Action Buttons, die er darstellt. Sobald die Notification ausgeklappt wird, könne bis zu 5 dargestellt werden. Im </w:t>
-      </w:r>
-      <w:r>
-        <w:t>Falle</w:t>
-      </w:r>
-      <w:r>
-        <w:t xml:space="preserve"> eines Musikplayers wären dies z. B. pausieren, nächstes oder Lautstärkekontrolle. </w:t>
-      </w:r>
-      <w:r>
-        <w:t>Sobald die Notification mit einer Mediasession gekoppelt wird, färbt sie sich entsprechend dem Albumcover das als Großes Logo dargestellt wird.</w:t>
-      </w:r>
-    </w:p>
-    <w:p>
-      <w:pPr>
+        <w:t>Media-</w:t>
+      </w:r>
+      <w:proofErr w:type="spellStart"/>
+      <w:r>
         <w:rPr>
           <w:b/>
           <w:bCs/>
@@ -3304,8 +3320,26 @@
           <w:szCs w:val="24"/>
           <w:u w:val="single"/>
         </w:rPr>
-      </w:pPr>
-      <w:r>
+        <w:t>Controlls</w:t>
+      </w:r>
+      <w:proofErr w:type="spellEnd"/>
+    </w:p>
+    <w:p>
+      <w:r>
+        <w:t xml:space="preserve">Für die Kontrolle bei Mediaplayern gibt es ein extra Style. Dieser hat in der eingeklappten Variante drei Action Buttons, die er darstellt. Sobald die Notification ausgeklappt wird, könne bis zu 5 dargestellt werden. Im </w:t>
+      </w:r>
+      <w:r>
+        <w:t>Falle</w:t>
+      </w:r>
+      <w:r>
+        <w:t xml:space="preserve"> eines Musikplayers wären dies z. B. pausieren, nächstes oder Lautstärkekontrolle. </w:t>
+      </w:r>
+      <w:r>
+        <w:t>Sobald die Notification mit einer Mediasession gekoppelt wird, färbt sie sich entsprechend dem Albumcover das als Großes Logo dargestellt wird.</w:t>
+      </w:r>
+    </w:p>
+    <w:p>
+      <w:pPr>
         <w:rPr>
           <w:b/>
           <w:bCs/>
@@ -3313,7 +3347,28 @@
           <w:szCs w:val="24"/>
           <w:u w:val="single"/>
         </w:rPr>
-        <w:t>Direct Reply und Messaging Style</w:t>
+      </w:pPr>
+      <w:proofErr w:type="spellStart"/>
+      <w:r>
+        <w:rPr>
+          <w:b/>
+          <w:bCs/>
+          <w:sz w:val="24"/>
+          <w:szCs w:val="24"/>
+          <w:u w:val="single"/>
+        </w:rPr>
+        <w:t>Direct</w:t>
+      </w:r>
+      <w:proofErr w:type="spellEnd"/>
+      <w:r>
+        <w:rPr>
+          <w:b/>
+          <w:bCs/>
+          <w:sz w:val="24"/>
+          <w:szCs w:val="24"/>
+          <w:u w:val="single"/>
+        </w:rPr>
+        <w:t xml:space="preserve"> Reply und Messaging Style</w:t>
       </w:r>
     </w:p>
     <w:p>
@@ -3377,7 +3432,15 @@
     </w:p>
     <w:p>
       <w:r>
-        <w:t xml:space="preserve">Wenn keiner der vorher genannten Styles zu der eigenen App passt, kann man mit RemoteViews eigene Styles erstellen. In diesen kann man ganz normal </w:t>
+        <w:t xml:space="preserve">Wenn keiner der vorher genannten Styles zu der eigenen App passt, kann man mit </w:t>
+      </w:r>
+      <w:proofErr w:type="spellStart"/>
+      <w:r>
+        <w:t>RemoteViews</w:t>
+      </w:r>
+      <w:proofErr w:type="spellEnd"/>
+      <w:r>
+        <w:t xml:space="preserve"> eigene Styles erstellen. In diesen kann man ganz normal </w:t>
       </w:r>
       <w:r>
         <w:t>XML</w:t>
@@ -3389,7 +3452,15 @@
         <w:t>Einschränkungen</w:t>
       </w:r>
       <w:r>
-        <w:t xml:space="preserve"> der RemoteViews. Es gibt außerdem die </w:t>
+        <w:t xml:space="preserve"> der </w:t>
+      </w:r>
+      <w:proofErr w:type="spellStart"/>
+      <w:r>
+        <w:t>RemoteViews</w:t>
+      </w:r>
+      <w:proofErr w:type="spellEnd"/>
+      <w:r>
+        <w:t xml:space="preserve">. Es gibt außerdem die </w:t>
       </w:r>
       <w:r>
         <w:t>Möglichkeit,</w:t>
@@ -3407,7 +3478,7 @@
       <w:pPr>
         <w:pStyle w:val="berschrift1"/>
       </w:pPr>
-      <w:bookmarkStart w:id="11" w:name="_Toc94542361"/>
+      <w:bookmarkStart w:id="11" w:name="_Toc95854597"/>
       <w:r>
         <w:lastRenderedPageBreak/>
         <w:t>Einsatzgebiete</w:t>
@@ -3425,7 +3496,7 @@
         <w:pStyle w:val="berschrift1"/>
       </w:pPr>
       <w:bookmarkStart w:id="12" w:name="_Hlk94527782"/>
-      <w:bookmarkStart w:id="13" w:name="_Toc94542362"/>
+      <w:bookmarkStart w:id="13" w:name="_Toc95854598"/>
       <w:r>
         <w:lastRenderedPageBreak/>
         <w:t>Guidelines für Notifications</w:t>
@@ -3435,7 +3506,23 @@
     <w:bookmarkEnd w:id="12"/>
     <w:p>
       <w:r>
-        <w:t xml:space="preserve">Gemäß der Blogseite MobiLoud werden 71% aller App Deinstallationen durch Notifications ausgelöst. Das ist ein recht hohe Anzahl, die recht einfach zu verhindern ist. Ein anderer Blog beschreibt auch, wie diese Dinge einfach umzusetzen sind. CleverTrap schreibt in ihrem Blog, es komme auf drei Wichtige Punkte an. </w:t>
+        <w:t xml:space="preserve">Gemäß der Blogseite </w:t>
+      </w:r>
+      <w:proofErr w:type="spellStart"/>
+      <w:r>
+        <w:t>MobiLoud</w:t>
+      </w:r>
+      <w:proofErr w:type="spellEnd"/>
+      <w:r>
+        <w:t xml:space="preserve"> werden 71% aller App Deinstallationen durch Notifications ausgelöst. Das ist ein recht hohe Anzahl, die recht einfach zu verhindern ist. Ein anderer Blog beschreibt auch, wie diese Dinge einfach umzusetzen sind. </w:t>
+      </w:r>
+      <w:proofErr w:type="spellStart"/>
+      <w:r>
+        <w:t>CleverTrap</w:t>
+      </w:r>
+      <w:proofErr w:type="spellEnd"/>
+      <w:r>
+        <w:t xml:space="preserve"> schreibt in ihrem Blog, es komme auf drei Wichtige Punkte an. </w:t>
       </w:r>
     </w:p>
     <w:p>
@@ -3483,7 +3570,7 @@
       <w:pPr>
         <w:pStyle w:val="berschrift2"/>
       </w:pPr>
-      <w:bookmarkStart w:id="14" w:name="_Toc94542363"/>
+      <w:bookmarkStart w:id="14" w:name="_Toc95854599"/>
       <w:r>
         <w:t>Was ist zu beachten ist bei der Entwicklung einer App</w:t>
       </w:r>
@@ -3493,7 +3580,7 @@
       <w:pPr>
         <w:pStyle w:val="berschrift3"/>
       </w:pPr>
-      <w:bookmarkStart w:id="15" w:name="_Toc94542364"/>
+      <w:bookmarkStart w:id="15" w:name="_Toc95854600"/>
       <w:r>
         <w:t>Notification Kanäle</w:t>
       </w:r>
@@ -3533,21 +3620,113 @@
         <w:t xml:space="preserve"> was dieser Kanal macht. Z. B. „</w:t>
       </w:r>
       <w:r>
-        <w:t>Informiert über kritische Ereignisse“. Ist der Kanal Name Eindeutig, kann man die Beschreibung auch weglassen. Siehe WhatsApp. Es hat keine Beschreibung, allerdings einen Eindeutigen Name.</w:t>
+        <w:t>Informiert über kritische Ereignisse“. Ist der Kanal Name Eindeutig, kann man die Beschreibung auch weglassen. Siehe WhatsApp. Es hat keine Beschreibung</w:t>
+      </w:r>
+      <w:r>
+        <w:t xml:space="preserve"> der Kanäle</w:t>
+      </w:r>
+      <w:r>
+        <w:t>, allerdings einen Eindeutigen Name</w:t>
+      </w:r>
+      <w:r>
+        <w:t>n pro Kanal</w:t>
+      </w:r>
+      <w:r>
+        <w:t>.</w:t>
       </w:r>
     </w:p>
     <w:p>
       <w:pPr>
         <w:pStyle w:val="berschrift3"/>
       </w:pPr>
-      <w:bookmarkStart w:id="16" w:name="_Toc94542365"/>
+      <w:bookmarkStart w:id="16" w:name="_Toc95854601"/>
       <w:r>
         <w:t>Notifications</w:t>
       </w:r>
       <w:bookmarkEnd w:id="16"/>
     </w:p>
+    <w:p>
+      <w:pPr>
+        <w:rPr>
+          <w:b/>
+          <w:bCs/>
+          <w:sz w:val="24"/>
+          <w:szCs w:val="24"/>
+          <w:u w:val="single"/>
+        </w:rPr>
+      </w:pPr>
+      <w:r>
+        <w:rPr>
+          <w:b/>
+          <w:bCs/>
+          <w:sz w:val="24"/>
+          <w:szCs w:val="24"/>
+          <w:u w:val="single"/>
+        </w:rPr>
+        <w:t>Relevant und zeitgerecht</w:t>
+      </w:r>
+    </w:p>
+    <w:p>
+      <w:r>
+        <w:t xml:space="preserve">Das allerwichtigste bei einer Notification ist, den Nutzer nicht mit unnötigen Mitteilungen zu bombardieren. Dies dürfte einer der Hauptgründe sein, wenn Benutzer die App aufgrund der schlechten Notifications deinstallieren. </w:t>
+      </w:r>
+    </w:p>
+    <w:p>
+      <w:r>
+        <w:t xml:space="preserve">Es muss geschaut werden, wann es sinnvoll ist, den Benutzer über </w:t>
+      </w:r>
+      <w:r>
+        <w:t>Vorgänge</w:t>
+      </w:r>
+      <w:r>
+        <w:t xml:space="preserve"> in der App zu informieren. </w:t>
+      </w:r>
+    </w:p>
+    <w:p>
+      <w:pPr>
+        <w:rPr>
+          <w:b/>
+          <w:bCs/>
+          <w:sz w:val="24"/>
+          <w:szCs w:val="24"/>
+          <w:u w:val="single"/>
+        </w:rPr>
+      </w:pPr>
+      <w:r>
+        <w:rPr>
+          <w:b/>
+          <w:bCs/>
+          <w:sz w:val="24"/>
+          <w:szCs w:val="24"/>
+          <w:u w:val="single"/>
+        </w:rPr>
+        <w:t>Persönlich</w:t>
+      </w:r>
+    </w:p>
     <w:p/>
     <w:p>
+      <w:pPr>
+        <w:rPr>
+          <w:b/>
+          <w:bCs/>
+          <w:sz w:val="24"/>
+          <w:szCs w:val="24"/>
+          <w:u w:val="single"/>
+        </w:rPr>
+      </w:pPr>
+      <w:r>
+        <w:rPr>
+          <w:b/>
+          <w:bCs/>
+          <w:sz w:val="24"/>
+          <w:szCs w:val="24"/>
+          <w:u w:val="single"/>
+        </w:rPr>
+        <w:t>Aktionsgerecht</w:t>
+      </w:r>
+    </w:p>
+    <w:p/>
+    <w:p>
       <w:r>
         <w:br w:type="page"/>
       </w:r>
@@ -3556,7 +3735,7 @@
       <w:pPr>
         <w:pStyle w:val="berschrift1"/>
       </w:pPr>
-      <w:bookmarkStart w:id="17" w:name="_Toc94542366"/>
+      <w:bookmarkStart w:id="17" w:name="_Toc95854602"/>
       <w:r>
         <w:lastRenderedPageBreak/>
         <w:t>Implementierungsbeispiele</w:t>
@@ -3574,7 +3753,15 @@
         <w:t>Android</w:t>
       </w:r>
       <w:r>
-        <w:t>-Packages benötigt werden. Die hier aufgeführten Codebeispiele sind mit der androidx-Library erstellt.</w:t>
+        <w:t xml:space="preserve">-Packages benötigt werden. Die hier aufgeführten Codebeispiele sind mit der </w:t>
+      </w:r>
+      <w:proofErr w:type="spellStart"/>
+      <w:r>
+        <w:t>androidx</w:t>
+      </w:r>
+      <w:proofErr w:type="spellEnd"/>
+      <w:r>
+        <w:t>-Library erstellt.</w:t>
       </w:r>
       <w:r>
         <w:t xml:space="preserve"> Hier werden exemplarisch zwei Arten von Notification gezeigt. Wichtig ist hierbei das es sich nur um die Notification </w:t>
@@ -3588,7 +3775,15 @@
     </w:p>
     <w:p>
       <w:r>
-        <w:t>Achtung! Diese Codeschnipsel sind für die Sprache Java, nicht Kotlin. Entsprechende Codestellen findet man auf der Android</w:t>
+        <w:t xml:space="preserve">Achtung! Diese Codeschnipsel sind für die Sprache Java, nicht </w:t>
+      </w:r>
+      <w:proofErr w:type="spellStart"/>
+      <w:r>
+        <w:t>Kotlin</w:t>
+      </w:r>
+      <w:proofErr w:type="spellEnd"/>
+      <w:r>
+        <w:t>. Entsprechende Codestellen findet man auf der Android</w:t>
       </w:r>
       <w:r>
         <w:t>-</w:t>
@@ -3633,7 +3828,7 @@
       <w:pPr>
         <w:pStyle w:val="berschrift2"/>
       </w:pPr>
-      <w:bookmarkStart w:id="18" w:name="_Toc94542367"/>
+      <w:bookmarkStart w:id="18" w:name="_Toc95854603"/>
       <w:r>
         <w:t>Grundlegendes</w:t>
       </w:r>
@@ -3641,7 +3836,15 @@
     </w:p>
     <w:p>
       <w:r>
-        <w:t xml:space="preserve">Bei der Implementierung sollte darauf geachtet werden, dass diese Notifications sehr schnell extrem lang werden. Zu empfehlen wäre hier ein Builder-klasse, die nur die Notifications zusammenbaut. Beachtet das die Notifications immer eine Eindeutige ID brauchen, </w:t>
+        <w:t xml:space="preserve">Bei der Implementierung sollte darauf geachtet werden, dass diese Notifications sehr schnell extrem lang werden. Zu empfehlen wäre hier ein </w:t>
+      </w:r>
+      <w:proofErr w:type="spellStart"/>
+      <w:r>
+        <w:t>Builder</w:t>
+      </w:r>
+      <w:proofErr w:type="spellEnd"/>
+      <w:r>
+        <w:t xml:space="preserve">-klasse, die nur die Notifications zusammenbaut. Beachtet das die Notifications immer eine Eindeutige ID brauchen, </w:t>
       </w:r>
       <w:r>
         <w:t>sonst</w:t>
@@ -3672,7 +3875,7 @@
       <w:pPr>
         <w:pStyle w:val="berschrift2"/>
       </w:pPr>
-      <w:bookmarkStart w:id="19" w:name="_Toc94542368"/>
+      <w:bookmarkStart w:id="19" w:name="_Toc95854604"/>
       <w:r>
         <w:t>Notification-Kanal</w:t>
       </w:r>
@@ -3702,14 +3905,35 @@
       <w:r>
         <w:t xml:space="preserve">Die </w:t>
       </w:r>
-      <w:r>
-        <w:t>ChannelID,</w:t>
+      <w:proofErr w:type="spellStart"/>
+      <w:r>
+        <w:t>ChannelID</w:t>
+      </w:r>
+      <w:proofErr w:type="spellEnd"/>
+      <w:r>
+        <w:t>,</w:t>
       </w:r>
       <w:r>
         <w:t xml:space="preserve"> der Name und die Beschreibung sind alles Strings. Die</w:t>
       </w:r>
       <w:r>
-        <w:t xml:space="preserve"> Importance ist eine Konstante der NotificationManager Klasse. Diese kann frei nach Bedürfnissen gewählt werden.</w:t>
+        <w:t xml:space="preserve"> </w:t>
+      </w:r>
+      <w:proofErr w:type="spellStart"/>
+      <w:r>
+        <w:t>Importance</w:t>
+      </w:r>
+      <w:proofErr w:type="spellEnd"/>
+      <w:r>
+        <w:t xml:space="preserve"> ist eine Konstante der </w:t>
+      </w:r>
+      <w:proofErr w:type="spellStart"/>
+      <w:r>
+        <w:t>NotificationManager</w:t>
+      </w:r>
+      <w:proofErr w:type="spellEnd"/>
+      <w:r>
+        <w:t xml:space="preserve"> Klasse. Diese kann frei nach Bedürfnissen gewählt werden.</w:t>
       </w:r>
     </w:p>
     <w:p>
@@ -3745,10 +3969,10 @@
             <v:path o:extrusionok="f" gradientshapeok="t" o:connecttype="rect"/>
             <o:lock v:ext="edit" aspectratio="t"/>
           </v:shapetype>
-          <v:shape id="_x0000_i1348" type="#_x0000_t75" style="width:489.5pt;height:122.2pt" o:ole="">
+          <v:shape id="_x0000_i1025" type="#_x0000_t75" style="width:489.5pt;height:122.2pt" o:ole="">
             <v:imagedata r:id="rId11" o:title=""/>
           </v:shape>
-          <o:OLEObject Type="Embed" ProgID="Word.OpenDocumentText.12" ShapeID="_x0000_i1348" DrawAspect="Content" ObjectID="_1705161912" r:id="rId12"/>
+          <o:OLEObject Type="Embed" ProgID="Word.OpenDocumentText.12" ShapeID="_x0000_i1025" DrawAspect="Content" ObjectID="_1706467476" r:id="rId12"/>
         </w:object>
       </w:r>
     </w:p>
@@ -3756,7 +3980,7 @@
       <w:pPr>
         <w:pStyle w:val="berschrift2"/>
       </w:pPr>
-      <w:bookmarkStart w:id="21" w:name="_Toc94542369"/>
+      <w:bookmarkStart w:id="21" w:name="_Toc95854605"/>
       <w:r>
         <w:t>Normale Notification inklusive Action Buttons</w:t>
       </w:r>
@@ -3770,7 +3994,15 @@
         <w:t xml:space="preserve"> </w:t>
       </w:r>
       <w:r>
-        <w:t>Es muss bei der Action kein Icon spezifiziert werden. Bei der Unterscheidung der PendingIntent's aufpassen.</w:t>
+        <w:t xml:space="preserve">Es muss bei der Action kein Icon spezifiziert werden. Bei der Unterscheidung der </w:t>
+      </w:r>
+      <w:proofErr w:type="spellStart"/>
+      <w:r>
+        <w:t>PendingIntent's</w:t>
+      </w:r>
+      <w:proofErr w:type="spellEnd"/>
+      <w:r>
+        <w:t xml:space="preserve"> aufpassen.</w:t>
       </w:r>
       <w:r>
         <w:t xml:space="preserve"> </w:t>
@@ -3812,10 +4044,10 @@
       <w:bookmarkEnd w:id="22"/>
       <w:r>
         <w:object w:dxaOrig="9746" w:dyaOrig="3395" w14:anchorId="103A3E66">
-          <v:shape id="_x0000_i1273" type="#_x0000_t75" style="width:489.5pt;height:173.05pt" o:ole="">
+          <v:shape id="_x0000_i1026" type="#_x0000_t75" style="width:489.5pt;height:173.05pt" o:ole="">
             <v:imagedata r:id="rId13" o:title=""/>
           </v:shape>
-          <o:OLEObject Type="Embed" ProgID="Word.OpenDocumentText.12" ShapeID="_x0000_i1273" DrawAspect="Content" ObjectID="_1705161913" r:id="rId14"/>
+          <o:OLEObject Type="Embed" ProgID="Word.OpenDocumentText.12" ShapeID="_x0000_i1026" DrawAspect="Content" ObjectID="_1706467477" r:id="rId14"/>
         </w:object>
       </w:r>
     </w:p>
@@ -3823,7 +4055,7 @@
       <w:pPr>
         <w:pStyle w:val="berschrift2"/>
       </w:pPr>
-      <w:bookmarkStart w:id="23" w:name="_Toc94542370"/>
+      <w:bookmarkStart w:id="23" w:name="_Toc95854606"/>
       <w:r>
         <w:t>Messaging Style mit Reply Button</w:t>
       </w:r>
@@ -3837,13 +4069,43 @@
         <w:t>). Diese</w:t>
       </w:r>
       <w:r>
-        <w:t xml:space="preserve"> erfordert weitere Einstellungen um zu Funktionieren. Wichtig ist das der ConversionTitle im Style nicht für Chats unter drei Personen verwendet werden soll. Ebenfalls wichtig ist </w:t>
+        <w:t xml:space="preserve"> erfordert weitere Einstellungen um zu Funktionieren. Wichtig ist das der </w:t>
+      </w:r>
+      <w:proofErr w:type="spellStart"/>
+      <w:r>
+        <w:t>ConversionTitle</w:t>
+      </w:r>
+      <w:proofErr w:type="spellEnd"/>
+      <w:r>
+        <w:t xml:space="preserve"> im Style nicht für Chats unter drei Personen verwendet werden soll. Ebenfalls wichtig ist </w:t>
       </w:r>
       <w:r>
         <w:t>das der</w:t>
       </w:r>
       <w:r>
-        <w:t xml:space="preserve"> PendingIntent des RemotInput immer einzigartig ist, sonst könnte es sein das der User einem anderen Chat die Nachricht schreibt als er annimmt. </w:t>
+        <w:t xml:space="preserve"> </w:t>
+      </w:r>
+      <w:proofErr w:type="spellStart"/>
+      <w:r>
+        <w:t>PendingIntent</w:t>
+      </w:r>
+      <w:proofErr w:type="spellEnd"/>
+      <w:r>
+        <w:t xml:space="preserve"> des </w:t>
+      </w:r>
+      <w:proofErr w:type="spellStart"/>
+      <w:r>
+        <w:t>Remot</w:t>
+      </w:r>
+      <w:r>
+        <w:t>e</w:t>
+      </w:r>
+      <w:r>
+        <w:t>Input</w:t>
+      </w:r>
+      <w:proofErr w:type="spellEnd"/>
+      <w:r>
+        <w:t xml:space="preserve"> immer einzigartig ist, sonst könnte es sein das der User einem anderen Chat die Nachricht schreibt als er annimmt. </w:t>
       </w:r>
     </w:p>
     <w:p>
@@ -3855,11 +4117,19 @@
       <w:pPr>
         <w:pStyle w:val="berschrift3"/>
       </w:pPr>
-      <w:bookmarkStart w:id="24" w:name="_Toc94542371"/>
-      <w:r>
-        <w:t>RemotInput</w:t>
+      <w:bookmarkStart w:id="24" w:name="_Toc95854607"/>
+      <w:proofErr w:type="spellStart"/>
+      <w:r>
+        <w:t>Remot</w:t>
+      </w:r>
+      <w:r>
+        <w:t>e</w:t>
+      </w:r>
+      <w:r>
+        <w:t>Input</w:t>
       </w:r>
       <w:bookmarkEnd w:id="24"/>
+      <w:proofErr w:type="spellEnd"/>
     </w:p>
     <w:p>
       <w:r>
@@ -3875,10 +4145,10 @@
       <w:bookmarkEnd w:id="25"/>
       <w:r>
         <w:object w:dxaOrig="9072" w:dyaOrig="1356" w14:anchorId="793191AB">
-          <v:shape id="_x0000_i1267" type="#_x0000_t75" style="width:453.8pt;height:64.75pt" o:ole="">
+          <v:shape id="_x0000_i1027" type="#_x0000_t75" style="width:453.8pt;height:64.75pt" o:ole="">
             <v:imagedata r:id="rId15" o:title=""/>
           </v:shape>
-          <o:OLEObject Type="Embed" ProgID="Word.OpenDocumentText.12" ShapeID="_x0000_i1267" DrawAspect="Content" ObjectID="_1705161914" r:id="rId16"/>
+          <o:OLEObject Type="Embed" ProgID="Word.OpenDocumentText.12" ShapeID="_x0000_i1027" DrawAspect="Content" ObjectID="_1706467478" r:id="rId16"/>
         </w:object>
       </w:r>
     </w:p>
@@ -3886,11 +4156,22 @@
       <w:pPr>
         <w:pStyle w:val="berschrift3"/>
       </w:pPr>
-      <w:bookmarkStart w:id="26" w:name="_Toc94542372"/>
-      <w:r>
-        <w:t>Action Button mit RemotInput</w:t>
+      <w:bookmarkStart w:id="26" w:name="_Toc95854608"/>
+      <w:r>
+        <w:t xml:space="preserve">Action Button mit </w:t>
+      </w:r>
+      <w:proofErr w:type="spellStart"/>
+      <w:r>
+        <w:t>Remot</w:t>
+      </w:r>
+      <w:r>
+        <w:t>e</w:t>
+      </w:r>
+      <w:r>
+        <w:t>Input</w:t>
       </w:r>
       <w:bookmarkEnd w:id="26"/>
+      <w:proofErr w:type="spellEnd"/>
     </w:p>
     <w:p>
       <w:r>
@@ -3905,11 +4186,11 @@
       <w:bookmarkStart w:id="27" w:name="_MON_1702834793"/>
       <w:bookmarkEnd w:id="27"/>
       <w:r>
-        <w:object w:dxaOrig="9746" w:dyaOrig="2716" w14:anchorId="5FFF3D38">
-          <v:shape id="_x0000_i1268" type="#_x0000_t75" style="width:489.5pt;height:136.75pt" o:ole="">
+        <w:object w:dxaOrig="9746" w:dyaOrig="2710" w14:anchorId="5FFF3D38">
+          <v:shape id="_x0000_i1035" type="#_x0000_t75" style="width:489.5pt;height:136.75pt" o:ole="">
             <v:imagedata r:id="rId17" o:title=""/>
           </v:shape>
-          <o:OLEObject Type="Embed" ProgID="Word.OpenDocumentText.12" ShapeID="_x0000_i1268" DrawAspect="Content" ObjectID="_1705161915" r:id="rId18"/>
+          <o:OLEObject Type="Embed" ProgID="Word.OpenDocumentText.12" ShapeID="_x0000_i1035" DrawAspect="Content" ObjectID="_1706467479" r:id="rId18"/>
         </w:object>
       </w:r>
     </w:p>
@@ -3917,7 +4198,7 @@
       <w:pPr>
         <w:pStyle w:val="berschrift3"/>
       </w:pPr>
-      <w:bookmarkStart w:id="28" w:name="_Toc94542373"/>
+      <w:bookmarkStart w:id="28" w:name="_Toc95854609"/>
       <w:r>
         <w:t>Messaging Style</w:t>
       </w:r>
@@ -3969,10 +4250,10 @@
       <w:bookmarkEnd w:id="29"/>
       <w:r>
         <w:object w:dxaOrig="9746" w:dyaOrig="1359" w14:anchorId="396D4026">
-          <v:shape id="_x0000_i1269" type="#_x0000_t75" style="width:489.5pt;height:64.75pt" o:ole="">
+          <v:shape id="_x0000_i1029" type="#_x0000_t75" style="width:489.5pt;height:64.75pt" o:ole="">
             <v:imagedata r:id="rId19" o:title=""/>
           </v:shape>
-          <o:OLEObject Type="Embed" ProgID="Word.OpenDocumentText.12" ShapeID="_x0000_i1269" DrawAspect="Content" ObjectID="_1705161916" r:id="rId20"/>
+          <o:OLEObject Type="Embed" ProgID="Word.OpenDocumentText.12" ShapeID="_x0000_i1029" DrawAspect="Content" ObjectID="_1706467480" r:id="rId20"/>
         </w:object>
       </w:r>
     </w:p>
@@ -3982,13 +4263,21 @@
         <w:t xml:space="preserve">Die Message erstellt man separat. </w:t>
       </w:r>
       <w:r>
-        <w:t>Diese kann bei einer Chat-App aus vorhandenen Listen genommen werden. Bei diesem Beispiel wird eine for</w:t>
+        <w:t xml:space="preserve">Diese kann bei einer Chat-App aus vorhandenen Listen genommen werden. Bei diesem Beispiel wird eine </w:t>
+      </w:r>
+      <w:proofErr w:type="spellStart"/>
+      <w:r>
+        <w:t>for</w:t>
       </w:r>
       <w:r>
         <w:t>-</w:t>
       </w:r>
       <w:r>
-        <w:t xml:space="preserve">each Schleife auf eine Liste angewendet. </w:t>
+        <w:t>each</w:t>
+      </w:r>
+      <w:proofErr w:type="spellEnd"/>
+      <w:r>
+        <w:t xml:space="preserve"> Schleife auf eine Liste angewendet. </w:t>
       </w:r>
     </w:p>
     <w:p>
@@ -4010,10 +4299,10 @@
       <w:bookmarkEnd w:id="30"/>
       <w:r>
         <w:object w:dxaOrig="9746" w:dyaOrig="2039" w14:anchorId="0E0FCEF6">
-          <v:shape id="_x0000_i1270" type="#_x0000_t75" style="width:489.5pt;height:101.05pt" o:ole="">
+          <v:shape id="_x0000_i1030" type="#_x0000_t75" style="width:489.5pt;height:101.05pt" o:ole="">
             <v:imagedata r:id="rId21" o:title=""/>
           </v:shape>
-          <o:OLEObject Type="Embed" ProgID="Word.OpenDocumentText.12" ShapeID="_x0000_i1270" DrawAspect="Content" ObjectID="_1705161917" r:id="rId22"/>
+          <o:OLEObject Type="Embed" ProgID="Word.OpenDocumentText.12" ShapeID="_x0000_i1030" DrawAspect="Content" ObjectID="_1706467481" r:id="rId22"/>
         </w:object>
       </w:r>
     </w:p>
@@ -4021,7 +4310,7 @@
       <w:pPr>
         <w:pStyle w:val="berschrift3"/>
       </w:pPr>
-      <w:bookmarkStart w:id="31" w:name="_Toc94542374"/>
+      <w:bookmarkStart w:id="31" w:name="_Toc95854610"/>
       <w:r>
         <w:t>Notification</w:t>
       </w:r>
@@ -4041,10 +4330,10 @@
       <w:bookmarkEnd w:id="32"/>
       <w:r>
         <w:object w:dxaOrig="9746" w:dyaOrig="3172" w14:anchorId="1DE7BB23">
-          <v:shape id="_x0000_i1271" type="#_x0000_t75" style="width:489.5pt;height:158.5pt" o:ole="">
+          <v:shape id="_x0000_i1031" type="#_x0000_t75" style="width:489.5pt;height:158.5pt" o:ole="">
             <v:imagedata r:id="rId23" o:title=""/>
           </v:shape>
-          <o:OLEObject Type="Embed" ProgID="Word.OpenDocumentText.12" ShapeID="_x0000_i1271" DrawAspect="Content" ObjectID="_1705161918" r:id="rId24"/>
+          <o:OLEObject Type="Embed" ProgID="Word.OpenDocumentText.12" ShapeID="_x0000_i1031" DrawAspect="Content" ObjectID="_1706467482" r:id="rId24"/>
         </w:object>
       </w:r>
     </w:p>
@@ -4052,7 +4341,7 @@
       <w:pPr>
         <w:pStyle w:val="berschrift3"/>
       </w:pPr>
-      <w:bookmarkStart w:id="33" w:name="_Toc94542375"/>
+      <w:bookmarkStart w:id="33" w:name="_Toc95854611"/>
       <w:r>
         <w:t>Notification Anzeigen</w:t>
       </w:r>
@@ -4072,10 +4361,26 @@
         <w:t xml:space="preserve"> sobald sie gebaut </w:t>
       </w:r>
       <w:r>
-        <w:t xml:space="preserve">werden, dann über den NotificationManager dem System mitgeteilt. </w:t>
-      </w:r>
-      <w:r>
-        <w:t xml:space="preserve">Dazu muss eine Variable vom Typ NotificationManager angelegt werden. Dieser verwaltet alle Notifications. </w:t>
+        <w:t xml:space="preserve">werden, dann über den </w:t>
+      </w:r>
+      <w:proofErr w:type="spellStart"/>
+      <w:r>
+        <w:t>NotificationManager</w:t>
+      </w:r>
+      <w:proofErr w:type="spellEnd"/>
+      <w:r>
+        <w:t xml:space="preserve"> dem System mitgeteilt. </w:t>
+      </w:r>
+      <w:r>
+        <w:t xml:space="preserve">Dazu muss eine Variable vom Typ </w:t>
+      </w:r>
+      <w:proofErr w:type="spellStart"/>
+      <w:r>
+        <w:t>NotificationManager</w:t>
+      </w:r>
+      <w:proofErr w:type="spellEnd"/>
+      <w:r>
+        <w:t xml:space="preserve"> angelegt werden. Dieser verwaltet alle Notifications. </w:t>
       </w:r>
     </w:p>
     <w:p>
@@ -4092,10 +4397,10 @@
       <w:bookmarkEnd w:id="34"/>
       <w:r>
         <w:object w:dxaOrig="9072" w:dyaOrig="227" w14:anchorId="1DD624C2">
-          <v:shape id="_x0000_i1272" type="#_x0000_t75" style="width:453.8pt;height:14.5pt" o:ole="">
+          <v:shape id="_x0000_i1032" type="#_x0000_t75" style="width:453.8pt;height:14.5pt" o:ole="">
             <v:imagedata r:id="rId25" o:title=""/>
           </v:shape>
-          <o:OLEObject Type="Embed" ProgID="Word.OpenDocumentText.12" ShapeID="_x0000_i1272" DrawAspect="Content" ObjectID="_1705161919" r:id="rId26"/>
+          <o:OLEObject Type="Embed" ProgID="Word.OpenDocumentText.12" ShapeID="_x0000_i1032" DrawAspect="Content" ObjectID="_1706467483" r:id="rId26"/>
         </w:object>
       </w:r>
     </w:p>
@@ -4133,10 +4438,10 @@
       <w:bookmarkEnd w:id="35"/>
       <w:r>
         <w:object w:dxaOrig="9072" w:dyaOrig="227" w14:anchorId="317DCCD1">
-          <v:shape id="_x0000_i1274" type="#_x0000_t75" style="width:453.8pt;height:14.5pt" o:ole="">
+          <v:shape id="_x0000_i1033" type="#_x0000_t75" style="width:453.8pt;height:14.5pt" o:ole="">
             <v:imagedata r:id="rId27" o:title=""/>
           </v:shape>
-          <o:OLEObject Type="Embed" ProgID="Word.OpenDocumentText.12" ShapeID="_x0000_i1274" DrawAspect="Content" ObjectID="_1705161920" r:id="rId28"/>
+          <o:OLEObject Type="Embed" ProgID="Word.OpenDocumentText.12" ShapeID="_x0000_i1033" DrawAspect="Content" ObjectID="_1706467484" r:id="rId28"/>
         </w:object>
       </w:r>
     </w:p>
@@ -4144,7 +4449,7 @@
       <w:pPr>
         <w:pStyle w:val="berschrift1"/>
       </w:pPr>
-      <w:bookmarkStart w:id="36" w:name="_Toc94542376"/>
+      <w:bookmarkStart w:id="36" w:name="_Toc95854612"/>
       <w:r>
         <w:t>Fazit</w:t>
       </w:r>
@@ -4160,7 +4465,7 @@
       <w:pPr>
         <w:pStyle w:val="berschrift1"/>
       </w:pPr>
-      <w:bookmarkStart w:id="37" w:name="_Toc94542377"/>
+      <w:bookmarkStart w:id="37" w:name="_Toc95854613"/>
       <w:r>
         <w:lastRenderedPageBreak/>
         <w:t>Quellen</w:t>
@@ -4185,10 +4490,7 @@
         <w:fldChar w:fldCharType="begin"/>
       </w:r>
       <w:r>
-        <w:instrText xml:space="preserve"> </w:instrText>
-      </w:r>
-      <w:r>
-        <w:instrText xml:space="preserve">HYPERLINK "https://developer.android.com/guide/topics/ui/notifiers/notifications" </w:instrText>
+        <w:instrText xml:space="preserve"> HYPERLINK "https://developer.android.com/guide/topics/ui/notifiers/notifications" </w:instrText>
       </w:r>
       <w:r>
         <w:fldChar w:fldCharType="separate"/>
@@ -4290,19 +4592,7 @@
           <w:rPr>
             <w:rStyle w:val="Hyperlink"/>
           </w:rPr>
-          <w:t>https://medium.com/</w:t>
-        </w:r>
-        <w:r>
-          <w:rPr>
-            <w:rStyle w:val="Hyperlink"/>
-          </w:rPr>
-          <w:t>k</w:t>
-        </w:r>
-        <w:r>
-          <w:rPr>
-            <w:rStyle w:val="Hyperlink"/>
-          </w:rPr>
-          <w:t>ayvan-kaseb/some-best-practices-in-using-android-notification-a957f9245278</w:t>
+          <w:t>https://medium.com/kayvan-kaseb/some-best-practices-in-using-android-notification-a957f9245278</w:t>
         </w:r>
       </w:hyperlink>
     </w:p>
@@ -4319,171 +4609,11 @@
       <w:pPr>
         <w:pStyle w:val="berschrift2"/>
       </w:pPr>
-      <w:bookmarkStart w:id="39" w:name="_Toc94542378"/>
+      <w:bookmarkStart w:id="39" w:name="_Toc95854614"/>
       <w:r>
         <w:t>Abbildungen</w:t>
       </w:r>
       <w:bookmarkEnd w:id="39"/>
-    </w:p>
-    <w:p>
-      <w:pPr>
-        <w:pStyle w:val="Abbildungsverzeichnis"/>
-        <w:tabs>
-          <w:tab w:val="right" w:pos="9736"/>
-        </w:tabs>
-        <w:rPr>
-          <w:rFonts w:eastAsiaTheme="minorEastAsia"/>
-          <w:noProof/>
-          <w:lang w:eastAsia="de-DE"/>
-        </w:rPr>
-      </w:pPr>
-      <w:r>
-        <w:fldChar w:fldCharType="begin"/>
-      </w:r>
-      <w:r>
-        <w:instrText xml:space="preserve"> TOC \h \z \c "Abbildung" </w:instrText>
-      </w:r>
-      <w:r>
-        <w:fldChar w:fldCharType="separate"/>
-      </w:r>
-      <w:hyperlink w:anchor="_Toc94541078" w:history="1">
-        <w:r>
-          <w:rPr>
-            <w:rStyle w:val="Hyperlink"/>
-            <w:noProof/>
-          </w:rPr>
-          <w:t>Abbildung 1: Notification Grundgerüst https://developer.android.com/guide/topics/ui/notifiers/notifications</w:t>
-        </w:r>
-        <w:r>
-          <w:rPr>
-            <w:noProof/>
-            <w:webHidden/>
-          </w:rPr>
-          <w:tab/>
-        </w:r>
-        <w:r>
-          <w:rPr>
-            <w:noProof/>
-            <w:webHidden/>
-          </w:rPr>
-          <w:fldChar w:fldCharType="begin"/>
-        </w:r>
-        <w:r>
-          <w:rPr>
-            <w:noProof/>
-            <w:webHidden/>
-          </w:rPr>
-          <w:instrText xml:space="preserve"> PAGEREF _Toc94541078 \h </w:instrText>
-        </w:r>
-        <w:r>
-          <w:rPr>
-            <w:noProof/>
-            <w:webHidden/>
-          </w:rPr>
-        </w:r>
-        <w:r>
-          <w:rPr>
-            <w:noProof/>
-            <w:webHidden/>
-          </w:rPr>
-          <w:fldChar w:fldCharType="separate"/>
-        </w:r>
-        <w:r>
-          <w:rPr>
-            <w:noProof/>
-            <w:webHidden/>
-          </w:rPr>
-          <w:t>3</w:t>
-        </w:r>
-        <w:r>
-          <w:rPr>
-            <w:noProof/>
-            <w:webHidden/>
-          </w:rPr>
-          <w:fldChar w:fldCharType="end"/>
-        </w:r>
-      </w:hyperlink>
-    </w:p>
-    <w:p>
-      <w:pPr>
-        <w:pStyle w:val="Abbildungsverzeichnis"/>
-        <w:tabs>
-          <w:tab w:val="right" w:pos="9736"/>
-        </w:tabs>
-        <w:rPr>
-          <w:rFonts w:eastAsiaTheme="minorEastAsia"/>
-          <w:noProof/>
-          <w:lang w:eastAsia="de-DE"/>
-        </w:rPr>
-      </w:pPr>
-      <w:hyperlink w:anchor="_Toc94541079" w:history="1">
-        <w:r>
-          <w:rPr>
-            <w:rStyle w:val="Hyperlink"/>
-            <w:noProof/>
-          </w:rPr>
-          <w:t>Abbildung 2: Erweiterte Notification mit Action Buttons</w:t>
-        </w:r>
-        <w:r>
-          <w:rPr>
-            <w:noProof/>
-            <w:webHidden/>
-          </w:rPr>
-          <w:tab/>
-        </w:r>
-        <w:r>
-          <w:rPr>
-            <w:noProof/>
-            <w:webHidden/>
-          </w:rPr>
-          <w:fldChar w:fldCharType="begin"/>
-        </w:r>
-        <w:r>
-          <w:rPr>
-            <w:noProof/>
-            <w:webHidden/>
-          </w:rPr>
-          <w:instrText xml:space="preserve"> PAGEREF _Toc94541079 \h </w:instrText>
-        </w:r>
-        <w:r>
-          <w:rPr>
-            <w:noProof/>
-            <w:webHidden/>
-          </w:rPr>
-        </w:r>
-        <w:r>
-          <w:rPr>
-            <w:noProof/>
-            <w:webHidden/>
-          </w:rPr>
-          <w:fldChar w:fldCharType="separate"/>
-        </w:r>
-        <w:r>
-          <w:rPr>
-            <w:noProof/>
-            <w:webHidden/>
-          </w:rPr>
-          <w:t>4</w:t>
-        </w:r>
-        <w:r>
-          <w:rPr>
-            <w:noProof/>
-            <w:webHidden/>
-          </w:rPr>
-          <w:fldChar w:fldCharType="end"/>
-        </w:r>
-      </w:hyperlink>
-    </w:p>
-    <w:p>
-      <w:pPr>
-        <w:pStyle w:val="Abbildungsverzeichnis"/>
-        <w:tabs>
-          <w:tab w:val="right" w:leader="dot" w:pos="9736"/>
-        </w:tabs>
-      </w:pPr>
-      <w:r>
-        <w:fldChar w:fldCharType="end"/>
-      </w:r>
     </w:p>
     <w:p/>
     <w:sectPr>
@@ -5477,6 +5607,7 @@
   <w:style w:type="character" w:default="1" w:styleId="Absatz-Standardschriftart">
     <w:name w:val="Default Paragraph Font"/>
     <w:uiPriority w:val="1"/>
+    <w:semiHidden/>
     <w:unhideWhenUsed/>
   </w:style>
   <w:style w:type="table" w:default="1" w:styleId="NormaleTabelle">

</xml_diff>

<commit_message>
Grafiken hinzufügen und weiterarbeit an Projektarbeit
</commit_message>
<xml_diff>
--- a/Dokumentation/Projektarbeit/Best Practises für Android Push-Notifications.docx
+++ b/Dokumentation/Projektarbeit/Best Practises für Android Push-Notifications.docx
@@ -221,7 +221,7 @@
                                 <a:avLst/>
                               </a:prstGeom>
                               <a:blipFill>
-                                <a:blip r:embed="rId6"/>
+                                <a:blip r:embed="rId8"/>
                                 <a:stretch>
                                   <a:fillRect r="-7574"/>
                                 </a:stretch>
@@ -273,7 +273,7 @@
                       <v:path arrowok="t" o:connecttype="custom" o:connectlocs="0,0;7315200,0;7315200,1130373;3620757,733885;0,1092249;0,0" o:connectangles="0,0,0,0,0,0"/>
                     </v:shape>
                     <v:rect id="Rechteck 151" o:spid="_x0000_s1028" style="position:absolute;width:73152;height:12161;visibility:visible;mso-wrap-style:square;v-text-anchor:middle" o:gfxdata="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" stroked="f" strokeweight="1pt">
-                      <v:fill r:id="rId7" o:title="" recolor="t" rotate="t" type="frame"/>
+                      <v:fill r:id="rId9" o:title="" recolor="t" rotate="t" type="frame"/>
                     </v:rect>
                     <w10:wrap anchorx="page" anchory="page"/>
                   </v:group>
@@ -697,13 +697,13 @@
           <w:r>
             <w:fldChar w:fldCharType="separate"/>
           </w:r>
-          <w:hyperlink w:anchor="_Toc96007540" w:history="1">
+          <w:hyperlink w:anchor="_Toc96101880" w:history="1">
             <w:r>
               <w:rPr>
                 <w:rStyle w:val="Hyperlink"/>
                 <w:noProof/>
               </w:rPr>
-              <w:t>Einleitung</w:t>
+              <w:t>Abbildungsverzeichnis</w:t>
             </w:r>
             <w:r>
               <w:rPr>
@@ -724,7 +724,7 @@
                 <w:noProof/>
                 <w:webHidden/>
               </w:rPr>
-              <w:instrText xml:space="preserve"> PAGEREF _Toc96007540 \h </w:instrText>
+              <w:instrText xml:space="preserve"> PAGEREF _Toc96101880 \h </w:instrText>
             </w:r>
             <w:r>
               <w:rPr>
@@ -744,7 +744,7 @@
                 <w:noProof/>
                 <w:webHidden/>
               </w:rPr>
-              <w:t>2</w:t>
+              <w:t>1</w:t>
             </w:r>
             <w:r>
               <w:rPr>
@@ -767,12 +767,82 @@
               <w:lang w:eastAsia="de-DE"/>
             </w:rPr>
           </w:pPr>
-          <w:hyperlink w:anchor="_Toc96007541" w:history="1">
+          <w:hyperlink w:anchor="_Toc96101881" w:history="1">
             <w:r>
               <w:rPr>
                 <w:rStyle w:val="Hyperlink"/>
                 <w:noProof/>
               </w:rPr>
+              <w:t>Einleitung</w:t>
+            </w:r>
+            <w:r>
+              <w:rPr>
+                <w:noProof/>
+                <w:webHidden/>
+              </w:rPr>
+              <w:tab/>
+            </w:r>
+            <w:r>
+              <w:rPr>
+                <w:noProof/>
+                <w:webHidden/>
+              </w:rPr>
+              <w:fldChar w:fldCharType="begin"/>
+            </w:r>
+            <w:r>
+              <w:rPr>
+                <w:noProof/>
+                <w:webHidden/>
+              </w:rPr>
+              <w:instrText xml:space="preserve"> PAGEREF _Toc96101881 \h </w:instrText>
+            </w:r>
+            <w:r>
+              <w:rPr>
+                <w:noProof/>
+                <w:webHidden/>
+              </w:rPr>
+            </w:r>
+            <w:r>
+              <w:rPr>
+                <w:noProof/>
+                <w:webHidden/>
+              </w:rPr>
+              <w:fldChar w:fldCharType="separate"/>
+            </w:r>
+            <w:r>
+              <w:rPr>
+                <w:noProof/>
+                <w:webHidden/>
+              </w:rPr>
+              <w:t>2</w:t>
+            </w:r>
+            <w:r>
+              <w:rPr>
+                <w:noProof/>
+                <w:webHidden/>
+              </w:rPr>
+              <w:fldChar w:fldCharType="end"/>
+            </w:r>
+          </w:hyperlink>
+        </w:p>
+        <w:p>
+          <w:pPr>
+            <w:pStyle w:val="Verzeichnis1"/>
+            <w:tabs>
+              <w:tab w:val="right" w:leader="dot" w:pos="9742"/>
+            </w:tabs>
+            <w:rPr>
+              <w:rFonts w:eastAsiaTheme="minorEastAsia"/>
+              <w:noProof/>
+              <w:lang w:eastAsia="de-DE"/>
+            </w:rPr>
+          </w:pPr>
+          <w:hyperlink w:anchor="_Toc96101882" w:history="1">
+            <w:r>
+              <w:rPr>
+                <w:rStyle w:val="Hyperlink"/>
+                <w:noProof/>
+              </w:rPr>
               <w:t>Was sind Notifications?</w:t>
             </w:r>
             <w:r>
@@ -794,7 +864,7 @@
                 <w:noProof/>
                 <w:webHidden/>
               </w:rPr>
-              <w:instrText xml:space="preserve"> PAGEREF _Toc96007541 \h </w:instrText>
+              <w:instrText xml:space="preserve"> PAGEREF _Toc96101882 \h </w:instrText>
             </w:r>
             <w:r>
               <w:rPr>
@@ -837,7 +907,7 @@
               <w:lang w:eastAsia="de-DE"/>
             </w:rPr>
           </w:pPr>
-          <w:hyperlink w:anchor="_Toc96007542" w:history="1">
+          <w:hyperlink w:anchor="_Toc96101883" w:history="1">
             <w:r>
               <w:rPr>
                 <w:rStyle w:val="Hyperlink"/>
@@ -864,7 +934,7 @@
                 <w:noProof/>
                 <w:webHidden/>
               </w:rPr>
-              <w:instrText xml:space="preserve"> PAGEREF _Toc96007542 \h </w:instrText>
+              <w:instrText xml:space="preserve"> PAGEREF _Toc96101883 \h </w:instrText>
             </w:r>
             <w:r>
               <w:rPr>
@@ -907,7 +977,7 @@
               <w:lang w:eastAsia="de-DE"/>
             </w:rPr>
           </w:pPr>
-          <w:hyperlink w:anchor="_Toc96007543" w:history="1">
+          <w:hyperlink w:anchor="_Toc96101884" w:history="1">
             <w:r>
               <w:rPr>
                 <w:rStyle w:val="Hyperlink"/>
@@ -934,7 +1004,7 @@
                 <w:noProof/>
                 <w:webHidden/>
               </w:rPr>
-              <w:instrText xml:space="preserve"> PAGEREF _Toc96007543 \h </w:instrText>
+              <w:instrText xml:space="preserve"> PAGEREF _Toc96101884 \h </w:instrText>
             </w:r>
             <w:r>
               <w:rPr>
@@ -977,7 +1047,7 @@
               <w:lang w:eastAsia="de-DE"/>
             </w:rPr>
           </w:pPr>
-          <w:hyperlink w:anchor="_Toc96007544" w:history="1">
+          <w:hyperlink w:anchor="_Toc96101885" w:history="1">
             <w:r>
               <w:rPr>
                 <w:rStyle w:val="Hyperlink"/>
@@ -1004,7 +1074,7 @@
                 <w:noProof/>
                 <w:webHidden/>
               </w:rPr>
-              <w:instrText xml:space="preserve"> PAGEREF _Toc96007544 \h </w:instrText>
+              <w:instrText xml:space="preserve"> PAGEREF _Toc96101885 \h </w:instrText>
             </w:r>
             <w:r>
               <w:rPr>
@@ -1024,7 +1094,7 @@
                 <w:noProof/>
                 <w:webHidden/>
               </w:rPr>
-              <w:t>4</w:t>
+              <w:t>5</w:t>
             </w:r>
             <w:r>
               <w:rPr>
@@ -1047,7 +1117,7 @@
               <w:lang w:eastAsia="de-DE"/>
             </w:rPr>
           </w:pPr>
-          <w:hyperlink w:anchor="_Toc96007545" w:history="1">
+          <w:hyperlink w:anchor="_Toc96101886" w:history="1">
             <w:r>
               <w:rPr>
                 <w:rStyle w:val="Hyperlink"/>
@@ -1074,7 +1144,7 @@
                 <w:noProof/>
                 <w:webHidden/>
               </w:rPr>
-              <w:instrText xml:space="preserve"> PAGEREF _Toc96007545 \h </w:instrText>
+              <w:instrText xml:space="preserve"> PAGEREF _Toc96101886 \h </w:instrText>
             </w:r>
             <w:r>
               <w:rPr>
@@ -1094,7 +1164,7 @@
                 <w:noProof/>
                 <w:webHidden/>
               </w:rPr>
-              <w:t>6</w:t>
+              <w:t>8</w:t>
             </w:r>
             <w:r>
               <w:rPr>
@@ -1117,13 +1187,13 @@
               <w:lang w:eastAsia="de-DE"/>
             </w:rPr>
           </w:pPr>
-          <w:hyperlink w:anchor="_Toc96007546" w:history="1">
+          <w:hyperlink w:anchor="_Toc96101887" w:history="1">
             <w:r>
               <w:rPr>
                 <w:rStyle w:val="Hyperlink"/>
                 <w:noProof/>
               </w:rPr>
-              <w:t>Was ist zu beachten ist bei der Entwicklung einer App</w:t>
+              <w:t>Was zu beachten ist bei der Entwicklung einer App</w:t>
             </w:r>
             <w:r>
               <w:rPr>
@@ -1144,7 +1214,7 @@
                 <w:noProof/>
                 <w:webHidden/>
               </w:rPr>
-              <w:instrText xml:space="preserve"> PAGEREF _Toc96007546 \h </w:instrText>
+              <w:instrText xml:space="preserve"> PAGEREF _Toc96101887 \h </w:instrText>
             </w:r>
             <w:r>
               <w:rPr>
@@ -1164,7 +1234,7 @@
                 <w:noProof/>
                 <w:webHidden/>
               </w:rPr>
-              <w:t>6</w:t>
+              <w:t>8</w:t>
             </w:r>
             <w:r>
               <w:rPr>
@@ -1187,7 +1257,7 @@
               <w:lang w:eastAsia="de-DE"/>
             </w:rPr>
           </w:pPr>
-          <w:hyperlink w:anchor="_Toc96007547" w:history="1">
+          <w:hyperlink w:anchor="_Toc96101888" w:history="1">
             <w:r>
               <w:rPr>
                 <w:rStyle w:val="Hyperlink"/>
@@ -1214,7 +1284,7 @@
                 <w:noProof/>
                 <w:webHidden/>
               </w:rPr>
-              <w:instrText xml:space="preserve"> PAGEREF _Toc96007547 \h </w:instrText>
+              <w:instrText xml:space="preserve"> PAGEREF _Toc96101888 \h </w:instrText>
             </w:r>
             <w:r>
               <w:rPr>
@@ -1234,7 +1304,7 @@
                 <w:noProof/>
                 <w:webHidden/>
               </w:rPr>
-              <w:t>6</w:t>
+              <w:t>8</w:t>
             </w:r>
             <w:r>
               <w:rPr>
@@ -1257,7 +1327,7 @@
               <w:lang w:eastAsia="de-DE"/>
             </w:rPr>
           </w:pPr>
-          <w:hyperlink w:anchor="_Toc96007548" w:history="1">
+          <w:hyperlink w:anchor="_Toc96101889" w:history="1">
             <w:r>
               <w:rPr>
                 <w:rStyle w:val="Hyperlink"/>
@@ -1284,7 +1354,7 @@
                 <w:noProof/>
                 <w:webHidden/>
               </w:rPr>
-              <w:instrText xml:space="preserve"> PAGEREF _Toc96007548 \h </w:instrText>
+              <w:instrText xml:space="preserve"> PAGEREF _Toc96101889 \h </w:instrText>
             </w:r>
             <w:r>
               <w:rPr>
@@ -1304,7 +1374,7 @@
                 <w:noProof/>
                 <w:webHidden/>
               </w:rPr>
-              <w:t>6</w:t>
+              <w:t>8</w:t>
             </w:r>
             <w:r>
               <w:rPr>
@@ -1327,7 +1397,7 @@
               <w:lang w:eastAsia="de-DE"/>
             </w:rPr>
           </w:pPr>
-          <w:hyperlink w:anchor="_Toc96007549" w:history="1">
+          <w:hyperlink w:anchor="_Toc96101890" w:history="1">
             <w:r>
               <w:rPr>
                 <w:rStyle w:val="Hyperlink"/>
@@ -1354,7 +1424,7 @@
                 <w:noProof/>
                 <w:webHidden/>
               </w:rPr>
-              <w:instrText xml:space="preserve"> PAGEREF _Toc96007549 \h </w:instrText>
+              <w:instrText xml:space="preserve"> PAGEREF _Toc96101890 \h </w:instrText>
             </w:r>
             <w:r>
               <w:rPr>
@@ -1374,7 +1444,7 @@
                 <w:noProof/>
                 <w:webHidden/>
               </w:rPr>
-              <w:t>7</w:t>
+              <w:t>10</w:t>
             </w:r>
             <w:r>
               <w:rPr>
@@ -1397,7 +1467,7 @@
               <w:lang w:eastAsia="de-DE"/>
             </w:rPr>
           </w:pPr>
-          <w:hyperlink w:anchor="_Toc96007550" w:history="1">
+          <w:hyperlink w:anchor="_Toc96101891" w:history="1">
             <w:r>
               <w:rPr>
                 <w:rStyle w:val="Hyperlink"/>
@@ -1424,7 +1494,7 @@
                 <w:noProof/>
                 <w:webHidden/>
               </w:rPr>
-              <w:instrText xml:space="preserve"> PAGEREF _Toc96007550 \h </w:instrText>
+              <w:instrText xml:space="preserve"> PAGEREF _Toc96101891 \h </w:instrText>
             </w:r>
             <w:r>
               <w:rPr>
@@ -1444,7 +1514,7 @@
                 <w:noProof/>
                 <w:webHidden/>
               </w:rPr>
-              <w:t>7</w:t>
+              <w:t>10</w:t>
             </w:r>
             <w:r>
               <w:rPr>
@@ -1467,7 +1537,7 @@
               <w:lang w:eastAsia="de-DE"/>
             </w:rPr>
           </w:pPr>
-          <w:hyperlink w:anchor="_Toc96007551" w:history="1">
+          <w:hyperlink w:anchor="_Toc96101892" w:history="1">
             <w:r>
               <w:rPr>
                 <w:rStyle w:val="Hyperlink"/>
@@ -1494,7 +1564,7 @@
                 <w:noProof/>
                 <w:webHidden/>
               </w:rPr>
-              <w:instrText xml:space="preserve"> PAGEREF _Toc96007551 \h </w:instrText>
+              <w:instrText xml:space="preserve"> PAGEREF _Toc96101892 \h </w:instrText>
             </w:r>
             <w:r>
               <w:rPr>
@@ -1514,7 +1584,7 @@
                 <w:noProof/>
                 <w:webHidden/>
               </w:rPr>
-              <w:t>7</w:t>
+              <w:t>10</w:t>
             </w:r>
             <w:r>
               <w:rPr>
@@ -1537,7 +1607,7 @@
               <w:lang w:eastAsia="de-DE"/>
             </w:rPr>
           </w:pPr>
-          <w:hyperlink w:anchor="_Toc96007552" w:history="1">
+          <w:hyperlink w:anchor="_Toc96101893" w:history="1">
             <w:r>
               <w:rPr>
                 <w:rStyle w:val="Hyperlink"/>
@@ -1564,7 +1634,7 @@
                 <w:noProof/>
                 <w:webHidden/>
               </w:rPr>
-              <w:instrText xml:space="preserve"> PAGEREF _Toc96007552 \h </w:instrText>
+              <w:instrText xml:space="preserve"> PAGEREF _Toc96101893 \h </w:instrText>
             </w:r>
             <w:r>
               <w:rPr>
@@ -1584,7 +1654,7 @@
                 <w:noProof/>
                 <w:webHidden/>
               </w:rPr>
-              <w:t>7</w:t>
+              <w:t>10</w:t>
             </w:r>
             <w:r>
               <w:rPr>
@@ -1607,7 +1677,7 @@
               <w:lang w:eastAsia="de-DE"/>
             </w:rPr>
           </w:pPr>
-          <w:hyperlink w:anchor="_Toc96007553" w:history="1">
+          <w:hyperlink w:anchor="_Toc96101894" w:history="1">
             <w:r>
               <w:rPr>
                 <w:rStyle w:val="Hyperlink"/>
@@ -1634,7 +1704,7 @@
                 <w:noProof/>
                 <w:webHidden/>
               </w:rPr>
-              <w:instrText xml:space="preserve"> PAGEREF _Toc96007553 \h </w:instrText>
+              <w:instrText xml:space="preserve"> PAGEREF _Toc96101894 \h </w:instrText>
             </w:r>
             <w:r>
               <w:rPr>
@@ -1654,7 +1724,7 @@
                 <w:noProof/>
                 <w:webHidden/>
               </w:rPr>
-              <w:t>8</w:t>
+              <w:t>11</w:t>
             </w:r>
             <w:r>
               <w:rPr>
@@ -1677,7 +1747,7 @@
               <w:lang w:eastAsia="de-DE"/>
             </w:rPr>
           </w:pPr>
-          <w:hyperlink w:anchor="_Toc96007554" w:history="1">
+          <w:hyperlink w:anchor="_Toc96101895" w:history="1">
             <w:r>
               <w:rPr>
                 <w:rStyle w:val="Hyperlink"/>
@@ -1704,7 +1774,7 @@
                 <w:noProof/>
                 <w:webHidden/>
               </w:rPr>
-              <w:instrText xml:space="preserve"> PAGEREF _Toc96007554 \h </w:instrText>
+              <w:instrText xml:space="preserve"> PAGEREF _Toc96101895 \h </w:instrText>
             </w:r>
             <w:r>
               <w:rPr>
@@ -1724,7 +1794,7 @@
                 <w:noProof/>
                 <w:webHidden/>
               </w:rPr>
-              <w:t>8</w:t>
+              <w:t>11</w:t>
             </w:r>
             <w:r>
               <w:rPr>
@@ -1747,7 +1817,7 @@
               <w:lang w:eastAsia="de-DE"/>
             </w:rPr>
           </w:pPr>
-          <w:hyperlink w:anchor="_Toc96007555" w:history="1">
+          <w:hyperlink w:anchor="_Toc96101896" w:history="1">
             <w:r>
               <w:rPr>
                 <w:rStyle w:val="Hyperlink"/>
@@ -1774,7 +1844,7 @@
                 <w:noProof/>
                 <w:webHidden/>
               </w:rPr>
-              <w:instrText xml:space="preserve"> PAGEREF _Toc96007555 \h </w:instrText>
+              <w:instrText xml:space="preserve"> PAGEREF _Toc96101896 \h </w:instrText>
             </w:r>
             <w:r>
               <w:rPr>
@@ -1794,7 +1864,7 @@
                 <w:noProof/>
                 <w:webHidden/>
               </w:rPr>
-              <w:t>8</w:t>
+              <w:t>11</w:t>
             </w:r>
             <w:r>
               <w:rPr>
@@ -1817,7 +1887,7 @@
               <w:lang w:eastAsia="de-DE"/>
             </w:rPr>
           </w:pPr>
-          <w:hyperlink w:anchor="_Toc96007556" w:history="1">
+          <w:hyperlink w:anchor="_Toc96101897" w:history="1">
             <w:r>
               <w:rPr>
                 <w:rStyle w:val="Hyperlink"/>
@@ -1844,7 +1914,7 @@
                 <w:noProof/>
                 <w:webHidden/>
               </w:rPr>
-              <w:instrText xml:space="preserve"> PAGEREF _Toc96007556 \h </w:instrText>
+              <w:instrText xml:space="preserve"> PAGEREF _Toc96101897 \h </w:instrText>
             </w:r>
             <w:r>
               <w:rPr>
@@ -1864,7 +1934,7 @@
                 <w:noProof/>
                 <w:webHidden/>
               </w:rPr>
-              <w:t>8</w:t>
+              <w:t>11</w:t>
             </w:r>
             <w:r>
               <w:rPr>
@@ -1887,7 +1957,7 @@
               <w:lang w:eastAsia="de-DE"/>
             </w:rPr>
           </w:pPr>
-          <w:hyperlink w:anchor="_Toc96007557" w:history="1">
+          <w:hyperlink w:anchor="_Toc96101898" w:history="1">
             <w:r>
               <w:rPr>
                 <w:rStyle w:val="Hyperlink"/>
@@ -1914,7 +1984,7 @@
                 <w:noProof/>
                 <w:webHidden/>
               </w:rPr>
-              <w:instrText xml:space="preserve"> PAGEREF _Toc96007557 \h </w:instrText>
+              <w:instrText xml:space="preserve"> PAGEREF _Toc96101898 \h </w:instrText>
             </w:r>
             <w:r>
               <w:rPr>
@@ -1934,7 +2004,7 @@
                 <w:noProof/>
                 <w:webHidden/>
               </w:rPr>
-              <w:t>9</w:t>
+              <w:t>12</w:t>
             </w:r>
             <w:r>
               <w:rPr>
@@ -1957,7 +2027,7 @@
               <w:lang w:eastAsia="de-DE"/>
             </w:rPr>
           </w:pPr>
-          <w:hyperlink w:anchor="_Toc96007558" w:history="1">
+          <w:hyperlink w:anchor="_Toc96101899" w:history="1">
             <w:r>
               <w:rPr>
                 <w:rStyle w:val="Hyperlink"/>
@@ -1984,7 +2054,7 @@
                 <w:noProof/>
                 <w:webHidden/>
               </w:rPr>
-              <w:instrText xml:space="preserve"> PAGEREF _Toc96007558 \h </w:instrText>
+              <w:instrText xml:space="preserve"> PAGEREF _Toc96101899 \h </w:instrText>
             </w:r>
             <w:r>
               <w:rPr>
@@ -2004,7 +2074,7 @@
                 <w:noProof/>
                 <w:webHidden/>
               </w:rPr>
-              <w:t>9</w:t>
+              <w:t>12</w:t>
             </w:r>
             <w:r>
               <w:rPr>
@@ -2027,7 +2097,7 @@
               <w:lang w:eastAsia="de-DE"/>
             </w:rPr>
           </w:pPr>
-          <w:hyperlink w:anchor="_Toc96007559" w:history="1">
+          <w:hyperlink w:anchor="_Toc96101900" w:history="1">
             <w:r>
               <w:rPr>
                 <w:rStyle w:val="Hyperlink"/>
@@ -2054,7 +2124,7 @@
                 <w:noProof/>
                 <w:webHidden/>
               </w:rPr>
-              <w:instrText xml:space="preserve"> PAGEREF _Toc96007559 \h </w:instrText>
+              <w:instrText xml:space="preserve"> PAGEREF _Toc96101900 \h </w:instrText>
             </w:r>
             <w:r>
               <w:rPr>
@@ -2074,7 +2144,7 @@
                 <w:noProof/>
                 <w:webHidden/>
               </w:rPr>
-              <w:t>9</w:t>
+              <w:t>13</w:t>
             </w:r>
             <w:r>
               <w:rPr>
@@ -2097,7 +2167,7 @@
               <w:lang w:eastAsia="de-DE"/>
             </w:rPr>
           </w:pPr>
-          <w:hyperlink w:anchor="_Toc96007560" w:history="1">
+          <w:hyperlink w:anchor="_Toc96101901" w:history="1">
             <w:r>
               <w:rPr>
                 <w:rStyle w:val="Hyperlink"/>
@@ -2124,7 +2194,7 @@
                 <w:noProof/>
                 <w:webHidden/>
               </w:rPr>
-              <w:instrText xml:space="preserve"> PAGEREF _Toc96007560 \h </w:instrText>
+              <w:instrText xml:space="preserve"> PAGEREF _Toc96101901 \h </w:instrText>
             </w:r>
             <w:r>
               <w:rPr>
@@ -2144,7 +2214,7 @@
                 <w:noProof/>
                 <w:webHidden/>
               </w:rPr>
-              <w:t>10</w:t>
+              <w:t>14</w:t>
             </w:r>
             <w:r>
               <w:rPr>
@@ -2167,7 +2237,7 @@
               <w:lang w:eastAsia="de-DE"/>
             </w:rPr>
           </w:pPr>
-          <w:hyperlink w:anchor="_Toc96007561" w:history="1">
+          <w:hyperlink w:anchor="_Toc96101902" w:history="1">
             <w:r>
               <w:rPr>
                 <w:rStyle w:val="Hyperlink"/>
@@ -2194,7 +2264,7 @@
                 <w:noProof/>
                 <w:webHidden/>
               </w:rPr>
-              <w:instrText xml:space="preserve"> PAGEREF _Toc96007561 \h </w:instrText>
+              <w:instrText xml:space="preserve"> PAGEREF _Toc96101902 \h </w:instrText>
             </w:r>
             <w:r>
               <w:rPr>
@@ -2214,7 +2284,7 @@
                 <w:noProof/>
                 <w:webHidden/>
               </w:rPr>
-              <w:t>10</w:t>
+              <w:t>14</w:t>
             </w:r>
             <w:r>
               <w:rPr>
@@ -2243,20 +2313,817 @@
       </w:sdtContent>
     </w:sdt>
     <w:p>
-      <w:r>
-        <w:br w:type="page"/>
-      </w:r>
-    </w:p>
-    <w:p>
       <w:pPr>
         <w:pStyle w:val="berschrift1"/>
       </w:pPr>
-      <w:bookmarkStart w:id="0" w:name="_Toc96007540"/>
+      <w:bookmarkStart w:id="0" w:name="_Toc96101880"/>
+      <w:r>
+        <w:t>Abbildungsverzeichnis</w:t>
+      </w:r>
+      <w:bookmarkEnd w:id="0"/>
+    </w:p>
+    <w:p>
+      <w:pPr>
+        <w:pStyle w:val="Abbildungsverzeichnis"/>
+        <w:tabs>
+          <w:tab w:val="right" w:leader="dot" w:pos="9742"/>
+        </w:tabs>
+        <w:rPr>
+          <w:rFonts w:eastAsiaTheme="minorEastAsia"/>
+          <w:noProof/>
+          <w:lang w:eastAsia="de-DE"/>
+        </w:rPr>
+      </w:pPr>
+      <w:r>
+        <w:fldChar w:fldCharType="begin"/>
+      </w:r>
+      <w:r>
+        <w:instrText xml:space="preserve"> TOC \h \z \c "Abbildung" </w:instrText>
+      </w:r>
+      <w:r>
+        <w:fldChar w:fldCharType="separate"/>
+      </w:r>
+      <w:hyperlink w:anchor="_Toc96101903" w:history="1">
+        <w:r>
+          <w:rPr>
+            <w:rStyle w:val="Hyperlink"/>
+            <w:noProof/>
+          </w:rPr>
+          <w:t>Abbildung 1: Notification Grundgerüst</w:t>
+        </w:r>
+        <w:r>
+          <w:rPr>
+            <w:noProof/>
+            <w:webHidden/>
+          </w:rPr>
+          <w:tab/>
+        </w:r>
+        <w:r>
+          <w:rPr>
+            <w:noProof/>
+            <w:webHidden/>
+          </w:rPr>
+          <w:fldChar w:fldCharType="begin"/>
+        </w:r>
+        <w:r>
+          <w:rPr>
+            <w:noProof/>
+            <w:webHidden/>
+          </w:rPr>
+          <w:instrText xml:space="preserve"> PAGEREF _Toc96101903 \h </w:instrText>
+        </w:r>
+        <w:r>
+          <w:rPr>
+            <w:noProof/>
+            <w:webHidden/>
+          </w:rPr>
+        </w:r>
+        <w:r>
+          <w:rPr>
+            <w:noProof/>
+            <w:webHidden/>
+          </w:rPr>
+          <w:fldChar w:fldCharType="separate"/>
+        </w:r>
+        <w:r>
+          <w:rPr>
+            <w:noProof/>
+            <w:webHidden/>
+          </w:rPr>
+          <w:t>3</w:t>
+        </w:r>
+        <w:r>
+          <w:rPr>
+            <w:noProof/>
+            <w:webHidden/>
+          </w:rPr>
+          <w:fldChar w:fldCharType="end"/>
+        </w:r>
+      </w:hyperlink>
+    </w:p>
+    <w:p>
+      <w:pPr>
+        <w:pStyle w:val="Abbildungsverzeichnis"/>
+        <w:tabs>
+          <w:tab w:val="right" w:leader="dot" w:pos="9742"/>
+        </w:tabs>
+        <w:rPr>
+          <w:rFonts w:eastAsiaTheme="minorEastAsia"/>
+          <w:noProof/>
+          <w:lang w:eastAsia="de-DE"/>
+        </w:rPr>
+      </w:pPr>
+      <w:hyperlink w:anchor="_Toc96101904" w:history="1">
+        <w:r>
+          <w:rPr>
+            <w:rStyle w:val="Hyperlink"/>
+            <w:noProof/>
+          </w:rPr>
+          <w:t>Abbildung 2: Erweiterte Notification mit Action Buttons</w:t>
+        </w:r>
+        <w:r>
+          <w:rPr>
+            <w:noProof/>
+            <w:webHidden/>
+          </w:rPr>
+          <w:tab/>
+        </w:r>
+        <w:r>
+          <w:rPr>
+            <w:noProof/>
+            <w:webHidden/>
+          </w:rPr>
+          <w:fldChar w:fldCharType="begin"/>
+        </w:r>
+        <w:r>
+          <w:rPr>
+            <w:noProof/>
+            <w:webHidden/>
+          </w:rPr>
+          <w:instrText xml:space="preserve"> PAGEREF _Toc96101904 \h </w:instrText>
+        </w:r>
+        <w:r>
+          <w:rPr>
+            <w:noProof/>
+            <w:webHidden/>
+          </w:rPr>
+        </w:r>
+        <w:r>
+          <w:rPr>
+            <w:noProof/>
+            <w:webHidden/>
+          </w:rPr>
+          <w:fldChar w:fldCharType="separate"/>
+        </w:r>
+        <w:r>
+          <w:rPr>
+            <w:noProof/>
+            <w:webHidden/>
+          </w:rPr>
+          <w:t>4</w:t>
+        </w:r>
+        <w:r>
+          <w:rPr>
+            <w:noProof/>
+            <w:webHidden/>
+          </w:rPr>
+          <w:fldChar w:fldCharType="end"/>
+        </w:r>
+      </w:hyperlink>
+    </w:p>
+    <w:p>
+      <w:pPr>
+        <w:pStyle w:val="Abbildungsverzeichnis"/>
+        <w:tabs>
+          <w:tab w:val="right" w:leader="dot" w:pos="9742"/>
+        </w:tabs>
+        <w:rPr>
+          <w:rFonts w:eastAsiaTheme="minorEastAsia"/>
+          <w:noProof/>
+          <w:lang w:eastAsia="de-DE"/>
+        </w:rPr>
+      </w:pPr>
+      <w:hyperlink w:anchor="_Toc96101905" w:history="1">
+        <w:r>
+          <w:rPr>
+            <w:rStyle w:val="Hyperlink"/>
+            <w:noProof/>
+          </w:rPr>
+          <w:t>Abbildung 3: Fortschrittsanzeige</w:t>
+        </w:r>
+        <w:r>
+          <w:rPr>
+            <w:noProof/>
+            <w:webHidden/>
+          </w:rPr>
+          <w:tab/>
+        </w:r>
+        <w:r>
+          <w:rPr>
+            <w:noProof/>
+            <w:webHidden/>
+          </w:rPr>
+          <w:fldChar w:fldCharType="begin"/>
+        </w:r>
+        <w:r>
+          <w:rPr>
+            <w:noProof/>
+            <w:webHidden/>
+          </w:rPr>
+          <w:instrText xml:space="preserve"> PAGEREF _Toc96101905 \h </w:instrText>
+        </w:r>
+        <w:r>
+          <w:rPr>
+            <w:noProof/>
+            <w:webHidden/>
+          </w:rPr>
+        </w:r>
+        <w:r>
+          <w:rPr>
+            <w:noProof/>
+            <w:webHidden/>
+          </w:rPr>
+          <w:fldChar w:fldCharType="separate"/>
+        </w:r>
+        <w:r>
+          <w:rPr>
+            <w:noProof/>
+            <w:webHidden/>
+          </w:rPr>
+          <w:t>5</w:t>
+        </w:r>
+        <w:r>
+          <w:rPr>
+            <w:noProof/>
+            <w:webHidden/>
+          </w:rPr>
+          <w:fldChar w:fldCharType="end"/>
+        </w:r>
+      </w:hyperlink>
+    </w:p>
+    <w:p>
+      <w:pPr>
+        <w:pStyle w:val="Abbildungsverzeichnis"/>
+        <w:tabs>
+          <w:tab w:val="right" w:leader="dot" w:pos="9742"/>
+        </w:tabs>
+        <w:rPr>
+          <w:rFonts w:eastAsiaTheme="minorEastAsia"/>
+          <w:noProof/>
+          <w:lang w:eastAsia="de-DE"/>
+        </w:rPr>
+      </w:pPr>
+      <w:hyperlink w:anchor="_Toc96101906" w:history="1">
+        <w:r>
+          <w:rPr>
+            <w:rStyle w:val="Hyperlink"/>
+            <w:noProof/>
+          </w:rPr>
+          <w:t>Abbildung 4: Eingeklappte Ansicht des Big-Picture Style</w:t>
+        </w:r>
+        <w:r>
+          <w:rPr>
+            <w:noProof/>
+            <w:webHidden/>
+          </w:rPr>
+          <w:tab/>
+        </w:r>
+        <w:r>
+          <w:rPr>
+            <w:noProof/>
+            <w:webHidden/>
+          </w:rPr>
+          <w:fldChar w:fldCharType="begin"/>
+        </w:r>
+        <w:r>
+          <w:rPr>
+            <w:noProof/>
+            <w:webHidden/>
+          </w:rPr>
+          <w:instrText xml:space="preserve"> PAGEREF _Toc96101906 \h </w:instrText>
+        </w:r>
+        <w:r>
+          <w:rPr>
+            <w:noProof/>
+            <w:webHidden/>
+          </w:rPr>
+        </w:r>
+        <w:r>
+          <w:rPr>
+            <w:noProof/>
+            <w:webHidden/>
+          </w:rPr>
+          <w:fldChar w:fldCharType="separate"/>
+        </w:r>
+        <w:r>
+          <w:rPr>
+            <w:noProof/>
+            <w:webHidden/>
+          </w:rPr>
+          <w:t>5</w:t>
+        </w:r>
+        <w:r>
+          <w:rPr>
+            <w:noProof/>
+            <w:webHidden/>
+          </w:rPr>
+          <w:fldChar w:fldCharType="end"/>
+        </w:r>
+      </w:hyperlink>
+    </w:p>
+    <w:p>
+      <w:pPr>
+        <w:pStyle w:val="Abbildungsverzeichnis"/>
+        <w:tabs>
+          <w:tab w:val="right" w:leader="dot" w:pos="9742"/>
+        </w:tabs>
+        <w:rPr>
+          <w:rFonts w:eastAsiaTheme="minorEastAsia"/>
+          <w:noProof/>
+          <w:lang w:eastAsia="de-DE"/>
+        </w:rPr>
+      </w:pPr>
+      <w:hyperlink w:anchor="_Toc96101907" w:history="1">
+        <w:r>
+          <w:rPr>
+            <w:rStyle w:val="Hyperlink"/>
+            <w:noProof/>
+          </w:rPr>
+          <w:t>Abbildung 5: Erweiterte Ansicht des Big-Picture Style</w:t>
+        </w:r>
+        <w:r>
+          <w:rPr>
+            <w:noProof/>
+            <w:webHidden/>
+          </w:rPr>
+          <w:tab/>
+        </w:r>
+        <w:r>
+          <w:rPr>
+            <w:noProof/>
+            <w:webHidden/>
+          </w:rPr>
+          <w:fldChar w:fldCharType="begin"/>
+        </w:r>
+        <w:r>
+          <w:rPr>
+            <w:noProof/>
+            <w:webHidden/>
+          </w:rPr>
+          <w:instrText xml:space="preserve"> PAGEREF _Toc96101907 \h </w:instrText>
+        </w:r>
+        <w:r>
+          <w:rPr>
+            <w:noProof/>
+            <w:webHidden/>
+          </w:rPr>
+        </w:r>
+        <w:r>
+          <w:rPr>
+            <w:noProof/>
+            <w:webHidden/>
+          </w:rPr>
+          <w:fldChar w:fldCharType="separate"/>
+        </w:r>
+        <w:r>
+          <w:rPr>
+            <w:noProof/>
+            <w:webHidden/>
+          </w:rPr>
+          <w:t>6</w:t>
+        </w:r>
+        <w:r>
+          <w:rPr>
+            <w:noProof/>
+            <w:webHidden/>
+          </w:rPr>
+          <w:fldChar w:fldCharType="end"/>
+        </w:r>
+      </w:hyperlink>
+    </w:p>
+    <w:p>
+      <w:pPr>
+        <w:pStyle w:val="Abbildungsverzeichnis"/>
+        <w:tabs>
+          <w:tab w:val="right" w:leader="dot" w:pos="9742"/>
+        </w:tabs>
+        <w:rPr>
+          <w:rFonts w:eastAsiaTheme="minorEastAsia"/>
+          <w:noProof/>
+          <w:lang w:eastAsia="de-DE"/>
+        </w:rPr>
+      </w:pPr>
+      <w:hyperlink w:anchor="_Toc96101908" w:history="1">
+        <w:r>
+          <w:rPr>
+            <w:rStyle w:val="Hyperlink"/>
+            <w:noProof/>
+          </w:rPr>
+          <w:t>Abbildung 6: Eingeklappte Ansicht des Big-Text Style</w:t>
+        </w:r>
+        <w:r>
+          <w:rPr>
+            <w:noProof/>
+            <w:webHidden/>
+          </w:rPr>
+          <w:tab/>
+        </w:r>
+        <w:r>
+          <w:rPr>
+            <w:noProof/>
+            <w:webHidden/>
+          </w:rPr>
+          <w:fldChar w:fldCharType="begin"/>
+        </w:r>
+        <w:r>
+          <w:rPr>
+            <w:noProof/>
+            <w:webHidden/>
+          </w:rPr>
+          <w:instrText xml:space="preserve"> PAGEREF _Toc96101908 \h </w:instrText>
+        </w:r>
+        <w:r>
+          <w:rPr>
+            <w:noProof/>
+            <w:webHidden/>
+          </w:rPr>
+        </w:r>
+        <w:r>
+          <w:rPr>
+            <w:noProof/>
+            <w:webHidden/>
+          </w:rPr>
+          <w:fldChar w:fldCharType="separate"/>
+        </w:r>
+        <w:r>
+          <w:rPr>
+            <w:noProof/>
+            <w:webHidden/>
+          </w:rPr>
+          <w:t>6</w:t>
+        </w:r>
+        <w:r>
+          <w:rPr>
+            <w:noProof/>
+            <w:webHidden/>
+          </w:rPr>
+          <w:fldChar w:fldCharType="end"/>
+        </w:r>
+      </w:hyperlink>
+    </w:p>
+    <w:p>
+      <w:pPr>
+        <w:pStyle w:val="Abbildungsverzeichnis"/>
+        <w:tabs>
+          <w:tab w:val="right" w:leader="dot" w:pos="9742"/>
+        </w:tabs>
+        <w:rPr>
+          <w:rFonts w:eastAsiaTheme="minorEastAsia"/>
+          <w:noProof/>
+          <w:lang w:eastAsia="de-DE"/>
+        </w:rPr>
+      </w:pPr>
+      <w:hyperlink w:anchor="_Toc96101909" w:history="1">
+        <w:r>
+          <w:rPr>
+            <w:rStyle w:val="Hyperlink"/>
+            <w:noProof/>
+          </w:rPr>
+          <w:t>Abbildung 7: Erweiterte Ansicht des Big-Text Style</w:t>
+        </w:r>
+        <w:r>
+          <w:rPr>
+            <w:noProof/>
+            <w:webHidden/>
+          </w:rPr>
+          <w:tab/>
+        </w:r>
+        <w:r>
+          <w:rPr>
+            <w:noProof/>
+            <w:webHidden/>
+          </w:rPr>
+          <w:fldChar w:fldCharType="begin"/>
+        </w:r>
+        <w:r>
+          <w:rPr>
+            <w:noProof/>
+            <w:webHidden/>
+          </w:rPr>
+          <w:instrText xml:space="preserve"> PAGEREF _Toc96101909 \h </w:instrText>
+        </w:r>
+        <w:r>
+          <w:rPr>
+            <w:noProof/>
+            <w:webHidden/>
+          </w:rPr>
+        </w:r>
+        <w:r>
+          <w:rPr>
+            <w:noProof/>
+            <w:webHidden/>
+          </w:rPr>
+          <w:fldChar w:fldCharType="separate"/>
+        </w:r>
+        <w:r>
+          <w:rPr>
+            <w:noProof/>
+            <w:webHidden/>
+          </w:rPr>
+          <w:t>6</w:t>
+        </w:r>
+        <w:r>
+          <w:rPr>
+            <w:noProof/>
+            <w:webHidden/>
+          </w:rPr>
+          <w:fldChar w:fldCharType="end"/>
+        </w:r>
+      </w:hyperlink>
+    </w:p>
+    <w:p>
+      <w:pPr>
+        <w:pStyle w:val="Abbildungsverzeichnis"/>
+        <w:tabs>
+          <w:tab w:val="right" w:leader="dot" w:pos="9742"/>
+        </w:tabs>
+        <w:rPr>
+          <w:rFonts w:eastAsiaTheme="minorEastAsia"/>
+          <w:noProof/>
+          <w:lang w:eastAsia="de-DE"/>
+        </w:rPr>
+      </w:pPr>
+      <w:hyperlink w:anchor="_Toc96101910" w:history="1">
+        <w:r>
+          <w:rPr>
+            <w:rStyle w:val="Hyperlink"/>
+            <w:noProof/>
+          </w:rPr>
+          <w:t>Abbildung 8: Media-Kontrollen in der eingeklappten Ansicht</w:t>
+        </w:r>
+        <w:r>
+          <w:rPr>
+            <w:noProof/>
+            <w:webHidden/>
+          </w:rPr>
+          <w:tab/>
+        </w:r>
+        <w:r>
+          <w:rPr>
+            <w:noProof/>
+            <w:webHidden/>
+          </w:rPr>
+          <w:fldChar w:fldCharType="begin"/>
+        </w:r>
+        <w:r>
+          <w:rPr>
+            <w:noProof/>
+            <w:webHidden/>
+          </w:rPr>
+          <w:instrText xml:space="preserve"> PAGEREF _Toc96101910 \h </w:instrText>
+        </w:r>
+        <w:r>
+          <w:rPr>
+            <w:noProof/>
+            <w:webHidden/>
+          </w:rPr>
+        </w:r>
+        <w:r>
+          <w:rPr>
+            <w:noProof/>
+            <w:webHidden/>
+          </w:rPr>
+          <w:fldChar w:fldCharType="separate"/>
+        </w:r>
+        <w:r>
+          <w:rPr>
+            <w:noProof/>
+            <w:webHidden/>
+          </w:rPr>
+          <w:t>6</w:t>
+        </w:r>
+        <w:r>
+          <w:rPr>
+            <w:noProof/>
+            <w:webHidden/>
+          </w:rPr>
+          <w:fldChar w:fldCharType="end"/>
+        </w:r>
+      </w:hyperlink>
+    </w:p>
+    <w:p>
+      <w:pPr>
+        <w:pStyle w:val="Abbildungsverzeichnis"/>
+        <w:tabs>
+          <w:tab w:val="right" w:leader="dot" w:pos="9742"/>
+        </w:tabs>
+        <w:rPr>
+          <w:rFonts w:eastAsiaTheme="minorEastAsia"/>
+          <w:noProof/>
+          <w:lang w:eastAsia="de-DE"/>
+        </w:rPr>
+      </w:pPr>
+      <w:hyperlink w:anchor="_Toc96101911" w:history="1">
+        <w:r>
+          <w:rPr>
+            <w:rStyle w:val="Hyperlink"/>
+            <w:noProof/>
+          </w:rPr>
+          <w:t>Abbildung 9: Media-Kontrollen in der erweiterten Ansicht</w:t>
+        </w:r>
+        <w:r>
+          <w:rPr>
+            <w:noProof/>
+            <w:webHidden/>
+          </w:rPr>
+          <w:tab/>
+        </w:r>
+        <w:r>
+          <w:rPr>
+            <w:noProof/>
+            <w:webHidden/>
+          </w:rPr>
+          <w:fldChar w:fldCharType="begin"/>
+        </w:r>
+        <w:r>
+          <w:rPr>
+            <w:noProof/>
+            <w:webHidden/>
+          </w:rPr>
+          <w:instrText xml:space="preserve"> PAGEREF _Toc96101911 \h </w:instrText>
+        </w:r>
+        <w:r>
+          <w:rPr>
+            <w:noProof/>
+            <w:webHidden/>
+          </w:rPr>
+        </w:r>
+        <w:r>
+          <w:rPr>
+            <w:noProof/>
+            <w:webHidden/>
+          </w:rPr>
+          <w:fldChar w:fldCharType="separate"/>
+        </w:r>
+        <w:r>
+          <w:rPr>
+            <w:noProof/>
+            <w:webHidden/>
+          </w:rPr>
+          <w:t>7</w:t>
+        </w:r>
+        <w:r>
+          <w:rPr>
+            <w:noProof/>
+            <w:webHidden/>
+          </w:rPr>
+          <w:fldChar w:fldCharType="end"/>
+        </w:r>
+      </w:hyperlink>
+    </w:p>
+    <w:p>
+      <w:pPr>
+        <w:pStyle w:val="Abbildungsverzeichnis"/>
+        <w:tabs>
+          <w:tab w:val="right" w:leader="dot" w:pos="9742"/>
+        </w:tabs>
+        <w:rPr>
+          <w:rFonts w:eastAsiaTheme="minorEastAsia"/>
+          <w:noProof/>
+          <w:lang w:eastAsia="de-DE"/>
+        </w:rPr>
+      </w:pPr>
+      <w:hyperlink w:anchor="_Toc96101912" w:history="1">
+        <w:r>
+          <w:rPr>
+            <w:rStyle w:val="Hyperlink"/>
+            <w:noProof/>
+          </w:rPr>
+          <w:t>Abbildung 10: Messaging Style mit Reply und Schließen Button</w:t>
+        </w:r>
+        <w:r>
+          <w:rPr>
+            <w:noProof/>
+            <w:webHidden/>
+          </w:rPr>
+          <w:tab/>
+        </w:r>
+        <w:r>
+          <w:rPr>
+            <w:noProof/>
+            <w:webHidden/>
+          </w:rPr>
+          <w:fldChar w:fldCharType="begin"/>
+        </w:r>
+        <w:r>
+          <w:rPr>
+            <w:noProof/>
+            <w:webHidden/>
+          </w:rPr>
+          <w:instrText xml:space="preserve"> PAGEREF _Toc96101912 \h </w:instrText>
+        </w:r>
+        <w:r>
+          <w:rPr>
+            <w:noProof/>
+            <w:webHidden/>
+          </w:rPr>
+        </w:r>
+        <w:r>
+          <w:rPr>
+            <w:noProof/>
+            <w:webHidden/>
+          </w:rPr>
+          <w:fldChar w:fldCharType="separate"/>
+        </w:r>
+        <w:r>
+          <w:rPr>
+            <w:noProof/>
+            <w:webHidden/>
+          </w:rPr>
+          <w:t>7</w:t>
+        </w:r>
+        <w:r>
+          <w:rPr>
+            <w:noProof/>
+            <w:webHidden/>
+          </w:rPr>
+          <w:fldChar w:fldCharType="end"/>
+        </w:r>
+      </w:hyperlink>
+    </w:p>
+    <w:p>
+      <w:pPr>
+        <w:pStyle w:val="Abbildungsverzeichnis"/>
+        <w:tabs>
+          <w:tab w:val="right" w:leader="dot" w:pos="9742"/>
+        </w:tabs>
+        <w:rPr>
+          <w:rFonts w:eastAsiaTheme="minorEastAsia"/>
+          <w:noProof/>
+          <w:lang w:eastAsia="de-DE"/>
+        </w:rPr>
+      </w:pPr>
+      <w:hyperlink w:anchor="_Toc96101913" w:history="1">
+        <w:r>
+          <w:rPr>
+            <w:rStyle w:val="Hyperlink"/>
+            <w:noProof/>
+          </w:rPr>
+          <w:t>Abbildung 11: Custom Notification eingeklappt</w:t>
+        </w:r>
+        <w:r>
+          <w:rPr>
+            <w:noProof/>
+            <w:webHidden/>
+          </w:rPr>
+          <w:tab/>
+        </w:r>
+        <w:r>
+          <w:rPr>
+            <w:noProof/>
+            <w:webHidden/>
+          </w:rPr>
+          <w:fldChar w:fldCharType="begin"/>
+        </w:r>
+        <w:r>
+          <w:rPr>
+            <w:noProof/>
+            <w:webHidden/>
+          </w:rPr>
+          <w:instrText xml:space="preserve"> PAGEREF _Toc96101913 \h </w:instrText>
+        </w:r>
+        <w:r>
+          <w:rPr>
+            <w:noProof/>
+            <w:webHidden/>
+          </w:rPr>
+        </w:r>
+        <w:r>
+          <w:rPr>
+            <w:noProof/>
+            <w:webHidden/>
+          </w:rPr>
+          <w:fldChar w:fldCharType="separate"/>
+        </w:r>
+        <w:r>
+          <w:rPr>
+            <w:noProof/>
+            <w:webHidden/>
+          </w:rPr>
+          <w:t>7</w:t>
+        </w:r>
+        <w:r>
+          <w:rPr>
+            <w:noProof/>
+            <w:webHidden/>
+          </w:rPr>
+          <w:fldChar w:fldCharType="end"/>
+        </w:r>
+      </w:hyperlink>
+    </w:p>
+    <w:p>
+      <w:pPr>
+        <w:tabs>
+          <w:tab w:val="right" w:pos="9752"/>
+        </w:tabs>
+      </w:pPr>
+      <w:r>
+        <w:fldChar w:fldCharType="end"/>
+      </w:r>
+      <w:r>
+        <w:tab/>
+      </w:r>
+    </w:p>
+    <w:p>
+      <w:pPr>
+        <w:pStyle w:val="berschrift1"/>
+      </w:pPr>
+      <w:bookmarkStart w:id="1" w:name="_Toc96101881"/>
       <w:r>
         <w:lastRenderedPageBreak/>
         <w:t>Einleitung</w:t>
       </w:r>
-      <w:bookmarkEnd w:id="0"/>
+      <w:bookmarkEnd w:id="1"/>
     </w:p>
     <w:p>
       <w:r>
@@ -2401,7 +3268,7 @@
           <w:numId w:val="3"/>
         </w:numPr>
       </w:pPr>
-      <w:hyperlink r:id="rId8" w:history="1">
+      <w:hyperlink r:id="rId10" w:history="1">
         <w:r>
           <w:rPr>
             <w:rStyle w:val="Hyperlink"/>
@@ -2424,12 +3291,12 @@
       <w:pPr>
         <w:pStyle w:val="berschrift1"/>
       </w:pPr>
-      <w:bookmarkStart w:id="1" w:name="_Toc96007541"/>
+      <w:bookmarkStart w:id="2" w:name="_Toc96101882"/>
       <w:r>
         <w:lastRenderedPageBreak/>
         <w:t>Was sind Notifications?</w:t>
       </w:r>
-      <w:bookmarkEnd w:id="1"/>
+      <w:bookmarkEnd w:id="2"/>
     </w:p>
     <w:p>
       <w:r>
@@ -2508,11 +3375,11 @@
       <w:pPr>
         <w:pStyle w:val="berschrift2"/>
       </w:pPr>
-      <w:bookmarkStart w:id="2" w:name="_Toc96007542"/>
+      <w:bookmarkStart w:id="3" w:name="_Toc96101883"/>
       <w:r>
         <w:t>Aufbau</w:t>
       </w:r>
-      <w:bookmarkEnd w:id="2"/>
+      <w:bookmarkEnd w:id="3"/>
     </w:p>
     <w:p>
       <w:r>
@@ -2548,7 +3415,7 @@
                     <pic:cNvPicPr/>
                   </pic:nvPicPr>
                   <pic:blipFill>
-                    <a:blip r:embed="rId9">
+                    <a:blip r:embed="rId11">
                       <a:extLst>
                         <a:ext uri="{28A0092B-C50C-407E-A947-70E740481C1C}">
                           <a14:useLocalDpi xmlns:a14="http://schemas.microsoft.com/office/drawing/2010/main" val="0"/>
@@ -2582,9 +3449,10 @@
           <w:color w:val="auto"/>
         </w:rPr>
       </w:pPr>
-      <w:bookmarkStart w:id="3" w:name="_Toc94529109"/>
-      <w:bookmarkStart w:id="4" w:name="_Toc94529518"/>
-      <w:bookmarkStart w:id="5" w:name="_Toc94541078"/>
+      <w:bookmarkStart w:id="4" w:name="_Toc94529109"/>
+      <w:bookmarkStart w:id="5" w:name="_Toc94529518"/>
+      <w:bookmarkStart w:id="6" w:name="_Toc94541078"/>
+      <w:bookmarkStart w:id="7" w:name="_Toc96101903"/>
       <w:r>
         <w:t xml:space="preserve">Abbildung </w:t>
       </w:r>
@@ -2612,12 +3480,13 @@
       <w:r>
         <w:t>: Notification Grundgerüst</w:t>
       </w:r>
-      <w:bookmarkEnd w:id="3"/>
       <w:bookmarkEnd w:id="4"/>
+      <w:bookmarkEnd w:id="5"/>
+      <w:bookmarkEnd w:id="7"/>
       <w:r>
         <w:t xml:space="preserve"> </w:t>
       </w:r>
-      <w:bookmarkEnd w:id="5"/>
+      <w:bookmarkEnd w:id="6"/>
     </w:p>
     <w:p>
       <w:r>
@@ -2641,9 +3510,16 @@
       <w:r>
         <w:t xml:space="preserve">Wird benötigt und kann mit </w:t>
       </w:r>
-      <w:r>
-        <w:t>setSmallIcon(</w:t>
-      </w:r>
+      <w:proofErr w:type="spellStart"/>
+      <w:proofErr w:type="gramStart"/>
+      <w:r>
+        <w:t>setSmallIcon</w:t>
+      </w:r>
+      <w:proofErr w:type="spellEnd"/>
+      <w:r>
+        <w:t>(</w:t>
+      </w:r>
+      <w:proofErr w:type="gramEnd"/>
       <w:r>
         <w:t xml:space="preserve">) programmatisch gesetzt werden. </w:t>
       </w:r>
@@ -2711,7 +3587,20 @@
         <w:tab/>
       </w:r>
       <w:r>
-        <w:t>Optional, kann mit setLargeIcon() gesetzt werden.</w:t>
+        <w:t xml:space="preserve">Optional, kann mit </w:t>
+      </w:r>
+      <w:proofErr w:type="spellStart"/>
+      <w:proofErr w:type="gramStart"/>
+      <w:r>
+        <w:t>setLargeIcon</w:t>
+      </w:r>
+      <w:proofErr w:type="spellEnd"/>
+      <w:r>
+        <w:t>(</w:t>
+      </w:r>
+      <w:proofErr w:type="gramEnd"/>
+      <w:r>
+        <w:t>) gesetzt werden.</w:t>
       </w:r>
     </w:p>
     <w:p>
@@ -2730,7 +3619,20 @@
       </w:r>
       <w:r>
         <w:tab/>
-        <w:t>Optional, kann mit setContentTitle() gesetzt werden.</w:t>
+        <w:t xml:space="preserve">Optional, kann mit </w:t>
+      </w:r>
+      <w:proofErr w:type="spellStart"/>
+      <w:proofErr w:type="gramStart"/>
+      <w:r>
+        <w:t>setContentTitle</w:t>
+      </w:r>
+      <w:proofErr w:type="spellEnd"/>
+      <w:r>
+        <w:t>(</w:t>
+      </w:r>
+      <w:proofErr w:type="gramEnd"/>
+      <w:r>
+        <w:t>) gesetzt werden.</w:t>
       </w:r>
     </w:p>
     <w:p>
@@ -2749,18 +3651,31 @@
       </w:r>
       <w:r>
         <w:tab/>
-        <w:t>Optional, kann mit setContentText() gesetzt werden.</w:t>
+        <w:t xml:space="preserve">Optional, kann mit </w:t>
+      </w:r>
+      <w:proofErr w:type="spellStart"/>
+      <w:proofErr w:type="gramStart"/>
+      <w:r>
+        <w:t>setContentText</w:t>
+      </w:r>
+      <w:proofErr w:type="spellEnd"/>
+      <w:r>
+        <w:t>(</w:t>
+      </w:r>
+      <w:proofErr w:type="gramEnd"/>
+      <w:r>
+        <w:t>) gesetzt werden.</w:t>
       </w:r>
     </w:p>
     <w:p>
       <w:pPr>
         <w:pStyle w:val="berschrift2"/>
       </w:pPr>
-      <w:bookmarkStart w:id="6" w:name="_Toc96007543"/>
+      <w:bookmarkStart w:id="8" w:name="_Toc96101884"/>
       <w:r>
         <w:t>Funktion</w:t>
       </w:r>
-      <w:bookmarkEnd w:id="6"/>
+      <w:bookmarkEnd w:id="8"/>
     </w:p>
     <w:p>
       <w:pPr>
@@ -2797,7 +3712,15 @@
         <w:t>bedeutet,</w:t>
       </w:r>
       <w:r>
-        <w:t xml:space="preserve"> wenn auf die erweiterte Notification getippt wird, soll eine entsprechende Activity aufgerufen werden. Als Beispiel nehmen wir hier die YouTube App. Diese zeigt an, wenn ein Abonnierter Content Creator ein Video verfügbar gemacht hat. </w:t>
+        <w:t xml:space="preserve"> wenn auf die erweiterte Notification getippt wird, soll eine entsprechende </w:t>
+      </w:r>
+      <w:proofErr w:type="spellStart"/>
+      <w:r>
+        <w:t>Activity</w:t>
+      </w:r>
+      <w:proofErr w:type="spellEnd"/>
+      <w:r>
+        <w:t xml:space="preserve"> aufgerufen werden. Als Beispiel nehmen wir hier die YouTube App. Diese zeigt an, wenn ein Abonnierter Content Creator ein Video verfügbar gemacht hat. </w:t>
       </w:r>
       <w:r>
         <w:t>S</w:t>
@@ -2840,7 +3763,7 @@
                     <pic:cNvPicPr/>
                   </pic:nvPicPr>
                   <pic:blipFill>
-                    <a:blip r:embed="rId10">
+                    <a:blip r:embed="rId12">
                       <a:extLst>
                         <a:ext uri="{28A0092B-C50C-407E-A947-70E740481C1C}">
                           <a14:useLocalDpi xmlns:a14="http://schemas.microsoft.com/office/drawing/2010/main" val="0"/>
@@ -2871,9 +3794,10 @@
       <w:pPr>
         <w:pStyle w:val="Beschriftung"/>
       </w:pPr>
-      <w:bookmarkStart w:id="7" w:name="_Toc94529110"/>
-      <w:bookmarkStart w:id="8" w:name="_Toc94529519"/>
-      <w:bookmarkStart w:id="9" w:name="_Toc94541079"/>
+      <w:bookmarkStart w:id="9" w:name="_Toc94529110"/>
+      <w:bookmarkStart w:id="10" w:name="_Toc94529519"/>
+      <w:bookmarkStart w:id="11" w:name="_Toc94541079"/>
+      <w:bookmarkStart w:id="12" w:name="_Toc96101904"/>
       <w:r>
         <w:t xml:space="preserve">Abbildung </w:t>
       </w:r>
@@ -2901,9 +3825,10 @@
       <w:r>
         <w:t>: Erweiterte Notification mit Action Buttons</w:t>
       </w:r>
-      <w:bookmarkEnd w:id="7"/>
-      <w:bookmarkEnd w:id="8"/>
       <w:bookmarkEnd w:id="9"/>
+      <w:bookmarkEnd w:id="10"/>
+      <w:bookmarkEnd w:id="11"/>
+      <w:bookmarkEnd w:id="12"/>
     </w:p>
     <w:p>
       <w:pPr>
@@ -3034,20 +3959,110 @@
       <w:r>
         <w:t>Diese Priorität ist ab Android 8 an die des verantwortlichen Kanals gekoppelt.</w:t>
       </w:r>
+      <w:r>
+        <w:t xml:space="preserve"> </w:t>
+      </w:r>
+    </w:p>
+    <w:p>
+      <w:r>
+        <w:t xml:space="preserve">Folgende </w:t>
+      </w:r>
+      <w:r>
+        <w:t>allgemeine Möglichkeiten stehen zur Verfügung:</w:t>
+      </w:r>
+    </w:p>
+    <w:p>
+      <w:pPr>
+        <w:pStyle w:val="Listenabsatz"/>
+        <w:numPr>
+          <w:ilvl w:val="0"/>
+          <w:numId w:val="8"/>
+        </w:numPr>
+      </w:pPr>
+      <w:r>
+        <w:t>Wichtig: Audio und Erweiterte Anzeige</w:t>
+      </w:r>
+    </w:p>
+    <w:p>
+      <w:pPr>
+        <w:pStyle w:val="Listenabsatz"/>
+        <w:numPr>
+          <w:ilvl w:val="0"/>
+          <w:numId w:val="8"/>
+        </w:numPr>
+      </w:pPr>
+      <w:r>
+        <w:t xml:space="preserve">Hoch: </w:t>
+      </w:r>
+      <w:r>
+        <w:t>Ton</w:t>
+      </w:r>
+    </w:p>
+    <w:p>
+      <w:pPr>
+        <w:pStyle w:val="Listenabsatz"/>
+        <w:numPr>
+          <w:ilvl w:val="0"/>
+          <w:numId w:val="8"/>
+        </w:numPr>
+      </w:pPr>
+      <w:r>
+        <w:t xml:space="preserve">Medium: kein </w:t>
+      </w:r>
+      <w:r>
+        <w:t>Ton</w:t>
+      </w:r>
+    </w:p>
+    <w:p>
+      <w:pPr>
+        <w:pStyle w:val="Listenabsatz"/>
+        <w:numPr>
+          <w:ilvl w:val="0"/>
+          <w:numId w:val="8"/>
+        </w:numPr>
+      </w:pPr>
+      <w:r>
+        <w:t>Niedrig: kein Ton</w:t>
+      </w:r>
+      <w:r>
+        <w:t>, erscheint nicht in der Status bar</w:t>
+      </w:r>
+    </w:p>
+    <w:p>
+      <w:r>
+        <w:t xml:space="preserve">Für die Feinabstimmung empfiehlt sich die Klasse </w:t>
+      </w:r>
+      <w:proofErr w:type="spellStart"/>
+      <w:r>
+        <w:t>NotificationManager</w:t>
+      </w:r>
+      <w:proofErr w:type="spellEnd"/>
+      <w:r>
+        <w:t>, dort sind noch feinere Abstimmungen der Wichtigkeit enthalten.</w:t>
+      </w:r>
+    </w:p>
+    <w:p>
+      <w:r>
+        <w:br w:type="page"/>
+      </w:r>
     </w:p>
     <w:p>
       <w:pPr>
         <w:pStyle w:val="berschrift2"/>
       </w:pPr>
-      <w:bookmarkStart w:id="10" w:name="_Toc96007544"/>
-      <w:r>
+      <w:bookmarkStart w:id="13" w:name="_Toc96101885"/>
+      <w:r>
+        <w:lastRenderedPageBreak/>
         <w:t>Arten</w:t>
       </w:r>
-      <w:bookmarkEnd w:id="10"/>
-    </w:p>
-    <w:p>
-      <w:r>
-        <w:t>Um vielen Einsätzen gerecht zu werden hat Android schon einige vordefinierte Styles und Verhalten implementiert. Hier werden kurz ihre Eigenschaften aufgelistet.</w:t>
+      <w:bookmarkEnd w:id="13"/>
+    </w:p>
+    <w:p>
+      <w:r>
+        <w:t>Um vielen Einsätzen gerecht zu werden hat Android schon einige vordefinierte Styles und Verhalten implementiert. Hier werden kurz ihre Eigenschaften aufgelistet</w:t>
+      </w:r>
+      <w:r>
+        <w:t xml:space="preserve">. </w:t>
       </w:r>
     </w:p>
     <w:p>
@@ -3089,17 +4104,13 @@
       </w:r>
     </w:p>
     <w:p>
-      <w:pPr>
-        <w:keepNext/>
-      </w:pPr>
       <w:r>
         <w:rPr>
           <w:noProof/>
         </w:rPr>
-        <w:lastRenderedPageBreak/>
         <w:drawing>
-          <wp:inline distT="0" distB="0" distL="0" distR="0" wp14:anchorId="43815B4B" wp14:editId="693DFB1D">
-            <wp:extent cx="5106113" cy="1505160"/>
+          <wp:inline distT="0" distB="0" distL="0" distR="0" wp14:anchorId="43815B4B" wp14:editId="188F5C7D">
+            <wp:extent cx="3625795" cy="1068798"/>
             <wp:effectExtent l="0" t="0" r="0" b="0"/>
             <wp:docPr id="2" name="Grafik 2"/>
             <wp:cNvGraphicFramePr>
@@ -3113,7 +4124,7 @@
                     <pic:cNvPicPr/>
                   </pic:nvPicPr>
                   <pic:blipFill>
-                    <a:blip r:embed="rId11">
+                    <a:blip r:embed="rId13">
                       <a:extLst>
                         <a:ext uri="{28A0092B-C50C-407E-A947-70E740481C1C}">
                           <a14:useLocalDpi xmlns:a14="http://schemas.microsoft.com/office/drawing/2010/main" val="0"/>
@@ -3127,7 +4138,7 @@
                   <pic:spPr>
                     <a:xfrm>
                       <a:off x="0" y="0"/>
-                      <a:ext cx="5106113" cy="1505160"/>
+                      <a:ext cx="3677364" cy="1083999"/>
                     </a:xfrm>
                     <a:prstGeom prst="rect">
                       <a:avLst/>
@@ -3145,18 +4156,7 @@
         <w:pStyle w:val="Beschriftung"/>
       </w:pPr>
       <w:r>
-        <w:t xml:space="preserve">Abbildung </w:t>
-      </w:r>
-      <w:fldSimple w:instr=" SEQ Abbildung \* ARABIC ">
-        <w:r>
-          <w:rPr>
-            <w:noProof/>
-          </w:rPr>
-          <w:t>3</w:t>
-        </w:r>
-      </w:fldSimple>
-      <w:r>
-        <w:t>: Standard Notification</w:t>
+        <w:t>Abbildung: Standard Notification</w:t>
       </w:r>
     </w:p>
     <w:p>
@@ -3189,6 +4189,91 @@
       </w:r>
     </w:p>
     <w:p>
+      <w:r>
+        <w:rPr>
+          <w:noProof/>
+        </w:rPr>
+        <w:drawing>
+          <wp:inline distT="0" distB="0" distL="0" distR="0" wp14:anchorId="3261336A" wp14:editId="22C32DAB">
+            <wp:extent cx="3927945" cy="829641"/>
+            <wp:effectExtent l="0" t="0" r="0" b="8890"/>
+            <wp:docPr id="4" name="Grafik 4"/>
+            <wp:cNvGraphicFramePr>
+              <a:graphicFrameLocks xmlns:a="http://schemas.openxmlformats.org/drawingml/2006/main" noChangeAspect="1"/>
+            </wp:cNvGraphicFramePr>
+            <a:graphic xmlns:a="http://schemas.openxmlformats.org/drawingml/2006/main">
+              <a:graphicData uri="http://schemas.openxmlformats.org/drawingml/2006/picture">
+                <pic:pic xmlns:pic="http://schemas.openxmlformats.org/drawingml/2006/picture">
+                  <pic:nvPicPr>
+                    <pic:cNvPr id="4" name="Grafik 4"/>
+                    <pic:cNvPicPr/>
+                  </pic:nvPicPr>
+                  <pic:blipFill>
+                    <a:blip r:embed="rId14">
+                      <a:extLst>
+                        <a:ext uri="{28A0092B-C50C-407E-A947-70E740481C1C}">
+                          <a14:useLocalDpi xmlns:a14="http://schemas.microsoft.com/office/drawing/2010/main" val="0"/>
+                        </a:ext>
+                      </a:extLst>
+                    </a:blip>
+                    <a:stretch>
+                      <a:fillRect/>
+                    </a:stretch>
+                  </pic:blipFill>
+                  <pic:spPr>
+                    <a:xfrm>
+                      <a:off x="0" y="0"/>
+                      <a:ext cx="3952053" cy="834733"/>
+                    </a:xfrm>
+                    <a:prstGeom prst="rect">
+                      <a:avLst/>
+                    </a:prstGeom>
+                  </pic:spPr>
+                </pic:pic>
+              </a:graphicData>
+            </a:graphic>
+          </wp:inline>
+        </w:drawing>
+      </w:r>
+    </w:p>
+    <w:p>
+      <w:pPr>
+        <w:pStyle w:val="Beschriftung"/>
+      </w:pPr>
+      <w:bookmarkStart w:id="14" w:name="_Toc96101905"/>
+      <w:r>
+        <w:t xml:space="preserve">Abbildung </w:t>
+      </w:r>
+      <w:r>
+        <w:fldChar w:fldCharType="begin"/>
+      </w:r>
+      <w:r>
+        <w:instrText xml:space="preserve"> SEQ Abbildung \* ARABIC </w:instrText>
+      </w:r>
+      <w:r>
+        <w:fldChar w:fldCharType="separate"/>
+      </w:r>
+      <w:r>
+        <w:rPr>
+          <w:noProof/>
+        </w:rPr>
+        <w:t>3</w:t>
+      </w:r>
+      <w:r>
+        <w:rPr>
+          <w:noProof/>
+        </w:rPr>
+        <w:fldChar w:fldCharType="end"/>
+      </w:r>
+      <w:r>
+        <w:t xml:space="preserve">: </w:t>
+      </w:r>
+      <w:r>
+        <w:t>Fortschrittsanzeige</w:t>
+      </w:r>
+      <w:bookmarkEnd w:id="14"/>
+    </w:p>
+    <w:p>
       <w:pPr>
         <w:rPr>
           <w:b/>
@@ -3206,28 +4291,181 @@
           <w:szCs w:val="24"/>
           <w:u w:val="single"/>
         </w:rPr>
-        <w:t>Big-Picture und Big-Text Style</w:t>
-      </w:r>
-    </w:p>
-    <w:p>
-      <w:r>
-        <w:t xml:space="preserve">Die zwei Styles sind darauf ausgelegt im ausgeklappten Zustand mehr Information anzuzeigen. Bei der Bild-Nachricht wird im der eingeklappten Version ein etwas größeres Bild als das normale Icon angezeigt. Sobald diese dann erweitert wird, wird das </w:t>
-      </w:r>
-      <w:r>
-        <w:t>Bild</w:t>
-      </w:r>
-      <w:r>
-        <w:t xml:space="preserve"> </w:t>
-      </w:r>
-      <w:r>
-        <w:t>selbst</w:t>
-      </w:r>
-      <w:r>
-        <w:t xml:space="preserve"> auch vergrößert. </w:t>
-      </w:r>
-      <w:r>
-        <w:t xml:space="preserve">Analog dazu verhält sich auch der Text-Style. Dieser hat jedoch noch zusätzlich eine kleine Textzeile am oberen Ende, in den man eine Zusammenfassung des gegebenen Textes schreiben kann. </w:t>
-      </w:r>
+        <w:t>Big-Picture</w:t>
+      </w:r>
+    </w:p>
+    <w:p>
+      <w:r>
+        <w:t>Hier wird in der eingeklappte Ansicht das Bild in Kleinformat angezeigt. Ebenso ein kleiner Text der zu dem entsprechenden Bild passt. Sobald die Notification erweitert wird, wird das Bild in großer Auflösung dargestellt. Der vorherige Text wird nun oberhalb des Bildes angezeigt.</w:t>
+      </w:r>
+    </w:p>
+    <w:p>
+      <w:r>
+        <w:rPr>
+          <w:noProof/>
+        </w:rPr>
+        <w:drawing>
+          <wp:inline distT="0" distB="0" distL="0" distR="0" wp14:anchorId="151634D7" wp14:editId="581AFB22">
+            <wp:extent cx="3927475" cy="833766"/>
+            <wp:effectExtent l="0" t="0" r="0" b="4445"/>
+            <wp:docPr id="5" name="Grafik 5"/>
+            <wp:cNvGraphicFramePr>
+              <a:graphicFrameLocks xmlns:a="http://schemas.openxmlformats.org/drawingml/2006/main" noChangeAspect="1"/>
+            </wp:cNvGraphicFramePr>
+            <a:graphic xmlns:a="http://schemas.openxmlformats.org/drawingml/2006/main">
+              <a:graphicData uri="http://schemas.openxmlformats.org/drawingml/2006/picture">
+                <pic:pic xmlns:pic="http://schemas.openxmlformats.org/drawingml/2006/picture">
+                  <pic:nvPicPr>
+                    <pic:cNvPr id="5" name="Grafik 5"/>
+                    <pic:cNvPicPr/>
+                  </pic:nvPicPr>
+                  <pic:blipFill>
+                    <a:blip r:embed="rId15">
+                      <a:extLst>
+                        <a:ext uri="{28A0092B-C50C-407E-A947-70E740481C1C}">
+                          <a14:useLocalDpi xmlns:a14="http://schemas.microsoft.com/office/drawing/2010/main" val="0"/>
+                        </a:ext>
+                      </a:extLst>
+                    </a:blip>
+                    <a:stretch>
+                      <a:fillRect/>
+                    </a:stretch>
+                  </pic:blipFill>
+                  <pic:spPr>
+                    <a:xfrm>
+                      <a:off x="0" y="0"/>
+                      <a:ext cx="4034137" cy="856409"/>
+                    </a:xfrm>
+                    <a:prstGeom prst="rect">
+                      <a:avLst/>
+                    </a:prstGeom>
+                  </pic:spPr>
+                </pic:pic>
+              </a:graphicData>
+            </a:graphic>
+          </wp:inline>
+        </w:drawing>
+      </w:r>
+    </w:p>
+    <w:p>
+      <w:pPr>
+        <w:pStyle w:val="Beschriftung"/>
+      </w:pPr>
+      <w:bookmarkStart w:id="15" w:name="_Toc96101906"/>
+      <w:r>
+        <w:t xml:space="preserve">Abbildung </w:t>
+      </w:r>
+      <w:r>
+        <w:fldChar w:fldCharType="begin"/>
+      </w:r>
+      <w:r>
+        <w:instrText xml:space="preserve"> SEQ Abbildung \* ARABIC </w:instrText>
+      </w:r>
+      <w:r>
+        <w:fldChar w:fldCharType="separate"/>
+      </w:r>
+      <w:r>
+        <w:rPr>
+          <w:noProof/>
+        </w:rPr>
+        <w:t>4</w:t>
+      </w:r>
+      <w:r>
+        <w:rPr>
+          <w:noProof/>
+        </w:rPr>
+        <w:fldChar w:fldCharType="end"/>
+      </w:r>
+      <w:r>
+        <w:t>: Eingeklappte Ansicht des Big-Picture Style</w:t>
+      </w:r>
+      <w:bookmarkEnd w:id="15"/>
+    </w:p>
+    <w:p>
+      <w:r>
+        <w:rPr>
+          <w:noProof/>
+        </w:rPr>
+        <w:drawing>
+          <wp:inline distT="0" distB="0" distL="0" distR="0" wp14:anchorId="0437B043" wp14:editId="74E8ABB4">
+            <wp:extent cx="3195244" cy="1900362"/>
+            <wp:effectExtent l="0" t="0" r="5715" b="5080"/>
+            <wp:docPr id="11" name="Grafik 11" descr="Ein Bild, das Text enthält.&#10;&#10;Automatisch generierte Beschreibung"/>
+            <wp:cNvGraphicFramePr>
+              <a:graphicFrameLocks xmlns:a="http://schemas.openxmlformats.org/drawingml/2006/main" noChangeAspect="1"/>
+            </wp:cNvGraphicFramePr>
+            <a:graphic xmlns:a="http://schemas.openxmlformats.org/drawingml/2006/main">
+              <a:graphicData uri="http://schemas.openxmlformats.org/drawingml/2006/picture">
+                <pic:pic xmlns:pic="http://schemas.openxmlformats.org/drawingml/2006/picture">
+                  <pic:nvPicPr>
+                    <pic:cNvPr id="11" name="Grafik 11" descr="Ein Bild, das Text enthält.&#10;&#10;Automatisch generierte Beschreibung"/>
+                    <pic:cNvPicPr/>
+                  </pic:nvPicPr>
+                  <pic:blipFill>
+                    <a:blip r:embed="rId16">
+                      <a:extLst>
+                        <a:ext uri="{28A0092B-C50C-407E-A947-70E740481C1C}">
+                          <a14:useLocalDpi xmlns:a14="http://schemas.microsoft.com/office/drawing/2010/main" val="0"/>
+                        </a:ext>
+                      </a:extLst>
+                    </a:blip>
+                    <a:stretch>
+                      <a:fillRect/>
+                    </a:stretch>
+                  </pic:blipFill>
+                  <pic:spPr>
+                    <a:xfrm>
+                      <a:off x="0" y="0"/>
+                      <a:ext cx="3274244" cy="1947347"/>
+                    </a:xfrm>
+                    <a:prstGeom prst="rect">
+                      <a:avLst/>
+                    </a:prstGeom>
+                  </pic:spPr>
+                </pic:pic>
+              </a:graphicData>
+            </a:graphic>
+          </wp:inline>
+        </w:drawing>
+      </w:r>
+    </w:p>
+    <w:p>
+      <w:pPr>
+        <w:pStyle w:val="Beschriftung"/>
+        <w:rPr>
+          <w:noProof/>
+        </w:rPr>
+      </w:pPr>
+      <w:bookmarkStart w:id="16" w:name="_Toc96101907"/>
+      <w:r>
+        <w:lastRenderedPageBreak/>
+        <w:t xml:space="preserve">Abbildung </w:t>
+      </w:r>
+      <w:r>
+        <w:fldChar w:fldCharType="begin"/>
+      </w:r>
+      <w:r>
+        <w:instrText xml:space="preserve"> SEQ Abbildung \* ARABIC </w:instrText>
+      </w:r>
+      <w:r>
+        <w:fldChar w:fldCharType="separate"/>
+      </w:r>
+      <w:r>
+        <w:rPr>
+          <w:noProof/>
+        </w:rPr>
+        <w:t>5</w:t>
+      </w:r>
+      <w:r>
+        <w:rPr>
+          <w:noProof/>
+        </w:rPr>
+        <w:fldChar w:fldCharType="end"/>
+      </w:r>
+      <w:r>
+        <w:t>: Erweiterte Ansicht des Big-Picture Style</w:t>
+      </w:r>
+      <w:bookmarkEnd w:id="16"/>
     </w:p>
     <w:p>
       <w:pPr>
@@ -3247,19 +4485,185 @@
           <w:szCs w:val="24"/>
           <w:u w:val="single"/>
         </w:rPr>
-        <w:t>Inbox Style</w:t>
-      </w:r>
-    </w:p>
-    <w:p>
-      <w:r>
-        <w:t xml:space="preserve">Eine Abwandlung des Big-Text Styles ist die Inbox Nachricht. Hier werden kleine Zusammenfassungszeilen angezeigt. Gut einsetzbar bei </w:t>
-      </w:r>
-      <w:r>
-        <w:t>E-Mail-Benachrichtigungen</w:t>
-      </w:r>
-      <w:r>
-        <w:t xml:space="preserve">. </w:t>
-      </w:r>
+        <w:t>Big-Text Style</w:t>
+      </w:r>
+    </w:p>
+    <w:p>
+      <w:pPr>
+        <w:rPr>
+          <w:noProof/>
+        </w:rPr>
+      </w:pPr>
+      <w:r>
+        <w:rPr>
+          <w:noProof/>
+        </w:rPr>
+        <w:t xml:space="preserve">Analog zum Big-Picture Style wird hier in der zusammengeklappten Variante nur ein kurzer Text dargestellt. Meist eine zusammenfassung des Langen Orginaltextes. Sobald die Notification erweritert ist, wird der gesammte Text dargestell. </w:t>
+      </w:r>
+    </w:p>
+    <w:p>
+      <w:r>
+        <w:rPr>
+          <w:noProof/>
+        </w:rPr>
+        <w:drawing>
+          <wp:inline distT="0" distB="0" distL="0" distR="0" wp14:anchorId="1A33D4C5" wp14:editId="14A04C68">
+            <wp:extent cx="4301656" cy="895512"/>
+            <wp:effectExtent l="0" t="0" r="3810" b="0"/>
+            <wp:docPr id="7" name="Grafik 7" descr="Ein Bild, das Text enthält.&#10;&#10;Automatisch generierte Beschreibung"/>
+            <wp:cNvGraphicFramePr>
+              <a:graphicFrameLocks xmlns:a="http://schemas.openxmlformats.org/drawingml/2006/main" noChangeAspect="1"/>
+            </wp:cNvGraphicFramePr>
+            <a:graphic xmlns:a="http://schemas.openxmlformats.org/drawingml/2006/main">
+              <a:graphicData uri="http://schemas.openxmlformats.org/drawingml/2006/picture">
+                <pic:pic xmlns:pic="http://schemas.openxmlformats.org/drawingml/2006/picture">
+                  <pic:nvPicPr>
+                    <pic:cNvPr id="7" name="Grafik 7" descr="Ein Bild, das Text enthält.&#10;&#10;Automatisch generierte Beschreibung"/>
+                    <pic:cNvPicPr/>
+                  </pic:nvPicPr>
+                  <pic:blipFill>
+                    <a:blip r:embed="rId17">
+                      <a:extLst>
+                        <a:ext uri="{28A0092B-C50C-407E-A947-70E740481C1C}">
+                          <a14:useLocalDpi xmlns:a14="http://schemas.microsoft.com/office/drawing/2010/main" val="0"/>
+                        </a:ext>
+                      </a:extLst>
+                    </a:blip>
+                    <a:stretch>
+                      <a:fillRect/>
+                    </a:stretch>
+                  </pic:blipFill>
+                  <pic:spPr>
+                    <a:xfrm>
+                      <a:off x="0" y="0"/>
+                      <a:ext cx="4341461" cy="903798"/>
+                    </a:xfrm>
+                    <a:prstGeom prst="rect">
+                      <a:avLst/>
+                    </a:prstGeom>
+                  </pic:spPr>
+                </pic:pic>
+              </a:graphicData>
+            </a:graphic>
+          </wp:inline>
+        </w:drawing>
+      </w:r>
+    </w:p>
+    <w:p>
+      <w:pPr>
+        <w:pStyle w:val="Beschriftung"/>
+      </w:pPr>
+      <w:bookmarkStart w:id="17" w:name="_Toc96101908"/>
+      <w:r>
+        <w:t xml:space="preserve">Abbildung </w:t>
+      </w:r>
+      <w:r>
+        <w:fldChar w:fldCharType="begin"/>
+      </w:r>
+      <w:r>
+        <w:instrText xml:space="preserve"> SEQ Abbildung \* ARABIC </w:instrText>
+      </w:r>
+      <w:r>
+        <w:fldChar w:fldCharType="separate"/>
+      </w:r>
+      <w:r>
+        <w:rPr>
+          <w:noProof/>
+        </w:rPr>
+        <w:t>6</w:t>
+      </w:r>
+      <w:r>
+        <w:rPr>
+          <w:noProof/>
+        </w:rPr>
+        <w:fldChar w:fldCharType="end"/>
+      </w:r>
+      <w:r>
+        <w:t>: Eingeklappte Ansicht des Big-Text Style</w:t>
+      </w:r>
+      <w:bookmarkEnd w:id="17"/>
+    </w:p>
+    <w:p>
+      <w:r>
+        <w:rPr>
+          <w:noProof/>
+        </w:rPr>
+        <w:drawing>
+          <wp:inline distT="0" distB="0" distL="0" distR="0" wp14:anchorId="1EADCAE6" wp14:editId="470A40AE">
+            <wp:extent cx="3403158" cy="2152370"/>
+            <wp:effectExtent l="0" t="0" r="6985" b="635"/>
+            <wp:docPr id="8" name="Grafik 8" descr="Ein Bild, das Text enthält.&#10;&#10;Automatisch generierte Beschreibung"/>
+            <wp:cNvGraphicFramePr>
+              <a:graphicFrameLocks xmlns:a="http://schemas.openxmlformats.org/drawingml/2006/main" noChangeAspect="1"/>
+            </wp:cNvGraphicFramePr>
+            <a:graphic xmlns:a="http://schemas.openxmlformats.org/drawingml/2006/main">
+              <a:graphicData uri="http://schemas.openxmlformats.org/drawingml/2006/picture">
+                <pic:pic xmlns:pic="http://schemas.openxmlformats.org/drawingml/2006/picture">
+                  <pic:nvPicPr>
+                    <pic:cNvPr id="8" name="Grafik 8" descr="Ein Bild, das Text enthält.&#10;&#10;Automatisch generierte Beschreibung"/>
+                    <pic:cNvPicPr/>
+                  </pic:nvPicPr>
+                  <pic:blipFill>
+                    <a:blip r:embed="rId18">
+                      <a:extLst>
+                        <a:ext uri="{28A0092B-C50C-407E-A947-70E740481C1C}">
+                          <a14:useLocalDpi xmlns:a14="http://schemas.microsoft.com/office/drawing/2010/main" val="0"/>
+                        </a:ext>
+                      </a:extLst>
+                    </a:blip>
+                    <a:stretch>
+                      <a:fillRect/>
+                    </a:stretch>
+                  </pic:blipFill>
+                  <pic:spPr>
+                    <a:xfrm>
+                      <a:off x="0" y="0"/>
+                      <a:ext cx="3434327" cy="2172083"/>
+                    </a:xfrm>
+                    <a:prstGeom prst="rect">
+                      <a:avLst/>
+                    </a:prstGeom>
+                  </pic:spPr>
+                </pic:pic>
+              </a:graphicData>
+            </a:graphic>
+          </wp:inline>
+        </w:drawing>
+      </w:r>
+    </w:p>
+    <w:p>
+      <w:pPr>
+        <w:pStyle w:val="Beschriftung"/>
+      </w:pPr>
+      <w:bookmarkStart w:id="18" w:name="_Toc96101909"/>
+      <w:r>
+        <w:t xml:space="preserve">Abbildung </w:t>
+      </w:r>
+      <w:r>
+        <w:fldChar w:fldCharType="begin"/>
+      </w:r>
+      <w:r>
+        <w:instrText xml:space="preserve"> SEQ Abbildung \* ARABIC </w:instrText>
+      </w:r>
+      <w:r>
+        <w:fldChar w:fldCharType="separate"/>
+      </w:r>
+      <w:r>
+        <w:rPr>
+          <w:noProof/>
+        </w:rPr>
+        <w:t>7</w:t>
+      </w:r>
+      <w:r>
+        <w:rPr>
+          <w:noProof/>
+        </w:rPr>
+        <w:fldChar w:fldCharType="end"/>
+      </w:r>
+      <w:r>
+        <w:t>: Erweiterte Ansicht des Big-Text Style</w:t>
+      </w:r>
+      <w:bookmarkEnd w:id="18"/>
     </w:p>
     <w:p>
       <w:pPr>
@@ -3279,21 +4683,18 @@
           <w:szCs w:val="24"/>
           <w:u w:val="single"/>
         </w:rPr>
-        <w:t>Media-Controlls</w:t>
-      </w:r>
-    </w:p>
-    <w:p>
-      <w:r>
-        <w:t xml:space="preserve">Für die Kontrolle bei Mediaplayern gibt es ein extra Style. Dieser hat in der eingeklappten Variante drei Action Buttons, die er darstellt. Sobald die Notification ausgeklappt wird, könne bis zu 5 dargestellt werden. Im </w:t>
-      </w:r>
-      <w:r>
-        <w:t>Falle</w:t>
-      </w:r>
-      <w:r>
-        <w:t xml:space="preserve"> eines Musikplayers wären dies z. B. pausieren, nächstes oder Lautstärkekontrolle. </w:t>
-      </w:r>
-      <w:r>
-        <w:t>Sobald die Notification mit einer Mediasession gekoppelt wird, färbt sie sich entsprechend dem Albumcover das als Großes Logo dargestellt wird.</w:t>
+        <w:t>Inbox Style</w:t>
+      </w:r>
+    </w:p>
+    <w:p>
+      <w:r>
+        <w:t xml:space="preserve">Eine Abwandlung des Big-Text Styles ist die Inbox Nachricht. Hier werden kleine Zusammenfassungszeilen angezeigt. Gut einsetzbar bei </w:t>
+      </w:r>
+      <w:r>
+        <w:t>E-Mail-Benachrichtigungen</w:t>
+      </w:r>
+      <w:r>
+        <w:t>.</w:t>
       </w:r>
     </w:p>
     <w:p>
@@ -3314,49 +4715,10 @@
           <w:szCs w:val="24"/>
           <w:u w:val="single"/>
         </w:rPr>
-        <w:t>Direct Reply und Messaging Style</w:t>
-      </w:r>
-    </w:p>
-    <w:p>
-      <w:r>
-        <w:t xml:space="preserve">Dies ist der Beste Style für Messanger Apps. Hier werden bis zu sieben Zeilen einer Konversation in der erweiterten Ansicht dargestellt. Es wird ein Gruppenname oberhalb dessen angezeigt. Wichtig ist hierbei, </w:t>
-      </w:r>
-      <w:r>
-        <w:t>dass</w:t>
-      </w:r>
-      <w:r>
-        <w:t xml:space="preserve"> Android das </w:t>
-      </w:r>
-      <w:r>
-        <w:t>Vorhandensein</w:t>
-      </w:r>
-      <w:r>
-        <w:t xml:space="preserve"> eines Titels, diesen als </w:t>
-      </w:r>
-      <w:r>
-        <w:t>Hinweis</w:t>
-      </w:r>
-      <w:r>
-        <w:t xml:space="preserve"> nimmt das dies eine Gruppe ist. </w:t>
-      </w:r>
-      <w:r>
-        <w:t>Des Weiteren</w:t>
-      </w:r>
-      <w:r>
-        <w:t xml:space="preserve"> </w:t>
-      </w:r>
-      <w:r>
-        <w:t>kann</w:t>
-      </w:r>
-      <w:r>
-        <w:t xml:space="preserve"> einem der normalen Action Buttons eine spezielle Funktion zugewiesen werden. Diese nimmt </w:t>
-      </w:r>
-      <w:r>
-        <w:t xml:space="preserve">den vom Benutzer eingegebenen Text und leitet ihn intern an die richtige Stelle weiter. Das wäre im Falle von z. B. WhatsApp das Senden dieser Nachricht an den entsprechenden Kontakt. </w:t>
-      </w:r>
-    </w:p>
-    <w:p>
-      <w:pPr>
+        <w:t>Media-</w:t>
+      </w:r>
+      <w:proofErr w:type="spellStart"/>
+      <w:r>
         <w:rPr>
           <w:b/>
           <w:bCs/>
@@ -3364,8 +4726,198 @@
           <w:szCs w:val="24"/>
           <w:u w:val="single"/>
         </w:rPr>
-      </w:pPr>
-      <w:r>
+        <w:t>Controlls</w:t>
+      </w:r>
+      <w:proofErr w:type="spellEnd"/>
+    </w:p>
+    <w:p>
+      <w:r>
+        <w:t>Für die Kontrolle bei Mediaplayern gibt es ein extra Style. Dieser hat in der eingeklappten Variante drei Action Buttons, die er darstellt. Sobald die Notification ausgeklappt wird, könne</w:t>
+      </w:r>
+      <w:r>
+        <w:t>n</w:t>
+      </w:r>
+      <w:r>
+        <w:t xml:space="preserve"> bis zu 5 dargestellt werden. Im </w:t>
+      </w:r>
+      <w:r>
+        <w:t>Falle</w:t>
+      </w:r>
+      <w:r>
+        <w:t xml:space="preserve"> eines Musikplayers wären dies z. B. pausieren, nächstes oder Lautstärkekontrolle. </w:t>
+      </w:r>
+      <w:r>
+        <w:t>Sobald die Notification mit einer Mediasession gekoppelt wird, färbt sie sich entsprechend dem Albumcover das als Großes Logo dargestellt wird.</w:t>
+      </w:r>
+    </w:p>
+    <w:p/>
+    <w:p>
+      <w:pPr>
+        <w:keepNext/>
+      </w:pPr>
+      <w:r>
+        <w:rPr>
+          <w:noProof/>
+        </w:rPr>
+        <w:drawing>
+          <wp:inline distT="0" distB="0" distL="0" distR="0" wp14:anchorId="375CF5DF" wp14:editId="20F7719E">
+            <wp:extent cx="5106113" cy="1081964"/>
+            <wp:effectExtent l="0" t="0" r="0" b="4445"/>
+            <wp:docPr id="6" name="Grafik 6"/>
+            <wp:cNvGraphicFramePr>
+              <a:graphicFrameLocks xmlns:a="http://schemas.openxmlformats.org/drawingml/2006/main" noChangeAspect="1"/>
+            </wp:cNvGraphicFramePr>
+            <a:graphic xmlns:a="http://schemas.openxmlformats.org/drawingml/2006/main">
+              <a:graphicData uri="http://schemas.openxmlformats.org/drawingml/2006/picture">
+                <pic:pic xmlns:pic="http://schemas.openxmlformats.org/drawingml/2006/picture">
+                  <pic:nvPicPr>
+                    <pic:cNvPr id="6" name="Grafik 6"/>
+                    <pic:cNvPicPr/>
+                  </pic:nvPicPr>
+                  <pic:blipFill>
+                    <a:blip r:embed="rId19">
+                      <a:extLst>
+                        <a:ext uri="{28A0092B-C50C-407E-A947-70E740481C1C}">
+                          <a14:useLocalDpi xmlns:a14="http://schemas.microsoft.com/office/drawing/2010/main" val="0"/>
+                        </a:ext>
+                      </a:extLst>
+                    </a:blip>
+                    <a:stretch>
+                      <a:fillRect/>
+                    </a:stretch>
+                  </pic:blipFill>
+                  <pic:spPr>
+                    <a:xfrm>
+                      <a:off x="0" y="0"/>
+                      <a:ext cx="5106113" cy="1081964"/>
+                    </a:xfrm>
+                    <a:prstGeom prst="rect">
+                      <a:avLst/>
+                    </a:prstGeom>
+                  </pic:spPr>
+                </pic:pic>
+              </a:graphicData>
+            </a:graphic>
+          </wp:inline>
+        </w:drawing>
+      </w:r>
+    </w:p>
+    <w:p>
+      <w:pPr>
+        <w:pStyle w:val="Beschriftung"/>
+      </w:pPr>
+      <w:bookmarkStart w:id="19" w:name="_Toc96101910"/>
+      <w:r>
+        <w:t xml:space="preserve">Abbildung </w:t>
+      </w:r>
+      <w:r>
+        <w:fldChar w:fldCharType="begin"/>
+      </w:r>
+      <w:r>
+        <w:instrText xml:space="preserve"> SEQ Abbildung \* ARABIC </w:instrText>
+      </w:r>
+      <w:r>
+        <w:fldChar w:fldCharType="separate"/>
+      </w:r>
+      <w:r>
+        <w:rPr>
+          <w:noProof/>
+        </w:rPr>
+        <w:t>8</w:t>
+      </w:r>
+      <w:r>
+        <w:fldChar w:fldCharType="end"/>
+      </w:r>
+      <w:r>
+        <w:t>: Media-Kontrollen in der eingeklappten Ansicht</w:t>
+      </w:r>
+      <w:bookmarkEnd w:id="19"/>
+    </w:p>
+    <w:p>
+      <w:pPr>
+        <w:keepNext/>
+      </w:pPr>
+      <w:r>
+        <w:rPr>
+          <w:noProof/>
+        </w:rPr>
+        <w:lastRenderedPageBreak/>
+        <w:drawing>
+          <wp:inline distT="0" distB="0" distL="0" distR="0" wp14:anchorId="25DB602F" wp14:editId="3E50309E">
+            <wp:extent cx="5115639" cy="1676634"/>
+            <wp:effectExtent l="0" t="0" r="8890" b="0"/>
+            <wp:docPr id="9" name="Grafik 9"/>
+            <wp:cNvGraphicFramePr>
+              <a:graphicFrameLocks xmlns:a="http://schemas.openxmlformats.org/drawingml/2006/main" noChangeAspect="1"/>
+            </wp:cNvGraphicFramePr>
+            <a:graphic xmlns:a="http://schemas.openxmlformats.org/drawingml/2006/main">
+              <a:graphicData uri="http://schemas.openxmlformats.org/drawingml/2006/picture">
+                <pic:pic xmlns:pic="http://schemas.openxmlformats.org/drawingml/2006/picture">
+                  <pic:nvPicPr>
+                    <pic:cNvPr id="9" name="Grafik 9"/>
+                    <pic:cNvPicPr/>
+                  </pic:nvPicPr>
+                  <pic:blipFill>
+                    <a:blip r:embed="rId20">
+                      <a:extLst>
+                        <a:ext uri="{28A0092B-C50C-407E-A947-70E740481C1C}">
+                          <a14:useLocalDpi xmlns:a14="http://schemas.microsoft.com/office/drawing/2010/main" val="0"/>
+                        </a:ext>
+                      </a:extLst>
+                    </a:blip>
+                    <a:stretch>
+                      <a:fillRect/>
+                    </a:stretch>
+                  </pic:blipFill>
+                  <pic:spPr>
+                    <a:xfrm>
+                      <a:off x="0" y="0"/>
+                      <a:ext cx="5115639" cy="1676634"/>
+                    </a:xfrm>
+                    <a:prstGeom prst="rect">
+                      <a:avLst/>
+                    </a:prstGeom>
+                  </pic:spPr>
+                </pic:pic>
+              </a:graphicData>
+            </a:graphic>
+          </wp:inline>
+        </w:drawing>
+      </w:r>
+    </w:p>
+    <w:p>
+      <w:pPr>
+        <w:pStyle w:val="Beschriftung"/>
+      </w:pPr>
+      <w:bookmarkStart w:id="20" w:name="_Toc96101911"/>
+      <w:r>
+        <w:t xml:space="preserve">Abbildung </w:t>
+      </w:r>
+      <w:r>
+        <w:fldChar w:fldCharType="begin"/>
+      </w:r>
+      <w:r>
+        <w:instrText xml:space="preserve"> SEQ Abbildung \* ARABIC </w:instrText>
+      </w:r>
+      <w:r>
+        <w:fldChar w:fldCharType="separate"/>
+      </w:r>
+      <w:r>
+        <w:rPr>
+          <w:noProof/>
+        </w:rPr>
+        <w:t>9</w:t>
+      </w:r>
+      <w:r>
+        <w:fldChar w:fldCharType="end"/>
+      </w:r>
+      <w:r>
+        <w:t>: Media-Kontrollen in der erweiterten Ansicht</w:t>
+      </w:r>
+      <w:bookmarkEnd w:id="20"/>
+    </w:p>
+    <w:p>
+      <w:pPr>
         <w:rPr>
           <w:b/>
           <w:bCs/>
@@ -3373,12 +4925,182 @@
           <w:szCs w:val="24"/>
           <w:u w:val="single"/>
         </w:rPr>
+      </w:pPr>
+      <w:proofErr w:type="spellStart"/>
+      <w:r>
+        <w:rPr>
+          <w:b/>
+          <w:bCs/>
+          <w:sz w:val="24"/>
+          <w:szCs w:val="24"/>
+          <w:u w:val="single"/>
+        </w:rPr>
+        <w:t>Direct</w:t>
+      </w:r>
+      <w:proofErr w:type="spellEnd"/>
+      <w:r>
+        <w:rPr>
+          <w:b/>
+          <w:bCs/>
+          <w:sz w:val="24"/>
+          <w:szCs w:val="24"/>
+          <w:u w:val="single"/>
+        </w:rPr>
+        <w:t xml:space="preserve"> Reply und Messaging Style</w:t>
+      </w:r>
+    </w:p>
+    <w:p>
+      <w:r>
+        <w:t xml:space="preserve">Dies ist der Beste Style für Messanger Apps. Hier werden bis zu sieben Zeilen einer Konversation in der erweiterten Ansicht dargestellt. Es wird ein Gruppenname oberhalb dessen angezeigt. Wichtig ist hierbei, </w:t>
+      </w:r>
+      <w:r>
+        <w:t>dass</w:t>
+      </w:r>
+      <w:r>
+        <w:t xml:space="preserve"> Android das </w:t>
+      </w:r>
+      <w:r>
+        <w:t>Vorhandensein</w:t>
+      </w:r>
+      <w:r>
+        <w:t xml:space="preserve"> eines Titels, diesen als </w:t>
+      </w:r>
+      <w:r>
+        <w:t>Hinweis</w:t>
+      </w:r>
+      <w:r>
+        <w:t xml:space="preserve"> nimmt das dies eine Gruppe ist. </w:t>
+      </w:r>
+      <w:r>
+        <w:t>Des Weiteren</w:t>
+      </w:r>
+      <w:r>
+        <w:t xml:space="preserve"> </w:t>
+      </w:r>
+      <w:r>
+        <w:t>kann</w:t>
+      </w:r>
+      <w:r>
+        <w:t xml:space="preserve"> einem der normalen Action Buttons eine spezielle Funktion zugewiesen werden. Diese nimmt </w:t>
+      </w:r>
+      <w:r>
+        <w:t xml:space="preserve">den vom Benutzer eingegebenen Text und leitet ihn intern an die richtige Stelle weiter. Das wäre im Falle von z. B. WhatsApp das Senden dieser Nachricht an den entsprechenden Kontakt. </w:t>
+      </w:r>
+    </w:p>
+    <w:p>
+      <w:pPr>
+        <w:keepNext/>
+      </w:pPr>
+      <w:r>
+        <w:rPr>
+          <w:noProof/>
+        </w:rPr>
+        <w:drawing>
+          <wp:inline distT="0" distB="0" distL="0" distR="0" wp14:anchorId="3332D5F1" wp14:editId="2EBD7EE2">
+            <wp:extent cx="5106113" cy="1867161"/>
+            <wp:effectExtent l="0" t="0" r="0" b="0"/>
+            <wp:docPr id="10" name="Grafik 10" descr="Ein Bild, das Text enthält.&#10;&#10;Automatisch generierte Beschreibung"/>
+            <wp:cNvGraphicFramePr>
+              <a:graphicFrameLocks xmlns:a="http://schemas.openxmlformats.org/drawingml/2006/main" noChangeAspect="1"/>
+            </wp:cNvGraphicFramePr>
+            <a:graphic xmlns:a="http://schemas.openxmlformats.org/drawingml/2006/main">
+              <a:graphicData uri="http://schemas.openxmlformats.org/drawingml/2006/picture">
+                <pic:pic xmlns:pic="http://schemas.openxmlformats.org/drawingml/2006/picture">
+                  <pic:nvPicPr>
+                    <pic:cNvPr id="10" name="Grafik 10" descr="Ein Bild, das Text enthält.&#10;&#10;Automatisch generierte Beschreibung"/>
+                    <pic:cNvPicPr/>
+                  </pic:nvPicPr>
+                  <pic:blipFill>
+                    <a:blip r:embed="rId21">
+                      <a:extLst>
+                        <a:ext uri="{28A0092B-C50C-407E-A947-70E740481C1C}">
+                          <a14:useLocalDpi xmlns:a14="http://schemas.microsoft.com/office/drawing/2010/main" val="0"/>
+                        </a:ext>
+                      </a:extLst>
+                    </a:blip>
+                    <a:stretch>
+                      <a:fillRect/>
+                    </a:stretch>
+                  </pic:blipFill>
+                  <pic:spPr>
+                    <a:xfrm>
+                      <a:off x="0" y="0"/>
+                      <a:ext cx="5106113" cy="1867161"/>
+                    </a:xfrm>
+                    <a:prstGeom prst="rect">
+                      <a:avLst/>
+                    </a:prstGeom>
+                  </pic:spPr>
+                </pic:pic>
+              </a:graphicData>
+            </a:graphic>
+          </wp:inline>
+        </w:drawing>
+      </w:r>
+    </w:p>
+    <w:p>
+      <w:pPr>
+        <w:pStyle w:val="Beschriftung"/>
+      </w:pPr>
+      <w:bookmarkStart w:id="21" w:name="_Toc96101912"/>
+      <w:r>
+        <w:t xml:space="preserve">Abbildung </w:t>
+      </w:r>
+      <w:r>
+        <w:fldChar w:fldCharType="begin"/>
+      </w:r>
+      <w:r>
+        <w:instrText xml:space="preserve"> SEQ Abbildung \* ARABIC </w:instrText>
+      </w:r>
+      <w:r>
+        <w:fldChar w:fldCharType="separate"/>
+      </w:r>
+      <w:r>
+        <w:rPr>
+          <w:noProof/>
+        </w:rPr>
+        <w:t>10</w:t>
+      </w:r>
+      <w:r>
+        <w:fldChar w:fldCharType="end"/>
+      </w:r>
+      <w:r>
+        <w:t>: Messaging Style mit Reply und Schließen Button</w:t>
+      </w:r>
+      <w:bookmarkEnd w:id="21"/>
+    </w:p>
+    <w:p>
+      <w:pPr>
+        <w:rPr>
+          <w:b/>
+          <w:bCs/>
+          <w:sz w:val="24"/>
+          <w:szCs w:val="24"/>
+          <w:u w:val="single"/>
+        </w:rPr>
+      </w:pPr>
+      <w:r>
+        <w:rPr>
+          <w:b/>
+          <w:bCs/>
+          <w:sz w:val="24"/>
+          <w:szCs w:val="24"/>
+          <w:u w:val="single"/>
+        </w:rPr>
         <w:t>Custom Style</w:t>
       </w:r>
     </w:p>
     <w:p>
       <w:r>
-        <w:t xml:space="preserve">Wenn keiner der vorher genannten Styles zu der eigenen App passt, kann man mit RemoteViews eigene Styles erstellen. In diesen kann man ganz normal </w:t>
+        <w:t xml:space="preserve">Wenn keiner der vorher genannten Styles zu der eigenen App passt, kann man mit </w:t>
+      </w:r>
+      <w:proofErr w:type="spellStart"/>
+      <w:r>
+        <w:t>RemoteViews</w:t>
+      </w:r>
+      <w:proofErr w:type="spellEnd"/>
+      <w:r>
+        <w:t xml:space="preserve"> eigene Styles erstellen. In diesen kann man ganz normal </w:t>
       </w:r>
       <w:r>
         <w:t>XML</w:t>
@@ -3390,7 +5112,15 @@
         <w:t>Einschränkungen</w:t>
       </w:r>
       <w:r>
-        <w:t xml:space="preserve"> der RemoteViews. Es gibt außerdem die </w:t>
+        <w:t xml:space="preserve"> der </w:t>
+      </w:r>
+      <w:proofErr w:type="spellStart"/>
+      <w:r>
+        <w:t>RemoteViews</w:t>
+      </w:r>
+      <w:proofErr w:type="spellEnd"/>
+      <w:r>
+        <w:t xml:space="preserve">. Es gibt außerdem die </w:t>
       </w:r>
       <w:r>
         <w:t>Möglichkeit,</w:t>
@@ -3400,6 +5130,88 @@
       </w:r>
     </w:p>
     <w:p>
+      <w:pPr>
+        <w:keepNext/>
+      </w:pPr>
+      <w:r>
+        <w:rPr>
+          <w:noProof/>
+        </w:rPr>
+        <w:drawing>
+          <wp:inline distT="0" distB="0" distL="0" distR="0" wp14:anchorId="77A071B0" wp14:editId="07CF6C72">
+            <wp:extent cx="5106113" cy="1286054"/>
+            <wp:effectExtent l="0" t="0" r="0" b="9525"/>
+            <wp:docPr id="13" name="Grafik 13"/>
+            <wp:cNvGraphicFramePr>
+              <a:graphicFrameLocks xmlns:a="http://schemas.openxmlformats.org/drawingml/2006/main" noChangeAspect="1"/>
+            </wp:cNvGraphicFramePr>
+            <a:graphic xmlns:a="http://schemas.openxmlformats.org/drawingml/2006/main">
+              <a:graphicData uri="http://schemas.openxmlformats.org/drawingml/2006/picture">
+                <pic:pic xmlns:pic="http://schemas.openxmlformats.org/drawingml/2006/picture">
+                  <pic:nvPicPr>
+                    <pic:cNvPr id="13" name="Grafik 13"/>
+                    <pic:cNvPicPr/>
+                  </pic:nvPicPr>
+                  <pic:blipFill>
+                    <a:blip r:embed="rId22">
+                      <a:extLst>
+                        <a:ext uri="{28A0092B-C50C-407E-A947-70E740481C1C}">
+                          <a14:useLocalDpi xmlns:a14="http://schemas.microsoft.com/office/drawing/2010/main" val="0"/>
+                        </a:ext>
+                      </a:extLst>
+                    </a:blip>
+                    <a:stretch>
+                      <a:fillRect/>
+                    </a:stretch>
+                  </pic:blipFill>
+                  <pic:spPr>
+                    <a:xfrm>
+                      <a:off x="0" y="0"/>
+                      <a:ext cx="5106113" cy="1286054"/>
+                    </a:xfrm>
+                    <a:prstGeom prst="rect">
+                      <a:avLst/>
+                    </a:prstGeom>
+                  </pic:spPr>
+                </pic:pic>
+              </a:graphicData>
+            </a:graphic>
+          </wp:inline>
+        </w:drawing>
+      </w:r>
+    </w:p>
+    <w:p>
+      <w:pPr>
+        <w:pStyle w:val="Beschriftung"/>
+      </w:pPr>
+      <w:bookmarkStart w:id="22" w:name="_Toc96101913"/>
+      <w:r>
+        <w:t xml:space="preserve">Abbildung </w:t>
+      </w:r>
+      <w:r>
+        <w:fldChar w:fldCharType="begin"/>
+      </w:r>
+      <w:r>
+        <w:instrText xml:space="preserve"> SEQ Abbildung \* ARABIC </w:instrText>
+      </w:r>
+      <w:r>
+        <w:fldChar w:fldCharType="separate"/>
+      </w:r>
+      <w:r>
+        <w:rPr>
+          <w:noProof/>
+        </w:rPr>
+        <w:t>11</w:t>
+      </w:r>
+      <w:r>
+        <w:fldChar w:fldCharType="end"/>
+      </w:r>
+      <w:r>
+        <w:t>: Custom Notification eingeklappt</w:t>
+      </w:r>
+      <w:bookmarkEnd w:id="22"/>
+    </w:p>
+    <w:p>
       <w:r>
         <w:br w:type="page"/>
       </w:r>
@@ -3408,18 +5220,34 @@
       <w:pPr>
         <w:pStyle w:val="berschrift1"/>
       </w:pPr>
-      <w:bookmarkStart w:id="11" w:name="_Hlk94527782"/>
-      <w:bookmarkStart w:id="12" w:name="_Toc96007545"/>
+      <w:bookmarkStart w:id="23" w:name="_Hlk94527782"/>
+      <w:bookmarkStart w:id="24" w:name="_Toc96101886"/>
       <w:r>
         <w:lastRenderedPageBreak/>
         <w:t>Guidelines für Notifications</w:t>
       </w:r>
-      <w:bookmarkEnd w:id="12"/>
-    </w:p>
-    <w:bookmarkEnd w:id="11"/>
-    <w:p>
-      <w:r>
-        <w:t xml:space="preserve">Gemäß der Blogseite MobiLoud werden 71% aller App Deinstallationen durch Notifications ausgelöst. Das ist ein recht hohe Anzahl, die recht einfach zu verhindern ist. Ein anderer Blog beschreibt auch, wie diese Dinge einfach umzusetzen sind. CleverTrap schreibt in ihrem Blog, es komme auf drei Wichtige Punkte an. </w:t>
+      <w:bookmarkEnd w:id="24"/>
+    </w:p>
+    <w:bookmarkEnd w:id="23"/>
+    <w:p>
+      <w:r>
+        <w:t xml:space="preserve">Gemäß der Blogseite </w:t>
+      </w:r>
+      <w:proofErr w:type="spellStart"/>
+      <w:r>
+        <w:t>MobiLoud</w:t>
+      </w:r>
+      <w:proofErr w:type="spellEnd"/>
+      <w:r>
+        <w:t xml:space="preserve"> werden 71% aller App Deinstallationen durch Notifications ausgelöst. Das ist ein recht hohe Anzahl, die recht einfach zu verhindern ist. Ein anderer Blog beschreibt auch, wie diese Dinge einfach umzusetzen sind. </w:t>
+      </w:r>
+      <w:proofErr w:type="spellStart"/>
+      <w:r>
+        <w:t>CleverTrap</w:t>
+      </w:r>
+      <w:proofErr w:type="spellEnd"/>
+      <w:r>
+        <w:t xml:space="preserve"> schreibt in ihrem Blog, es komme auf drei Wichtige Punkte an. </w:t>
       </w:r>
     </w:p>
     <w:p>
@@ -3467,21 +5295,27 @@
       <w:pPr>
         <w:pStyle w:val="berschrift2"/>
       </w:pPr>
-      <w:bookmarkStart w:id="13" w:name="_Toc96007546"/>
-      <w:r>
-        <w:t>Was ist zu beachten ist bei der Entwicklung einer App</w:t>
-      </w:r>
-      <w:bookmarkEnd w:id="13"/>
+      <w:bookmarkStart w:id="25" w:name="_Toc96101887"/>
+      <w:r>
+        <w:t>Was zu beachten</w:t>
+      </w:r>
+      <w:r>
+        <w:t xml:space="preserve"> ist</w:t>
+      </w:r>
+      <w:r>
+        <w:t xml:space="preserve"> bei der Entwicklung einer App</w:t>
+      </w:r>
+      <w:bookmarkEnd w:id="25"/>
     </w:p>
     <w:p>
       <w:pPr>
         <w:pStyle w:val="berschrift3"/>
       </w:pPr>
-      <w:bookmarkStart w:id="14" w:name="_Toc96007547"/>
+      <w:bookmarkStart w:id="26" w:name="_Toc96101888"/>
       <w:r>
         <w:t>Notification Kanäle</w:t>
       </w:r>
-      <w:bookmarkEnd w:id="14"/>
+      <w:bookmarkEnd w:id="26"/>
     </w:p>
     <w:p>
       <w:r>
@@ -3491,7 +5325,7 @@
         <w:t>Belieben</w:t>
       </w:r>
       <w:r>
-        <w:t xml:space="preserve"> den anzeigepunkt Ändern. So empfiehlt es sich bei einer App, die sehr wichtige und vielleicht weniger wichtige Benachrichtigungen in zwei separate Kanäle mit unterschiedlicher Priorität zu setzen. Dadurch kann der Benutzer selbst entscheiden welchen Nachrichten er benötigt oder nicht. </w:t>
+        <w:t xml:space="preserve"> den anzeigepunkt Ändern. So empfiehlt es sich bei einer App, die sehr wichtige und vielleicht weniger wichtige Benachrichtigungen in zwei separate Kanäle mit unterschiedlicher Priorität zu setzen. Dadurch kann der Benutzer selbst entscheiden welchen Nachrichten er benötigt oder nicht.</w:t>
       </w:r>
     </w:p>
     <w:p>
@@ -3536,11 +5370,11 @@
       <w:pPr>
         <w:pStyle w:val="berschrift3"/>
       </w:pPr>
-      <w:bookmarkStart w:id="15" w:name="_Toc96007548"/>
+      <w:bookmarkStart w:id="27" w:name="_Toc96101889"/>
       <w:r>
         <w:t>Notifications</w:t>
       </w:r>
-      <w:bookmarkEnd w:id="15"/>
+      <w:bookmarkEnd w:id="27"/>
     </w:p>
     <w:p>
       <w:r>
@@ -3573,10 +5407,210 @@
     </w:p>
     <w:p>
       <w:r>
-        <w:t xml:space="preserve">Das allerwichtigste bei einer Notification ist, den Nutzer nicht mit unnötigen Mitteilungen zu bombardieren. Dies dürfte einer der Hauptgründe sein, wenn Benutzer die App aufgrund der schlechten Notifications deinstallieren. </w:t>
-      </w:r>
-    </w:p>
-    <w:p>
+        <w:rPr>
+          <w:noProof/>
+        </w:rPr>
+        <mc:AlternateContent>
+          <mc:Choice Requires="wps">
+            <w:drawing>
+              <wp:anchor distT="0" distB="0" distL="114300" distR="114300" simplePos="0" relativeHeight="251665408" behindDoc="0" locked="0" layoutInCell="1" allowOverlap="1" wp14:anchorId="7B32C7DB" wp14:editId="6BFD2937">
+                <wp:simplePos x="0" y="0"/>
+                <wp:positionH relativeFrom="column">
+                  <wp:posOffset>815340</wp:posOffset>
+                </wp:positionH>
+                <wp:positionV relativeFrom="paragraph">
+                  <wp:posOffset>3319780</wp:posOffset>
+                </wp:positionV>
+                <wp:extent cx="4389120" cy="635"/>
+                <wp:effectExtent l="0" t="0" r="0" b="0"/>
+                <wp:wrapTopAndBottom/>
+                <wp:docPr id="18" name="Textfeld 18"/>
+                <wp:cNvGraphicFramePr/>
+                <a:graphic xmlns:a="http://schemas.openxmlformats.org/drawingml/2006/main">
+                  <a:graphicData uri="http://schemas.microsoft.com/office/word/2010/wordprocessingShape">
+                    <wps:wsp>
+                      <wps:cNvSpPr txBox="1"/>
+                      <wps:spPr>
+                        <a:xfrm>
+                          <a:off x="0" y="0"/>
+                          <a:ext cx="4389120" cy="635"/>
+                        </a:xfrm>
+                        <a:prstGeom prst="rect">
+                          <a:avLst/>
+                        </a:prstGeom>
+                        <a:solidFill>
+                          <a:prstClr val="white"/>
+                        </a:solidFill>
+                        <a:ln>
+                          <a:noFill/>
+                        </a:ln>
+                      </wps:spPr>
+                      <wps:txbx>
+                        <w:txbxContent>
+                          <w:p>
+                            <w:pPr>
+                              <w:pStyle w:val="Beschriftung"/>
+                              <w:rPr>
+                                <w:noProof/>
+                              </w:rPr>
+                            </w:pPr>
+                            <w:r>
+                              <w:t xml:space="preserve">Abbildung </w:t>
+                            </w:r>
+                            <w:r>
+                              <w:fldChar w:fldCharType="begin"/>
+                            </w:r>
+                            <w:r>
+                              <w:instrText xml:space="preserve"> SEQ Abbildung \* ARABIC </w:instrText>
+                            </w:r>
+                            <w:r>
+                              <w:fldChar w:fldCharType="separate"/>
+                            </w:r>
+                            <w:r>
+                              <w:rPr>
+                                <w:noProof/>
+                              </w:rPr>
+                              <w:t>12</w:t>
+                            </w:r>
+                            <w:r>
+                              <w:fldChar w:fldCharType="end"/>
+                            </w:r>
+                            <w:r>
+                              <w:t>: Optimale Zeiten für Benutzern eine Notification zukommen zu lassen</w:t>
+                            </w:r>
+                          </w:p>
+                        </w:txbxContent>
+                      </wps:txbx>
+                      <wps:bodyPr rot="0" spcFirstLastPara="0" vertOverflow="overflow" horzOverflow="overflow" vert="horz" wrap="square" lIns="0" tIns="0" rIns="0" bIns="0" numCol="1" spcCol="0" rtlCol="0" fromWordArt="0" anchor="t" anchorCtr="0" forceAA="0" compatLnSpc="1">
+                        <a:prstTxWarp prst="textNoShape">
+                          <a:avLst/>
+                        </a:prstTxWarp>
+                        <a:spAutoFit/>
+                      </wps:bodyPr>
+                    </wps:wsp>
+                  </a:graphicData>
+                </a:graphic>
+              </wp:anchor>
+            </w:drawing>
+          </mc:Choice>
+          <mc:Fallback>
+            <w:pict>
+              <v:shape w14:anchorId="7B32C7DB" id="Textfeld 18" o:spid="_x0000_s1028" type="#_x0000_t202" style="position:absolute;margin-left:64.2pt;margin-top:261.4pt;width:345.6pt;height:.05pt;z-index:251665408;visibility:visible;mso-wrap-style:square;mso-wrap-distance-left:9pt;mso-wrap-distance-top:0;mso-wrap-distance-right:9pt;mso-wrap-distance-bottom:0;mso-position-horizontal:absolute;mso-position-horizontal-relative:text;mso-position-vertical:absolute;mso-position-vertical-relative:text;v-text-anchor:top" o:gfxdata="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" stroked="f">
+                <v:textbox style="mso-fit-shape-to-text:t" inset="0,0,0,0">
+                  <w:txbxContent>
+                    <w:p>
+                      <w:pPr>
+                        <w:pStyle w:val="Beschriftung"/>
+                        <w:rPr>
+                          <w:noProof/>
+                        </w:rPr>
+                      </w:pPr>
+                      <w:r>
+                        <w:t xml:space="preserve">Abbildung </w:t>
+                      </w:r>
+                      <w:r>
+                        <w:fldChar w:fldCharType="begin"/>
+                      </w:r>
+                      <w:r>
+                        <w:instrText xml:space="preserve"> SEQ Abbildung \* ARABIC </w:instrText>
+                      </w:r>
+                      <w:r>
+                        <w:fldChar w:fldCharType="separate"/>
+                      </w:r>
+                      <w:r>
+                        <w:rPr>
+                          <w:noProof/>
+                        </w:rPr>
+                        <w:t>12</w:t>
+                      </w:r>
+                      <w:r>
+                        <w:fldChar w:fldCharType="end"/>
+                      </w:r>
+                      <w:r>
+                        <w:t>: Optimale Zeiten für Benutzern eine Notification zukommen zu lassen</w:t>
+                      </w:r>
+                    </w:p>
+                  </w:txbxContent>
+                </v:textbox>
+                <w10:wrap type="topAndBottom"/>
+              </v:shape>
+            </w:pict>
+          </mc:Fallback>
+        </mc:AlternateContent>
+      </w:r>
+      <w:r>
+        <w:rPr>
+          <w:noProof/>
+        </w:rPr>
+        <w:drawing>
+          <wp:anchor distT="0" distB="0" distL="114300" distR="114300" simplePos="0" relativeHeight="251663360" behindDoc="0" locked="0" layoutInCell="1" allowOverlap="1" wp14:anchorId="6EAD8EFD" wp14:editId="56950934">
+            <wp:simplePos x="0" y="0"/>
+            <wp:positionH relativeFrom="column">
+              <wp:posOffset>815594</wp:posOffset>
+            </wp:positionH>
+            <wp:positionV relativeFrom="paragraph">
+              <wp:posOffset>737845</wp:posOffset>
+            </wp:positionV>
+            <wp:extent cx="4389120" cy="2572385"/>
+            <wp:effectExtent l="0" t="0" r="0" b="0"/>
+            <wp:wrapTopAndBottom/>
+            <wp:docPr id="16" name="Grafik 16"/>
+            <wp:cNvGraphicFramePr>
+              <a:graphicFrameLocks xmlns:a="http://schemas.openxmlformats.org/drawingml/2006/main" noChangeAspect="1"/>
+            </wp:cNvGraphicFramePr>
+            <a:graphic xmlns:a="http://schemas.openxmlformats.org/drawingml/2006/main">
+              <a:graphicData uri="http://schemas.openxmlformats.org/drawingml/2006/picture">
+                <pic:pic xmlns:pic="http://schemas.openxmlformats.org/drawingml/2006/picture">
+                  <pic:nvPicPr>
+                    <pic:cNvPr id="16" name="Grafik 16"/>
+                    <pic:cNvPicPr/>
+                  </pic:nvPicPr>
+                  <pic:blipFill>
+                    <a:blip r:embed="rId23">
+                      <a:extLst>
+                        <a:ext uri="{28A0092B-C50C-407E-A947-70E740481C1C}">
+                          <a14:useLocalDpi xmlns:a14="http://schemas.microsoft.com/office/drawing/2010/main" val="0"/>
+                        </a:ext>
+                      </a:extLst>
+                    </a:blip>
+                    <a:stretch>
+                      <a:fillRect/>
+                    </a:stretch>
+                  </pic:blipFill>
+                  <pic:spPr>
+                    <a:xfrm>
+                      <a:off x="0" y="0"/>
+                      <a:ext cx="4389120" cy="2572385"/>
+                    </a:xfrm>
+                    <a:prstGeom prst="rect">
+                      <a:avLst/>
+                    </a:prstGeom>
+                  </pic:spPr>
+                </pic:pic>
+              </a:graphicData>
+            </a:graphic>
+            <wp14:sizeRelH relativeFrom="margin">
+              <wp14:pctWidth>0</wp14:pctWidth>
+            </wp14:sizeRelH>
+            <wp14:sizeRelV relativeFrom="margin">
+              <wp14:pctHeight>0</wp14:pctHeight>
+            </wp14:sizeRelV>
+          </wp:anchor>
+        </w:drawing>
+      </w:r>
+      <w:r>
+        <w:t>Das allerwichtigste bei einer Notification ist, den Nutzer nicht mit unnötigen Mitteilungen zu bombardieren. Dies dürfte einer der Hauptgründe sein, wenn Benutzer die App aufgrund der schlechten Notifications deinstallieren.</w:t>
+      </w:r>
+      <w:r>
+        <w:rPr>
+          <w:i/>
+          <w:iCs/>
+          <w:color w:val="696464" w:themeColor="text2"/>
+          <w:sz w:val="18"/>
+          <w:szCs w:val="18"/>
+        </w:rPr>
+        <w:t xml:space="preserve"> </w:t>
+      </w:r>
       <w:r>
         <w:t xml:space="preserve">Es muss geschaut werden, wann es sinnvoll ist, den Benutzer über </w:t>
       </w:r>
@@ -3584,7 +5618,7 @@
         <w:t>Vorgänge</w:t>
       </w:r>
       <w:r>
-        <w:t xml:space="preserve"> in der App zu informieren. </w:t>
+        <w:t xml:space="preserve"> in der App zu informieren.</w:t>
       </w:r>
     </w:p>
     <w:p>
@@ -3597,7 +5631,9 @@
           <w:u w:val="single"/>
         </w:rPr>
       </w:pPr>
-      <w:r>
+    </w:p>
+    <w:p>
+      <w:pPr>
         <w:rPr>
           <w:b/>
           <w:bCs/>
@@ -3605,12 +5641,8 @@
           <w:szCs w:val="24"/>
           <w:u w:val="single"/>
         </w:rPr>
-        <w:t>Persönlich</w:t>
-      </w:r>
-    </w:p>
-    <w:p/>
-    <w:p>
-      <w:pPr>
+      </w:pPr>
+      <w:r>
         <w:rPr>
           <w:b/>
           <w:bCs/>
@@ -3618,8 +5650,12 @@
           <w:szCs w:val="24"/>
           <w:u w:val="single"/>
         </w:rPr>
-      </w:pPr>
-      <w:r>
+        <w:t>Persönlich</w:t>
+      </w:r>
+    </w:p>
+    <w:p/>
+    <w:p>
+      <w:pPr>
         <w:rPr>
           <w:b/>
           <w:bCs/>
@@ -3627,187 +5663,233 @@
           <w:szCs w:val="24"/>
           <w:u w:val="single"/>
         </w:rPr>
-        <w:t>Aktionsgerecht</w:t>
-      </w:r>
-    </w:p>
-    <w:p/>
-    <w:p>
-      <w:r>
-        <w:br w:type="page"/>
-      </w:r>
-    </w:p>
-    <w:p>
-      <w:pPr>
-        <w:pStyle w:val="berschrift1"/>
-      </w:pPr>
-      <w:bookmarkStart w:id="16" w:name="_Toc96007549"/>
-      <w:r>
-        <w:lastRenderedPageBreak/>
-        <w:t>Implementierungsbeispiele</w:t>
-      </w:r>
-      <w:bookmarkEnd w:id="16"/>
-    </w:p>
-    <w:p>
-      <w:r>
-        <w:t xml:space="preserve">Auf der Android-Developer Seite findet man ausführliche Guides, wie </w:t>
-      </w:r>
-      <w:r>
-        <w:t xml:space="preserve">Notifications erstellt werden können. Diese sind leider nicht aktuell, manchmal muss man schauen welche der </w:t>
-      </w:r>
-      <w:r>
-        <w:t>Android</w:t>
-      </w:r>
-      <w:r>
-        <w:t>-Packages benötigt werden. Die hier aufgeführten Codebeispiele sind mit der androidx-Library erstellt.</w:t>
-      </w:r>
-      <w:r>
-        <w:t xml:space="preserve"> Hier werden exemplarisch zwei Arten von Notification gezeigt. Wichtig ist hierbei das es sich nur um die Notification </w:t>
-      </w:r>
-      <w:r>
-        <w:t>selbst</w:t>
-      </w:r>
-      <w:r>
-        <w:t xml:space="preserve"> handelt, nicht darum wie und wann sie eingesetzt wird. </w:t>
-      </w:r>
-    </w:p>
-    <w:p>
-      <w:r>
-        <w:t>Achtung! Diese Codeschnipsel sind für die Sprache Java, nicht Kotlin. Entsprechende Codestellen findet man auf der Android</w:t>
-      </w:r>
-      <w:r>
-        <w:t>-</w:t>
-      </w:r>
-      <w:r>
-        <w:t>Developer Seite.</w:t>
-      </w:r>
-    </w:p>
-    <w:p>
-      <w:r>
-        <w:t>Wenn der Code kopiert werden soll, ist der einfachste Weg</w:t>
-      </w:r>
-      <w:r>
-        <w:t>,</w:t>
-      </w:r>
-      <w:r>
-        <w:t xml:space="preserve"> </w:t>
-      </w:r>
-      <w:r>
-        <w:t>den gesamten Code</w:t>
-      </w:r>
-      <w:r>
-        <w:t xml:space="preserve"> über das in der Einleitung erwähnte GitHub-Repo zu </w:t>
-      </w:r>
-      <w:r>
-        <w:t>holen</w:t>
-      </w:r>
-      <w:r>
-        <w:t xml:space="preserve">. </w:t>
-      </w:r>
-      <w:r>
-        <w:t xml:space="preserve">Die README </w:t>
-      </w:r>
-      <w:r>
-        <w:t>enthält</w:t>
-      </w:r>
-      <w:r>
-        <w:t xml:space="preserve"> alle wichtigen Details.</w:t>
-      </w:r>
-    </w:p>
-    <w:p>
-      <w:pPr>
-        <w:pStyle w:val="berschrift2"/>
-      </w:pPr>
-      <w:bookmarkStart w:id="17" w:name="_Toc96007550"/>
-      <w:r>
-        <w:t>Grundlegendes</w:t>
-      </w:r>
-      <w:bookmarkEnd w:id="17"/>
-    </w:p>
-    <w:p>
-      <w:r>
-        <w:t xml:space="preserve">Bei der Implementierung sollte darauf geachtet werden, dass diese Notifications sehr schnell extrem lang werden. Zu empfehlen wäre hier ein Builder-klasse, die nur die Notifications zusammenbaut. Beachtet das die Notifications immer eine Eindeutige ID brauchen, </w:t>
-      </w:r>
-      <w:r>
-        <w:t>sonst</w:t>
-      </w:r>
-      <w:r>
-        <w:t xml:space="preserve"> überschreibt sich einfach deren Inhalt und der Broadcast Receiver kann </w:t>
-      </w:r>
-      <w:r>
-        <w:t>diese nicht genau unterscheiden.</w:t>
-      </w:r>
-      <w:r>
-        <w:t xml:space="preserve"> </w:t>
-      </w:r>
-      <w:r>
-        <w:t xml:space="preserve">Man sollte hier daran denken, die Vorgaben im Kapitel </w:t>
-      </w:r>
-      <w:r>
-        <w:t>Guidelines für Notifications</w:t>
-      </w:r>
-      <w:r>
-        <w:t xml:space="preserve">, hier auch umzusetzen. Daher ist zu empfehlen, die Dokumentation </w:t>
-      </w:r>
-      <w:r>
-        <w:t>von Android genau zu studieren, damit der Code perfekt auf den jeweiligen Benutzerfall zugeschnitten ist.</w:t>
-      </w:r>
-    </w:p>
-    <w:p>
-      <w:pPr>
-        <w:pStyle w:val="berschrift2"/>
-      </w:pPr>
-      <w:bookmarkStart w:id="18" w:name="_Toc96007551"/>
-      <w:r>
-        <w:t>Notification-Kanal</w:t>
-      </w:r>
-      <w:bookmarkEnd w:id="18"/>
-    </w:p>
-    <w:p>
-      <w:r>
-        <w:t xml:space="preserve">Die </w:t>
-      </w:r>
-      <w:r>
-        <w:t>Überprüfung,</w:t>
-      </w:r>
-      <w:r>
-        <w:t xml:space="preserve"> ob Android 8.0 oder höher</w:t>
-      </w:r>
-      <w:r>
-        <w:t xml:space="preserve"> </w:t>
-      </w:r>
-      <w:r>
-        <w:t>kann auch weggelassen werden, wenn darunterliegende Versionen nicht unterstütz werden sollen.</w:t>
-      </w:r>
-      <w:r>
-        <w:t xml:space="preserve"> Richtlinien zur Namensgebung sollten beachtet werden.</w:t>
-      </w:r>
-    </w:p>
-    <w:p>
-      <w:r>
-        <w:t xml:space="preserve">Die </w:t>
-      </w:r>
-      <w:r>
-        <w:t>ChannelID,</w:t>
-      </w:r>
-      <w:r>
-        <w:t xml:space="preserve"> der Name und die Beschreibung sind alles Strings. Die</w:t>
-      </w:r>
-      <w:r>
-        <w:t xml:space="preserve"> Importance ist eine Konstante der NotificationManager Klasse. Diese kann frei nach Bedürfnissen gewählt werden.</w:t>
-      </w:r>
-    </w:p>
-    <w:p>
+      </w:pPr>
       <w:r>
         <w:rPr>
           <w:b/>
           <w:bCs/>
           <w:sz w:val="24"/>
           <w:szCs w:val="24"/>
+          <w:u w:val="single"/>
+        </w:rPr>
+        <w:t>Aktionsgerecht</w:t>
+      </w:r>
+    </w:p>
+    <w:p/>
+    <w:p>
+      <w:r>
+        <w:br w:type="page"/>
+      </w:r>
+    </w:p>
+    <w:p>
+      <w:pPr>
+        <w:pStyle w:val="berschrift1"/>
+      </w:pPr>
+      <w:bookmarkStart w:id="28" w:name="_Toc96101890"/>
+      <w:r>
+        <w:lastRenderedPageBreak/>
+        <w:t>Implementierungsbeispiele</w:t>
+      </w:r>
+      <w:bookmarkEnd w:id="28"/>
+    </w:p>
+    <w:p>
+      <w:r>
+        <w:t xml:space="preserve">Auf der Android-Developer Seite findet man ausführliche Guides, wie </w:t>
+      </w:r>
+      <w:r>
+        <w:t xml:space="preserve">Notifications erstellt werden können. Diese sind leider nicht aktuell, manchmal muss man schauen welche der </w:t>
+      </w:r>
+      <w:r>
+        <w:t>Android</w:t>
+      </w:r>
+      <w:r>
+        <w:t xml:space="preserve">-Packages benötigt werden. Die hier aufgeführten Codebeispiele sind mit der </w:t>
+      </w:r>
+      <w:proofErr w:type="spellStart"/>
+      <w:r>
+        <w:t>androidx</w:t>
+      </w:r>
+      <w:proofErr w:type="spellEnd"/>
+      <w:r>
+        <w:t>-Library erstellt.</w:t>
+      </w:r>
+      <w:r>
+        <w:t xml:space="preserve"> Hier werden exemplarisch zwei Arten von Notification gezeigt. Wichtig ist hierbei das es sich nur um die Notification </w:t>
+      </w:r>
+      <w:r>
+        <w:t>selbst</w:t>
+      </w:r>
+      <w:r>
+        <w:t xml:space="preserve"> handelt, nicht darum wie und wann sie eingesetzt wird. </w:t>
+      </w:r>
+    </w:p>
+    <w:p>
+      <w:r>
+        <w:t xml:space="preserve">Achtung! Diese Codeschnipsel sind für die Sprache Java, nicht </w:t>
+      </w:r>
+      <w:proofErr w:type="spellStart"/>
+      <w:r>
+        <w:t>Kotlin</w:t>
+      </w:r>
+      <w:proofErr w:type="spellEnd"/>
+      <w:r>
+        <w:t>. Entsprechende Codestellen findet man auf der Android</w:t>
+      </w:r>
+      <w:r>
+        <w:t>-</w:t>
+      </w:r>
+      <w:r>
+        <w:t>Developer Seite.</w:t>
+      </w:r>
+    </w:p>
+    <w:p>
+      <w:r>
+        <w:t>Wenn der Code kopiert werden soll, ist der einfachste Weg</w:t>
+      </w:r>
+      <w:r>
+        <w:t>,</w:t>
+      </w:r>
+      <w:r>
+        <w:t xml:space="preserve"> </w:t>
+      </w:r>
+      <w:r>
+        <w:t>den gesamten Code</w:t>
+      </w:r>
+      <w:r>
+        <w:t xml:space="preserve"> über das in der Einleitung erwähnte GitHub-Repo zu </w:t>
+      </w:r>
+      <w:r>
+        <w:t>holen</w:t>
+      </w:r>
+      <w:r>
+        <w:t xml:space="preserve">. </w:t>
+      </w:r>
+      <w:r>
+        <w:t xml:space="preserve">Die README </w:t>
+      </w:r>
+      <w:r>
+        <w:t>enthält</w:t>
+      </w:r>
+      <w:r>
+        <w:t xml:space="preserve"> alle wichtigen Details.</w:t>
+      </w:r>
+    </w:p>
+    <w:p>
+      <w:pPr>
+        <w:pStyle w:val="berschrift2"/>
+      </w:pPr>
+      <w:bookmarkStart w:id="29" w:name="_Toc96101891"/>
+      <w:r>
+        <w:t>Grundlegendes</w:t>
+      </w:r>
+      <w:bookmarkEnd w:id="29"/>
+    </w:p>
+    <w:p>
+      <w:r>
+        <w:t xml:space="preserve">Bei der Implementierung sollte darauf geachtet werden, dass diese Notifications sehr schnell extrem lang werden. Zu empfehlen wäre hier ein </w:t>
+      </w:r>
+      <w:proofErr w:type="spellStart"/>
+      <w:r>
+        <w:t>Builder</w:t>
+      </w:r>
+      <w:proofErr w:type="spellEnd"/>
+      <w:r>
+        <w:t xml:space="preserve">-klasse, die nur die Notifications zusammenbaut. Beachtet das die Notifications immer eine Eindeutige ID brauchen, </w:t>
+      </w:r>
+      <w:r>
+        <w:t>sonst</w:t>
+      </w:r>
+      <w:r>
+        <w:t xml:space="preserve"> überschreibt sich einfach deren Inhalt und der Broadcast Receiver kann </w:t>
+      </w:r>
+      <w:r>
+        <w:t>diese nicht genau unterscheiden.</w:t>
+      </w:r>
+      <w:r>
+        <w:t xml:space="preserve"> </w:t>
+      </w:r>
+      <w:r>
+        <w:t xml:space="preserve">Man sollte hier daran denken, die Vorgaben im Kapitel </w:t>
+      </w:r>
+      <w:r>
+        <w:t>Guidelines für Notifications</w:t>
+      </w:r>
+      <w:r>
+        <w:t xml:space="preserve">, hier auch umzusetzen. Daher ist zu empfehlen, die Dokumentation </w:t>
+      </w:r>
+      <w:r>
+        <w:t>von Android genau zu studieren, damit der Code perfekt auf den jeweiligen Benutzerfall zugeschnitten ist.</w:t>
+      </w:r>
+    </w:p>
+    <w:p>
+      <w:pPr>
+        <w:pStyle w:val="berschrift2"/>
+      </w:pPr>
+      <w:bookmarkStart w:id="30" w:name="_Toc96101892"/>
+      <w:r>
+        <w:t>Notification-Kanal</w:t>
+      </w:r>
+      <w:bookmarkEnd w:id="30"/>
+    </w:p>
+    <w:p>
+      <w:r>
+        <w:t xml:space="preserve">Die </w:t>
+      </w:r>
+      <w:r>
+        <w:t>Überprüfung,</w:t>
+      </w:r>
+      <w:r>
+        <w:t xml:space="preserve"> ob Android 8.0 oder höher</w:t>
+      </w:r>
+      <w:r>
+        <w:t xml:space="preserve"> </w:t>
+      </w:r>
+      <w:r>
+        <w:t>kann auch weggelassen werden, wenn darunterliegende Versionen nicht unterstütz werden sollen.</w:t>
+      </w:r>
+      <w:r>
+        <w:t xml:space="preserve"> Richtlinien zur Namensgebung sollten beachtet werden.</w:t>
+      </w:r>
+    </w:p>
+    <w:p>
+      <w:r>
+        <w:t xml:space="preserve">Die </w:t>
+      </w:r>
+      <w:proofErr w:type="spellStart"/>
+      <w:r>
+        <w:t>ChannelID</w:t>
+      </w:r>
+      <w:proofErr w:type="spellEnd"/>
+      <w:r>
+        <w:t>,</w:t>
+      </w:r>
+      <w:r>
+        <w:t xml:space="preserve"> der Name und die Beschreibung sind alles Strings. Die</w:t>
+      </w:r>
+      <w:r>
+        <w:t xml:space="preserve"> </w:t>
+      </w:r>
+      <w:proofErr w:type="spellStart"/>
+      <w:r>
+        <w:t>Importance</w:t>
+      </w:r>
+      <w:proofErr w:type="spellEnd"/>
+      <w:r>
+        <w:t xml:space="preserve"> ist eine Konstante der NotificationManager Klasse. Diese kann frei nach Bedürfnissen gewählt werden.</w:t>
+      </w:r>
+    </w:p>
+    <w:p>
+      <w:r>
+        <w:rPr>
+          <w:b/>
+          <w:bCs/>
+          <w:sz w:val="24"/>
+          <w:szCs w:val="24"/>
         </w:rPr>
         <w:t>Code</w:t>
       </w:r>
-      <w:bookmarkStart w:id="19" w:name="_MON_1702836931"/>
-      <w:bookmarkEnd w:id="19"/>
+      <w:bookmarkStart w:id="31" w:name="_MON_1702836931"/>
+      <w:bookmarkEnd w:id="31"/>
       <w:r>
         <w:object w:dxaOrig="9746" w:dyaOrig="2492" w14:anchorId="37389DCB">
           <v:shapetype id="_x0000_t75" coordsize="21600,21600" o:spt="75" o:preferrelative="t" path="m@4@5l@4@11@9@11@9@5xe" filled="f" stroked="f">
@@ -3829,10 +5911,10 @@
             <v:path o:extrusionok="f" gradientshapeok="t" o:connecttype="rect"/>
             <o:lock v:ext="edit" aspectratio="t"/>
           </v:shapetype>
-          <v:shape id="_x0000_i1025" type="#_x0000_t75" style="width:489.75pt;height:122.25pt" o:ole="">
-            <v:imagedata r:id="rId12" o:title=""/>
+          <v:shape id="_x0000_i1106" type="#_x0000_t75" style="width:489.75pt;height:122.1pt" o:ole="">
+            <v:imagedata r:id="rId24" o:title=""/>
           </v:shape>
-          <o:OLEObject Type="Embed" ProgID="Word.OpenDocumentText.12" ShapeID="_x0000_i1025" DrawAspect="Content" ObjectID="_1706621295" r:id="rId13"/>
+          <o:OLEObject Type="Embed" ProgID="Word.OpenDocumentText.12" ShapeID="_x0000_i1106" DrawAspect="Content" ObjectID="_1706715655" r:id="rId25"/>
         </w:object>
       </w:r>
     </w:p>
@@ -3840,11 +5922,11 @@
       <w:pPr>
         <w:pStyle w:val="berschrift2"/>
       </w:pPr>
-      <w:bookmarkStart w:id="20" w:name="_Toc96007552"/>
+      <w:bookmarkStart w:id="32" w:name="_Toc96101893"/>
       <w:r>
         <w:t>Normale Notification inklusive Action Buttons</w:t>
       </w:r>
-      <w:bookmarkEnd w:id="20"/>
+      <w:bookmarkEnd w:id="32"/>
     </w:p>
     <w:p>
       <w:r>
@@ -3854,7 +5936,15 @@
         <w:t xml:space="preserve"> </w:t>
       </w:r>
       <w:r>
-        <w:t>Es muss bei der Action kein Icon spezifiziert werden. Bei der Unterscheidung der PendingIntent's aufpassen.</w:t>
+        <w:t xml:space="preserve">Es muss bei der Action kein Icon spezifiziert werden. Bei der Unterscheidung der </w:t>
+      </w:r>
+      <w:proofErr w:type="spellStart"/>
+      <w:r>
+        <w:t>PendingIntent's</w:t>
+      </w:r>
+      <w:proofErr w:type="spellEnd"/>
+      <w:r>
+        <w:t xml:space="preserve"> aufpassen.</w:t>
       </w:r>
       <w:r>
         <w:t xml:space="preserve"> </w:t>
@@ -3892,14 +5982,14 @@
         <w:lastRenderedPageBreak/>
         <w:t>Code</w:t>
       </w:r>
-      <w:bookmarkStart w:id="21" w:name="_MON_1702834754"/>
-      <w:bookmarkEnd w:id="21"/>
+      <w:bookmarkStart w:id="33" w:name="_MON_1702834754"/>
+      <w:bookmarkEnd w:id="33"/>
       <w:r>
         <w:object w:dxaOrig="9746" w:dyaOrig="3395" w14:anchorId="103A3E66">
-          <v:shape id="_x0000_i1026" type="#_x0000_t75" style="width:489.75pt;height:173.25pt" o:ole="">
-            <v:imagedata r:id="rId14" o:title=""/>
+          <v:shape id="_x0000_i1107" type="#_x0000_t75" style="width:489.75pt;height:173.5pt" o:ole="">
+            <v:imagedata r:id="rId26" o:title=""/>
           </v:shape>
-          <o:OLEObject Type="Embed" ProgID="Word.OpenDocumentText.12" ShapeID="_x0000_i1026" DrawAspect="Content" ObjectID="_1706621296" r:id="rId15"/>
+          <o:OLEObject Type="Embed" ProgID="Word.OpenDocumentText.12" ShapeID="_x0000_i1107" DrawAspect="Content" ObjectID="_1706715656" r:id="rId27"/>
         </w:object>
       </w:r>
     </w:p>
@@ -3907,11 +5997,11 @@
       <w:pPr>
         <w:pStyle w:val="berschrift2"/>
       </w:pPr>
-      <w:bookmarkStart w:id="22" w:name="_Toc96007553"/>
+      <w:bookmarkStart w:id="34" w:name="_Toc96101894"/>
       <w:r>
         <w:t>Messaging Style mit Reply Button</w:t>
       </w:r>
-      <w:bookmarkEnd w:id="22"/>
+      <w:bookmarkEnd w:id="34"/>
     </w:p>
     <w:p>
       <w:r>
@@ -3921,19 +6011,43 @@
         <w:t>). Diese</w:t>
       </w:r>
       <w:r>
-        <w:t xml:space="preserve"> erfordert weitere Einstellungen um zu Funktionieren. Wichtig ist das der ConversionTitle im Style nicht für Chats unter drei Personen verwendet werden soll. Ebenfalls wichtig ist </w:t>
+        <w:t xml:space="preserve"> erfordert weitere Einstellungen um zu Funktionieren. Wichtig ist das der </w:t>
+      </w:r>
+      <w:proofErr w:type="spellStart"/>
+      <w:r>
+        <w:t>ConversionTitle</w:t>
+      </w:r>
+      <w:proofErr w:type="spellEnd"/>
+      <w:r>
+        <w:t xml:space="preserve"> im Style nicht für Chats unter drei Personen verwendet werden soll. Ebenfalls wichtig ist </w:t>
       </w:r>
       <w:r>
         <w:t>das der</w:t>
       </w:r>
       <w:r>
-        <w:t xml:space="preserve"> PendingIntent des Remot</w:t>
+        <w:t xml:space="preserve"> </w:t>
+      </w:r>
+      <w:proofErr w:type="spellStart"/>
+      <w:r>
+        <w:t>PendingIntent</w:t>
+      </w:r>
+      <w:proofErr w:type="spellEnd"/>
+      <w:r>
+        <w:t xml:space="preserve"> des </w:t>
+      </w:r>
+      <w:proofErr w:type="spellStart"/>
+      <w:r>
+        <w:t>Remot</w:t>
       </w:r>
       <w:r>
         <w:t>e</w:t>
       </w:r>
       <w:r>
-        <w:t xml:space="preserve">Input immer einzigartig ist, sonst könnte es sein das der User einem anderen Chat die Nachricht schreibt als er annimmt. </w:t>
+        <w:t>Input</w:t>
+      </w:r>
+      <w:proofErr w:type="spellEnd"/>
+      <w:r>
+        <w:t xml:space="preserve"> immer einzigartig ist, sonst könnte es sein das der User einem anderen Chat die Nachricht schreibt als er annimmt. </w:t>
       </w:r>
     </w:p>
     <w:p>
@@ -3945,7 +6059,8 @@
       <w:pPr>
         <w:pStyle w:val="berschrift3"/>
       </w:pPr>
-      <w:bookmarkStart w:id="23" w:name="_Toc96007554"/>
+      <w:bookmarkStart w:id="35" w:name="_Toc96101895"/>
+      <w:proofErr w:type="spellStart"/>
       <w:r>
         <w:t>Remot</w:t>
       </w:r>
@@ -3955,7 +6070,8 @@
       <w:r>
         <w:t>Input</w:t>
       </w:r>
-      <w:bookmarkEnd w:id="23"/>
+      <w:bookmarkEnd w:id="35"/>
+      <w:proofErr w:type="spellEnd"/>
     </w:p>
     <w:p>
       <w:r>
@@ -3967,14 +6083,14 @@
         </w:rPr>
         <w:t>Code</w:t>
       </w:r>
-      <w:bookmarkStart w:id="24" w:name="_MON_1702833891"/>
-      <w:bookmarkEnd w:id="24"/>
+      <w:bookmarkStart w:id="36" w:name="_MON_1702833891"/>
+      <w:bookmarkEnd w:id="36"/>
       <w:r>
         <w:object w:dxaOrig="9072" w:dyaOrig="1356" w14:anchorId="793191AB">
-          <v:shape id="_x0000_i1027" type="#_x0000_t75" style="width:453.75pt;height:64.5pt" o:ole="">
-            <v:imagedata r:id="rId16" o:title=""/>
+          <v:shape id="_x0000_i1108" type="#_x0000_t75" style="width:454.05pt;height:64.5pt" o:ole="">
+            <v:imagedata r:id="rId28" o:title=""/>
           </v:shape>
-          <o:OLEObject Type="Embed" ProgID="Word.OpenDocumentText.12" ShapeID="_x0000_i1027" DrawAspect="Content" ObjectID="_1706621297" r:id="rId17"/>
+          <o:OLEObject Type="Embed" ProgID="Word.OpenDocumentText.12" ShapeID="_x0000_i1108" DrawAspect="Content" ObjectID="_1706715657" r:id="rId29"/>
         </w:object>
       </w:r>
     </w:p>
@@ -3982,9 +6098,13 @@
       <w:pPr>
         <w:pStyle w:val="berschrift3"/>
       </w:pPr>
-      <w:bookmarkStart w:id="25" w:name="_Toc96007555"/>
-      <w:r>
-        <w:t>Action Button mit Remot</w:t>
+      <w:bookmarkStart w:id="37" w:name="_Toc96101896"/>
+      <w:r>
+        <w:t xml:space="preserve">Action Button mit </w:t>
+      </w:r>
+      <w:proofErr w:type="spellStart"/>
+      <w:r>
+        <w:t>Remot</w:t>
       </w:r>
       <w:r>
         <w:t>e</w:t>
@@ -3992,7 +6112,8 @@
       <w:r>
         <w:t>Input</w:t>
       </w:r>
-      <w:bookmarkEnd w:id="25"/>
+      <w:bookmarkEnd w:id="37"/>
+      <w:proofErr w:type="spellEnd"/>
     </w:p>
     <w:p>
       <w:r>
@@ -4004,14 +6125,14 @@
         </w:rPr>
         <w:t>Code</w:t>
       </w:r>
-      <w:bookmarkStart w:id="26" w:name="_MON_1702834793"/>
-      <w:bookmarkEnd w:id="26"/>
+      <w:bookmarkStart w:id="38" w:name="_MON_1702834793"/>
+      <w:bookmarkEnd w:id="38"/>
       <w:r>
         <w:object w:dxaOrig="9746" w:dyaOrig="2710" w14:anchorId="5FFF3D38">
-          <v:shape id="_x0000_i1028" type="#_x0000_t75" style="width:489.75pt;height:136.5pt" o:ole="">
-            <v:imagedata r:id="rId18" o:title=""/>
+          <v:shape id="_x0000_i1109" type="#_x0000_t75" style="width:489.75pt;height:136.45pt" o:ole="">
+            <v:imagedata r:id="rId30" o:title=""/>
           </v:shape>
-          <o:OLEObject Type="Embed" ProgID="Word.OpenDocumentText.12" ShapeID="_x0000_i1028" DrawAspect="Content" ObjectID="_1706621298" r:id="rId19"/>
+          <o:OLEObject Type="Embed" ProgID="Word.OpenDocumentText.12" ShapeID="_x0000_i1109" DrawAspect="Content" ObjectID="_1706715658" r:id="rId31"/>
         </w:object>
       </w:r>
     </w:p>
@@ -4019,11 +6140,11 @@
       <w:pPr>
         <w:pStyle w:val="berschrift3"/>
       </w:pPr>
-      <w:bookmarkStart w:id="27" w:name="_Toc96007556"/>
+      <w:bookmarkStart w:id="39" w:name="_Toc96101897"/>
       <w:r>
         <w:t>Messaging Style</w:t>
       </w:r>
-      <w:bookmarkEnd w:id="27"/>
+      <w:bookmarkEnd w:id="39"/>
     </w:p>
     <w:p>
       <w:r>
@@ -4065,32 +6186,40 @@
           <w:sz w:val="24"/>
           <w:szCs w:val="24"/>
         </w:rPr>
+        <w:lastRenderedPageBreak/>
         <w:t>Code</w:t>
       </w:r>
-      <w:bookmarkStart w:id="28" w:name="_MON_1702835696"/>
-      <w:bookmarkEnd w:id="28"/>
+      <w:bookmarkStart w:id="40" w:name="_MON_1702835696"/>
+      <w:bookmarkEnd w:id="40"/>
       <w:r>
         <w:object w:dxaOrig="9746" w:dyaOrig="1359" w14:anchorId="396D4026">
-          <v:shape id="_x0000_i1029" type="#_x0000_t75" style="width:489.75pt;height:64.5pt" o:ole="">
-            <v:imagedata r:id="rId20" o:title=""/>
+          <v:shape id="_x0000_i1110" type="#_x0000_t75" style="width:489.75pt;height:64.5pt" o:ole="">
+            <v:imagedata r:id="rId32" o:title=""/>
           </v:shape>
-          <o:OLEObject Type="Embed" ProgID="Word.OpenDocumentText.12" ShapeID="_x0000_i1029" DrawAspect="Content" ObjectID="_1706621299" r:id="rId21"/>
+          <o:OLEObject Type="Embed" ProgID="Word.OpenDocumentText.12" ShapeID="_x0000_i1110" DrawAspect="Content" ObjectID="_1706715659" r:id="rId33"/>
         </w:object>
       </w:r>
     </w:p>
     <w:p>
       <w:r>
-        <w:lastRenderedPageBreak/>
         <w:t xml:space="preserve">Die Message erstellt man separat. </w:t>
       </w:r>
       <w:r>
-        <w:t>Diese kann bei einer Chat-App aus vorhandenen Listen genommen werden. Bei diesem Beispiel wird eine for</w:t>
+        <w:t xml:space="preserve">Diese kann bei einer Chat-App aus vorhandenen Listen genommen werden. Bei diesem Beispiel wird eine </w:t>
+      </w:r>
+      <w:proofErr w:type="spellStart"/>
+      <w:r>
+        <w:t>for</w:t>
       </w:r>
       <w:r>
         <w:t>-</w:t>
       </w:r>
       <w:r>
-        <w:t xml:space="preserve">each Schleife auf eine Liste angewendet. </w:t>
+        <w:t>each</w:t>
+      </w:r>
+      <w:proofErr w:type="spellEnd"/>
+      <w:r>
+        <w:t xml:space="preserve"> Schleife auf eine Liste angewendet. </w:t>
       </w:r>
     </w:p>
     <w:p>
@@ -4108,14 +6237,14 @@
         </w:rPr>
         <w:t>Code</w:t>
       </w:r>
-      <w:bookmarkStart w:id="29" w:name="_MON_1702835871"/>
-      <w:bookmarkEnd w:id="29"/>
+      <w:bookmarkStart w:id="41" w:name="_MON_1702835871"/>
+      <w:bookmarkEnd w:id="41"/>
       <w:r>
         <w:object w:dxaOrig="9746" w:dyaOrig="2039" w14:anchorId="0E0FCEF6">
-          <v:shape id="_x0000_i1030" type="#_x0000_t75" style="width:489.75pt;height:101.25pt" o:ole="">
-            <v:imagedata r:id="rId22" o:title=""/>
+          <v:shape id="_x0000_i1111" type="#_x0000_t75" style="width:489.75pt;height:101.45pt" o:ole="">
+            <v:imagedata r:id="rId34" o:title=""/>
           </v:shape>
-          <o:OLEObject Type="Embed" ProgID="Word.OpenDocumentText.12" ShapeID="_x0000_i1030" DrawAspect="Content" ObjectID="_1706621300" r:id="rId23"/>
+          <o:OLEObject Type="Embed" ProgID="Word.OpenDocumentText.12" ShapeID="_x0000_i1111" DrawAspect="Content" ObjectID="_1706715660" r:id="rId35"/>
         </w:object>
       </w:r>
     </w:p>
@@ -4123,11 +6252,11 @@
       <w:pPr>
         <w:pStyle w:val="berschrift3"/>
       </w:pPr>
-      <w:bookmarkStart w:id="30" w:name="_Toc96007557"/>
+      <w:bookmarkStart w:id="42" w:name="_Toc96101898"/>
       <w:r>
         <w:t>Notification</w:t>
       </w:r>
-      <w:bookmarkEnd w:id="30"/>
+      <w:bookmarkEnd w:id="42"/>
     </w:p>
     <w:p>
       <w:r>
@@ -4139,14 +6268,14 @@
         </w:rPr>
         <w:t>Code</w:t>
       </w:r>
-      <w:bookmarkStart w:id="31" w:name="_MON_1702836226"/>
-      <w:bookmarkEnd w:id="31"/>
+      <w:bookmarkStart w:id="43" w:name="_MON_1702836226"/>
+      <w:bookmarkEnd w:id="43"/>
       <w:r>
         <w:object w:dxaOrig="9746" w:dyaOrig="3172" w14:anchorId="1DE7BB23">
-          <v:shape id="_x0000_i1031" type="#_x0000_t75" style="width:489.75pt;height:158.25pt" o:ole="">
-            <v:imagedata r:id="rId24" o:title=""/>
+          <v:shape id="_x0000_i1112" type="#_x0000_t75" style="width:489.75pt;height:158.45pt" o:ole="">
+            <v:imagedata r:id="rId36" o:title=""/>
           </v:shape>
-          <o:OLEObject Type="Embed" ProgID="Word.OpenDocumentText.12" ShapeID="_x0000_i1031" DrawAspect="Content" ObjectID="_1706621301" r:id="rId25"/>
+          <o:OLEObject Type="Embed" ProgID="Word.OpenDocumentText.12" ShapeID="_x0000_i1112" DrawAspect="Content" ObjectID="_1706715661" r:id="rId37"/>
         </w:object>
       </w:r>
     </w:p>
@@ -4154,11 +6283,11 @@
       <w:pPr>
         <w:pStyle w:val="berschrift3"/>
       </w:pPr>
-      <w:bookmarkStart w:id="32" w:name="_Toc96007558"/>
+      <w:bookmarkStart w:id="44" w:name="_Toc96101899"/>
       <w:r>
         <w:t>Notification Anzeigen</w:t>
       </w:r>
-      <w:bookmarkEnd w:id="32"/>
+      <w:bookmarkEnd w:id="44"/>
     </w:p>
     <w:p>
       <w:r>
@@ -4177,7 +6306,7 @@
         <w:t xml:space="preserve">werden, dann über den NotificationManager dem System mitgeteilt. </w:t>
       </w:r>
       <w:r>
-        <w:t xml:space="preserve">Dazu muss eine Variable vom Typ NotificationManager angelegt werden. Dieser verwaltet alle Notifications. </w:t>
+        <w:t>Dazu muss eine Variable vom Typ NotificationManager angelegt werden. Dieser verwaltet alle Notifications.</w:t>
       </w:r>
     </w:p>
     <w:p>
@@ -4190,14 +6319,16 @@
         </w:rPr>
         <w:t>Code</w:t>
       </w:r>
-      <w:bookmarkStart w:id="33" w:name="_MON_1703101298"/>
-      <w:bookmarkEnd w:id="33"/>
-      <w:r>
-        <w:object w:dxaOrig="9072" w:dyaOrig="227" w14:anchorId="1DD624C2">
-          <v:shape id="_x0000_i1032" type="#_x0000_t75" style="width:453.75pt;height:14.25pt" o:ole="">
-            <v:imagedata r:id="rId26" o:title=""/>
+    </w:p>
+    <w:bookmarkStart w:id="45" w:name="_MON_1703101298"/>
+    <w:bookmarkEnd w:id="45"/>
+    <w:p>
+      <w:r>
+        <w:object w:dxaOrig="9072" w:dyaOrig="227" w14:anchorId="15092FF8">
+          <v:shape id="_x0000_i1144" type="#_x0000_t75" style="width:454.05pt;height:14.4pt" o:ole="">
+            <v:imagedata r:id="rId38" o:title=""/>
           </v:shape>
-          <o:OLEObject Type="Embed" ProgID="Word.OpenDocumentText.12" ShapeID="_x0000_i1032" DrawAspect="Content" ObjectID="_1706621302" r:id="rId27"/>
+          <o:OLEObject Type="Embed" ProgID="Word.OpenDocumentText.12" ShapeID="_x0000_i1144" DrawAspect="Content" ObjectID="_1706715662" r:id="rId39"/>
         </w:object>
       </w:r>
     </w:p>
@@ -4231,14 +6362,16 @@
         </w:rPr>
         <w:t>Code</w:t>
       </w:r>
-      <w:bookmarkStart w:id="34" w:name="_MON_1703101777"/>
-      <w:bookmarkEnd w:id="34"/>
-      <w:r>
-        <w:object w:dxaOrig="9072" w:dyaOrig="227" w14:anchorId="317DCCD1">
-          <v:shape id="_x0000_i1033" type="#_x0000_t75" style="width:453.75pt;height:14.25pt" o:ole="">
-            <v:imagedata r:id="rId28" o:title=""/>
+    </w:p>
+    <w:bookmarkStart w:id="46" w:name="_MON_1703101777"/>
+    <w:bookmarkEnd w:id="46"/>
+    <w:p>
+      <w:r>
+        <w:object w:dxaOrig="9072" w:dyaOrig="227" w14:anchorId="1BA0C9FE">
+          <v:shape id="_x0000_i1152" type="#_x0000_t75" style="width:454.05pt;height:14.4pt" o:ole="">
+            <v:imagedata r:id="rId40" o:title=""/>
           </v:shape>
-          <o:OLEObject Type="Embed" ProgID="Word.OpenDocumentText.12" ShapeID="_x0000_i1033" DrawAspect="Content" ObjectID="_1706621303" r:id="rId29"/>
+          <o:OLEObject Type="Embed" ProgID="Word.OpenDocumentText.12" ShapeID="_x0000_i1152" DrawAspect="Content" ObjectID="_1706715663" r:id="rId41"/>
         </w:object>
       </w:r>
     </w:p>
@@ -4246,11 +6379,12 @@
       <w:pPr>
         <w:pStyle w:val="berschrift1"/>
       </w:pPr>
-      <w:bookmarkStart w:id="35" w:name="_Toc96007559"/>
-      <w:r>
+      <w:bookmarkStart w:id="47" w:name="_Toc96101900"/>
+      <w:r>
+        <w:lastRenderedPageBreak/>
         <w:t>Fazit</w:t>
       </w:r>
-      <w:bookmarkEnd w:id="35"/>
+      <w:bookmarkEnd w:id="47"/>
     </w:p>
     <w:p/>
     <w:p>
@@ -4262,19 +6396,19 @@
       <w:pPr>
         <w:pStyle w:val="berschrift1"/>
       </w:pPr>
-      <w:bookmarkStart w:id="36" w:name="_Toc96007560"/>
+      <w:bookmarkStart w:id="48" w:name="_Toc96101901"/>
       <w:r>
         <w:lastRenderedPageBreak/>
         <w:t>Quellen</w:t>
       </w:r>
-      <w:bookmarkEnd w:id="36"/>
+      <w:bookmarkEnd w:id="48"/>
     </w:p>
     <w:p>
       <w:r>
         <w:t>Code</w:t>
       </w:r>
     </w:p>
-    <w:bookmarkStart w:id="37" w:name="_Hlk94540720"/>
+    <w:bookmarkStart w:id="49" w:name="_Hlk94540720"/>
     <w:p>
       <w:pPr>
         <w:pStyle w:val="Listenabsatz"/>
@@ -4304,7 +6438,7 @@
         </w:rPr>
         <w:fldChar w:fldCharType="end"/>
       </w:r>
-      <w:bookmarkEnd w:id="37"/>
+      <w:bookmarkEnd w:id="49"/>
     </w:p>
     <w:p>
       <w:pPr>
@@ -4323,7 +6457,7 @@
           <w:numId w:val="1"/>
         </w:numPr>
       </w:pPr>
-      <w:hyperlink r:id="rId30" w:history="1">
+      <w:hyperlink r:id="rId42" w:history="1">
         <w:r>
           <w:rPr>
             <w:rStyle w:val="Hyperlink"/>
@@ -4345,7 +6479,7 @@
           <w:u w:val="none"/>
         </w:rPr>
       </w:pPr>
-      <w:hyperlink r:id="rId31" w:history="1">
+      <w:hyperlink r:id="rId43" w:history="1">
         <w:r>
           <w:rPr>
             <w:rStyle w:val="Hyperlink"/>
@@ -4367,7 +6501,7 @@
           <w:u w:val="none"/>
         </w:rPr>
       </w:pPr>
-      <w:hyperlink r:id="rId32" w:anchor="usage" w:history="1">
+      <w:hyperlink r:id="rId44" w:anchor="usage" w:history="1">
         <w:r>
           <w:rPr>
             <w:rStyle w:val="Hyperlink"/>
@@ -4384,12 +6518,24 @@
           <w:numId w:val="1"/>
         </w:numPr>
       </w:pPr>
-      <w:hyperlink r:id="rId33" w:history="1">
+      <w:hyperlink r:id="rId45" w:history="1">
         <w:r>
           <w:rPr>
             <w:rStyle w:val="Hyperlink"/>
           </w:rPr>
-          <w:t>https://medium.com/kayvan-kaseb/some-best-practices-in-using-android-notification-a957f9245278</w:t>
+          <w:t>https://medium.com/kay</w:t>
+        </w:r>
+        <w:r>
+          <w:rPr>
+            <w:rStyle w:val="Hyperlink"/>
+          </w:rPr>
+          <w:t>v</w:t>
+        </w:r>
+        <w:r>
+          <w:rPr>
+            <w:rStyle w:val="Hyperlink"/>
+          </w:rPr>
+          <w:t>an-kaseb/some-best-practices-in-using-android-notification-a957f9245278</w:t>
         </w:r>
       </w:hyperlink>
     </w:p>
@@ -4401,19 +6547,37 @@
           <w:numId w:val="1"/>
         </w:numPr>
       </w:pPr>
+      <w:hyperlink r:id="rId46" w:history="1">
+        <w:r>
+          <w:rPr>
+            <w:rStyle w:val="Hyperlink"/>
+          </w:rPr>
+          <w:t>https://onesignal.com/blog/6-best-practices-for-push-notifications/</w:t>
+        </w:r>
+      </w:hyperlink>
+    </w:p>
+    <w:p>
+      <w:pPr>
+        <w:pStyle w:val="Listenabsatz"/>
+        <w:numPr>
+          <w:ilvl w:val="0"/>
+          <w:numId w:val="1"/>
+        </w:numPr>
+      </w:pPr>
     </w:p>
     <w:p>
       <w:pPr>
         <w:pStyle w:val="berschrift2"/>
       </w:pPr>
-      <w:bookmarkStart w:id="38" w:name="_Toc96007561"/>
+      <w:bookmarkStart w:id="50" w:name="_Toc96101902"/>
       <w:r>
         <w:t>Abbildungen</w:t>
       </w:r>
-      <w:bookmarkEnd w:id="38"/>
+      <w:bookmarkEnd w:id="50"/>
     </w:p>
     <w:p/>
     <w:sectPr>
+      <w:footerReference w:type="default" r:id="rId47"/>
       <w:pgSz w:w="11906" w:h="16838"/>
       <w:pgMar w:top="1440" w:right="1077" w:bottom="851" w:left="1077" w:header="709" w:footer="709" w:gutter="0"/>
       <w:pgNumType w:start="0"/>
@@ -4423,6 +6587,98 @@
     </w:sectPr>
   </w:body>
 </w:document>
+</file>
+
+<file path=word/endnotes.xml><?xml version="1.0" encoding="utf-8"?>
+<w:endnotes xmlns:wpc="http://schemas.microsoft.com/office/word/2010/wordprocessingCanvas" xmlns:cx="http://schemas.microsoft.com/office/drawing/2014/chartex" xmlns:cx1="http://schemas.microsoft.com/office/drawing/2015/9/8/chartex" xmlns:cx2="http://schemas.microsoft.com/office/drawing/2015/10/21/chartex" xmlns:cx3="http://schemas.microsoft.com/office/drawing/2016/5/9/chartex" xmlns:cx4="http://schemas.microsoft.com/office/drawing/2016/5/10/chartex" xmlns:cx5="http://schemas.microsoft.com/office/drawing/2016/5/11/chartex" xmlns:cx6="http://schemas.microsoft.com/office/drawing/2016/5/12/chartex" xmlns:cx7="http://schemas.microsoft.com/office/drawing/2016/5/13/chartex" xmlns:cx8="http://schemas.microsoft.com/office/drawing/2016/5/14/chartex" xmlns:mc="http://schemas.openxmlformats.org/markup-compatibility/2006" xmlns:aink="http://schemas.microsoft.com/office/drawing/2016/ink" xmlns:am3d="http://schemas.microsoft.com/office/drawing/2017/model3d" xmlns:o="urn:schemas-microsoft-com:office:office" xmlns:r="http://schemas.openxmlformats.org/officeDocument/2006/relationships" xmlns:m="http://schemas.openxmlformats.org/officeDocument/2006/math" xmlns:v="urn:schemas-microsoft-com:vml" xmlns:wp14="http://schemas.microsoft.com/office/word/2010/wordprocessingDrawing" xmlns:wp="http://schemas.openxmlformats.org/drawingml/2006/wordprocessingDrawing" xmlns:w10="urn:schemas-microsoft-com:office:word" xmlns:w="http://schemas.openxmlformats.org/wordprocessingml/2006/main" xmlns:w14="http://schemas.microsoft.com/office/word/2010/wordml" xmlns:w15="http://schemas.microsoft.com/office/word/2012/wordml" xmlns:w16cex="http://schemas.microsoft.com/office/word/2018/wordml/cex" xmlns:w16cid="http://schemas.microsoft.com/office/word/2016/wordml/cid" xmlns:w16="http://schemas.microsoft.com/office/word/2018/wordml" xmlns:w16sdtdh="http://schemas.microsoft.com/office/word/2020/wordml/sdtdatahash" xmlns:w16se="http://schemas.microsoft.com/office/word/2015/wordml/symex" xmlns:wpg="http://schemas.microsoft.com/office/word/2010/wordprocessingGroup" xmlns:wpi="http://schemas.microsoft.com/office/word/2010/wordprocessingInk" xmlns:wne="http://schemas.microsoft.com/office/word/2006/wordml" xmlns:wps="http://schemas.microsoft.com/office/word/2010/wordprocessingShape" mc:Ignorable="w14 w15 w16se w16cid w16 w16cex w16sdtdh wp14">
+  <w:endnote w:type="separator" w:id="-1">
+    <w:p>
+      <w:pPr>
+        <w:spacing w:after="0" w:line="240" w:lineRule="auto"/>
+      </w:pPr>
+      <w:r>
+        <w:separator/>
+      </w:r>
+    </w:p>
+  </w:endnote>
+  <w:endnote w:type="continuationSeparator" w:id="0">
+    <w:p>
+      <w:pPr>
+        <w:spacing w:after="0" w:line="240" w:lineRule="auto"/>
+      </w:pPr>
+      <w:r>
+        <w:continuationSeparator/>
+      </w:r>
+    </w:p>
+  </w:endnote>
+</w:endnotes>
+</file>
+
+<file path=word/footer1.xml><?xml version="1.0" encoding="utf-8"?>
+<w:ftr xmlns:wpc="http://schemas.microsoft.com/office/word/2010/wordprocessingCanvas" xmlns:cx="http://schemas.microsoft.com/office/drawing/2014/chartex" xmlns:cx1="http://schemas.microsoft.com/office/drawing/2015/9/8/chartex" xmlns:cx2="http://schemas.microsoft.com/office/drawing/2015/10/21/chartex" xmlns:cx3="http://schemas.microsoft.com/office/drawing/2016/5/9/chartex" xmlns:cx4="http://schemas.microsoft.com/office/drawing/2016/5/10/chartex" xmlns:cx5="http://schemas.microsoft.com/office/drawing/2016/5/11/chartex" xmlns:cx6="http://schemas.microsoft.com/office/drawing/2016/5/12/chartex" xmlns:cx7="http://schemas.microsoft.com/office/drawing/2016/5/13/chartex" xmlns:cx8="http://schemas.microsoft.com/office/drawing/2016/5/14/chartex" xmlns:mc="http://schemas.openxmlformats.org/markup-compatibility/2006" xmlns:aink="http://schemas.microsoft.com/office/drawing/2016/ink" xmlns:am3d="http://schemas.microsoft.com/office/drawing/2017/model3d" xmlns:o="urn:schemas-microsoft-com:office:office" xmlns:r="http://schemas.openxmlformats.org/officeDocument/2006/relationships" xmlns:m="http://schemas.openxmlformats.org/officeDocument/2006/math" xmlns:v="urn:schemas-microsoft-com:vml" xmlns:wp14="http://schemas.microsoft.com/office/word/2010/wordprocessingDrawing" xmlns:wp="http://schemas.openxmlformats.org/drawingml/2006/wordprocessingDrawing" xmlns:w10="urn:schemas-microsoft-com:office:word" xmlns:w="http://schemas.openxmlformats.org/wordprocessingml/2006/main" xmlns:w14="http://schemas.microsoft.com/office/word/2010/wordml" xmlns:w15="http://schemas.microsoft.com/office/word/2012/wordml" xmlns:w16cex="http://schemas.microsoft.com/office/word/2018/wordml/cex" xmlns:w16cid="http://schemas.microsoft.com/office/word/2016/wordml/cid" xmlns:w16="http://schemas.microsoft.com/office/word/2018/wordml" xmlns:w16sdtdh="http://schemas.microsoft.com/office/word/2020/wordml/sdtdatahash" xmlns:w16se="http://schemas.microsoft.com/office/word/2015/wordml/symex" xmlns:wpg="http://schemas.microsoft.com/office/word/2010/wordprocessingGroup" xmlns:wpi="http://schemas.microsoft.com/office/word/2010/wordprocessingInk" xmlns:wne="http://schemas.microsoft.com/office/word/2006/wordml" xmlns:wps="http://schemas.microsoft.com/office/word/2010/wordprocessingShape" mc:Ignorable="w14 w15 w16se w16cid w16 w16cex w16sdtdh wp14">
+  <w:sdt>
+    <w:sdtPr>
+      <w:id w:val="-851720639"/>
+      <w:docPartObj>
+        <w:docPartGallery w:val="Page Numbers (Bottom of Page)"/>
+        <w:docPartUnique/>
+      </w:docPartObj>
+    </w:sdtPr>
+    <w:sdtContent>
+      <w:p>
+        <w:pPr>
+          <w:pStyle w:val="Fuzeile"/>
+          <w:jc w:val="right"/>
+        </w:pPr>
+        <w:r>
+          <w:fldChar w:fldCharType="begin"/>
+        </w:r>
+        <w:r>
+          <w:instrText>PAGE   \* MERGEFORMAT</w:instrText>
+        </w:r>
+        <w:r>
+          <w:fldChar w:fldCharType="separate"/>
+        </w:r>
+        <w:r>
+          <w:t>2</w:t>
+        </w:r>
+        <w:r>
+          <w:fldChar w:fldCharType="end"/>
+        </w:r>
+      </w:p>
+    </w:sdtContent>
+  </w:sdt>
+  <w:p>
+    <w:pPr>
+      <w:pStyle w:val="Fuzeile"/>
+    </w:pPr>
+  </w:p>
+</w:ftr>
+</file>
+
+<file path=word/footnotes.xml><?xml version="1.0" encoding="utf-8"?>
+<w:footnotes xmlns:wpc="http://schemas.microsoft.com/office/word/2010/wordprocessingCanvas" xmlns:cx="http://schemas.microsoft.com/office/drawing/2014/chartex" xmlns:cx1="http://schemas.microsoft.com/office/drawing/2015/9/8/chartex" xmlns:cx2="http://schemas.microsoft.com/office/drawing/2015/10/21/chartex" xmlns:cx3="http://schemas.microsoft.com/office/drawing/2016/5/9/chartex" xmlns:cx4="http://schemas.microsoft.com/office/drawing/2016/5/10/chartex" xmlns:cx5="http://schemas.microsoft.com/office/drawing/2016/5/11/chartex" xmlns:cx6="http://schemas.microsoft.com/office/drawing/2016/5/12/chartex" xmlns:cx7="http://schemas.microsoft.com/office/drawing/2016/5/13/chartex" xmlns:cx8="http://schemas.microsoft.com/office/drawing/2016/5/14/chartex" xmlns:mc="http://schemas.openxmlformats.org/markup-compatibility/2006" xmlns:aink="http://schemas.microsoft.com/office/drawing/2016/ink" xmlns:am3d="http://schemas.microsoft.com/office/drawing/2017/model3d" xmlns:o="urn:schemas-microsoft-com:office:office" xmlns:r="http://schemas.openxmlformats.org/officeDocument/2006/relationships" xmlns:m="http://schemas.openxmlformats.org/officeDocument/2006/math" xmlns:v="urn:schemas-microsoft-com:vml" xmlns:wp14="http://schemas.microsoft.com/office/word/2010/wordprocessingDrawing" xmlns:wp="http://schemas.openxmlformats.org/drawingml/2006/wordprocessingDrawing" xmlns:w10="urn:schemas-microsoft-com:office:word" xmlns:w="http://schemas.openxmlformats.org/wordprocessingml/2006/main" xmlns:w14="http://schemas.microsoft.com/office/word/2010/wordml" xmlns:w15="http://schemas.microsoft.com/office/word/2012/wordml" xmlns:w16cex="http://schemas.microsoft.com/office/word/2018/wordml/cex" xmlns:w16cid="http://schemas.microsoft.com/office/word/2016/wordml/cid" xmlns:w16="http://schemas.microsoft.com/office/word/2018/wordml" xmlns:w16sdtdh="http://schemas.microsoft.com/office/word/2020/wordml/sdtdatahash" xmlns:w16se="http://schemas.microsoft.com/office/word/2015/wordml/symex" xmlns:wpg="http://schemas.microsoft.com/office/word/2010/wordprocessingGroup" xmlns:wpi="http://schemas.microsoft.com/office/word/2010/wordprocessingInk" xmlns:wne="http://schemas.microsoft.com/office/word/2006/wordml" xmlns:wps="http://schemas.microsoft.com/office/word/2010/wordprocessingShape" mc:Ignorable="w14 w15 w16se w16cid w16 w16cex w16sdtdh wp14">
+  <w:footnote w:type="separator" w:id="-1">
+    <w:p>
+      <w:pPr>
+        <w:spacing w:after="0" w:line="240" w:lineRule="auto"/>
+      </w:pPr>
+      <w:r>
+        <w:separator/>
+      </w:r>
+    </w:p>
+  </w:footnote>
+  <w:footnote w:type="continuationSeparator" w:id="0">
+    <w:p>
+      <w:pPr>
+        <w:spacing w:after="0" w:line="240" w:lineRule="auto"/>
+      </w:pPr>
+      <w:r>
+        <w:continuationSeparator/>
+      </w:r>
+    </w:p>
+  </w:footnote>
+</w:footnotes>
 </file>
 
 <file path=word/numbering.xml><?xml version="1.0" encoding="utf-8"?>
@@ -4517,6 +6773,119 @@
     </w:lvl>
   </w:abstractNum>
   <w:abstractNum w:abstractNumId="1" w15:restartNumberingAfterBreak="0">
+    <w:nsid w:val="38152EAD"/>
+    <w:multiLevelType w:val="hybridMultilevel"/>
+    <w:tmpl w:val="BCF6B158"/>
+    <w:lvl w:ilvl="0" w:tplc="04070001">
+      <w:start w:val="1"/>
+      <w:numFmt w:val="bullet"/>
+      <w:lvlText w:val=""/>
+      <w:lvlJc w:val="left"/>
+      <w:pPr>
+        <w:ind w:left="720" w:hanging="360"/>
+      </w:pPr>
+      <w:rPr>
+        <w:rFonts w:ascii="Symbol" w:hAnsi="Symbol" w:hint="default"/>
+      </w:rPr>
+    </w:lvl>
+    <w:lvl w:ilvl="1" w:tplc="04070003" w:tentative="1">
+      <w:start w:val="1"/>
+      <w:numFmt w:val="bullet"/>
+      <w:lvlText w:val="o"/>
+      <w:lvlJc w:val="left"/>
+      <w:pPr>
+        <w:ind w:left="1440" w:hanging="360"/>
+      </w:pPr>
+      <w:rPr>
+        <w:rFonts w:ascii="Courier New" w:hAnsi="Courier New" w:cs="Courier New" w:hint="default"/>
+      </w:rPr>
+    </w:lvl>
+    <w:lvl w:ilvl="2" w:tplc="04070005" w:tentative="1">
+      <w:start w:val="1"/>
+      <w:numFmt w:val="bullet"/>
+      <w:lvlText w:val=""/>
+      <w:lvlJc w:val="left"/>
+      <w:pPr>
+        <w:ind w:left="2160" w:hanging="360"/>
+      </w:pPr>
+      <w:rPr>
+        <w:rFonts w:ascii="Wingdings" w:hAnsi="Wingdings" w:hint="default"/>
+      </w:rPr>
+    </w:lvl>
+    <w:lvl w:ilvl="3" w:tplc="04070001" w:tentative="1">
+      <w:start w:val="1"/>
+      <w:numFmt w:val="bullet"/>
+      <w:lvlText w:val=""/>
+      <w:lvlJc w:val="left"/>
+      <w:pPr>
+        <w:ind w:left="2880" w:hanging="360"/>
+      </w:pPr>
+      <w:rPr>
+        <w:rFonts w:ascii="Symbol" w:hAnsi="Symbol" w:hint="default"/>
+      </w:rPr>
+    </w:lvl>
+    <w:lvl w:ilvl="4" w:tplc="04070003" w:tentative="1">
+      <w:start w:val="1"/>
+      <w:numFmt w:val="bullet"/>
+      <w:lvlText w:val="o"/>
+      <w:lvlJc w:val="left"/>
+      <w:pPr>
+        <w:ind w:left="3600" w:hanging="360"/>
+      </w:pPr>
+      <w:rPr>
+        <w:rFonts w:ascii="Courier New" w:hAnsi="Courier New" w:cs="Courier New" w:hint="default"/>
+      </w:rPr>
+    </w:lvl>
+    <w:lvl w:ilvl="5" w:tplc="04070005" w:tentative="1">
+      <w:start w:val="1"/>
+      <w:numFmt w:val="bullet"/>
+      <w:lvlText w:val=""/>
+      <w:lvlJc w:val="left"/>
+      <w:pPr>
+        <w:ind w:left="4320" w:hanging="360"/>
+      </w:pPr>
+      <w:rPr>
+        <w:rFonts w:ascii="Wingdings" w:hAnsi="Wingdings" w:hint="default"/>
+      </w:rPr>
+    </w:lvl>
+    <w:lvl w:ilvl="6" w:tplc="04070001" w:tentative="1">
+      <w:start w:val="1"/>
+      <w:numFmt w:val="bullet"/>
+      <w:lvlText w:val=""/>
+      <w:lvlJc w:val="left"/>
+      <w:pPr>
+        <w:ind w:left="5040" w:hanging="360"/>
+      </w:pPr>
+      <w:rPr>
+        <w:rFonts w:ascii="Symbol" w:hAnsi="Symbol" w:hint="default"/>
+      </w:rPr>
+    </w:lvl>
+    <w:lvl w:ilvl="7" w:tplc="04070003" w:tentative="1">
+      <w:start w:val="1"/>
+      <w:numFmt w:val="bullet"/>
+      <w:lvlText w:val="o"/>
+      <w:lvlJc w:val="left"/>
+      <w:pPr>
+        <w:ind w:left="5760" w:hanging="360"/>
+      </w:pPr>
+      <w:rPr>
+        <w:rFonts w:ascii="Courier New" w:hAnsi="Courier New" w:cs="Courier New" w:hint="default"/>
+      </w:rPr>
+    </w:lvl>
+    <w:lvl w:ilvl="8" w:tplc="04070005" w:tentative="1">
+      <w:start w:val="1"/>
+      <w:numFmt w:val="bullet"/>
+      <w:lvlText w:val=""/>
+      <w:lvlJc w:val="left"/>
+      <w:pPr>
+        <w:ind w:left="6480" w:hanging="360"/>
+      </w:pPr>
+      <w:rPr>
+        <w:rFonts w:ascii="Wingdings" w:hAnsi="Wingdings" w:hint="default"/>
+      </w:rPr>
+    </w:lvl>
+  </w:abstractNum>
+  <w:abstractNum w:abstractNumId="2" w15:restartNumberingAfterBreak="0">
     <w:nsid w:val="387C2D86"/>
     <w:multiLevelType w:val="hybridMultilevel"/>
     <w:tmpl w:val="64DE01E6"/>
@@ -4629,7 +6998,7 @@
       </w:rPr>
     </w:lvl>
   </w:abstractNum>
-  <w:abstractNum w:abstractNumId="2" w15:restartNumberingAfterBreak="0">
+  <w:abstractNum w:abstractNumId="3" w15:restartNumberingAfterBreak="0">
     <w:nsid w:val="453A0F5F"/>
     <w:multiLevelType w:val="hybridMultilevel"/>
     <w:tmpl w:val="B26C81E8"/>
@@ -4718,7 +7087,7 @@
       </w:pPr>
     </w:lvl>
   </w:abstractNum>
-  <w:abstractNum w:abstractNumId="3" w15:restartNumberingAfterBreak="0">
+  <w:abstractNum w:abstractNumId="4" w15:restartNumberingAfterBreak="0">
     <w:nsid w:val="46DA4AE5"/>
     <w:multiLevelType w:val="hybridMultilevel"/>
     <w:tmpl w:val="0EFE85A8"/>
@@ -4807,7 +7176,120 @@
       </w:pPr>
     </w:lvl>
   </w:abstractNum>
-  <w:abstractNum w:abstractNumId="4" w15:restartNumberingAfterBreak="0">
+  <w:abstractNum w:abstractNumId="5" w15:restartNumberingAfterBreak="0">
+    <w:nsid w:val="65AA6D1A"/>
+    <w:multiLevelType w:val="hybridMultilevel"/>
+    <w:tmpl w:val="AA285B84"/>
+    <w:lvl w:ilvl="0" w:tplc="04070001">
+      <w:start w:val="1"/>
+      <w:numFmt w:val="bullet"/>
+      <w:lvlText w:val=""/>
+      <w:lvlJc w:val="left"/>
+      <w:pPr>
+        <w:ind w:left="720" w:hanging="360"/>
+      </w:pPr>
+      <w:rPr>
+        <w:rFonts w:ascii="Symbol" w:hAnsi="Symbol" w:hint="default"/>
+      </w:rPr>
+    </w:lvl>
+    <w:lvl w:ilvl="1" w:tplc="04070003" w:tentative="1">
+      <w:start w:val="1"/>
+      <w:numFmt w:val="bullet"/>
+      <w:lvlText w:val="o"/>
+      <w:lvlJc w:val="left"/>
+      <w:pPr>
+        <w:ind w:left="1440" w:hanging="360"/>
+      </w:pPr>
+      <w:rPr>
+        <w:rFonts w:ascii="Courier New" w:hAnsi="Courier New" w:cs="Courier New" w:hint="default"/>
+      </w:rPr>
+    </w:lvl>
+    <w:lvl w:ilvl="2" w:tplc="04070005" w:tentative="1">
+      <w:start w:val="1"/>
+      <w:numFmt w:val="bullet"/>
+      <w:lvlText w:val=""/>
+      <w:lvlJc w:val="left"/>
+      <w:pPr>
+        <w:ind w:left="2160" w:hanging="360"/>
+      </w:pPr>
+      <w:rPr>
+        <w:rFonts w:ascii="Wingdings" w:hAnsi="Wingdings" w:hint="default"/>
+      </w:rPr>
+    </w:lvl>
+    <w:lvl w:ilvl="3" w:tplc="04070001" w:tentative="1">
+      <w:start w:val="1"/>
+      <w:numFmt w:val="bullet"/>
+      <w:lvlText w:val=""/>
+      <w:lvlJc w:val="left"/>
+      <w:pPr>
+        <w:ind w:left="2880" w:hanging="360"/>
+      </w:pPr>
+      <w:rPr>
+        <w:rFonts w:ascii="Symbol" w:hAnsi="Symbol" w:hint="default"/>
+      </w:rPr>
+    </w:lvl>
+    <w:lvl w:ilvl="4" w:tplc="04070003" w:tentative="1">
+      <w:start w:val="1"/>
+      <w:numFmt w:val="bullet"/>
+      <w:lvlText w:val="o"/>
+      <w:lvlJc w:val="left"/>
+      <w:pPr>
+        <w:ind w:left="3600" w:hanging="360"/>
+      </w:pPr>
+      <w:rPr>
+        <w:rFonts w:ascii="Courier New" w:hAnsi="Courier New" w:cs="Courier New" w:hint="default"/>
+      </w:rPr>
+    </w:lvl>
+    <w:lvl w:ilvl="5" w:tplc="04070005" w:tentative="1">
+      <w:start w:val="1"/>
+      <w:numFmt w:val="bullet"/>
+      <w:lvlText w:val=""/>
+      <w:lvlJc w:val="left"/>
+      <w:pPr>
+        <w:ind w:left="4320" w:hanging="360"/>
+      </w:pPr>
+      <w:rPr>
+        <w:rFonts w:ascii="Wingdings" w:hAnsi="Wingdings" w:hint="default"/>
+      </w:rPr>
+    </w:lvl>
+    <w:lvl w:ilvl="6" w:tplc="04070001" w:tentative="1">
+      <w:start w:val="1"/>
+      <w:numFmt w:val="bullet"/>
+      <w:lvlText w:val=""/>
+      <w:lvlJc w:val="left"/>
+      <w:pPr>
+        <w:ind w:left="5040" w:hanging="360"/>
+      </w:pPr>
+      <w:rPr>
+        <w:rFonts w:ascii="Symbol" w:hAnsi="Symbol" w:hint="default"/>
+      </w:rPr>
+    </w:lvl>
+    <w:lvl w:ilvl="7" w:tplc="04070003" w:tentative="1">
+      <w:start w:val="1"/>
+      <w:numFmt w:val="bullet"/>
+      <w:lvlText w:val="o"/>
+      <w:lvlJc w:val="left"/>
+      <w:pPr>
+        <w:ind w:left="5760" w:hanging="360"/>
+      </w:pPr>
+      <w:rPr>
+        <w:rFonts w:ascii="Courier New" w:hAnsi="Courier New" w:cs="Courier New" w:hint="default"/>
+      </w:rPr>
+    </w:lvl>
+    <w:lvl w:ilvl="8" w:tplc="04070005" w:tentative="1">
+      <w:start w:val="1"/>
+      <w:numFmt w:val="bullet"/>
+      <w:lvlText w:val=""/>
+      <w:lvlJc w:val="left"/>
+      <w:pPr>
+        <w:ind w:left="6480" w:hanging="360"/>
+      </w:pPr>
+      <w:rPr>
+        <w:rFonts w:ascii="Wingdings" w:hAnsi="Wingdings" w:hint="default"/>
+      </w:rPr>
+    </w:lvl>
+  </w:abstractNum>
+  <w:abstractNum w:abstractNumId="6" w15:restartNumberingAfterBreak="0">
     <w:nsid w:val="6DEC3CBF"/>
     <w:multiLevelType w:val="hybridMultilevel"/>
     <w:tmpl w:val="76EE269A"/>
@@ -4919,20 +7401,142 @@
       </w:rPr>
     </w:lvl>
   </w:abstractNum>
+  <w:abstractNum w:abstractNumId="7" w15:restartNumberingAfterBreak="0">
+    <w:nsid w:val="76A03BF8"/>
+    <w:multiLevelType w:val="hybridMultilevel"/>
+    <w:tmpl w:val="C7188D24"/>
+    <w:lvl w:ilvl="0" w:tplc="04070001">
+      <w:start w:val="1"/>
+      <w:numFmt w:val="bullet"/>
+      <w:lvlText w:val=""/>
+      <w:lvlJc w:val="left"/>
+      <w:pPr>
+        <w:ind w:left="720" w:hanging="360"/>
+      </w:pPr>
+      <w:rPr>
+        <w:rFonts w:ascii="Symbol" w:hAnsi="Symbol" w:hint="default"/>
+      </w:rPr>
+    </w:lvl>
+    <w:lvl w:ilvl="1" w:tplc="04070003" w:tentative="1">
+      <w:start w:val="1"/>
+      <w:numFmt w:val="bullet"/>
+      <w:lvlText w:val="o"/>
+      <w:lvlJc w:val="left"/>
+      <w:pPr>
+        <w:ind w:left="1440" w:hanging="360"/>
+      </w:pPr>
+      <w:rPr>
+        <w:rFonts w:ascii="Courier New" w:hAnsi="Courier New" w:cs="Courier New" w:hint="default"/>
+      </w:rPr>
+    </w:lvl>
+    <w:lvl w:ilvl="2" w:tplc="04070005" w:tentative="1">
+      <w:start w:val="1"/>
+      <w:numFmt w:val="bullet"/>
+      <w:lvlText w:val=""/>
+      <w:lvlJc w:val="left"/>
+      <w:pPr>
+        <w:ind w:left="2160" w:hanging="360"/>
+      </w:pPr>
+      <w:rPr>
+        <w:rFonts w:ascii="Wingdings" w:hAnsi="Wingdings" w:hint="default"/>
+      </w:rPr>
+    </w:lvl>
+    <w:lvl w:ilvl="3" w:tplc="04070001" w:tentative="1">
+      <w:start w:val="1"/>
+      <w:numFmt w:val="bullet"/>
+      <w:lvlText w:val=""/>
+      <w:lvlJc w:val="left"/>
+      <w:pPr>
+        <w:ind w:left="2880" w:hanging="360"/>
+      </w:pPr>
+      <w:rPr>
+        <w:rFonts w:ascii="Symbol" w:hAnsi="Symbol" w:hint="default"/>
+      </w:rPr>
+    </w:lvl>
+    <w:lvl w:ilvl="4" w:tplc="04070003" w:tentative="1">
+      <w:start w:val="1"/>
+      <w:numFmt w:val="bullet"/>
+      <w:lvlText w:val="o"/>
+      <w:lvlJc w:val="left"/>
+      <w:pPr>
+        <w:ind w:left="3600" w:hanging="360"/>
+      </w:pPr>
+      <w:rPr>
+        <w:rFonts w:ascii="Courier New" w:hAnsi="Courier New" w:cs="Courier New" w:hint="default"/>
+      </w:rPr>
+    </w:lvl>
+    <w:lvl w:ilvl="5" w:tplc="04070005" w:tentative="1">
+      <w:start w:val="1"/>
+      <w:numFmt w:val="bullet"/>
+      <w:lvlText w:val=""/>
+      <w:lvlJc w:val="left"/>
+      <w:pPr>
+        <w:ind w:left="4320" w:hanging="360"/>
+      </w:pPr>
+      <w:rPr>
+        <w:rFonts w:ascii="Wingdings" w:hAnsi="Wingdings" w:hint="default"/>
+      </w:rPr>
+    </w:lvl>
+    <w:lvl w:ilvl="6" w:tplc="04070001" w:tentative="1">
+      <w:start w:val="1"/>
+      <w:numFmt w:val="bullet"/>
+      <w:lvlText w:val=""/>
+      <w:lvlJc w:val="left"/>
+      <w:pPr>
+        <w:ind w:left="5040" w:hanging="360"/>
+      </w:pPr>
+      <w:rPr>
+        <w:rFonts w:ascii="Symbol" w:hAnsi="Symbol" w:hint="default"/>
+      </w:rPr>
+    </w:lvl>
+    <w:lvl w:ilvl="7" w:tplc="04070003" w:tentative="1">
+      <w:start w:val="1"/>
+      <w:numFmt w:val="bullet"/>
+      <w:lvlText w:val="o"/>
+      <w:lvlJc w:val="left"/>
+      <w:pPr>
+        <w:ind w:left="5760" w:hanging="360"/>
+      </w:pPr>
+      <w:rPr>
+        <w:rFonts w:ascii="Courier New" w:hAnsi="Courier New" w:cs="Courier New" w:hint="default"/>
+      </w:rPr>
+    </w:lvl>
+    <w:lvl w:ilvl="8" w:tplc="04070005" w:tentative="1">
+      <w:start w:val="1"/>
+      <w:numFmt w:val="bullet"/>
+      <w:lvlText w:val=""/>
+      <w:lvlJc w:val="left"/>
+      <w:pPr>
+        <w:ind w:left="6480" w:hanging="360"/>
+      </w:pPr>
+      <w:rPr>
+        <w:rFonts w:ascii="Wingdings" w:hAnsi="Wingdings" w:hint="default"/>
+      </w:rPr>
+    </w:lvl>
+  </w:abstractNum>
   <w:num w:numId="1">
+    <w:abstractNumId w:val="6"/>
+  </w:num>
+  <w:num w:numId="2">
     <w:abstractNumId w:val="4"/>
   </w:num>
-  <w:num w:numId="2">
-    <w:abstractNumId w:val="3"/>
-  </w:num>
   <w:num w:numId="3">
-    <w:abstractNumId w:val="1"/>
+    <w:abstractNumId w:val="2"/>
   </w:num>
   <w:num w:numId="4">
-    <w:abstractNumId w:val="2"/>
+    <w:abstractNumId w:val="3"/>
   </w:num>
   <w:num w:numId="5">
     <w:abstractNumId w:val="0"/>
+  </w:num>
+  <w:num w:numId="6">
+    <w:abstractNumId w:val="7"/>
+  </w:num>
+  <w:num w:numId="7">
+    <w:abstractNumId w:val="5"/>
+  </w:num>
+  <w:num w:numId="8">
+    <w:abstractNumId w:val="1"/>
   </w:num>
 </w:numbering>
 </file>
@@ -5343,11 +7947,11 @@
     <w:link w:val="berschrift1Zchn"/>
     <w:uiPriority w:val="9"/>
     <w:qFormat/>
-    <w:rsid w:val="00965808"/>
+    <w:rsid w:val="00B25F3D"/>
     <w:pPr>
       <w:keepNext/>
       <w:keepLines/>
-      <w:spacing w:before="240" w:after="0"/>
+      <w:spacing w:before="240" w:after="120"/>
       <w:outlineLvl w:val="0"/>
     </w:pPr>
     <w:rPr>
@@ -5404,7 +8008,6 @@
   <w:style w:type="character" w:default="1" w:styleId="Absatz-Standardschriftart">
     <w:name w:val="Default Paragraph Font"/>
     <w:uiPriority w:val="1"/>
-    <w:semiHidden/>
     <w:unhideWhenUsed/>
   </w:style>
   <w:style w:type="table" w:default="1" w:styleId="NormaleTabelle">
@@ -5433,7 +8036,7 @@
     <w:basedOn w:val="Absatz-Standardschriftart"/>
     <w:link w:val="berschrift1"/>
     <w:uiPriority w:val="9"/>
-    <w:rsid w:val="00965808"/>
+    <w:rsid w:val="00B25F3D"/>
     <w:rPr>
       <w:rFonts w:asciiTheme="majorHAnsi" w:eastAsiaTheme="majorEastAsia" w:hAnsiTheme="majorHAnsi" w:cstheme="majorBidi"/>
       <w:color w:val="9D3511" w:themeColor="accent1" w:themeShade="BF"/>
@@ -5620,6 +8223,80 @@
       <w:rFonts w:eastAsiaTheme="minorEastAsia"/>
       <w:lang w:eastAsia="de-DE"/>
     </w:rPr>
+  </w:style>
+  <w:style w:type="paragraph" w:styleId="HTMLVorformatiert">
+    <w:name w:val="HTML Preformatted"/>
+    <w:basedOn w:val="Standard"/>
+    <w:link w:val="HTMLVorformatiertZchn"/>
+    <w:uiPriority w:val="99"/>
+    <w:semiHidden/>
+    <w:unhideWhenUsed/>
+    <w:rsid w:val="0083508B"/>
+    <w:pPr>
+      <w:spacing w:after="0" w:line="240" w:lineRule="auto"/>
+    </w:pPr>
+    <w:rPr>
+      <w:rFonts w:ascii="Consolas" w:hAnsi="Consolas"/>
+      <w:sz w:val="20"/>
+      <w:szCs w:val="20"/>
+    </w:rPr>
+  </w:style>
+  <w:style w:type="character" w:customStyle="1" w:styleId="HTMLVorformatiertZchn">
+    <w:name w:val="HTML Vorformatiert Zchn"/>
+    <w:basedOn w:val="Absatz-Standardschriftart"/>
+    <w:link w:val="HTMLVorformatiert"/>
+    <w:uiPriority w:val="99"/>
+    <w:semiHidden/>
+    <w:rsid w:val="0083508B"/>
+    <w:rPr>
+      <w:rFonts w:ascii="Consolas" w:hAnsi="Consolas"/>
+      <w:sz w:val="20"/>
+      <w:szCs w:val="20"/>
+    </w:rPr>
+  </w:style>
+  <w:style w:type="paragraph" w:styleId="Kopfzeile">
+    <w:name w:val="header"/>
+    <w:basedOn w:val="Standard"/>
+    <w:link w:val="KopfzeileZchn"/>
+    <w:uiPriority w:val="99"/>
+    <w:unhideWhenUsed/>
+    <w:rsid w:val="008F7F77"/>
+    <w:pPr>
+      <w:tabs>
+        <w:tab w:val="center" w:pos="4536"/>
+        <w:tab w:val="right" w:pos="9072"/>
+      </w:tabs>
+      <w:spacing w:after="0" w:line="240" w:lineRule="auto"/>
+    </w:pPr>
+  </w:style>
+  <w:style w:type="character" w:customStyle="1" w:styleId="KopfzeileZchn">
+    <w:name w:val="Kopfzeile Zchn"/>
+    <w:basedOn w:val="Absatz-Standardschriftart"/>
+    <w:link w:val="Kopfzeile"/>
+    <w:uiPriority w:val="99"/>
+    <w:rsid w:val="008F7F77"/>
+  </w:style>
+  <w:style w:type="paragraph" w:styleId="Fuzeile">
+    <w:name w:val="footer"/>
+    <w:basedOn w:val="Standard"/>
+    <w:link w:val="FuzeileZchn"/>
+    <w:uiPriority w:val="99"/>
+    <w:unhideWhenUsed/>
+    <w:rsid w:val="008F7F77"/>
+    <w:pPr>
+      <w:tabs>
+        <w:tab w:val="center" w:pos="4536"/>
+        <w:tab w:val="right" w:pos="9072"/>
+      </w:tabs>
+      <w:spacing w:after="0" w:line="240" w:lineRule="auto"/>
+    </w:pPr>
+  </w:style>
+  <w:style w:type="character" w:customStyle="1" w:styleId="FuzeileZchn">
+    <w:name w:val="Fußzeile Zchn"/>
+    <w:basedOn w:val="Absatz-Standardschriftart"/>
+    <w:link w:val="Fuzeile"/>
+    <w:uiPriority w:val="99"/>
+    <w:rsid w:val="008F7F77"/>
   </w:style>
 </w:styles>
 </file>

</xml_diff>